<commit_message>
Update dow generate function
- Update crossDomainSolutions to parse donain pairs
- Update template to use 'type' for domain pairs
</commit_message>
<xml_diff>
--- a/document-generation/templates/dow-template.docx
+++ b/document-generation/templates/dow-template.docx
@@ -4195,35 +4195,56 @@
           <w:ilvl w:val="0"/>
           <w:numId w:val="17"/>
         </w:numPr>
-      </w:pPr>
-      <w:r>
+        <w:rPr>
+          <w:rFonts w:ascii="Times New Roman" w:hAnsi="Times New Roman"/>
+        </w:rPr>
+      </w:pPr>
+      <w:r>
+        <w:rPr>
+          <w:rFonts w:ascii="Times New Roman" w:hAnsi="Times New Roman"/>
+        </w:rPr>
         <w:t>{INS $</w:t>
       </w:r>
       <w:proofErr w:type="spellStart"/>
       <w:proofErr w:type="gramStart"/>
       <w:r>
+        <w:rPr>
+          <w:rFonts w:ascii="Times New Roman" w:hAnsi="Times New Roman"/>
+        </w:rPr>
         <w:t>region.region</w:t>
       </w:r>
       <w:proofErr w:type="spellEnd"/>
       <w:proofErr w:type="gramEnd"/>
       <w:r>
-        <w:t>}</w:t>
-      </w:r>
-      <w:r>
-        <w:t xml:space="preserve"> </w:t>
-      </w:r>
-      <w:r>
+        <w:rPr>
+          <w:rFonts w:ascii="Times New Roman" w:hAnsi="Times New Roman"/>
+        </w:rPr>
+        <w:t xml:space="preserve">} </w:t>
+      </w:r>
+      <w:r>
+        <w:rPr>
+          <w:rFonts w:ascii="Times New Roman" w:hAnsi="Times New Roman"/>
+        </w:rPr>
         <w:t xml:space="preserve">- </w:t>
       </w:r>
       <w:r>
+        <w:rPr>
+          <w:rFonts w:ascii="Times New Roman" w:hAnsi="Times New Roman"/>
+        </w:rPr>
         <w:t>{INS $</w:t>
       </w:r>
       <w:proofErr w:type="spellStart"/>
       <w:r>
+        <w:rPr>
+          <w:rFonts w:ascii="Times New Roman" w:hAnsi="Times New Roman"/>
+        </w:rPr>
         <w:t>region.users</w:t>
       </w:r>
       <w:proofErr w:type="spellEnd"/>
       <w:r>
+        <w:rPr>
+          <w:rFonts w:ascii="Times New Roman" w:hAnsi="Times New Roman"/>
+        </w:rPr>
         <w:t>}</w:t>
       </w:r>
     </w:p>
@@ -12389,32 +12410,44 @@
           <w:ilvl w:val="0"/>
           <w:numId w:val="17"/>
         </w:numPr>
-      </w:pPr>
-      <w:r>
+        <w:rPr>
+          <w:rFonts w:ascii="Times New Roman" w:hAnsi="Times New Roman"/>
+        </w:rPr>
+      </w:pPr>
+      <w:r>
+        <w:rPr>
+          <w:rFonts w:ascii="Times New Roman" w:hAnsi="Times New Roman"/>
+        </w:rPr>
         <w:t>{INS $</w:t>
       </w:r>
       <w:proofErr w:type="spellStart"/>
       <w:proofErr w:type="gramStart"/>
       <w:r>
+        <w:rPr>
+          <w:rFonts w:ascii="Times New Roman" w:hAnsi="Times New Roman"/>
+        </w:rPr>
         <w:t>region.region</w:t>
       </w:r>
       <w:proofErr w:type="spellEnd"/>
       <w:proofErr w:type="gramEnd"/>
       <w:r>
-        <w:t>}</w:t>
-      </w:r>
-      <w:r>
-        <w:t xml:space="preserve"> - </w:t>
-      </w:r>
-      <w:r>
-        <w:t>{INS $</w:t>
-      </w:r>
-      <w:proofErr w:type="spellStart"/>
-      <w:r>
+        <w:rPr>
+          <w:rFonts w:ascii="Times New Roman" w:hAnsi="Times New Roman"/>
+        </w:rPr>
+        <w:t>} - {INS $</w:t>
+      </w:r>
+      <w:proofErr w:type="spellStart"/>
+      <w:r>
+        <w:rPr>
+          <w:rFonts w:ascii="Times New Roman" w:hAnsi="Times New Roman"/>
+        </w:rPr>
         <w:t>region.users</w:t>
       </w:r>
       <w:proofErr w:type="spellEnd"/>
       <w:r>
+        <w:rPr>
+          <w:rFonts w:ascii="Times New Roman" w:hAnsi="Times New Roman"/>
+        </w:rPr>
         <w:t>}</w:t>
       </w:r>
     </w:p>
@@ -16898,32 +16931,44 @@
           <w:ilvl w:val="0"/>
           <w:numId w:val="17"/>
         </w:numPr>
-      </w:pPr>
-      <w:r>
+        <w:rPr>
+          <w:rFonts w:ascii="Times New Roman" w:hAnsi="Times New Roman"/>
+        </w:rPr>
+      </w:pPr>
+      <w:r>
+        <w:rPr>
+          <w:rFonts w:ascii="Times New Roman" w:hAnsi="Times New Roman"/>
+        </w:rPr>
         <w:t>{INS $</w:t>
       </w:r>
       <w:proofErr w:type="spellStart"/>
       <w:proofErr w:type="gramStart"/>
       <w:r>
+        <w:rPr>
+          <w:rFonts w:ascii="Times New Roman" w:hAnsi="Times New Roman"/>
+        </w:rPr>
         <w:t>region.region</w:t>
       </w:r>
       <w:proofErr w:type="spellEnd"/>
       <w:proofErr w:type="gramEnd"/>
       <w:r>
-        <w:t>}</w:t>
-      </w:r>
-      <w:r>
-        <w:t xml:space="preserve"> - </w:t>
-      </w:r>
-      <w:r>
-        <w:t>{INS $</w:t>
-      </w:r>
-      <w:proofErr w:type="spellStart"/>
-      <w:r>
+        <w:rPr>
+          <w:rFonts w:ascii="Times New Roman" w:hAnsi="Times New Roman"/>
+        </w:rPr>
+        <w:t>} - {INS $</w:t>
+      </w:r>
+      <w:proofErr w:type="spellStart"/>
+      <w:r>
+        <w:rPr>
+          <w:rFonts w:ascii="Times New Roman" w:hAnsi="Times New Roman"/>
+        </w:rPr>
         <w:t>region.users</w:t>
       </w:r>
       <w:proofErr w:type="spellEnd"/>
       <w:r>
+        <w:rPr>
+          <w:rFonts w:ascii="Times New Roman" w:hAnsi="Times New Roman"/>
+        </w:rPr>
         <w:t>}</w:t>
       </w:r>
     </w:p>
@@ -21429,7 +21474,20 @@
     </w:p>
     <w:p>
       <w:r>
-        <w:t>{IF $item.name === "U_TO_S"}</w:t>
+        <w:t>{IF $</w:t>
+      </w:r>
+      <w:proofErr w:type="spellStart"/>
+      <w:proofErr w:type="gramStart"/>
+      <w:r>
+        <w:t>item.</w:t>
+      </w:r>
+      <w:r>
+        <w:t>type</w:t>
+      </w:r>
+      <w:proofErr w:type="spellEnd"/>
+      <w:proofErr w:type="gramEnd"/>
+      <w:r>
+        <w:t xml:space="preserve"> === "U_TO_S"}</w:t>
       </w:r>
     </w:p>
     <w:p>
@@ -21475,7 +21533,20 @@
     </w:p>
     <w:p>
       <w:r>
-        <w:t>{IF $item.name === "S_TO_U"}</w:t>
+        <w:t>{IF $</w:t>
+      </w:r>
+      <w:proofErr w:type="spellStart"/>
+      <w:proofErr w:type="gramStart"/>
+      <w:r>
+        <w:t>item.</w:t>
+      </w:r>
+      <w:r>
+        <w:t>type</w:t>
+      </w:r>
+      <w:proofErr w:type="spellEnd"/>
+      <w:proofErr w:type="gramEnd"/>
+      <w:r>
+        <w:t xml:space="preserve"> === "S_TO_U"}</w:t>
       </w:r>
     </w:p>
     <w:p>

</xml_diff>

<commit_message>
Update naming for networking XaaS service in template
- Update name from `NETWORK` to `NETWORKING` which was causing
the networking section not to show.
</commit_message>
<xml_diff>
--- a/document-generation/templates/dow-template.docx
+++ b/document-generation/templates/dow-template.docx
@@ -7914,12 +7914,18 @@
         <w:rPr>
           <w:color w:val="C45911" w:themeColor="accent2" w:themeShade="BF"/>
         </w:rPr>
-        <w:t xml:space="preserve"> = selectedServiceExists(selectedServices, selectedInstances, `NETWORK`</w:t>
+        <w:t xml:space="preserve"> = selectedServiceExists(selectedServices, selectedInstances, </w:t>
       </w:r>
       <w:r>
         <w:rPr>
           <w:color w:val="C45911" w:themeColor="accent2" w:themeShade="BF"/>
         </w:rPr>
+        <w:t>`NETWORKING`</w:t>
+      </w:r>
+      <w:r>
+        <w:rPr>
+          <w:color w:val="C45911" w:themeColor="accent2" w:themeShade="BF"/>
+        </w:rPr>
         <w:t xml:space="preserve">, </w:t>
       </w:r>
       <w:r>
@@ -8046,19 +8052,19 @@
         <w:rPr>
           <w:color w:val="4472C4" w:themeColor="accent5"/>
         </w:rPr>
-        <w:t>Tool IN selectedInstances[`</w:t>
-      </w:r>
-      <w:r>
-        <w:rPr>
-          <w:color w:val="4472C4" w:themeColor="accent5"/>
-        </w:rPr>
-        <w:t>NETWORK</w:t>
-      </w:r>
-      <w:r>
-        <w:rPr>
-          <w:color w:val="4472C4" w:themeColor="accent5"/>
-        </w:rPr>
-        <w:t>`].il2}</w:t>
+        <w:t>Tool IN selectedInstances[</w:t>
+      </w:r>
+      <w:r>
+        <w:rPr>
+          <w:color w:val="4472C4" w:themeColor="accent5"/>
+        </w:rPr>
+        <w:t>`NETWORKING`</w:t>
+      </w:r>
+      <w:r>
+        <w:rPr>
+          <w:color w:val="4472C4" w:themeColor="accent5"/>
+        </w:rPr>
+        <w:t>].il2}</w:t>
       </w:r>
     </w:p>
     <w:p>
@@ -13127,12 +13133,18 @@
         <w:rPr>
           <w:color w:val="C45911" w:themeColor="accent2" w:themeShade="BF"/>
         </w:rPr>
-        <w:t>NetTools = selectedServiceExists(selectedServices, selectedInstances, `NETWORK`</w:t>
+        <w:t xml:space="preserve">NetTools = selectedServiceExists(selectedServices, selectedInstances, </w:t>
       </w:r>
       <w:r>
         <w:rPr>
           <w:color w:val="C45911" w:themeColor="accent2" w:themeShade="BF"/>
         </w:rPr>
+        <w:t>`NETWORKING`</w:t>
+      </w:r>
+      <w:r>
+        <w:rPr>
+          <w:color w:val="C45911" w:themeColor="accent2" w:themeShade="BF"/>
+        </w:rPr>
         <w:t xml:space="preserve">, </w:t>
       </w:r>
       <w:r>
@@ -13283,7 +13295,19 @@
         <w:rPr>
           <w:color w:val="4472C4" w:themeColor="accent5"/>
         </w:rPr>
-        <w:t>NetTool IN selectedInstances[`NETWORK`].</w:t>
+        <w:t>NetTool IN selectedInstances[</w:t>
+      </w:r>
+      <w:r>
+        <w:rPr>
+          <w:color w:val="4472C4" w:themeColor="accent5"/>
+        </w:rPr>
+        <w:t>`NETWORKING`</w:t>
+      </w:r>
+      <w:r>
+        <w:rPr>
+          <w:color w:val="4472C4" w:themeColor="accent5"/>
+        </w:rPr>
+        <w:t>].</w:t>
       </w:r>
       <w:r>
         <w:rPr>
@@ -17517,7 +17541,19 @@
         <w:rPr>
           <w:color w:val="C45911" w:themeColor="accent2" w:themeShade="BF"/>
         </w:rPr>
-        <w:t>{EXEC il5NetTools = selectedServiceExists(selectedServices, selectedInstances, `NETWORK`, `il5`) &amp;&amp; il5Level}</w:t>
+        <w:t xml:space="preserve">{EXEC il5NetTools = selectedServiceExists(selectedServices, selectedInstances, </w:t>
+      </w:r>
+      <w:r>
+        <w:rPr>
+          <w:color w:val="C45911" w:themeColor="accent2" w:themeShade="BF"/>
+        </w:rPr>
+        <w:t>`NETWORKING`</w:t>
+      </w:r>
+      <w:r>
+        <w:rPr>
+          <w:color w:val="C45911" w:themeColor="accent2" w:themeShade="BF"/>
+        </w:rPr>
+        <w:t>, `il5`) &amp;&amp; il5Level}</w:t>
       </w:r>
     </w:p>
     <w:p>
@@ -17583,7 +17619,19 @@
         <w:rPr>
           <w:color w:val="4472C4" w:themeColor="accent5"/>
         </w:rPr>
-        <w:t>{FOR il5NetTool IN selectedInstances[`NETWORK`].il5}</w:t>
+        <w:t>{FOR il5NetTool IN selectedInstances[</w:t>
+      </w:r>
+      <w:r>
+        <w:rPr>
+          <w:color w:val="4472C4" w:themeColor="accent5"/>
+        </w:rPr>
+        <w:t>`NETWORKING`</w:t>
+      </w:r>
+      <w:r>
+        <w:rPr>
+          <w:color w:val="4472C4" w:themeColor="accent5"/>
+        </w:rPr>
+        <w:t>].il5}</w:t>
       </w:r>
     </w:p>
     <w:p>
@@ -20845,7 +20893,19 @@
         <w:rPr>
           <w:color w:val="C45911" w:themeColor="accent2" w:themeShade="BF"/>
         </w:rPr>
-        <w:t>{EXEC il6NetTools = selectedServiceExists(selectedServices, selectedInstances, `NETWORK`, `il6`) &amp;&amp; il6Level}</w:t>
+        <w:t xml:space="preserve">{EXEC il6NetTools = selectedServiceExists(selectedServices, selectedInstances, </w:t>
+      </w:r>
+      <w:r>
+        <w:rPr>
+          <w:color w:val="C45911" w:themeColor="accent2" w:themeShade="BF"/>
+        </w:rPr>
+        <w:t>`NETWORKING`</w:t>
+      </w:r>
+      <w:r>
+        <w:rPr>
+          <w:color w:val="C45911" w:themeColor="accent2" w:themeShade="BF"/>
+        </w:rPr>
+        <w:t>, `il6`) &amp;&amp; il6Level}</w:t>
       </w:r>
     </w:p>
     <w:p>
@@ -20911,7 +20971,19 @@
         <w:rPr>
           <w:color w:val="4472C4" w:themeColor="accent5"/>
         </w:rPr>
-        <w:t>{FOR il6NetTool IN selectedInstances[`NETWORK`].il6}</w:t>
+        <w:t>{FOR il6NetTool IN selectedInstances[</w:t>
+      </w:r>
+      <w:r>
+        <w:rPr>
+          <w:color w:val="4472C4" w:themeColor="accent5"/>
+        </w:rPr>
+        <w:t>`NETWORKING`</w:t>
+      </w:r>
+      <w:r>
+        <w:rPr>
+          <w:color w:val="4472C4" w:themeColor="accent5"/>
+        </w:rPr>
+        <w:t>].il6}</w:t>
       </w:r>
     </w:p>
     <w:p>
@@ -24128,7 +24200,19 @@
         <w:rPr>
           <w:color w:val="C45911" w:themeColor="accent2" w:themeShade="BF"/>
         </w:rPr>
-        <w:t>{EXEC tsNetTools = selectedServiceExists(selectedServices, selectedInstances, `NETWORK`, `ts`) &amp;&amp; tsLevel}</w:t>
+        <w:t xml:space="preserve">{EXEC tsNetTools = selectedServiceExists(selectedServices, selectedInstances, </w:t>
+      </w:r>
+      <w:r>
+        <w:rPr>
+          <w:color w:val="C45911" w:themeColor="accent2" w:themeShade="BF"/>
+        </w:rPr>
+        <w:t>`NETWORKING`</w:t>
+      </w:r>
+      <w:r>
+        <w:rPr>
+          <w:color w:val="C45911" w:themeColor="accent2" w:themeShade="BF"/>
+        </w:rPr>
+        <w:t>, `ts`) &amp;&amp; tsLevel}</w:t>
       </w:r>
     </w:p>
     <w:p>
@@ -24194,7 +24278,19 @@
         <w:rPr>
           <w:color w:val="4472C4" w:themeColor="accent5"/>
         </w:rPr>
-        <w:t>{FOR tsNetTool IN selectedInstances[`NETWORK`].ts}</w:t>
+        <w:t>{FOR tsNetTool IN selectedInstances[</w:t>
+      </w:r>
+      <w:r>
+        <w:rPr>
+          <w:color w:val="4472C4" w:themeColor="accent5"/>
+        </w:rPr>
+        <w:t>`NETWORKING`</w:t>
+      </w:r>
+      <w:r>
+        <w:rPr>
+          <w:color w:val="4472C4" w:themeColor="accent5"/>
+        </w:rPr>
+        <w:t>].ts}</w:t>
       </w:r>
     </w:p>
     <w:p>
@@ -42226,28 +42322,28 @@
 </file>
 
 <file path=customXml/item1.xml><?xml version="1.0" encoding="utf-8"?>
-<b:Sources xmlns:b="http://schemas.openxmlformats.org/officeDocument/2006/bibliography" xmlns="http://schemas.openxmlformats.org/officeDocument/2006/bibliography" SelectedStyle="/APASixthEditionOfficeOnline.xsl" StyleName="APA" Version="6"/>
-</file>
-
-<file path=customXml/item2.xml><?xml version="1.0" encoding="utf-8"?>
 <go:gDocsCustomXmlDataStorage xmlns:go="http://customooxmlschemas.google.com/" xmlns:r="http://schemas.openxmlformats.org/officeDocument/2006/relationships">
   <go:docsCustomData xmlns:go="http://customooxmlschemas.google.com/" roundtripDataSignature="AMtx7mg5YblEUaDJK1rkdy3YAYMu8VKBkw==">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</go:docsCustomData>
 </go:gDocsCustomXmlDataStorage>
 </file>
 
-<file path=customXml/itemProps1.xml><?xml version="1.0" encoding="utf-8"?>
-<ds:datastoreItem xmlns:ds="http://schemas.openxmlformats.org/officeDocument/2006/customXml" ds:itemID="{7FA36FF3-35B4-8D4A-9AAD-84EC0711EDBF}">
-  <ds:schemaRefs>
-    <ds:schemaRef ds:uri="http://schemas.openxmlformats.org/officeDocument/2006/bibliography"/>
-  </ds:schemaRefs>
-</ds:datastoreItem>
+<file path=customXml/item2.xml><?xml version="1.0" encoding="utf-8"?>
+<b:Sources xmlns:b="http://schemas.openxmlformats.org/officeDocument/2006/bibliography" xmlns="http://schemas.openxmlformats.org/officeDocument/2006/bibliography" SelectedStyle="/APASixthEditionOfficeOnline.xsl" StyleName="APA" Version="6"/>
 </file>
 
-<file path=customXml/itemProps2.xml><?xml version="1.0" encoding="utf-8"?>
+<file path=customXml/itemProps1.xml><?xml version="1.0" encoding="utf-8"?>
 <ds:datastoreItem xmlns:ds="http://schemas.openxmlformats.org/officeDocument/2006/customXml" ds:itemID="{11111111-1234-1234-1234-123412341234}">
   <ds:schemaRefs>
     <ds:schemaRef ds:uri="http://customooxmlschemas.google.com/"/>
     <ds:schemaRef ds:uri="http://schemas.openxmlformats.org/officeDocument/2006/relationships"/>
   </ds:schemaRefs>
 </ds:datastoreItem>
+</file>
+
+<file path=customXml/itemProps2.xml><?xml version="1.0" encoding="utf-8"?>
+<ds:datastoreItem xmlns:ds="http://schemas.openxmlformats.org/officeDocument/2006/customXml" ds:itemID="{7FA36FF3-35B4-8D4A-9AAD-84EC0711EDBF}">
+  <ds:schemaRefs>
+    <ds:schemaRef ds:uri="http://schemas.openxmlformats.org/officeDocument/2006/bibliography"/>
+  </ds:schemaRefs>
+</ds:datastoreItem>
 </file>
</xml_diff>

<commit_message>
updated secret and TS labels
</commit_message>
<xml_diff>
--- a/document-generation/templates/dow-template.docx
+++ b/document-generation/templates/dow-template.docx
@@ -20991,7 +20991,19 @@
         <w:rPr>
           <w:u w:val="single"/>
         </w:rPr>
-        <w:t xml:space="preserve">Subtask 1 Compute (Unclassified - IL6)` </w:t>
+        <w:t>Subtask 1 Compute (</w:t>
+      </w:r>
+      <w:r>
+        <w:rPr>
+          <w:u w:val="single"/>
+        </w:rPr>
+        <w:t>Secret</w:t>
+      </w:r>
+      <w:r>
+        <w:rPr>
+          <w:u w:val="single"/>
+        </w:rPr>
+        <w:t xml:space="preserve"> - IL6)` </w:t>
       </w:r>
       <w:r>
         <w:t>: `Reserved`}</w:t>
@@ -21713,7 +21725,19 @@
         <w:rPr>
           <w:u w:val="single"/>
         </w:rPr>
-        <w:t>Subtask 2 Developer Tools and Services (Unclassified - IL6)</w:t>
+        <w:t>Subtask 2 Developer Tools and Services (</w:t>
+      </w:r>
+      <w:r>
+        <w:rPr>
+          <w:u w:val="single"/>
+        </w:rPr>
+        <w:t>Secret</w:t>
+      </w:r>
+      <w:r>
+        <w:rPr>
+          <w:u w:val="single"/>
+        </w:rPr>
+        <w:t xml:space="preserve"> - IL6)</w:t>
       </w:r>
       <w:r>
         <w:t>` : `Reserved`}</w:t>
@@ -21865,7 +21889,19 @@
         <w:rPr>
           <w:u w:val="single"/>
         </w:rPr>
-        <w:t>Subtask 3 Applications (Unclassified - IL6)</w:t>
+        <w:t>Subtask 3 Applications (</w:t>
+      </w:r>
+      <w:r>
+        <w:rPr>
+          <w:u w:val="single"/>
+        </w:rPr>
+        <w:t>Secret</w:t>
+      </w:r>
+      <w:r>
+        <w:rPr>
+          <w:u w:val="single"/>
+        </w:rPr>
+        <w:t xml:space="preserve"> - IL6)</w:t>
       </w:r>
       <w:r>
         <w:t>` : `Reserved`}</w:t>
@@ -22022,7 +22058,19 @@
         <w:rPr>
           <w:u w:val="single"/>
         </w:rPr>
-        <w:t>Subtask 4 Advanced Technology and Algorithmic techniques (Machine Learning) and Data Analytics (Unclassified - IL6)</w:t>
+        <w:t>Subtask 4 Advanced Technology and Algorithmic techniques (Machine Learning) and Data Analytics (</w:t>
+      </w:r>
+      <w:r>
+        <w:rPr>
+          <w:u w:val="single"/>
+        </w:rPr>
+        <w:t>Secret</w:t>
+      </w:r>
+      <w:r>
+        <w:rPr>
+          <w:u w:val="single"/>
+        </w:rPr>
+        <w:t xml:space="preserve"> - IL6)</w:t>
       </w:r>
       <w:r>
         <w:t>` : `Reserved`}</w:t>
@@ -22191,7 +22239,19 @@
         <w:rPr>
           <w:u w:val="single"/>
         </w:rPr>
-        <w:t>Subtask 5 Networking (Unclassified - IL6)</w:t>
+        <w:t>Subtask 5 Networking (</w:t>
+      </w:r>
+      <w:r>
+        <w:rPr>
+          <w:u w:val="single"/>
+        </w:rPr>
+        <w:t>Secret</w:t>
+      </w:r>
+      <w:r>
+        <w:rPr>
+          <w:u w:val="single"/>
+        </w:rPr>
+        <w:t xml:space="preserve"> - IL6)</w:t>
       </w:r>
       <w:r>
         <w:t>` : `Reserved`}</w:t>
@@ -22360,7 +22420,19 @@
         <w:rPr>
           <w:u w:val="single"/>
         </w:rPr>
-        <w:t>Subtask 6 Security (Unclassified - IL6)</w:t>
+        <w:t>Subtask 6 Security (</w:t>
+      </w:r>
+      <w:r>
+        <w:rPr>
+          <w:u w:val="single"/>
+        </w:rPr>
+        <w:t>Secret</w:t>
+      </w:r>
+      <w:r>
+        <w:rPr>
+          <w:u w:val="single"/>
+        </w:rPr>
+        <w:t xml:space="preserve"> - IL6)</w:t>
       </w:r>
       <w:r>
         <w:t>` : `Reserved`}</w:t>
@@ -22509,7 +22581,19 @@
         <w:rPr>
           <w:u w:val="single"/>
         </w:rPr>
-        <w:t xml:space="preserve">Subtask 7 Database (Unclassified - IL6)` </w:t>
+        <w:t>Subtask 7 Database (</w:t>
+      </w:r>
+      <w:r>
+        <w:rPr>
+          <w:u w:val="single"/>
+        </w:rPr>
+        <w:t>Secret</w:t>
+      </w:r>
+      <w:r>
+        <w:rPr>
+          <w:u w:val="single"/>
+        </w:rPr>
+        <w:t xml:space="preserve"> - IL6)` </w:t>
       </w:r>
       <w:r>
         <w:t>: `Reserved`}</w:t>
@@ -22987,7 +23071,19 @@
         <w:rPr>
           <w:u w:val="single"/>
         </w:rPr>
-        <w:t xml:space="preserve">Subtask 8 Storage (requirements separate from Compute/Database needs) (Unclassified - IL6)` </w:t>
+        <w:t>Subtask 8 Storage (requirements separate from Compute/Database needs) (</w:t>
+      </w:r>
+      <w:r>
+        <w:rPr>
+          <w:u w:val="single"/>
+        </w:rPr>
+        <w:t>Secret</w:t>
+      </w:r>
+      <w:r>
+        <w:rPr>
+          <w:u w:val="single"/>
+        </w:rPr>
+        <w:t xml:space="preserve"> - IL6)` </w:t>
       </w:r>
       <w:r>
         <w:t>: `Reserved`}</w:t>
@@ -23329,7 +23425,19 @@
         <w:rPr>
           <w:u w:val="single"/>
         </w:rPr>
-        <w:t>(Unclassified - IL6)</w:t>
+        <w:t>(</w:t>
+      </w:r>
+      <w:r>
+        <w:rPr>
+          <w:u w:val="single"/>
+        </w:rPr>
+        <w:t>Secret</w:t>
+      </w:r>
+      <w:r>
+        <w:rPr>
+          <w:u w:val="single"/>
+        </w:rPr>
+        <w:t xml:space="preserve"> - IL6)</w:t>
       </w:r>
       <w:r>
         <w:t>` : `Reserved`}</w:t>
@@ -23599,7 +23707,19 @@
         <w:rPr>
           <w:u w:val="single"/>
         </w:rPr>
-        <w:t>(Unclassified - IL6)</w:t>
+        <w:t>(</w:t>
+      </w:r>
+      <w:r>
+        <w:rPr>
+          <w:u w:val="single"/>
+        </w:rPr>
+        <w:t>Secret</w:t>
+      </w:r>
+      <w:r>
+        <w:rPr>
+          <w:u w:val="single"/>
+        </w:rPr>
+        <w:t xml:space="preserve"> - IL6)</w:t>
       </w:r>
       <w:r>
         <w:t>` : `Reserved`}</w:t>
@@ -23748,7 +23868,19 @@
         <w:rPr>
           <w:u w:val="single"/>
         </w:rPr>
-        <w:t xml:space="preserve">General Infrastructure as a Service (IaaS), PaaS, and SaaS to include third party marketplace (not covered in Subtasks 4.2.4.1-4.2.4.10) (Unclassified - IL6)` </w:t>
+        <w:t>General Infrastructure as a Service (IaaS), PaaS, and SaaS to include third party marketplace (not covered in Subtasks 4.2.4.1-4.2.4.10) (</w:t>
+      </w:r>
+      <w:r>
+        <w:rPr>
+          <w:u w:val="single"/>
+        </w:rPr>
+        <w:t>Secret</w:t>
+      </w:r>
+      <w:r>
+        <w:rPr>
+          <w:u w:val="single"/>
+        </w:rPr>
+        <w:t xml:space="preserve"> - IL6)` </w:t>
       </w:r>
       <w:r>
         <w:t>: `Reserved`}</w:t>
@@ -23945,7 +24077,13 @@
         <w:rPr>
           <w:u w:val="single"/>
         </w:rPr>
-        <w:t>Unclassified - TS` : `Reserved`}</w:t>
+        <w:t>Top Secret</w:t>
+      </w:r>
+      <w:r>
+        <w:rPr>
+          <w:u w:val="single"/>
+        </w:rPr>
+        <w:t>` : `Reserved`}</w:t>
       </w:r>
     </w:p>
     <w:p>
@@ -24413,7 +24551,19 @@
         <w:rPr>
           <w:u w:val="single"/>
         </w:rPr>
-        <w:t xml:space="preserve">Subtask 1 Compute (Unclassified - TS)` </w:t>
+        <w:t>Subtask 1 Compute (</w:t>
+      </w:r>
+      <w:r>
+        <w:rPr>
+          <w:u w:val="single"/>
+        </w:rPr>
+        <w:t>Top Secret</w:t>
+      </w:r>
+      <w:r>
+        <w:rPr>
+          <w:u w:val="single"/>
+        </w:rPr>
+        <w:t xml:space="preserve">)` </w:t>
       </w:r>
       <w:r>
         <w:t>: `Reserved`}</w:t>
@@ -25129,7 +25279,19 @@
         <w:rPr>
           <w:u w:val="single"/>
         </w:rPr>
-        <w:t>Subtask 2 Developer Tools and Services (Unclassified - TS)</w:t>
+        <w:t>Subtask 2 Developer Tools and Services (</w:t>
+      </w:r>
+      <w:r>
+        <w:rPr>
+          <w:u w:val="single"/>
+        </w:rPr>
+        <w:t>Top Secret</w:t>
+      </w:r>
+      <w:r>
+        <w:rPr>
+          <w:u w:val="single"/>
+        </w:rPr>
+        <w:t>)</w:t>
       </w:r>
       <w:r>
         <w:t>` : `Reserved`}</w:t>
@@ -25286,7 +25448,19 @@
         <w:rPr>
           <w:u w:val="single"/>
         </w:rPr>
-        <w:t>Subtask 3 Applications (Unclassified - TS)</w:t>
+        <w:t>Subtask 3 Applications (</w:t>
+      </w:r>
+      <w:r>
+        <w:rPr>
+          <w:u w:val="single"/>
+        </w:rPr>
+        <w:t>Top Secret</w:t>
+      </w:r>
+      <w:r>
+        <w:rPr>
+          <w:u w:val="single"/>
+        </w:rPr>
+        <w:t>)</w:t>
       </w:r>
       <w:r>
         <w:t>` : `Reserved`}</w:t>
@@ -25443,7 +25617,19 @@
         <w:rPr>
           <w:u w:val="single"/>
         </w:rPr>
-        <w:t>Subtask 4 Advanced Technology and Algorithmic techniques (Machine Learning) and Data Analytics (Unclassified - TS)</w:t>
+        <w:t>Subtask 4 Advanced Technology and Algorithmic techniques (Machine Learning) and Data Analytics (</w:t>
+      </w:r>
+      <w:r>
+        <w:rPr>
+          <w:u w:val="single"/>
+        </w:rPr>
+        <w:t>Top Secret</w:t>
+      </w:r>
+      <w:r>
+        <w:rPr>
+          <w:u w:val="single"/>
+        </w:rPr>
+        <w:t>)</w:t>
       </w:r>
       <w:r>
         <w:t>` : `Reserved`}</w:t>
@@ -25612,7 +25798,19 @@
         <w:rPr>
           <w:u w:val="single"/>
         </w:rPr>
-        <w:t>Subtask 5 Networking (Unclassified - TS)</w:t>
+        <w:t>Subtask 5 Networking (</w:t>
+      </w:r>
+      <w:r>
+        <w:rPr>
+          <w:u w:val="single"/>
+        </w:rPr>
+        <w:t>Top Secret</w:t>
+      </w:r>
+      <w:r>
+        <w:rPr>
+          <w:u w:val="single"/>
+        </w:rPr>
+        <w:t>)</w:t>
       </w:r>
       <w:r>
         <w:t>` : `Reserved`}</w:t>
@@ -25781,7 +25979,19 @@
         <w:rPr>
           <w:u w:val="single"/>
         </w:rPr>
-        <w:t>Subtask 6 Security (Unclassified - TS)</w:t>
+        <w:t>Subtask 6 Security (</w:t>
+      </w:r>
+      <w:r>
+        <w:rPr>
+          <w:u w:val="single"/>
+        </w:rPr>
+        <w:t>Top Secret</w:t>
+      </w:r>
+      <w:r>
+        <w:rPr>
+          <w:u w:val="single"/>
+        </w:rPr>
+        <w:t>)</w:t>
       </w:r>
       <w:r>
         <w:t>` : `Reserved`}</w:t>
@@ -25938,7 +26148,19 @@
         <w:rPr>
           <w:u w:val="single"/>
         </w:rPr>
-        <w:t xml:space="preserve">Subtask 7 Database (Unclassified - TS)` </w:t>
+        <w:t>Subtask 7 Database (</w:t>
+      </w:r>
+      <w:r>
+        <w:rPr>
+          <w:u w:val="single"/>
+        </w:rPr>
+        <w:t>Top Secret</w:t>
+      </w:r>
+      <w:r>
+        <w:rPr>
+          <w:u w:val="single"/>
+        </w:rPr>
+        <w:t xml:space="preserve">)` </w:t>
       </w:r>
       <w:r>
         <w:t>: `Reserved`}</w:t>
@@ -26416,7 +26638,19 @@
         <w:rPr>
           <w:u w:val="single"/>
         </w:rPr>
-        <w:t xml:space="preserve">Subtask 8 Storage (requirements separate from Compute/Database needs) (Unclassified - TS)` </w:t>
+        <w:t>Subtask 8 Storage (requirements separate from Compute/Database needs) (</w:t>
+      </w:r>
+      <w:r>
+        <w:rPr>
+          <w:u w:val="single"/>
+        </w:rPr>
+        <w:t>Top Secret</w:t>
+      </w:r>
+      <w:r>
+        <w:rPr>
+          <w:u w:val="single"/>
+        </w:rPr>
+        <w:t xml:space="preserve">)` </w:t>
       </w:r>
       <w:r>
         <w:t>: `Reserved`}</w:t>
@@ -26763,7 +26997,19 @@
         <w:rPr>
           <w:u w:val="single"/>
         </w:rPr>
-        <w:t>(Unclassified - TS)</w:t>
+        <w:t>(</w:t>
+      </w:r>
+      <w:r>
+        <w:rPr>
+          <w:u w:val="single"/>
+        </w:rPr>
+        <w:t>Top Secret</w:t>
+      </w:r>
+      <w:r>
+        <w:rPr>
+          <w:u w:val="single"/>
+        </w:rPr>
+        <w:t>)</w:t>
       </w:r>
       <w:r>
         <w:t>` : `Reserved`}</w:t>
@@ -27033,7 +27279,19 @@
         <w:rPr>
           <w:u w:val="single"/>
         </w:rPr>
-        <w:t>(Unclassified - TS)</w:t>
+        <w:t>(</w:t>
+      </w:r>
+      <w:r>
+        <w:rPr>
+          <w:u w:val="single"/>
+        </w:rPr>
+        <w:t>Top Secret</w:t>
+      </w:r>
+      <w:r>
+        <w:rPr>
+          <w:u w:val="single"/>
+        </w:rPr>
+        <w:t>)</w:t>
       </w:r>
       <w:r>
         <w:t>` : `Reserved`}</w:t>
@@ -27176,7 +27434,19 @@
         <w:rPr>
           <w:u w:val="single"/>
         </w:rPr>
-        <w:t xml:space="preserve">General Infrastructure as a Service (IaaS), PaaS, and SaaS to include third party marketplace (not covered in Subtasks 4.2.5.1-4.2.5.10) (Unclassified - TS)` </w:t>
+        <w:t>General Infrastructure as a Service (IaaS), PaaS, and SaaS to include third party marketplace (not covered in Subtasks 4.2.5.1-4.2.5.10) (</w:t>
+      </w:r>
+      <w:r>
+        <w:rPr>
+          <w:u w:val="single"/>
+        </w:rPr>
+        <w:t>Top Secret</w:t>
+      </w:r>
+      <w:r>
+        <w:rPr>
+          <w:u w:val="single"/>
+        </w:rPr>
+        <w:t xml:space="preserve">)` </w:t>
       </w:r>
       <w:r>
         <w:t>: `Reserved`}</w:t>
@@ -31515,7 +31785,13 @@
         <w:rPr>
           <w:u w:val="single"/>
         </w:rPr>
-        <w:t>Unclassified - IL6` : `Reserved`}</w:t>
+        <w:t>Secret</w:t>
+      </w:r>
+      <w:r>
+        <w:rPr>
+          <w:u w:val="single"/>
+        </w:rPr>
+        <w:t xml:space="preserve"> - IL6` : `Reserved`}</w:t>
       </w:r>
     </w:p>
     <w:p>
@@ -31711,7 +31987,19 @@
         <w:rPr>
           <w:u w:val="single"/>
         </w:rPr>
-        <w:t xml:space="preserve">Subtask 1 Advisory and assistance (Unclassified - IL6)` </w:t>
+        <w:t>Subtask 1 Advisory and assistance (</w:t>
+      </w:r>
+      <w:r>
+        <w:rPr>
+          <w:u w:val="single"/>
+        </w:rPr>
+        <w:t>Secret</w:t>
+      </w:r>
+      <w:r>
+        <w:rPr>
+          <w:u w:val="single"/>
+        </w:rPr>
+        <w:t xml:space="preserve"> - IL6)` </w:t>
       </w:r>
       <w:r>
         <w:t>: `Reserved`}</w:t>
@@ -32013,7 +32301,19 @@
         <w:rPr>
           <w:u w:val="single"/>
         </w:rPr>
-        <w:t xml:space="preserve">Subtask 3 Training (Unclassified - IL6)` </w:t>
+        <w:t>Subtask 3 Training (</w:t>
+      </w:r>
+      <w:r>
+        <w:rPr>
+          <w:u w:val="single"/>
+        </w:rPr>
+        <w:t>Secret</w:t>
+      </w:r>
+      <w:r>
+        <w:rPr>
+          <w:u w:val="single"/>
+        </w:rPr>
+        <w:t xml:space="preserve"> - IL6)` </w:t>
       </w:r>
       <w:r>
         <w:t>: `Reserved`}</w:t>
@@ -32249,7 +32549,19 @@
         <w:rPr>
           <w:u w:val="single"/>
         </w:rPr>
-        <w:t xml:space="preserve">Subtask 4 Documentation Support (Unclassified - IL6)` </w:t>
+        <w:t>Subtask 4 Documentation Support (</w:t>
+      </w:r>
+      <w:r>
+        <w:rPr>
+          <w:u w:val="single"/>
+        </w:rPr>
+        <w:t>Secret</w:t>
+      </w:r>
+      <w:r>
+        <w:rPr>
+          <w:u w:val="single"/>
+        </w:rPr>
+        <w:t xml:space="preserve"> - IL6)` </w:t>
       </w:r>
       <w:r>
         <w:t>: `Reserved`}</w:t>
@@ -32413,7 +32725,19 @@
         <w:rPr>
           <w:u w:val="single"/>
         </w:rPr>
-        <w:t xml:space="preserve"> (Unclassified - IL6)` </w:t>
+        <w:t xml:space="preserve"> (</w:t>
+      </w:r>
+      <w:r>
+        <w:rPr>
+          <w:u w:val="single"/>
+        </w:rPr>
+        <w:t>Secret</w:t>
+      </w:r>
+      <w:r>
+        <w:rPr>
+          <w:u w:val="single"/>
+        </w:rPr>
+        <w:t xml:space="preserve"> - IL6)` </w:t>
       </w:r>
       <w:r>
         <w:t>: `Reserved`}</w:t>
@@ -32929,13 +33253,7 @@
         <w:rPr>
           <w:u w:val="single"/>
         </w:rPr>
-        <w:t xml:space="preserve">Unclassified - </w:t>
-      </w:r>
-      <w:r>
-        <w:rPr>
-          <w:u w:val="single"/>
-        </w:rPr>
-        <w:t>TS</w:t>
+        <w:t>Top Secret</w:t>
       </w:r>
       <w:r>
         <w:rPr>
@@ -33218,13 +33536,13 @@
         <w:rPr>
           <w:u w:val="single"/>
         </w:rPr>
-        <w:t xml:space="preserve">Subtask 1 Advisory and assistance (Unclassified - </w:t>
-      </w:r>
-      <w:r>
-        <w:rPr>
-          <w:u w:val="single"/>
-        </w:rPr>
-        <w:t>TS</w:t>
+        <w:t>Subtask 1 Advisory and assistance (</w:t>
+      </w:r>
+      <w:r>
+        <w:rPr>
+          <w:u w:val="single"/>
+        </w:rPr>
+        <w:t>Top Secret</w:t>
       </w:r>
       <w:r>
         <w:rPr>
@@ -33442,13 +33760,13 @@
         <w:rPr>
           <w:u w:val="single"/>
         </w:rPr>
-        <w:t xml:space="preserve">Subtask 2 Help Desk Services (Unclassified - </w:t>
-      </w:r>
-      <w:r>
-        <w:rPr>
-          <w:u w:val="single"/>
-        </w:rPr>
-        <w:t>TS</w:t>
+        <w:t>Subtask 2 Help Desk Services (</w:t>
+      </w:r>
+      <w:r>
+        <w:rPr>
+          <w:u w:val="single"/>
+        </w:rPr>
+        <w:t>Top Secret</w:t>
       </w:r>
       <w:r>
         <w:rPr>
@@ -33666,13 +33984,13 @@
         <w:rPr>
           <w:u w:val="single"/>
         </w:rPr>
-        <w:t xml:space="preserve">Subtask 3 Training (Unclassified - </w:t>
-      </w:r>
-      <w:r>
-        <w:rPr>
-          <w:u w:val="single"/>
-        </w:rPr>
-        <w:t>TS</w:t>
+        <w:t>Subtask 3 Training (</w:t>
+      </w:r>
+      <w:r>
+        <w:rPr>
+          <w:u w:val="single"/>
+        </w:rPr>
+        <w:t>Top Secret</w:t>
       </w:r>
       <w:r>
         <w:rPr>
@@ -33968,13 +34286,13 @@
         <w:rPr>
           <w:u w:val="single"/>
         </w:rPr>
-        <w:t xml:space="preserve">Subtask 4 Documentation Support (Unclassified - </w:t>
-      </w:r>
-      <w:r>
-        <w:rPr>
-          <w:u w:val="single"/>
-        </w:rPr>
-        <w:t>TS</w:t>
+        <w:t>Subtask 4 Documentation Support (</w:t>
+      </w:r>
+      <w:r>
+        <w:rPr>
+          <w:u w:val="single"/>
+        </w:rPr>
+        <w:t>Top Secret</w:t>
       </w:r>
       <w:r>
         <w:rPr>
@@ -34230,13 +34548,13 @@
         <w:rPr>
           <w:u w:val="single"/>
         </w:rPr>
-        <w:t xml:space="preserve"> (Unclassified - </w:t>
-      </w:r>
-      <w:r>
-        <w:rPr>
-          <w:u w:val="single"/>
-        </w:rPr>
-        <w:t>TS</w:t>
+        <w:t xml:space="preserve"> (</w:t>
+      </w:r>
+      <w:r>
+        <w:rPr>
+          <w:u w:val="single"/>
+        </w:rPr>
+        <w:t>Top Secret</w:t>
       </w:r>
       <w:r>
         <w:rPr>
@@ -43709,28 +44027,28 @@
 </file>
 
 <file path=customXml/item1.xml><?xml version="1.0" encoding="utf-8"?>
-<b:Sources xmlns:b="http://schemas.openxmlformats.org/officeDocument/2006/bibliography" xmlns="http://schemas.openxmlformats.org/officeDocument/2006/bibliography" SelectedStyle="/APASixthEditionOfficeOnline.xsl" StyleName="APA" Version="6"/>
-</file>
-
-<file path=customXml/item2.xml><?xml version="1.0" encoding="utf-8"?>
 <go:gDocsCustomXmlDataStorage xmlns:go="http://customooxmlschemas.google.com/" xmlns:r="http://schemas.openxmlformats.org/officeDocument/2006/relationships">
   <go:docsCustomData xmlns:go="http://customooxmlschemas.google.com/" roundtripDataSignature="AMtx7mg5YblEUaDJK1rkdy3YAYMu8VKBkw==">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</go:docsCustomData>
 </go:gDocsCustomXmlDataStorage>
 </file>
 
-<file path=customXml/itemProps1.xml><?xml version="1.0" encoding="utf-8"?>
-<ds:datastoreItem xmlns:ds="http://schemas.openxmlformats.org/officeDocument/2006/customXml" ds:itemID="{7FA36FF3-35B4-8D4A-9AAD-84EC0711EDBF}">
-  <ds:schemaRefs>
-    <ds:schemaRef ds:uri="http://schemas.openxmlformats.org/officeDocument/2006/bibliography"/>
-  </ds:schemaRefs>
-</ds:datastoreItem>
+<file path=customXml/item2.xml><?xml version="1.0" encoding="utf-8"?>
+<b:Sources xmlns:b="http://schemas.openxmlformats.org/officeDocument/2006/bibliography" xmlns="http://schemas.openxmlformats.org/officeDocument/2006/bibliography" SelectedStyle="/APASixthEditionOfficeOnline.xsl" StyleName="APA" Version="6"/>
 </file>
 
-<file path=customXml/itemProps2.xml><?xml version="1.0" encoding="utf-8"?>
+<file path=customXml/itemProps1.xml><?xml version="1.0" encoding="utf-8"?>
 <ds:datastoreItem xmlns:ds="http://schemas.openxmlformats.org/officeDocument/2006/customXml" ds:itemID="{11111111-1234-1234-1234-123412341234}">
   <ds:schemaRefs>
     <ds:schemaRef ds:uri="http://customooxmlschemas.google.com/"/>
     <ds:schemaRef ds:uri="http://schemas.openxmlformats.org/officeDocument/2006/relationships"/>
   </ds:schemaRefs>
 </ds:datastoreItem>
+</file>
+
+<file path=customXml/itemProps2.xml><?xml version="1.0" encoding="utf-8"?>
+<ds:datastoreItem xmlns:ds="http://schemas.openxmlformats.org/officeDocument/2006/customXml" ds:itemID="{7FA36FF3-35B4-8D4A-9AAD-84EC0711EDBF}">
+  <ds:schemaRefs>
+    <ds:schemaRef ds:uri="http://schemas.openxmlformats.org/officeDocument/2006/bibliography"/>
+  </ds:schemaRefs>
+</ds:datastoreItem>
 </file>
</xml_diff>

<commit_message>
AT-8729: Full support for the Section 8 Table in the DoW
</commit_message>
<xml_diff>
--- a/document-generation/templates/dow-template.docx
+++ b/document-generation/templates/dow-template.docx
@@ -54685,12 +54685,15 @@
             <w:proofErr w:type="spellStart"/>
             <w:proofErr w:type="gramStart"/>
             <w:r>
-              <w:t>sr.secretCloudSupportClassificationTypes.length</w:t>
+              <w:t>sr.</w:t>
+            </w:r>
+            <w:r>
+              <w:t>hasSecretCloudSupport</w:t>
             </w:r>
             <w:proofErr w:type="spellEnd"/>
             <w:proofErr w:type="gramEnd"/>
             <w:r>
-              <w:t xml:space="preserve"> &gt; 0}</w:t>
+              <w:t>}</w:t>
             </w:r>
           </w:p>
         </w:tc>
@@ -54748,33 +54751,26 @@
           </w:tcPr>
           <w:p>
             <w:r>
+              <w:rPr>
+                <w:rFonts w:ascii="Times New Roman" w:hAnsi="Times New Roman" w:cs="Times New Roman"/>
+              </w:rPr>
               <w:t>{</w:t>
             </w:r>
             <w:proofErr w:type="spellStart"/>
             <w:proofErr w:type="gramStart"/>
             <w:r>
-              <w:t>sr.secretCloudSupportClassificationTypes</w:t>
-            </w:r>
-            <w:r>
               <w:rPr>
                 <w:rFonts w:ascii="Times New Roman" w:hAnsi="Times New Roman" w:cs="Times New Roman"/>
-                <w:sz w:val="20"/>
-                <w:szCs w:val="20"/>
               </w:rPr>
-              <w:t>.join</w:t>
+              <w:t>sr.secretLevelOfAccess.join</w:t>
             </w:r>
             <w:proofErr w:type="spellEnd"/>
             <w:proofErr w:type="gramEnd"/>
             <w:r>
               <w:rPr>
                 <w:rFonts w:ascii="Times New Roman" w:hAnsi="Times New Roman" w:cs="Times New Roman"/>
-                <w:sz w:val="20"/>
-                <w:szCs w:val="20"/>
               </w:rPr>
-              <w:t>(`, `)</w:t>
-            </w:r>
-            <w:r>
-              <w:t>}</w:t>
+              <w:t>(`, `)}</w:t>
             </w:r>
           </w:p>
         </w:tc>
@@ -54840,12 +54836,15 @@
             <w:proofErr w:type="spellStart"/>
             <w:proofErr w:type="gramStart"/>
             <w:r>
-              <w:t>sr.topSecretCloudSupportClassificationTypes.length</w:t>
+              <w:t>sr.</w:t>
+            </w:r>
+            <w:r>
+              <w:t>hasTopSecretCloudSupport</w:t>
             </w:r>
             <w:proofErr w:type="spellEnd"/>
             <w:proofErr w:type="gramEnd"/>
             <w:r>
-              <w:t xml:space="preserve"> &gt; 0}</w:t>
+              <w:t>}</w:t>
             </w:r>
           </w:p>
         </w:tc>
@@ -54910,26 +54909,22 @@
           </w:tcPr>
           <w:p>
             <w:r>
+              <w:rPr>
+                <w:rFonts w:ascii="Times New Roman" w:hAnsi="Times New Roman" w:cs="Times New Roman"/>
+                <w:sz w:val="20"/>
+                <w:szCs w:val="20"/>
+              </w:rPr>
               <w:t>{</w:t>
             </w:r>
             <w:proofErr w:type="spellStart"/>
             <w:proofErr w:type="gramStart"/>
-            <w:r>
-              <w:t>sr.</w:t>
-            </w:r>
-            <w:r>
-              <w:t>topS</w:t>
-            </w:r>
-            <w:r>
-              <w:t>ecretCloudSupportClassificationTypes</w:t>
-            </w:r>
             <w:r>
               <w:rPr>
                 <w:rFonts w:ascii="Times New Roman" w:hAnsi="Times New Roman" w:cs="Times New Roman"/>
                 <w:sz w:val="20"/>
                 <w:szCs w:val="20"/>
               </w:rPr>
-              <w:t>.join</w:t>
+              <w:t>sr.topSecretLevelOfAccess.join</w:t>
             </w:r>
             <w:proofErr w:type="spellEnd"/>
             <w:proofErr w:type="gramEnd"/>
@@ -54939,10 +54934,7 @@
                 <w:sz w:val="20"/>
                 <w:szCs w:val="20"/>
               </w:rPr>
-              <w:t>(`, `)</w:t>
-            </w:r>
-            <w:r>
-              <w:t>}</w:t>
+              <w:t>(`, `)}</w:t>
             </w:r>
           </w:p>
         </w:tc>
@@ -54967,7 +54959,6 @@
           </w:tcPr>
           <w:p>
             <w:r>
-              <w:lastRenderedPageBreak/>
               <w:t>{END-IF}</w:t>
             </w:r>
           </w:p>
@@ -55001,28 +54992,24 @@
           </w:tcPr>
           <w:p>
             <w:r>
-              <w:t>{</w:t>
-            </w:r>
-            <w:r>
-              <w:t xml:space="preserve">IF </w:t>
+              <w:t xml:space="preserve">{IF </w:t>
             </w:r>
             <w:proofErr w:type="spellStart"/>
             <w:proofErr w:type="gramStart"/>
             <w:r>
-              <w:t>sr.secretEdgeComputingClassificationTypes.length</w:t>
+              <w:t>sr.offeringSummary.edgeC</w:t>
             </w:r>
-            <w:proofErr w:type="spellEnd"/>
+            <w:r>
+              <w:lastRenderedPageBreak/>
+              <w:t>omputing</w:t>
+            </w:r>
             <w:proofErr w:type="gramEnd"/>
             <w:r>
-              <w:t xml:space="preserve"> &gt; 0 || </w:t>
-            </w:r>
-            <w:proofErr w:type="spellStart"/>
-            <w:r>
-              <w:t>sr.topSecretEdgeComputingClassificationTypes.length</w:t>
+              <w:t>.hasClassified</w:t>
             </w:r>
             <w:proofErr w:type="spellEnd"/>
             <w:r>
-              <w:t xml:space="preserve"> &gt; 0}</w:t>
+              <w:t>}</w:t>
             </w:r>
           </w:p>
         </w:tc>
@@ -55058,68 +55045,23 @@
               <w:t>Tactical Edge Offerings and Support in performance of tasks</w:t>
             </w:r>
             <w:r>
-              <w:t xml:space="preserve"> {IF </w:t>
+              <w:t xml:space="preserve"> </w:t>
+            </w:r>
+            <w:r>
+              <w:t>{</w:t>
             </w:r>
             <w:proofErr w:type="spellStart"/>
             <w:proofErr w:type="gramStart"/>
             <w:r>
-              <w:t>sr.secretEdgeComputingClassificationTypes.length</w:t>
+              <w:t>sr.offeringSummary.edgeComputing</w:t>
             </w:r>
-            <w:proofErr w:type="spellEnd"/>
             <w:proofErr w:type="gramEnd"/>
             <w:r>
-              <w:t xml:space="preserve"> &gt; 0</w:t>
-            </w:r>
-            <w:r>
-              <w:t>} 4.2.4.9{END-IF}</w:t>
-            </w:r>
-            <w:r>
-              <w:t>{</w:t>
-            </w:r>
-            <w:r>
-              <w:t xml:space="preserve">IF </w:t>
-            </w:r>
-            <w:proofErr w:type="spellStart"/>
-            <w:r>
-              <w:t>sr.secretEdgeComputingClassificationTypes.length</w:t>
+              <w:t>.taskText</w:t>
             </w:r>
             <w:proofErr w:type="spellEnd"/>
             <w:r>
-              <w:t xml:space="preserve"> &gt; 0 </w:t>
-            </w:r>
-            <w:r>
-              <w:t>&amp;&amp;</w:t>
-            </w:r>
-            <w:r>
-              <w:t xml:space="preserve"> </w:t>
-            </w:r>
-            <w:proofErr w:type="spellStart"/>
-            <w:r>
-              <w:t>sr.topSecretEdgeComputingClassificationTypes.length</w:t>
-            </w:r>
-            <w:proofErr w:type="spellEnd"/>
-            <w:r>
-              <w:t xml:space="preserve"> &gt; 0}</w:t>
-            </w:r>
-            <w:r>
-              <w:t xml:space="preserve"> and {END-IF}{IF </w:t>
-            </w:r>
-            <w:proofErr w:type="spellStart"/>
-            <w:r>
-              <w:t>sr.</w:t>
-            </w:r>
-            <w:r>
-              <w:t>topS</w:t>
-            </w:r>
-            <w:r>
-              <w:t>ecretEdgeComputingClassificationTypes.length</w:t>
-            </w:r>
-            <w:proofErr w:type="spellEnd"/>
-            <w:r>
-              <w:t xml:space="preserve"> &gt; 0</w:t>
-            </w:r>
-            <w:r>
-              <w:t>}4.2.5.9 {END-IF}</w:t>
+              <w:t>}</w:t>
             </w:r>
           </w:p>
         </w:tc>
@@ -55129,74 +55071,20 @@
           </w:tcPr>
           <w:p>
             <w:r>
-              <w:t xml:space="preserve">{IF </w:t>
+              <w:t>{</w:t>
             </w:r>
             <w:proofErr w:type="spellStart"/>
             <w:proofErr w:type="gramStart"/>
             <w:r>
-              <w:t>sr.</w:t>
+              <w:t>sr.offeringSummary.edgeComputing</w:t>
             </w:r>
-            <w:r>
-              <w:t>topS</w:t>
-            </w:r>
-            <w:r>
-              <w:t>ecretEdgeComputingClassificationTypes.length</w:t>
-            </w:r>
-            <w:proofErr w:type="spellEnd"/>
             <w:proofErr w:type="gramEnd"/>
             <w:r>
-              <w:t xml:space="preserve"> &gt; 0</w:t>
-            </w:r>
-            <w:r>
-              <w:t xml:space="preserve">} </w:t>
-            </w:r>
-            <w:r>
-              <w:rPr>
-                <w:rFonts w:ascii="Times New Roman" w:eastAsia="Times New Roman" w:hAnsi="Times New Roman" w:cs="Times New Roman"/>
-                <w:sz w:val="20"/>
-                <w:szCs w:val="20"/>
-              </w:rPr>
-              <w:t>TS/SCI</w:t>
-            </w:r>
-            <w:r>
-              <w:t xml:space="preserve"> {END-IF} </w:t>
-            </w:r>
-            <w:r>
-              <w:t>{</w:t>
-            </w:r>
-            <w:r>
-              <w:t xml:space="preserve">IF </w:t>
-            </w:r>
-            <w:proofErr w:type="spellStart"/>
-            <w:r>
-              <w:t>sr.secretEdgeComputingClassificationTypes.length</w:t>
+              <w:t>.clearanceLevel</w:t>
             </w:r>
             <w:proofErr w:type="spellEnd"/>
             <w:r>
-              <w:t xml:space="preserve"> &gt; 0 </w:t>
-            </w:r>
-            <w:r>
-              <w:t>&amp;&amp;</w:t>
-            </w:r>
-            <w:r>
-              <w:t xml:space="preserve"> </w:t>
-            </w:r>
-            <w:proofErr w:type="spellStart"/>
-            <w:r>
-              <w:t>sr.topSecretEdgeComputingClassificationTypes.length</w:t>
-            </w:r>
-            <w:proofErr w:type="spellEnd"/>
-            <w:r>
-              <w:t xml:space="preserve"> </w:t>
-            </w:r>
-            <w:r>
-              <w:t>==</w:t>
-            </w:r>
-            <w:r>
-              <w:t xml:space="preserve"> 0}</w:t>
-            </w:r>
-            <w:r>
-              <w:t xml:space="preserve"> SECRET {END-IF}</w:t>
+              <w:t>}</w:t>
             </w:r>
           </w:p>
         </w:tc>
@@ -55214,10 +55102,16 @@
             <w:proofErr w:type="spellStart"/>
             <w:proofErr w:type="gramStart"/>
             <w:r>
-              <w:t>sr.secretEdgeComputingClassificationTypes.length</w:t>
+              <w:t>sr.offeringSummary.edgeComputing</w:t>
+            </w:r>
+            <w:proofErr w:type="gramEnd"/>
+            <w:r>
+              <w:t>.secret.types</w:t>
+            </w:r>
+            <w:r>
+              <w:t>.length</w:t>
             </w:r>
             <w:proofErr w:type="spellEnd"/>
-            <w:proofErr w:type="gramEnd"/>
             <w:r>
               <w:t xml:space="preserve"> &gt; 0}</w:t>
             </w:r>
@@ -55234,10 +55128,13 @@
             <w:proofErr w:type="spellStart"/>
             <w:proofErr w:type="gramStart"/>
             <w:r>
-              <w:t>sr.secretEdgeComputingClassificationTypes</w:t>
+              <w:t>sr.offeringSummary.edgeComputing</w:t>
+            </w:r>
+            <w:proofErr w:type="gramEnd"/>
+            <w:r>
+              <w:t>.secret.types</w:t>
             </w:r>
             <w:proofErr w:type="spellEnd"/>
-            <w:proofErr w:type="gramEnd"/>
             <w:r>
               <w:t>}</w:t>
             </w:r>
@@ -55291,15 +55188,27 @@
             <w:proofErr w:type="spellStart"/>
             <w:proofErr w:type="gramStart"/>
             <w:r>
+              <w:t>sr.offeringSummary.edgeComputing</w:t>
+            </w:r>
+            <w:proofErr w:type="gramEnd"/>
+            <w:r>
+              <w:t>.</w:t>
+            </w:r>
+            <w:r>
+              <w:t>ts</w:t>
+            </w:r>
+            <w:r>
+              <w:t>.types</w:t>
+            </w:r>
+            <w:r>
               <w:rPr>
                 <w:rFonts w:ascii="Calibri" w:eastAsia="Calibri" w:hAnsi="Calibri" w:cs="Calibri"/>
                 <w:sz w:val="22"/>
                 <w:szCs w:val="22"/>
               </w:rPr>
-              <w:t>sr.topSecretEdgeComputingClassificationTypes.length</w:t>
+              <w:t>.length</w:t>
             </w:r>
             <w:proofErr w:type="spellEnd"/>
-            <w:proofErr w:type="gramEnd"/>
             <w:r>
               <w:rPr>
                 <w:rFonts w:ascii="Calibri" w:eastAsia="Calibri" w:hAnsi="Calibri" w:cs="Calibri"/>
@@ -55333,10 +55242,13 @@
             <w:proofErr w:type="spellStart"/>
             <w:proofErr w:type="gramStart"/>
             <w:r>
-              <w:t>sr.topSecretEdgeComputingClassificationTypes</w:t>
+              <w:t>sr.offeringSummary.edgeComputing</w:t>
+            </w:r>
+            <w:proofErr w:type="gramEnd"/>
+            <w:r>
+              <w:t>.ts.types</w:t>
             </w:r>
             <w:proofErr w:type="spellEnd"/>
-            <w:proofErr w:type="gramEnd"/>
             <w:r>
               <w:t>}</w:t>
             </w:r>
@@ -55434,123 +55346,27 @@
           <w:tcPr>
             <w:tcW w:w="1485" w:type="dxa"/>
           </w:tcPr>
-          <w:p/>
-        </w:tc>
-        <w:tc>
-          <w:tcPr>
-            <w:tcW w:w="1230" w:type="dxa"/>
-          </w:tcPr>
-          <w:p/>
-        </w:tc>
-        <w:tc>
-          <w:tcPr>
-            <w:tcW w:w="2010" w:type="dxa"/>
-          </w:tcPr>
-          <w:p/>
-        </w:tc>
-        <w:tc>
-          <w:tcPr>
-            <w:tcW w:w="3375" w:type="dxa"/>
-          </w:tcPr>
-          <w:p/>
-        </w:tc>
-      </w:tr>
-      <w:tr>
-        <w:trPr>
-          <w:jc w:val="center"/>
-        </w:trPr>
-        <w:tc>
-          <w:tcPr>
-            <w:tcW w:w="1485" w:type="dxa"/>
-          </w:tcPr>
-          <w:p/>
-        </w:tc>
-        <w:tc>
-          <w:tcPr>
-            <w:tcW w:w="1230" w:type="dxa"/>
-          </w:tcPr>
-          <w:p/>
-        </w:tc>
-        <w:tc>
-          <w:tcPr>
-            <w:tcW w:w="2010" w:type="dxa"/>
-          </w:tcPr>
-          <w:p/>
-        </w:tc>
-        <w:tc>
-          <w:tcPr>
-            <w:tcW w:w="3375" w:type="dxa"/>
-          </w:tcPr>
-          <w:p/>
-        </w:tc>
-      </w:tr>
-      <w:tr>
-        <w:trPr>
-          <w:jc w:val="center"/>
-        </w:trPr>
-        <w:tc>
-          <w:tcPr>
-            <w:tcW w:w="1485" w:type="dxa"/>
-          </w:tcPr>
-          <w:p/>
-        </w:tc>
-        <w:tc>
-          <w:tcPr>
-            <w:tcW w:w="1230" w:type="dxa"/>
-          </w:tcPr>
-          <w:p/>
-        </w:tc>
-        <w:tc>
-          <w:tcPr>
-            <w:tcW w:w="2010" w:type="dxa"/>
-          </w:tcPr>
-          <w:p/>
-        </w:tc>
-        <w:tc>
-          <w:tcPr>
-            <w:tcW w:w="3375" w:type="dxa"/>
-          </w:tcPr>
-          <w:p/>
-        </w:tc>
-      </w:tr>
-      <w:tr>
-        <w:trPr>
-          <w:jc w:val="center"/>
-        </w:trPr>
-        <w:tc>
-          <w:tcPr>
-            <w:tcW w:w="1485" w:type="dxa"/>
-          </w:tcPr>
-          <w:p/>
-        </w:tc>
-        <w:tc>
-          <w:tcPr>
-            <w:tcW w:w="1230" w:type="dxa"/>
-          </w:tcPr>
-          <w:p/>
-        </w:tc>
-        <w:tc>
-          <w:tcPr>
-            <w:tcW w:w="2010" w:type="dxa"/>
-          </w:tcPr>
-          <w:p/>
-        </w:tc>
-        <w:tc>
-          <w:tcPr>
-            <w:tcW w:w="3375" w:type="dxa"/>
-          </w:tcPr>
-          <w:p/>
-        </w:tc>
-      </w:tr>
-      <w:tr>
-        <w:trPr>
-          <w:jc w:val="center"/>
-        </w:trPr>
-        <w:tc>
-          <w:tcPr>
-            <w:tcW w:w="1485" w:type="dxa"/>
-          </w:tcPr>
-          <w:p/>
+          <w:p>
+            <w:r>
+              <w:t xml:space="preserve">{IF </w:t>
+            </w:r>
+            <w:proofErr w:type="spellStart"/>
+            <w:proofErr w:type="gramStart"/>
+            <w:r>
+              <w:t>sr.offeringSummary.</w:t>
+            </w:r>
+            <w:r>
+              <w:t>advisoryAssistance</w:t>
+            </w:r>
+            <w:proofErr w:type="gramEnd"/>
+            <w:r>
+              <w:t>.hasClassified</w:t>
+            </w:r>
+            <w:proofErr w:type="spellEnd"/>
+            <w:r>
+              <w:t>}</w:t>
+            </w:r>
+          </w:p>
         </w:tc>
         <w:tc>
           <w:tcPr>
@@ -55580,11 +55396,686 @@
             <w:tcW w:w="1485" w:type="dxa"/>
           </w:tcPr>
           <w:p>
+            <w:r>
+              <w:t>Advisory and Assistance Services in performance of task</w:t>
+            </w:r>
+            <w:r>
+              <w:t xml:space="preserve"> </w:t>
+            </w:r>
+            <w:r>
+              <w:t>{</w:t>
+            </w:r>
+            <w:proofErr w:type="spellStart"/>
+            <w:proofErr w:type="gramStart"/>
+            <w:r>
+              <w:t>sr.offeringSummary.</w:t>
+            </w:r>
+            <w:r>
+              <w:t>adviso</w:t>
+            </w:r>
+            <w:r>
+              <w:lastRenderedPageBreak/>
+              <w:t>ryAssistance</w:t>
+            </w:r>
+            <w:proofErr w:type="gramEnd"/>
+            <w:r>
+              <w:t>.taskText</w:t>
+            </w:r>
+            <w:proofErr w:type="spellEnd"/>
+            <w:r>
+              <w:t>}</w:t>
+            </w:r>
+          </w:p>
+        </w:tc>
+        <w:tc>
+          <w:tcPr>
+            <w:tcW w:w="1230" w:type="dxa"/>
+          </w:tcPr>
+          <w:p>
+            <w:r>
+              <w:lastRenderedPageBreak/>
+              <w:t>{</w:t>
+            </w:r>
+            <w:proofErr w:type="spellStart"/>
+            <w:proofErr w:type="gramStart"/>
+            <w:r>
+              <w:t>sr.offeringSummary.</w:t>
+            </w:r>
+            <w:r>
+              <w:t>advisoryAssistance</w:t>
+            </w:r>
+            <w:proofErr w:type="gramEnd"/>
+            <w:r>
+              <w:t>.clearanceLevel</w:t>
+            </w:r>
+            <w:proofErr w:type="spellEnd"/>
+            <w:r>
+              <w:t>}</w:t>
+            </w:r>
+          </w:p>
+        </w:tc>
+        <w:tc>
+          <w:tcPr>
+            <w:tcW w:w="2010" w:type="dxa"/>
+          </w:tcPr>
+          <w:p>
+            <w:r>
+              <w:t>{</w:t>
+            </w:r>
+            <w:r>
+              <w:t xml:space="preserve">IF </w:t>
+            </w:r>
+            <w:proofErr w:type="spellStart"/>
+            <w:proofErr w:type="gramStart"/>
+            <w:r>
+              <w:t>sr.offeringSummary.</w:t>
+            </w:r>
+            <w:r>
+              <w:t>advisoryAssistance</w:t>
+            </w:r>
+            <w:proofErr w:type="gramEnd"/>
+            <w:r>
+              <w:t>.secret.types</w:t>
+            </w:r>
+            <w:r>
+              <w:t>.length</w:t>
+            </w:r>
+            <w:proofErr w:type="spellEnd"/>
+            <w:r>
+              <w:t xml:space="preserve"> &gt; 0}</w:t>
+            </w:r>
+          </w:p>
+          <w:p>
+            <w:r>
+              <w:t>Secret</w:t>
+            </w:r>
+          </w:p>
+          <w:p>
+            <w:r>
+              <w:t xml:space="preserve">{FOR type in </w:t>
+            </w:r>
+            <w:proofErr w:type="spellStart"/>
+            <w:proofErr w:type="gramStart"/>
+            <w:r>
+              <w:t>sr.offeringSummary</w:t>
+            </w:r>
+            <w:r>
+              <w:lastRenderedPageBreak/>
+              <w:t>.</w:t>
+            </w:r>
+            <w:r>
+              <w:t>advisoryAssistance</w:t>
+            </w:r>
+            <w:proofErr w:type="gramEnd"/>
+            <w:r>
+              <w:t>.secret.types</w:t>
+            </w:r>
+            <w:proofErr w:type="spellEnd"/>
+            <w:r>
+              <w:t>}</w:t>
+            </w:r>
+          </w:p>
+          <w:p>
+            <w:pPr>
+              <w:pStyle w:val="ListParagraph"/>
+              <w:numPr>
+                <w:ilvl w:val="0"/>
+                <w:numId w:val="22"/>
+              </w:numPr>
+            </w:pPr>
+            <w:r>
+              <w:t>{$type}</w:t>
+            </w:r>
+          </w:p>
+          <w:p>
+            <w:r>
+              <w:t>{END-FOR type}</w:t>
+            </w:r>
+          </w:p>
+          <w:p>
+            <w:r>
+              <w:t>{END-IF}</w:t>
+            </w:r>
+          </w:p>
+          <w:p>
+            <w:pPr>
+              <w:rPr>
+                <w:rFonts w:ascii="Calibri" w:eastAsia="Calibri" w:hAnsi="Calibri" w:cs="Calibri"/>
+                <w:sz w:val="22"/>
+                <w:szCs w:val="22"/>
+              </w:rPr>
+            </w:pPr>
+            <w:r>
+              <w:rPr>
+                <w:rFonts w:ascii="Calibri" w:eastAsia="Calibri" w:hAnsi="Calibri" w:cs="Calibri"/>
+                <w:sz w:val="22"/>
+                <w:szCs w:val="22"/>
+              </w:rPr>
+              <w:t>{IF</w:t>
+            </w:r>
+            <w:r>
+              <w:rPr>
+                <w:rFonts w:ascii="Calibri" w:eastAsia="Calibri" w:hAnsi="Calibri" w:cs="Calibri"/>
+                <w:sz w:val="22"/>
+                <w:szCs w:val="22"/>
+              </w:rPr>
+              <w:t xml:space="preserve"> </w:t>
+            </w:r>
+            <w:proofErr w:type="spellStart"/>
+            <w:proofErr w:type="gramStart"/>
+            <w:r>
+              <w:t>sr.offeringSummary.</w:t>
+            </w:r>
+            <w:r>
+              <w:t>advisoryAssistance</w:t>
+            </w:r>
+            <w:proofErr w:type="gramEnd"/>
+            <w:r>
+              <w:t>.ts.types</w:t>
+            </w:r>
+            <w:r>
+              <w:rPr>
+                <w:rFonts w:ascii="Calibri" w:eastAsia="Calibri" w:hAnsi="Calibri" w:cs="Calibri"/>
+                <w:sz w:val="22"/>
+                <w:szCs w:val="22"/>
+              </w:rPr>
+              <w:t>.length</w:t>
+            </w:r>
+            <w:proofErr w:type="spellEnd"/>
+            <w:r>
+              <w:rPr>
+                <w:rFonts w:ascii="Calibri" w:eastAsia="Calibri" w:hAnsi="Calibri" w:cs="Calibri"/>
+                <w:sz w:val="22"/>
+                <w:szCs w:val="22"/>
+              </w:rPr>
+              <w:t xml:space="preserve"> &gt; 0}</w:t>
+            </w:r>
+          </w:p>
+          <w:p>
+            <w:pPr>
+              <w:rPr>
+                <w:rFonts w:ascii="Calibri" w:eastAsia="Calibri" w:hAnsi="Calibri" w:cs="Calibri"/>
+                <w:sz w:val="22"/>
+                <w:szCs w:val="22"/>
+              </w:rPr>
+            </w:pPr>
+            <w:r>
+              <w:rPr>
+                <w:rFonts w:ascii="Calibri" w:eastAsia="Calibri" w:hAnsi="Calibri" w:cs="Calibri"/>
+                <w:sz w:val="22"/>
+                <w:szCs w:val="22"/>
+              </w:rPr>
+              <w:t>Top Secret</w:t>
+            </w:r>
+          </w:p>
+          <w:p>
+            <w:r>
+              <w:t xml:space="preserve">{FOR type in </w:t>
+            </w:r>
+            <w:proofErr w:type="spellStart"/>
+            <w:proofErr w:type="gramStart"/>
+            <w:r>
+              <w:t>sr.offeringSummary.</w:t>
+            </w:r>
+            <w:r>
+              <w:t>advisoryAssistance</w:t>
+            </w:r>
+            <w:proofErr w:type="gramEnd"/>
+            <w:r>
+              <w:t>.ts.types</w:t>
+            </w:r>
+            <w:proofErr w:type="spellEnd"/>
+            <w:r>
+              <w:t>}</w:t>
+            </w:r>
+          </w:p>
+          <w:p>
+            <w:pPr>
+              <w:pStyle w:val="ListParagraph"/>
+              <w:numPr>
+                <w:ilvl w:val="0"/>
+                <w:numId w:val="22"/>
+              </w:numPr>
+              <w:rPr>
+                <w:rFonts w:eastAsia="Calibri" w:cs="Calibri"/>
+              </w:rPr>
+            </w:pPr>
+            <w:r>
+              <w:rPr>
+                <w:rFonts w:eastAsia="Calibri" w:cs="Calibri"/>
+              </w:rPr>
+              <w:t>{$type}</w:t>
+            </w:r>
+          </w:p>
+          <w:p>
+            <w:pPr>
+              <w:rPr>
+                <w:rFonts w:ascii="Calibri" w:eastAsia="Calibri" w:hAnsi="Calibri" w:cs="Calibri"/>
+                <w:sz w:val="22"/>
+                <w:szCs w:val="22"/>
+              </w:rPr>
+            </w:pPr>
+            <w:r>
+              <w:rPr>
+                <w:rFonts w:ascii="Calibri" w:eastAsia="Calibri" w:hAnsi="Calibri" w:cs="Calibri"/>
+                <w:sz w:val="22"/>
+                <w:szCs w:val="22"/>
+              </w:rPr>
+              <w:t>{END-FOR type}</w:t>
+            </w:r>
+          </w:p>
+          <w:p>
+            <w:r>
+              <w:t>{END-IF}</w:t>
+            </w:r>
+          </w:p>
+        </w:tc>
+        <w:tc>
+          <w:tcPr>
+            <w:tcW w:w="3375" w:type="dxa"/>
+          </w:tcPr>
+          <w:p>
+            <w:r>
+              <w:lastRenderedPageBreak/>
+              <w:t xml:space="preserve">Access is required to advise and assist with cloud architecture design, as well as resource usage, provisioning, and configuration of </w:t>
+            </w:r>
+            <w:proofErr w:type="spellStart"/>
+            <w:r>
+              <w:t>XaaS</w:t>
+            </w:r>
+            <w:proofErr w:type="spellEnd"/>
+            <w:r>
+              <w:t>.</w:t>
+            </w:r>
+          </w:p>
+        </w:tc>
+      </w:tr>
+      <w:tr>
+        <w:trPr>
+          <w:jc w:val="center"/>
+        </w:trPr>
+        <w:tc>
+          <w:tcPr>
+            <w:tcW w:w="1485" w:type="dxa"/>
+          </w:tcPr>
+          <w:p>
+            <w:r>
+              <w:t>{END-IF}</w:t>
+            </w:r>
+          </w:p>
+        </w:tc>
+        <w:tc>
+          <w:tcPr>
+            <w:tcW w:w="1230" w:type="dxa"/>
+          </w:tcPr>
+          <w:p/>
+        </w:tc>
+        <w:tc>
+          <w:tcPr>
+            <w:tcW w:w="2010" w:type="dxa"/>
+          </w:tcPr>
+          <w:p/>
+        </w:tc>
+        <w:tc>
+          <w:tcPr>
+            <w:tcW w:w="3375" w:type="dxa"/>
+          </w:tcPr>
+          <w:p/>
+        </w:tc>
+      </w:tr>
+      <w:tr>
+        <w:trPr>
+          <w:jc w:val="center"/>
+        </w:trPr>
+        <w:tc>
+          <w:tcPr>
+            <w:tcW w:w="1485" w:type="dxa"/>
+          </w:tcPr>
+          <w:p>
+            <w:r>
+              <w:t xml:space="preserve">{IF </w:t>
+            </w:r>
+            <w:proofErr w:type="spellStart"/>
+            <w:proofErr w:type="gramStart"/>
+            <w:r>
+              <w:t>sr.offeringSummary.</w:t>
+            </w:r>
+            <w:r>
+              <w:t>helpDesk</w:t>
+            </w:r>
+            <w:proofErr w:type="gramEnd"/>
+            <w:r>
+              <w:t>.hasClassified</w:t>
+            </w:r>
+            <w:proofErr w:type="spellEnd"/>
+            <w:r>
+              <w:t>}</w:t>
+            </w:r>
+          </w:p>
+        </w:tc>
+        <w:tc>
+          <w:tcPr>
+            <w:tcW w:w="1230" w:type="dxa"/>
+          </w:tcPr>
+          <w:p/>
+        </w:tc>
+        <w:tc>
+          <w:tcPr>
+            <w:tcW w:w="2010" w:type="dxa"/>
+          </w:tcPr>
+          <w:p/>
+        </w:tc>
+        <w:tc>
+          <w:tcPr>
+            <w:tcW w:w="3375" w:type="dxa"/>
+          </w:tcPr>
+          <w:p/>
+        </w:tc>
+      </w:tr>
+      <w:tr>
+        <w:trPr>
+          <w:jc w:val="center"/>
+        </w:trPr>
+        <w:tc>
+          <w:tcPr>
+            <w:tcW w:w="1485" w:type="dxa"/>
+          </w:tcPr>
+          <w:p>
+            <w:r>
+              <w:t>Help Desk Services in performance of task</w:t>
+            </w:r>
+            <w:r>
+              <w:t xml:space="preserve"> </w:t>
+            </w:r>
+            <w:r>
+              <w:t>{</w:t>
+            </w:r>
+            <w:proofErr w:type="spellStart"/>
+            <w:proofErr w:type="gramStart"/>
+            <w:r>
+              <w:t>sr.offeringSummary.</w:t>
+            </w:r>
+            <w:r>
+              <w:t>helpDesk</w:t>
+            </w:r>
+            <w:proofErr w:type="gramEnd"/>
+            <w:r>
+              <w:t>.taskText</w:t>
+            </w:r>
+            <w:proofErr w:type="spellEnd"/>
+            <w:r>
+              <w:t>}</w:t>
+            </w:r>
+          </w:p>
+        </w:tc>
+        <w:tc>
+          <w:tcPr>
+            <w:tcW w:w="1230" w:type="dxa"/>
+          </w:tcPr>
+          <w:p>
+            <w:r>
+              <w:t>{</w:t>
+            </w:r>
+            <w:proofErr w:type="spellStart"/>
+            <w:proofErr w:type="gramStart"/>
+            <w:r>
+              <w:t>sr.offeringSummary.</w:t>
+            </w:r>
+            <w:r>
+              <w:t>helpDesk</w:t>
+            </w:r>
+            <w:proofErr w:type="gramEnd"/>
+            <w:r>
+              <w:t>.clearanceLevel</w:t>
+            </w:r>
+            <w:proofErr w:type="spellEnd"/>
+            <w:r>
+              <w:t>}</w:t>
+            </w:r>
+          </w:p>
+        </w:tc>
+        <w:tc>
+          <w:tcPr>
+            <w:tcW w:w="2010" w:type="dxa"/>
+          </w:tcPr>
+          <w:p>
+            <w:r>
+              <w:t>{</w:t>
+            </w:r>
+            <w:r>
+              <w:t xml:space="preserve">IF </w:t>
+            </w:r>
+            <w:proofErr w:type="spellStart"/>
+            <w:proofErr w:type="gramStart"/>
+            <w:r>
+              <w:t>sr.offeringSummary.</w:t>
+            </w:r>
+            <w:r>
+              <w:t>helpDesk</w:t>
+            </w:r>
+            <w:proofErr w:type="gramEnd"/>
+            <w:r>
+              <w:t>.secret.types</w:t>
+            </w:r>
+            <w:r>
+              <w:t>.length</w:t>
+            </w:r>
+            <w:proofErr w:type="spellEnd"/>
+            <w:r>
+              <w:t xml:space="preserve"> &gt; 0}</w:t>
+            </w:r>
+          </w:p>
+          <w:p>
+            <w:r>
+              <w:t>Secret</w:t>
+            </w:r>
+          </w:p>
+          <w:p>
+            <w:r>
+              <w:t xml:space="preserve">{FOR type in </w:t>
+            </w:r>
+            <w:proofErr w:type="spellStart"/>
+            <w:proofErr w:type="gramStart"/>
+            <w:r>
+              <w:t>sr.offeringSummary.</w:t>
+            </w:r>
+            <w:r>
+              <w:t>helpDesk</w:t>
+            </w:r>
+            <w:proofErr w:type="gramEnd"/>
+            <w:r>
+              <w:t>.secret.types</w:t>
+            </w:r>
+            <w:proofErr w:type="spellEnd"/>
+            <w:r>
+              <w:t>}</w:t>
+            </w:r>
+          </w:p>
+          <w:p>
+            <w:pPr>
+              <w:pStyle w:val="ListParagraph"/>
+              <w:numPr>
+                <w:ilvl w:val="0"/>
+                <w:numId w:val="22"/>
+              </w:numPr>
+            </w:pPr>
+            <w:r>
+              <w:t>{$type}</w:t>
+            </w:r>
+          </w:p>
+          <w:p>
+            <w:r>
+              <w:t>{END-FOR type}</w:t>
+            </w:r>
+          </w:p>
+          <w:p>
+            <w:r>
+              <w:t>{END-IF}</w:t>
+            </w:r>
+          </w:p>
+          <w:p>
+            <w:pPr>
+              <w:rPr>
+                <w:rFonts w:ascii="Calibri" w:eastAsia="Calibri" w:hAnsi="Calibri" w:cs="Calibri"/>
+                <w:sz w:val="22"/>
+                <w:szCs w:val="22"/>
+              </w:rPr>
+            </w:pPr>
+            <w:r>
+              <w:rPr>
+                <w:rFonts w:ascii="Calibri" w:eastAsia="Calibri" w:hAnsi="Calibri" w:cs="Calibri"/>
+                <w:sz w:val="22"/>
+                <w:szCs w:val="22"/>
+              </w:rPr>
+              <w:t>{IF</w:t>
+            </w:r>
+            <w:r>
+              <w:rPr>
+                <w:rFonts w:ascii="Calibri" w:eastAsia="Calibri" w:hAnsi="Calibri" w:cs="Calibri"/>
+                <w:sz w:val="22"/>
+                <w:szCs w:val="22"/>
+              </w:rPr>
+              <w:t xml:space="preserve"> </w:t>
+            </w:r>
+            <w:proofErr w:type="spellStart"/>
+            <w:proofErr w:type="gramStart"/>
+            <w:r>
+              <w:t>sr.offeringSummary.</w:t>
+            </w:r>
+            <w:r>
+              <w:t>helpDesk</w:t>
+            </w:r>
+            <w:proofErr w:type="gramEnd"/>
+            <w:r>
+              <w:t>.ts.types</w:t>
+            </w:r>
+            <w:r>
+              <w:rPr>
+                <w:rFonts w:ascii="Calibri" w:eastAsia="Calibri" w:hAnsi="Calibri" w:cs="Calibri"/>
+                <w:sz w:val="22"/>
+                <w:szCs w:val="22"/>
+              </w:rPr>
+              <w:t>.length</w:t>
+            </w:r>
+            <w:proofErr w:type="spellEnd"/>
+            <w:r>
+              <w:rPr>
+                <w:rFonts w:ascii="Calibri" w:eastAsia="Calibri" w:hAnsi="Calibri" w:cs="Calibri"/>
+                <w:sz w:val="22"/>
+                <w:szCs w:val="22"/>
+              </w:rPr>
+              <w:t xml:space="preserve"> &gt; 0}</w:t>
+            </w:r>
+          </w:p>
+          <w:p>
+            <w:pPr>
+              <w:rPr>
+                <w:rFonts w:ascii="Calibri" w:eastAsia="Calibri" w:hAnsi="Calibri" w:cs="Calibri"/>
+                <w:sz w:val="22"/>
+                <w:szCs w:val="22"/>
+              </w:rPr>
+            </w:pPr>
+            <w:r>
+              <w:rPr>
+                <w:rFonts w:ascii="Calibri" w:eastAsia="Calibri" w:hAnsi="Calibri" w:cs="Calibri"/>
+                <w:sz w:val="22"/>
+                <w:szCs w:val="22"/>
+              </w:rPr>
+              <w:t>Top Secret</w:t>
+            </w:r>
+          </w:p>
+          <w:p>
+            <w:r>
+              <w:lastRenderedPageBreak/>
+              <w:t xml:space="preserve">{FOR type in </w:t>
+            </w:r>
+            <w:proofErr w:type="spellStart"/>
+            <w:proofErr w:type="gramStart"/>
+            <w:r>
+              <w:t>sr.offeringSummary.</w:t>
+            </w:r>
+            <w:r>
+              <w:t>helpDesk</w:t>
+            </w:r>
+            <w:proofErr w:type="gramEnd"/>
+            <w:r>
+              <w:t>.ts.types</w:t>
+            </w:r>
+            <w:proofErr w:type="spellEnd"/>
+            <w:r>
+              <w:t>}</w:t>
+            </w:r>
+          </w:p>
+          <w:p>
+            <w:pPr>
+              <w:pStyle w:val="ListParagraph"/>
+              <w:numPr>
+                <w:ilvl w:val="0"/>
+                <w:numId w:val="22"/>
+              </w:numPr>
+              <w:rPr>
+                <w:rFonts w:eastAsia="Calibri" w:cs="Calibri"/>
+              </w:rPr>
+            </w:pPr>
+            <w:r>
+              <w:rPr>
+                <w:rFonts w:eastAsia="Calibri" w:cs="Calibri"/>
+              </w:rPr>
+              <w:t>{$type}</w:t>
+            </w:r>
+          </w:p>
+          <w:p>
+            <w:pPr>
+              <w:rPr>
+                <w:rFonts w:ascii="Calibri" w:eastAsia="Calibri" w:hAnsi="Calibri" w:cs="Calibri"/>
+                <w:sz w:val="22"/>
+                <w:szCs w:val="22"/>
+              </w:rPr>
+            </w:pPr>
+            <w:r>
+              <w:rPr>
+                <w:rFonts w:ascii="Calibri" w:eastAsia="Calibri" w:hAnsi="Calibri" w:cs="Calibri"/>
+                <w:sz w:val="22"/>
+                <w:szCs w:val="22"/>
+              </w:rPr>
+              <w:t>{END-FOR type}</w:t>
+            </w:r>
+          </w:p>
+          <w:p>
+            <w:r>
+              <w:t>{END-IF}</w:t>
+            </w:r>
+          </w:p>
+        </w:tc>
+        <w:tc>
+          <w:tcPr>
+            <w:tcW w:w="3375" w:type="dxa"/>
+          </w:tcPr>
+          <w:p>
+            <w:r>
+              <w:lastRenderedPageBreak/>
+              <w:t>Access is required in support of help desk services requirements across the contract.</w:t>
+            </w:r>
+          </w:p>
+        </w:tc>
+      </w:tr>
+      <w:tr>
+        <w:trPr>
+          <w:jc w:val="center"/>
+        </w:trPr>
+        <w:tc>
+          <w:tcPr>
+            <w:tcW w:w="1485" w:type="dxa"/>
+          </w:tcPr>
+          <w:p>
             <w:pPr>
               <w:rPr>
                 <w:rFonts w:ascii="Times New Roman" w:hAnsi="Times New Roman" w:cs="Times New Roman"/>
               </w:rPr>
             </w:pPr>
+            <w:r>
+              <w:t>{END-IF}</w:t>
+            </w:r>
           </w:p>
         </w:tc>
         <w:tc>
@@ -55622,6 +56113,25 @@
                 <w:szCs w:val="20"/>
               </w:rPr>
             </w:pPr>
+            <w:r>
+              <w:t xml:space="preserve">{IF </w:t>
+            </w:r>
+            <w:proofErr w:type="spellStart"/>
+            <w:proofErr w:type="gramStart"/>
+            <w:r>
+              <w:t>sr.offeringSummary.</w:t>
+            </w:r>
+            <w:r>
+              <w:t>training</w:t>
+            </w:r>
+            <w:proofErr w:type="gramEnd"/>
+            <w:r>
+              <w:t>.hasClassified</w:t>
+            </w:r>
+            <w:proofErr w:type="spellEnd"/>
+            <w:r>
+              <w:t>}</w:t>
+            </w:r>
           </w:p>
         </w:tc>
         <w:tc>
@@ -55681,6 +56191,1045 @@
                 <w:rFonts w:ascii="Times New Roman" w:hAnsi="Times New Roman" w:cs="Times New Roman"/>
               </w:rPr>
             </w:pPr>
+            <w:r>
+              <w:t>Cloud Training in performance of task</w:t>
+            </w:r>
+            <w:r>
+              <w:t xml:space="preserve"> </w:t>
+            </w:r>
+            <w:r>
+              <w:t>{</w:t>
+            </w:r>
+            <w:proofErr w:type="spellStart"/>
+            <w:proofErr w:type="gramStart"/>
+            <w:r>
+              <w:t>sr.offeringSummary.</w:t>
+            </w:r>
+            <w:r>
+              <w:t>training</w:t>
+            </w:r>
+            <w:proofErr w:type="gramEnd"/>
+            <w:r>
+              <w:t>.taskText</w:t>
+            </w:r>
+            <w:proofErr w:type="spellEnd"/>
+            <w:r>
+              <w:t>}</w:t>
+            </w:r>
+          </w:p>
+        </w:tc>
+        <w:tc>
+          <w:tcPr>
+            <w:tcW w:w="1230" w:type="dxa"/>
+          </w:tcPr>
+          <w:p>
+            <w:r>
+              <w:t>{</w:t>
+            </w:r>
+            <w:proofErr w:type="spellStart"/>
+            <w:proofErr w:type="gramStart"/>
+            <w:r>
+              <w:t>sr.offeringSummary.</w:t>
+            </w:r>
+            <w:r>
+              <w:t>training</w:t>
+            </w:r>
+            <w:proofErr w:type="gramEnd"/>
+            <w:r>
+              <w:t>.clearanceLevel</w:t>
+            </w:r>
+            <w:proofErr w:type="spellEnd"/>
+            <w:r>
+              <w:t>}</w:t>
+            </w:r>
+          </w:p>
+        </w:tc>
+        <w:tc>
+          <w:tcPr>
+            <w:tcW w:w="2010" w:type="dxa"/>
+          </w:tcPr>
+          <w:p>
+            <w:r>
+              <w:t>{</w:t>
+            </w:r>
+            <w:r>
+              <w:t xml:space="preserve">IF </w:t>
+            </w:r>
+            <w:proofErr w:type="spellStart"/>
+            <w:proofErr w:type="gramStart"/>
+            <w:r>
+              <w:t>sr.offeringSummary.</w:t>
+            </w:r>
+            <w:r>
+              <w:t>training</w:t>
+            </w:r>
+            <w:proofErr w:type="gramEnd"/>
+            <w:r>
+              <w:t>.secret.types</w:t>
+            </w:r>
+            <w:r>
+              <w:t>.length</w:t>
+            </w:r>
+            <w:proofErr w:type="spellEnd"/>
+            <w:r>
+              <w:t xml:space="preserve"> &gt; 0}</w:t>
+            </w:r>
+          </w:p>
+          <w:p>
+            <w:r>
+              <w:t>Secret</w:t>
+            </w:r>
+          </w:p>
+          <w:p>
+            <w:r>
+              <w:t xml:space="preserve">{FOR type in </w:t>
+            </w:r>
+            <w:proofErr w:type="spellStart"/>
+            <w:proofErr w:type="gramStart"/>
+            <w:r>
+              <w:t>sr.offeringSummary.</w:t>
+            </w:r>
+            <w:r>
+              <w:t>training</w:t>
+            </w:r>
+            <w:proofErr w:type="gramEnd"/>
+            <w:r>
+              <w:t>.secret.types</w:t>
+            </w:r>
+            <w:proofErr w:type="spellEnd"/>
+            <w:r>
+              <w:t>}</w:t>
+            </w:r>
+          </w:p>
+          <w:p>
+            <w:pPr>
+              <w:pStyle w:val="ListParagraph"/>
+              <w:numPr>
+                <w:ilvl w:val="0"/>
+                <w:numId w:val="22"/>
+              </w:numPr>
+            </w:pPr>
+            <w:r>
+              <w:t>{$type}</w:t>
+            </w:r>
+          </w:p>
+          <w:p>
+            <w:r>
+              <w:t>{END-FOR type}</w:t>
+            </w:r>
+          </w:p>
+          <w:p>
+            <w:r>
+              <w:t>{END-IF}</w:t>
+            </w:r>
+          </w:p>
+          <w:p>
+            <w:pPr>
+              <w:rPr>
+                <w:rFonts w:ascii="Calibri" w:eastAsia="Calibri" w:hAnsi="Calibri" w:cs="Calibri"/>
+                <w:sz w:val="22"/>
+                <w:szCs w:val="22"/>
+              </w:rPr>
+            </w:pPr>
+            <w:r>
+              <w:rPr>
+                <w:rFonts w:ascii="Calibri" w:eastAsia="Calibri" w:hAnsi="Calibri" w:cs="Calibri"/>
+                <w:sz w:val="22"/>
+                <w:szCs w:val="22"/>
+              </w:rPr>
+              <w:t>{IF</w:t>
+            </w:r>
+            <w:r>
+              <w:rPr>
+                <w:rFonts w:ascii="Calibri" w:eastAsia="Calibri" w:hAnsi="Calibri" w:cs="Calibri"/>
+                <w:sz w:val="22"/>
+                <w:szCs w:val="22"/>
+              </w:rPr>
+              <w:t xml:space="preserve"> </w:t>
+            </w:r>
+            <w:proofErr w:type="spellStart"/>
+            <w:proofErr w:type="gramStart"/>
+            <w:r>
+              <w:t>sr.offeringSummary.</w:t>
+            </w:r>
+            <w:r>
+              <w:t>training</w:t>
+            </w:r>
+            <w:proofErr w:type="gramEnd"/>
+            <w:r>
+              <w:t>.ts.types</w:t>
+            </w:r>
+            <w:r>
+              <w:rPr>
+                <w:rFonts w:ascii="Calibri" w:eastAsia="Calibri" w:hAnsi="Calibri" w:cs="Calibri"/>
+                <w:sz w:val="22"/>
+                <w:szCs w:val="22"/>
+              </w:rPr>
+              <w:t>.length</w:t>
+            </w:r>
+            <w:proofErr w:type="spellEnd"/>
+            <w:r>
+              <w:rPr>
+                <w:rFonts w:ascii="Calibri" w:eastAsia="Calibri" w:hAnsi="Calibri" w:cs="Calibri"/>
+                <w:sz w:val="22"/>
+                <w:szCs w:val="22"/>
+              </w:rPr>
+              <w:t xml:space="preserve"> &gt; 0}</w:t>
+            </w:r>
+          </w:p>
+          <w:p>
+            <w:pPr>
+              <w:rPr>
+                <w:rFonts w:ascii="Calibri" w:eastAsia="Calibri" w:hAnsi="Calibri" w:cs="Calibri"/>
+                <w:sz w:val="22"/>
+                <w:szCs w:val="22"/>
+              </w:rPr>
+            </w:pPr>
+            <w:r>
+              <w:rPr>
+                <w:rFonts w:ascii="Calibri" w:eastAsia="Calibri" w:hAnsi="Calibri" w:cs="Calibri"/>
+                <w:sz w:val="22"/>
+                <w:szCs w:val="22"/>
+              </w:rPr>
+              <w:t>Top Secret</w:t>
+            </w:r>
+          </w:p>
+          <w:p>
+            <w:r>
+              <w:t xml:space="preserve">{FOR type in </w:t>
+            </w:r>
+            <w:proofErr w:type="spellStart"/>
+            <w:proofErr w:type="gramStart"/>
+            <w:r>
+              <w:t>sr.offeringSummary.</w:t>
+            </w:r>
+            <w:r>
+              <w:t>training</w:t>
+            </w:r>
+            <w:proofErr w:type="gramEnd"/>
+            <w:r>
+              <w:t>.ts.types</w:t>
+            </w:r>
+            <w:proofErr w:type="spellEnd"/>
+            <w:r>
+              <w:t>}</w:t>
+            </w:r>
+          </w:p>
+          <w:p>
+            <w:pPr>
+              <w:pStyle w:val="ListParagraph"/>
+              <w:numPr>
+                <w:ilvl w:val="0"/>
+                <w:numId w:val="22"/>
+              </w:numPr>
+              <w:rPr>
+                <w:rFonts w:eastAsia="Calibri" w:cs="Calibri"/>
+              </w:rPr>
+            </w:pPr>
+            <w:r>
+              <w:rPr>
+                <w:rFonts w:eastAsia="Calibri" w:cs="Calibri"/>
+              </w:rPr>
+              <w:t>{$type}</w:t>
+            </w:r>
+          </w:p>
+          <w:p>
+            <w:pPr>
+              <w:rPr>
+                <w:rFonts w:ascii="Calibri" w:eastAsia="Calibri" w:hAnsi="Calibri" w:cs="Calibri"/>
+                <w:sz w:val="22"/>
+                <w:szCs w:val="22"/>
+              </w:rPr>
+            </w:pPr>
+            <w:r>
+              <w:rPr>
+                <w:rFonts w:ascii="Calibri" w:eastAsia="Calibri" w:hAnsi="Calibri" w:cs="Calibri"/>
+                <w:sz w:val="22"/>
+                <w:szCs w:val="22"/>
+              </w:rPr>
+              <w:t>{END-FOR type}</w:t>
+            </w:r>
+          </w:p>
+          <w:p>
+            <w:r>
+              <w:t>{END-IF}</w:t>
+            </w:r>
+          </w:p>
+        </w:tc>
+        <w:tc>
+          <w:tcPr>
+            <w:tcW w:w="3375" w:type="dxa"/>
+          </w:tcPr>
+          <w:p>
+            <w:r>
+              <w:t>Access is required in support of cloud training requirements across the contract.</w:t>
+            </w:r>
+          </w:p>
+        </w:tc>
+      </w:tr>
+      <w:tr>
+        <w:trPr>
+          <w:jc w:val="center"/>
+        </w:trPr>
+        <w:tc>
+          <w:tcPr>
+            <w:tcW w:w="1485" w:type="dxa"/>
+          </w:tcPr>
+          <w:p>
+            <w:r>
+              <w:t>{END-IF}</w:t>
+            </w:r>
+          </w:p>
+        </w:tc>
+        <w:tc>
+          <w:tcPr>
+            <w:tcW w:w="1230" w:type="dxa"/>
+          </w:tcPr>
+          <w:p/>
+        </w:tc>
+        <w:tc>
+          <w:tcPr>
+            <w:tcW w:w="2010" w:type="dxa"/>
+          </w:tcPr>
+          <w:p/>
+        </w:tc>
+        <w:tc>
+          <w:tcPr>
+            <w:tcW w:w="3375" w:type="dxa"/>
+          </w:tcPr>
+          <w:p/>
+        </w:tc>
+      </w:tr>
+      <w:tr>
+        <w:trPr>
+          <w:jc w:val="center"/>
+        </w:trPr>
+        <w:tc>
+          <w:tcPr>
+            <w:tcW w:w="1485" w:type="dxa"/>
+          </w:tcPr>
+          <w:p>
+            <w:r>
+              <w:t xml:space="preserve">{IF </w:t>
+            </w:r>
+            <w:proofErr w:type="spellStart"/>
+            <w:proofErr w:type="gramStart"/>
+            <w:r>
+              <w:t>sr.offeringSummary.</w:t>
+            </w:r>
+            <w:r>
+              <w:t>docu</w:t>
+            </w:r>
+            <w:r>
+              <w:lastRenderedPageBreak/>
+              <w:t>mentationSupport</w:t>
+            </w:r>
+            <w:proofErr w:type="gramEnd"/>
+            <w:r>
+              <w:t>.hasClassified</w:t>
+            </w:r>
+            <w:proofErr w:type="spellEnd"/>
+            <w:r>
+              <w:t>}</w:t>
+            </w:r>
+          </w:p>
+        </w:tc>
+        <w:tc>
+          <w:tcPr>
+            <w:tcW w:w="1230" w:type="dxa"/>
+          </w:tcPr>
+          <w:p/>
+        </w:tc>
+        <w:tc>
+          <w:tcPr>
+            <w:tcW w:w="2010" w:type="dxa"/>
+          </w:tcPr>
+          <w:p/>
+        </w:tc>
+        <w:tc>
+          <w:tcPr>
+            <w:tcW w:w="3375" w:type="dxa"/>
+          </w:tcPr>
+          <w:p/>
+        </w:tc>
+      </w:tr>
+      <w:tr>
+        <w:trPr>
+          <w:jc w:val="center"/>
+        </w:trPr>
+        <w:tc>
+          <w:tcPr>
+            <w:tcW w:w="1485" w:type="dxa"/>
+          </w:tcPr>
+          <w:p>
+            <w:r>
+              <w:t>Documentation Support Services</w:t>
+            </w:r>
+            <w:r>
+              <w:t xml:space="preserve"> </w:t>
+            </w:r>
+            <w:r>
+              <w:t xml:space="preserve">in performance of task </w:t>
+            </w:r>
+            <w:r>
+              <w:t>{</w:t>
+            </w:r>
+            <w:proofErr w:type="spellStart"/>
+            <w:proofErr w:type="gramStart"/>
+            <w:r>
+              <w:t>sr.offeringSummary.</w:t>
+            </w:r>
+            <w:r>
+              <w:t>documentationSupport</w:t>
+            </w:r>
+            <w:proofErr w:type="gramEnd"/>
+            <w:r>
+              <w:t>.taskText</w:t>
+            </w:r>
+            <w:proofErr w:type="spellEnd"/>
+            <w:r>
+              <w:t>}</w:t>
+            </w:r>
+          </w:p>
+        </w:tc>
+        <w:tc>
+          <w:tcPr>
+            <w:tcW w:w="1230" w:type="dxa"/>
+          </w:tcPr>
+          <w:p>
+            <w:r>
+              <w:t>{</w:t>
+            </w:r>
+            <w:proofErr w:type="spellStart"/>
+            <w:proofErr w:type="gramStart"/>
+            <w:r>
+              <w:t>sr.offeringSummary.</w:t>
+            </w:r>
+            <w:r>
+              <w:t>documentationSupport</w:t>
+            </w:r>
+            <w:proofErr w:type="gramEnd"/>
+            <w:r>
+              <w:t>.clearanceLevel</w:t>
+            </w:r>
+            <w:proofErr w:type="spellEnd"/>
+            <w:r>
+              <w:t>}</w:t>
+            </w:r>
+          </w:p>
+        </w:tc>
+        <w:tc>
+          <w:tcPr>
+            <w:tcW w:w="2010" w:type="dxa"/>
+          </w:tcPr>
+          <w:p>
+            <w:r>
+              <w:t>{</w:t>
+            </w:r>
+            <w:r>
+              <w:t xml:space="preserve">IF </w:t>
+            </w:r>
+            <w:proofErr w:type="spellStart"/>
+            <w:proofErr w:type="gramStart"/>
+            <w:r>
+              <w:t>sr.offeringSummary.</w:t>
+            </w:r>
+            <w:r>
+              <w:t>documentationSupport</w:t>
+            </w:r>
+            <w:proofErr w:type="gramEnd"/>
+            <w:r>
+              <w:t>.secret.types</w:t>
+            </w:r>
+            <w:r>
+              <w:t>.length</w:t>
+            </w:r>
+            <w:proofErr w:type="spellEnd"/>
+            <w:r>
+              <w:t xml:space="preserve"> &gt; 0}</w:t>
+            </w:r>
+          </w:p>
+          <w:p>
+            <w:r>
+              <w:t>Secret</w:t>
+            </w:r>
+          </w:p>
+          <w:p>
+            <w:r>
+              <w:t xml:space="preserve">{FOR type in </w:t>
+            </w:r>
+            <w:proofErr w:type="spellStart"/>
+            <w:proofErr w:type="gramStart"/>
+            <w:r>
+              <w:t>sr.offeringSummary.</w:t>
+            </w:r>
+            <w:r>
+              <w:t>documentationSupport</w:t>
+            </w:r>
+            <w:proofErr w:type="gramEnd"/>
+            <w:r>
+              <w:t>.secret.types</w:t>
+            </w:r>
+            <w:proofErr w:type="spellEnd"/>
+            <w:r>
+              <w:t>}</w:t>
+            </w:r>
+          </w:p>
+          <w:p>
+            <w:pPr>
+              <w:pStyle w:val="ListParagraph"/>
+              <w:numPr>
+                <w:ilvl w:val="0"/>
+                <w:numId w:val="22"/>
+              </w:numPr>
+            </w:pPr>
+            <w:r>
+              <w:t>{$type}</w:t>
+            </w:r>
+          </w:p>
+          <w:p>
+            <w:r>
+              <w:t>{END-FOR type}</w:t>
+            </w:r>
+          </w:p>
+          <w:p>
+            <w:r>
+              <w:t>{END-IF}</w:t>
+            </w:r>
+          </w:p>
+          <w:p>
+            <w:pPr>
+              <w:rPr>
+                <w:rFonts w:ascii="Calibri" w:eastAsia="Calibri" w:hAnsi="Calibri" w:cs="Calibri"/>
+                <w:sz w:val="22"/>
+                <w:szCs w:val="22"/>
+              </w:rPr>
+            </w:pPr>
+            <w:r>
+              <w:rPr>
+                <w:rFonts w:ascii="Calibri" w:eastAsia="Calibri" w:hAnsi="Calibri" w:cs="Calibri"/>
+                <w:sz w:val="22"/>
+                <w:szCs w:val="22"/>
+              </w:rPr>
+              <w:t>{IF</w:t>
+            </w:r>
+            <w:r>
+              <w:rPr>
+                <w:rFonts w:ascii="Calibri" w:eastAsia="Calibri" w:hAnsi="Calibri" w:cs="Calibri"/>
+                <w:sz w:val="22"/>
+                <w:szCs w:val="22"/>
+              </w:rPr>
+              <w:t xml:space="preserve"> </w:t>
+            </w:r>
+            <w:proofErr w:type="spellStart"/>
+            <w:proofErr w:type="gramStart"/>
+            <w:r>
+              <w:t>sr.offeringSummary.</w:t>
+            </w:r>
+            <w:r>
+              <w:t>documentationSupport</w:t>
+            </w:r>
+            <w:proofErr w:type="gramEnd"/>
+            <w:r>
+              <w:t>.ts.types</w:t>
+            </w:r>
+            <w:r>
+              <w:rPr>
+                <w:rFonts w:ascii="Calibri" w:eastAsia="Calibri" w:hAnsi="Calibri" w:cs="Calibri"/>
+                <w:sz w:val="22"/>
+                <w:szCs w:val="22"/>
+              </w:rPr>
+              <w:t>.length</w:t>
+            </w:r>
+            <w:proofErr w:type="spellEnd"/>
+            <w:r>
+              <w:rPr>
+                <w:rFonts w:ascii="Calibri" w:eastAsia="Calibri" w:hAnsi="Calibri" w:cs="Calibri"/>
+                <w:sz w:val="22"/>
+                <w:szCs w:val="22"/>
+              </w:rPr>
+              <w:t xml:space="preserve"> &gt; 0}</w:t>
+            </w:r>
+          </w:p>
+          <w:p>
+            <w:pPr>
+              <w:rPr>
+                <w:rFonts w:ascii="Calibri" w:eastAsia="Calibri" w:hAnsi="Calibri" w:cs="Calibri"/>
+                <w:sz w:val="22"/>
+                <w:szCs w:val="22"/>
+              </w:rPr>
+            </w:pPr>
+            <w:r>
+              <w:rPr>
+                <w:rFonts w:ascii="Calibri" w:eastAsia="Calibri" w:hAnsi="Calibri" w:cs="Calibri"/>
+                <w:sz w:val="22"/>
+                <w:szCs w:val="22"/>
+              </w:rPr>
+              <w:t>Top Secret</w:t>
+            </w:r>
+          </w:p>
+          <w:p>
+            <w:r>
+              <w:t xml:space="preserve">{FOR type in </w:t>
+            </w:r>
+            <w:proofErr w:type="spellStart"/>
+            <w:proofErr w:type="gramStart"/>
+            <w:r>
+              <w:t>sr.offeringSummary.</w:t>
+            </w:r>
+            <w:r>
+              <w:t>documentationSupport</w:t>
+            </w:r>
+            <w:proofErr w:type="gramEnd"/>
+            <w:r>
+              <w:t>.ts.types</w:t>
+            </w:r>
+            <w:proofErr w:type="spellEnd"/>
+            <w:r>
+              <w:t>}</w:t>
+            </w:r>
+          </w:p>
+          <w:p>
+            <w:pPr>
+              <w:pStyle w:val="ListParagraph"/>
+              <w:numPr>
+                <w:ilvl w:val="0"/>
+                <w:numId w:val="22"/>
+              </w:numPr>
+              <w:rPr>
+                <w:rFonts w:eastAsia="Calibri" w:cs="Calibri"/>
+              </w:rPr>
+            </w:pPr>
+            <w:r>
+              <w:rPr>
+                <w:rFonts w:eastAsia="Calibri" w:cs="Calibri"/>
+              </w:rPr>
+              <w:t>{$type}</w:t>
+            </w:r>
+          </w:p>
+          <w:p>
+            <w:pPr>
+              <w:rPr>
+                <w:rFonts w:ascii="Calibri" w:eastAsia="Calibri" w:hAnsi="Calibri" w:cs="Calibri"/>
+                <w:sz w:val="22"/>
+                <w:szCs w:val="22"/>
+              </w:rPr>
+            </w:pPr>
+            <w:r>
+              <w:rPr>
+                <w:rFonts w:ascii="Calibri" w:eastAsia="Calibri" w:hAnsi="Calibri" w:cs="Calibri"/>
+                <w:sz w:val="22"/>
+                <w:szCs w:val="22"/>
+              </w:rPr>
+              <w:t>{END-FOR type}</w:t>
+            </w:r>
+          </w:p>
+          <w:p>
+            <w:r>
+              <w:t>{END-IF}</w:t>
+            </w:r>
+          </w:p>
+        </w:tc>
+        <w:tc>
+          <w:tcPr>
+            <w:tcW w:w="3375" w:type="dxa"/>
+          </w:tcPr>
+          <w:p>
+            <w:r>
+              <w:t>Access is required in support of documentation support requirements across the contract.</w:t>
+            </w:r>
+          </w:p>
+        </w:tc>
+      </w:tr>
+      <w:tr>
+        <w:trPr>
+          <w:jc w:val="center"/>
+        </w:trPr>
+        <w:tc>
+          <w:tcPr>
+            <w:tcW w:w="1485" w:type="dxa"/>
+          </w:tcPr>
+          <w:p>
+            <w:r>
+              <w:t>{END-IF}</w:t>
+            </w:r>
+          </w:p>
+        </w:tc>
+        <w:tc>
+          <w:tcPr>
+            <w:tcW w:w="1230" w:type="dxa"/>
+          </w:tcPr>
+          <w:p/>
+        </w:tc>
+        <w:tc>
+          <w:tcPr>
+            <w:tcW w:w="2010" w:type="dxa"/>
+          </w:tcPr>
+          <w:p/>
+        </w:tc>
+        <w:tc>
+          <w:tcPr>
+            <w:tcW w:w="3375" w:type="dxa"/>
+          </w:tcPr>
+          <w:p/>
+        </w:tc>
+      </w:tr>
+      <w:tr>
+        <w:trPr>
+          <w:jc w:val="center"/>
+        </w:trPr>
+        <w:tc>
+          <w:tcPr>
+            <w:tcW w:w="1485" w:type="dxa"/>
+          </w:tcPr>
+          <w:p>
+            <w:r>
+              <w:t xml:space="preserve">{IF </w:t>
+            </w:r>
+            <w:proofErr w:type="spellStart"/>
+            <w:proofErr w:type="gramStart"/>
+            <w:r>
+              <w:t>sr.offeringSummary.</w:t>
+            </w:r>
+            <w:r>
+              <w:t>generalCloudSupport</w:t>
+            </w:r>
+            <w:proofErr w:type="gramEnd"/>
+            <w:r>
+              <w:t>.hasClassified</w:t>
+            </w:r>
+            <w:proofErr w:type="spellEnd"/>
+            <w:r>
+              <w:t>}</w:t>
+            </w:r>
+          </w:p>
+        </w:tc>
+        <w:tc>
+          <w:tcPr>
+            <w:tcW w:w="1230" w:type="dxa"/>
+          </w:tcPr>
+          <w:p/>
+        </w:tc>
+        <w:tc>
+          <w:tcPr>
+            <w:tcW w:w="2010" w:type="dxa"/>
+          </w:tcPr>
+          <w:p/>
+        </w:tc>
+        <w:tc>
+          <w:tcPr>
+            <w:tcW w:w="3375" w:type="dxa"/>
+          </w:tcPr>
+          <w:p/>
+        </w:tc>
+      </w:tr>
+      <w:tr>
+        <w:trPr>
+          <w:jc w:val="center"/>
+        </w:trPr>
+        <w:tc>
+          <w:tcPr>
+            <w:tcW w:w="1485" w:type="dxa"/>
+          </w:tcPr>
+          <w:p>
+            <w:r>
+              <w:t>General Cloud Support Services</w:t>
+            </w:r>
+            <w:r>
+              <w:t xml:space="preserve"> </w:t>
+            </w:r>
+            <w:r>
+              <w:t xml:space="preserve">in performance of task </w:t>
+            </w:r>
+            <w:r>
+              <w:t>{</w:t>
+            </w:r>
+            <w:proofErr w:type="spellStart"/>
+            <w:proofErr w:type="gramStart"/>
+            <w:r>
+              <w:t>sr.offeringSu</w:t>
+            </w:r>
+            <w:r>
+              <w:lastRenderedPageBreak/>
+              <w:t>mmary.</w:t>
+            </w:r>
+            <w:r>
+              <w:t>generalCloudSupport</w:t>
+            </w:r>
+            <w:proofErr w:type="gramEnd"/>
+            <w:r>
+              <w:t>.taskText</w:t>
+            </w:r>
+            <w:proofErr w:type="spellEnd"/>
+            <w:r>
+              <w:t>}</w:t>
+            </w:r>
+          </w:p>
+        </w:tc>
+        <w:tc>
+          <w:tcPr>
+            <w:tcW w:w="1230" w:type="dxa"/>
+          </w:tcPr>
+          <w:p>
+            <w:r>
+              <w:lastRenderedPageBreak/>
+              <w:t>{</w:t>
+            </w:r>
+            <w:proofErr w:type="spellStart"/>
+            <w:proofErr w:type="gramStart"/>
+            <w:r>
+              <w:t>sr.offeringSummary.</w:t>
+            </w:r>
+            <w:r>
+              <w:t>generalCloudSupport</w:t>
+            </w:r>
+            <w:proofErr w:type="gramEnd"/>
+            <w:r>
+              <w:t>.clearanceLevel</w:t>
+            </w:r>
+            <w:proofErr w:type="spellEnd"/>
+            <w:r>
+              <w:t>}</w:t>
+            </w:r>
+          </w:p>
+        </w:tc>
+        <w:tc>
+          <w:tcPr>
+            <w:tcW w:w="2010" w:type="dxa"/>
+          </w:tcPr>
+          <w:p>
+            <w:r>
+              <w:t>{</w:t>
+            </w:r>
+            <w:r>
+              <w:t xml:space="preserve">IF </w:t>
+            </w:r>
+            <w:proofErr w:type="spellStart"/>
+            <w:proofErr w:type="gramStart"/>
+            <w:r>
+              <w:t>sr.offeringSummary.</w:t>
+            </w:r>
+            <w:r>
+              <w:t>generalCloudSupport</w:t>
+            </w:r>
+            <w:proofErr w:type="gramEnd"/>
+            <w:r>
+              <w:t>.secret.types</w:t>
+            </w:r>
+            <w:r>
+              <w:t>.length</w:t>
+            </w:r>
+            <w:proofErr w:type="spellEnd"/>
+            <w:r>
+              <w:t xml:space="preserve"> &gt; 0}</w:t>
+            </w:r>
+          </w:p>
+          <w:p>
+            <w:r>
+              <w:t>Secret</w:t>
+            </w:r>
+          </w:p>
+          <w:p>
+            <w:r>
+              <w:lastRenderedPageBreak/>
+              <w:t xml:space="preserve">{FOR type in </w:t>
+            </w:r>
+            <w:proofErr w:type="spellStart"/>
+            <w:proofErr w:type="gramStart"/>
+            <w:r>
+              <w:t>sr.offeringSummary.</w:t>
+            </w:r>
+            <w:r>
+              <w:t>generalCloudSupport</w:t>
+            </w:r>
+            <w:proofErr w:type="gramEnd"/>
+            <w:r>
+              <w:t>.secret.types</w:t>
+            </w:r>
+            <w:proofErr w:type="spellEnd"/>
+            <w:r>
+              <w:t>}</w:t>
+            </w:r>
+          </w:p>
+          <w:p>
+            <w:pPr>
+              <w:pStyle w:val="ListParagraph"/>
+              <w:numPr>
+                <w:ilvl w:val="0"/>
+                <w:numId w:val="22"/>
+              </w:numPr>
+            </w:pPr>
+            <w:r>
+              <w:t>{$type}</w:t>
+            </w:r>
+          </w:p>
+          <w:p>
+            <w:r>
+              <w:t>{END-FOR type}</w:t>
+            </w:r>
+          </w:p>
+          <w:p>
+            <w:r>
+              <w:t>{END-IF}</w:t>
+            </w:r>
+          </w:p>
+          <w:p>
+            <w:pPr>
+              <w:rPr>
+                <w:rFonts w:ascii="Calibri" w:eastAsia="Calibri" w:hAnsi="Calibri" w:cs="Calibri"/>
+                <w:sz w:val="22"/>
+                <w:szCs w:val="22"/>
+              </w:rPr>
+            </w:pPr>
+            <w:r>
+              <w:rPr>
+                <w:rFonts w:ascii="Calibri" w:eastAsia="Calibri" w:hAnsi="Calibri" w:cs="Calibri"/>
+                <w:sz w:val="22"/>
+                <w:szCs w:val="22"/>
+              </w:rPr>
+              <w:t>{IF</w:t>
+            </w:r>
+            <w:r>
+              <w:rPr>
+                <w:rFonts w:ascii="Calibri" w:eastAsia="Calibri" w:hAnsi="Calibri" w:cs="Calibri"/>
+                <w:sz w:val="22"/>
+                <w:szCs w:val="22"/>
+              </w:rPr>
+              <w:t xml:space="preserve"> </w:t>
+            </w:r>
+            <w:proofErr w:type="spellStart"/>
+            <w:proofErr w:type="gramStart"/>
+            <w:r>
+              <w:t>sr.offeringSummary.</w:t>
+            </w:r>
+            <w:r>
+              <w:t>generalCloudSupport</w:t>
+            </w:r>
+            <w:proofErr w:type="gramEnd"/>
+            <w:r>
+              <w:t>.ts.types</w:t>
+            </w:r>
+            <w:r>
+              <w:rPr>
+                <w:rFonts w:ascii="Calibri" w:eastAsia="Calibri" w:hAnsi="Calibri" w:cs="Calibri"/>
+                <w:sz w:val="22"/>
+                <w:szCs w:val="22"/>
+              </w:rPr>
+              <w:t>.length</w:t>
+            </w:r>
+            <w:proofErr w:type="spellEnd"/>
+            <w:r>
+              <w:rPr>
+                <w:rFonts w:ascii="Calibri" w:eastAsia="Calibri" w:hAnsi="Calibri" w:cs="Calibri"/>
+                <w:sz w:val="22"/>
+                <w:szCs w:val="22"/>
+              </w:rPr>
+              <w:t xml:space="preserve"> &gt; 0}</w:t>
+            </w:r>
+          </w:p>
+          <w:p>
+            <w:pPr>
+              <w:rPr>
+                <w:rFonts w:ascii="Calibri" w:eastAsia="Calibri" w:hAnsi="Calibri" w:cs="Calibri"/>
+                <w:sz w:val="22"/>
+                <w:szCs w:val="22"/>
+              </w:rPr>
+            </w:pPr>
+            <w:r>
+              <w:rPr>
+                <w:rFonts w:ascii="Calibri" w:eastAsia="Calibri" w:hAnsi="Calibri" w:cs="Calibri"/>
+                <w:sz w:val="22"/>
+                <w:szCs w:val="22"/>
+              </w:rPr>
+              <w:t>Top Secret</w:t>
+            </w:r>
+          </w:p>
+          <w:p>
+            <w:r>
+              <w:t xml:space="preserve">{FOR type in </w:t>
+            </w:r>
+            <w:proofErr w:type="spellStart"/>
+            <w:proofErr w:type="gramStart"/>
+            <w:r>
+              <w:t>sr.offeringSummary.</w:t>
+            </w:r>
+            <w:r>
+              <w:t>generalCloudSupport</w:t>
+            </w:r>
+            <w:proofErr w:type="gramEnd"/>
+            <w:r>
+              <w:t>.ts.types</w:t>
+            </w:r>
+            <w:proofErr w:type="spellEnd"/>
+            <w:r>
+              <w:t>}</w:t>
+            </w:r>
+          </w:p>
+          <w:p>
+            <w:pPr>
+              <w:pStyle w:val="ListParagraph"/>
+              <w:numPr>
+                <w:ilvl w:val="0"/>
+                <w:numId w:val="22"/>
+              </w:numPr>
+              <w:rPr>
+                <w:rFonts w:eastAsia="Calibri" w:cs="Calibri"/>
+              </w:rPr>
+            </w:pPr>
+            <w:r>
+              <w:rPr>
+                <w:rFonts w:eastAsia="Calibri" w:cs="Calibri"/>
+              </w:rPr>
+              <w:t>{$type}</w:t>
+            </w:r>
+          </w:p>
+          <w:p>
+            <w:pPr>
+              <w:rPr>
+                <w:rFonts w:ascii="Calibri" w:eastAsia="Calibri" w:hAnsi="Calibri" w:cs="Calibri"/>
+                <w:sz w:val="22"/>
+                <w:szCs w:val="22"/>
+              </w:rPr>
+            </w:pPr>
+            <w:r>
+              <w:rPr>
+                <w:rFonts w:ascii="Calibri" w:eastAsia="Calibri" w:hAnsi="Calibri" w:cs="Calibri"/>
+                <w:sz w:val="22"/>
+                <w:szCs w:val="22"/>
+              </w:rPr>
+              <w:t>{END-FOR type}</w:t>
+            </w:r>
+          </w:p>
+          <w:p>
+            <w:r>
+              <w:t>{END-IF}</w:t>
+            </w:r>
+          </w:p>
+        </w:tc>
+        <w:tc>
+          <w:tcPr>
+            <w:tcW w:w="3375" w:type="dxa"/>
+          </w:tcPr>
+          <w:p>
+            <w:r>
+              <w:lastRenderedPageBreak/>
+              <w:t>Access is required in support of general cloud support requirements across the contract.</w:t>
+            </w:r>
+          </w:p>
+        </w:tc>
+      </w:tr>
+      <w:tr>
+        <w:trPr>
+          <w:jc w:val="center"/>
+        </w:trPr>
+        <w:tc>
+          <w:tcPr>
+            <w:tcW w:w="1485" w:type="dxa"/>
+          </w:tcPr>
+          <w:p>
+            <w:r>
+              <w:t>{END-IF}</w:t>
+            </w:r>
           </w:p>
         </w:tc>
         <w:tc>
@@ -56065,6 +57614,7 @@
         </w:tabs>
       </w:pPr>
       <w:r>
+        <w:lastRenderedPageBreak/>
         <w:t>None.</w:t>
       </w:r>
     </w:p>
@@ -56250,11 +57800,7 @@
         <w:t xml:space="preserve"> : </w:t>
       </w:r>
       <w:r>
-        <w:t xml:space="preserve">` </w:t>
-      </w:r>
-      <w:r>
-        <w:lastRenderedPageBreak/>
-        <w:t>This requirement does not provide for the design, development, or operation of a system of records on individuals (in whole or in part).</w:t>
+        <w:t>` This requirement does not provide for the design, development, or operation of a system of records on individuals (in whole or in part).</w:t>
       </w:r>
       <w:r>
         <w:t>`}</w:t>

</xml_diff>

<commit_message>
AT-8929: Updated definition of isSecurityNeeded, which drives display of the table in Section 8 of the DoW. Modified Clearance Level & Justification columns for rows 2, 4 and 6. Modified Clearance Level column for rows 8, 10, 12, 14, 16 and 18.
</commit_message>
<xml_diff>
--- a/document-generation/templates/dow-template.docx
+++ b/document-generation/templates/dow-template.docx
@@ -1,6 +1,6 @@
 
 <file path=word/document.xml><?xml version="1.0" encoding="utf-8"?>
-<w:document xmlns:wpc="http://schemas.microsoft.com/office/word/2010/wordprocessingCanvas" xmlns:cx="http://schemas.microsoft.com/office/drawing/2014/chartex" xmlns:cx1="http://schemas.microsoft.com/office/drawing/2015/9/8/chartex" xmlns:cx2="http://schemas.microsoft.com/office/drawing/2015/10/21/chartex" xmlns:cx3="http://schemas.microsoft.com/office/drawing/2016/5/9/chartex" xmlns:cx4="http://schemas.microsoft.com/office/drawing/2016/5/10/chartex" xmlns:cx5="http://schemas.microsoft.com/office/drawing/2016/5/11/chartex" xmlns:cx6="http://schemas.microsoft.com/office/drawing/2016/5/12/chartex" xmlns:cx7="http://schemas.microsoft.com/office/drawing/2016/5/13/chartex" xmlns:cx8="http://schemas.microsoft.com/office/drawing/2016/5/14/chartex" xmlns:mc="http://schemas.openxmlformats.org/markup-compatibility/2006" xmlns:aink="http://schemas.microsoft.com/office/drawing/2016/ink" xmlns:am3d="http://schemas.microsoft.com/office/drawing/2017/model3d" xmlns:o="urn:schemas-microsoft-com:office:office" xmlns:oel="http://schemas.microsoft.com/office/2019/extlst" xmlns:r="http://schemas.openxmlformats.org/officeDocument/2006/relationships" xmlns:m="http://schemas.openxmlformats.org/officeDocument/2006/math" xmlns:v="urn:schemas-microsoft-com:vml" xmlns:wp14="http://schemas.microsoft.com/office/word/2010/wordprocessingDrawing" xmlns:wp="http://schemas.openxmlformats.org/drawingml/2006/wordprocessingDrawing" xmlns:w10="urn:schemas-microsoft-com:office:word" xmlns:w="http://schemas.openxmlformats.org/wordprocessingml/2006/main" xmlns:w14="http://schemas.microsoft.com/office/word/2010/wordml" xmlns:w15="http://schemas.microsoft.com/office/word/2012/wordml" xmlns:w16cex="http://schemas.microsoft.com/office/word/2018/wordml/cex" xmlns:w16cid="http://schemas.microsoft.com/office/word/2016/wordml/cid" xmlns:w16="http://schemas.microsoft.com/office/word/2018/wordml" xmlns:w16sdtdh="http://schemas.microsoft.com/office/word/2020/wordml/sdtdatahash" xmlns:w16se="http://schemas.microsoft.com/office/word/2015/wordml/symex" xmlns:wpg="http://schemas.microsoft.com/office/word/2010/wordprocessingGroup" xmlns:wpi="http://schemas.microsoft.com/office/word/2010/wordprocessingInk" xmlns:wne="http://schemas.microsoft.com/office/word/2006/wordml" xmlns:wps="http://schemas.microsoft.com/office/word/2010/wordprocessingShape" mc:Ignorable="w14 w15 w16se w16cid w16 w16cex w16sdtdh wp14">
+<w:document xmlns:wpc="http://schemas.microsoft.com/office/word/2010/wordprocessingCanvas" xmlns:cx="http://schemas.microsoft.com/office/drawing/2014/chartex" xmlns:cx1="http://schemas.microsoft.com/office/drawing/2015/9/8/chartex" xmlns:cx2="http://schemas.microsoft.com/office/drawing/2015/10/21/chartex" xmlns:cx3="http://schemas.microsoft.com/office/drawing/2016/5/9/chartex" xmlns:cx4="http://schemas.microsoft.com/office/drawing/2016/5/10/chartex" xmlns:cx5="http://schemas.microsoft.com/office/drawing/2016/5/11/chartex" xmlns:cx6="http://schemas.microsoft.com/office/drawing/2016/5/12/chartex" xmlns:cx7="http://schemas.microsoft.com/office/drawing/2016/5/13/chartex" xmlns:cx8="http://schemas.microsoft.com/office/drawing/2016/5/14/chartex" xmlns:mc="http://schemas.openxmlformats.org/markup-compatibility/2006" xmlns:aink="http://schemas.microsoft.com/office/drawing/2016/ink" xmlns:am3d="http://schemas.microsoft.com/office/drawing/2017/model3d" xmlns:o="urn:schemas-microsoft-com:office:office" xmlns:oel="http://schemas.microsoft.com/office/2019/extlst" xmlns:r="http://schemas.openxmlformats.org/officeDocument/2006/relationships" xmlns:m="http://schemas.openxmlformats.org/officeDocument/2006/math" xmlns:v="urn:schemas-microsoft-com:vml" xmlns:wp14="http://schemas.microsoft.com/office/word/2010/wordprocessingDrawing" xmlns:wp="http://schemas.openxmlformats.org/drawingml/2006/wordprocessingDrawing" xmlns:w10="urn:schemas-microsoft-com:office:word" xmlns:w="http://schemas.openxmlformats.org/wordprocessingml/2006/main" xmlns:w14="http://schemas.microsoft.com/office/word/2010/wordml" xmlns:w15="http://schemas.microsoft.com/office/word/2012/wordml" xmlns:w16cex="http://schemas.microsoft.com/office/word/2018/wordml/cex" xmlns:w16cid="http://schemas.microsoft.com/office/word/2016/wordml/cid" xmlns:w16="http://schemas.microsoft.com/office/word/2018/wordml" xmlns:w16du="http://schemas.microsoft.com/office/word/2023/wordml/word16du" xmlns:w16sdtdh="http://schemas.microsoft.com/office/word/2020/wordml/sdtdatahash" xmlns:w16se="http://schemas.microsoft.com/office/word/2015/wordml/symex" xmlns:wpg="http://schemas.microsoft.com/office/word/2010/wordprocessingGroup" xmlns:wpi="http://schemas.microsoft.com/office/word/2010/wordprocessingInk" xmlns:wne="http://schemas.microsoft.com/office/word/2006/wordml" xmlns:wps="http://schemas.microsoft.com/office/word/2010/wordprocessingShape" mc:Ignorable="w14 w15 w16se w16cid w16 w16cex w16sdtdh wp14">
   <w:body>
     <w:p>
       <w:pPr>
@@ -52620,6 +52620,7 @@
               <w:widowControl w:val="0"/>
             </w:pPr>
             <w:r>
+              <w:lastRenderedPageBreak/>
               <w:t xml:space="preserve">{FOR row IN </w:t>
             </w:r>
             <w:proofErr w:type="spellStart"/>
@@ -52977,6 +52978,15 @@
               <w:t xml:space="preserve">{IF </w:t>
             </w:r>
             <w:proofErr w:type="spellStart"/>
+            <w:proofErr w:type="gramStart"/>
+            <w:r>
+              <w:rPr>
+                <w:rFonts w:ascii="Times New Roman" w:hAnsi="Times New Roman" w:cs="Times New Roman"/>
+                <w:sz w:val="20"/>
+                <w:szCs w:val="20"/>
+              </w:rPr>
+              <w:t>sr.</w:t>
+            </w:r>
             <w:r>
               <w:rPr>
                 <w:rFonts w:ascii="Times New Roman" w:hAnsi="Times New Roman" w:cs="Times New Roman"/>
@@ -52986,6 +52996,7 @@
               <w:t>includeSecretArchDesign</w:t>
             </w:r>
             <w:proofErr w:type="spellEnd"/>
+            <w:proofErr w:type="gramEnd"/>
             <w:r>
               <w:rPr>
                 <w:rFonts w:ascii="Times New Roman" w:hAnsi="Times New Roman" w:cs="Times New Roman"/>
@@ -53150,7 +53161,23 @@
                 <w:sz w:val="20"/>
                 <w:szCs w:val="20"/>
               </w:rPr>
-              <w:t>{$type}</w:t>
+              <w:t>{$type</w:t>
+            </w:r>
+            <w:r>
+              <w:rPr>
+                <w:rFonts w:ascii="Times New Roman" w:hAnsi="Times New Roman"/>
+                <w:sz w:val="20"/>
+                <w:szCs w:val="20"/>
+              </w:rPr>
+              <w:t>.name</w:t>
+            </w:r>
+            <w:r>
+              <w:rPr>
+                <w:rFonts w:ascii="Times New Roman" w:hAnsi="Times New Roman"/>
+                <w:sz w:val="20"/>
+                <w:szCs w:val="20"/>
+              </w:rPr>
+              <w:t>}</w:t>
             </w:r>
           </w:p>
           <w:p>
@@ -53179,638 +53206,6 @@
             <w:pPr>
               <w:rPr>
                 <w:rFonts w:ascii="Times New Roman" w:hAnsi="Times New Roman" w:cs="Times New Roman"/>
-                <w:sz w:val="20"/>
-                <w:szCs w:val="20"/>
-              </w:rPr>
-            </w:pPr>
-            <w:r>
-              <w:rPr>
-                <w:rFonts w:ascii="Times New Roman" w:eastAsia="Times New Roman" w:hAnsi="Times New Roman" w:cs="Times New Roman"/>
-                <w:sz w:val="20"/>
-                <w:szCs w:val="20"/>
-              </w:rPr>
-              <w:t>Access is required in the offering and support of SECRET cloud services and support to the JWCC Contract. Access to SCI caveats and information, and SAPs is required.</w:t>
-            </w:r>
-          </w:p>
-        </w:tc>
-      </w:tr>
-      <w:tr>
-        <w:trPr>
-          <w:jc w:val="center"/>
-        </w:trPr>
-        <w:tc>
-          <w:tcPr>
-            <w:tcW w:w="1705" w:type="dxa"/>
-          </w:tcPr>
-          <w:p>
-            <w:pPr>
-              <w:rPr>
-                <w:rFonts w:ascii="Times New Roman" w:hAnsi="Times New Roman" w:cs="Times New Roman"/>
-                <w:sz w:val="20"/>
-                <w:szCs w:val="20"/>
-              </w:rPr>
-            </w:pPr>
-            <w:r>
-              <w:rPr>
-                <w:rFonts w:ascii="Times New Roman" w:hAnsi="Times New Roman" w:cs="Times New Roman"/>
-                <w:sz w:val="20"/>
-                <w:szCs w:val="20"/>
-              </w:rPr>
-              <w:t>{END-IF}</w:t>
-            </w:r>
-          </w:p>
-        </w:tc>
-        <w:tc>
-          <w:tcPr>
-            <w:tcW w:w="1080" w:type="dxa"/>
-          </w:tcPr>
-          <w:p>
-            <w:pPr>
-              <w:rPr>
-                <w:rFonts w:ascii="Times New Roman" w:hAnsi="Times New Roman" w:cs="Times New Roman"/>
-                <w:sz w:val="20"/>
-                <w:szCs w:val="20"/>
-              </w:rPr>
-            </w:pPr>
-          </w:p>
-        </w:tc>
-        <w:tc>
-          <w:tcPr>
-            <w:tcW w:w="3150" w:type="dxa"/>
-          </w:tcPr>
-          <w:p>
-            <w:pPr>
-              <w:rPr>
-                <w:rFonts w:ascii="Times New Roman" w:hAnsi="Times New Roman" w:cs="Times New Roman"/>
-                <w:sz w:val="20"/>
-                <w:szCs w:val="20"/>
-              </w:rPr>
-            </w:pPr>
-          </w:p>
-        </w:tc>
-        <w:tc>
-          <w:tcPr>
-            <w:tcW w:w="3065" w:type="dxa"/>
-          </w:tcPr>
-          <w:p>
-            <w:pPr>
-              <w:rPr>
-                <w:rFonts w:ascii="Times New Roman" w:hAnsi="Times New Roman" w:cs="Times New Roman"/>
-                <w:sz w:val="20"/>
-                <w:szCs w:val="20"/>
-              </w:rPr>
-            </w:pPr>
-          </w:p>
-        </w:tc>
-      </w:tr>
-      <w:tr>
-        <w:trPr>
-          <w:jc w:val="center"/>
-        </w:trPr>
-        <w:tc>
-          <w:tcPr>
-            <w:tcW w:w="1705" w:type="dxa"/>
-          </w:tcPr>
-          <w:p>
-            <w:pPr>
-              <w:rPr>
-                <w:rFonts w:ascii="Times New Roman" w:hAnsi="Times New Roman" w:cs="Times New Roman"/>
-                <w:sz w:val="20"/>
-                <w:szCs w:val="20"/>
-              </w:rPr>
-            </w:pPr>
-            <w:r>
-              <w:rPr>
-                <w:rFonts w:ascii="Times New Roman" w:hAnsi="Times New Roman" w:cs="Times New Roman"/>
-                <w:sz w:val="20"/>
-                <w:szCs w:val="20"/>
-              </w:rPr>
-              <w:t xml:space="preserve">{IF </w:t>
-            </w:r>
-            <w:proofErr w:type="spellStart"/>
-            <w:r>
-              <w:rPr>
-                <w:rFonts w:ascii="Times New Roman" w:hAnsi="Times New Roman" w:cs="Times New Roman"/>
-                <w:sz w:val="20"/>
-                <w:szCs w:val="20"/>
-              </w:rPr>
-              <w:t>includeTopSecretArchDesign</w:t>
-            </w:r>
-            <w:proofErr w:type="spellEnd"/>
-            <w:r>
-              <w:rPr>
-                <w:rFonts w:ascii="Times New Roman" w:hAnsi="Times New Roman" w:cs="Times New Roman"/>
-                <w:sz w:val="20"/>
-                <w:szCs w:val="20"/>
-              </w:rPr>
-              <w:t>}</w:t>
-            </w:r>
-          </w:p>
-        </w:tc>
-        <w:tc>
-          <w:tcPr>
-            <w:tcW w:w="1080" w:type="dxa"/>
-          </w:tcPr>
-          <w:p>
-            <w:pPr>
-              <w:rPr>
-                <w:rFonts w:ascii="Times New Roman" w:hAnsi="Times New Roman" w:cs="Times New Roman"/>
-                <w:sz w:val="20"/>
-                <w:szCs w:val="20"/>
-              </w:rPr>
-            </w:pPr>
-          </w:p>
-        </w:tc>
-        <w:tc>
-          <w:tcPr>
-            <w:tcW w:w="3150" w:type="dxa"/>
-          </w:tcPr>
-          <w:p>
-            <w:pPr>
-              <w:rPr>
-                <w:rFonts w:ascii="Times New Roman" w:hAnsi="Times New Roman" w:cs="Times New Roman"/>
-                <w:sz w:val="20"/>
-                <w:szCs w:val="20"/>
-              </w:rPr>
-            </w:pPr>
-          </w:p>
-        </w:tc>
-        <w:tc>
-          <w:tcPr>
-            <w:tcW w:w="3065" w:type="dxa"/>
-          </w:tcPr>
-          <w:p>
-            <w:pPr>
-              <w:rPr>
-                <w:rFonts w:ascii="Times New Roman" w:hAnsi="Times New Roman" w:cs="Times New Roman"/>
-                <w:sz w:val="20"/>
-                <w:szCs w:val="20"/>
-              </w:rPr>
-            </w:pPr>
-          </w:p>
-        </w:tc>
-      </w:tr>
-      <w:tr>
-        <w:trPr>
-          <w:jc w:val="center"/>
-        </w:trPr>
-        <w:tc>
-          <w:tcPr>
-            <w:tcW w:w="1705" w:type="dxa"/>
-          </w:tcPr>
-          <w:p>
-            <w:pPr>
-              <w:rPr>
-                <w:rFonts w:ascii="Times New Roman" w:hAnsi="Times New Roman" w:cs="Times New Roman"/>
-                <w:sz w:val="20"/>
-                <w:szCs w:val="20"/>
-              </w:rPr>
-            </w:pPr>
-            <w:r>
-              <w:rPr>
-                <w:rFonts w:ascii="Times New Roman" w:hAnsi="Times New Roman" w:cs="Times New Roman"/>
-                <w:sz w:val="20"/>
-                <w:szCs w:val="20"/>
-              </w:rPr>
-              <w:t>Provide TS Cloud Services and Support in performance of task 4.1</w:t>
-            </w:r>
-          </w:p>
-        </w:tc>
-        <w:tc>
-          <w:tcPr>
-            <w:tcW w:w="1080" w:type="dxa"/>
-          </w:tcPr>
-          <w:p>
-            <w:pPr>
-              <w:rPr>
-                <w:rFonts w:ascii="Times New Roman" w:hAnsi="Times New Roman" w:cs="Times New Roman"/>
-                <w:sz w:val="20"/>
-                <w:szCs w:val="20"/>
-              </w:rPr>
-            </w:pPr>
-            <w:r>
-              <w:rPr>
-                <w:rFonts w:ascii="Times New Roman" w:hAnsi="Times New Roman" w:cs="Times New Roman"/>
-                <w:sz w:val="20"/>
-                <w:szCs w:val="20"/>
-              </w:rPr>
-              <w:t>TS/SCI</w:t>
-            </w:r>
-          </w:p>
-        </w:tc>
-        <w:tc>
-          <w:tcPr>
-            <w:tcW w:w="3150" w:type="dxa"/>
-          </w:tcPr>
-          <w:p>
-            <w:pPr>
-              <w:rPr>
-                <w:rFonts w:ascii="Times New Roman" w:hAnsi="Times New Roman" w:cs="Times New Roman"/>
-                <w:sz w:val="20"/>
-                <w:szCs w:val="20"/>
-              </w:rPr>
-            </w:pPr>
-            <w:r>
-              <w:rPr>
-                <w:rFonts w:ascii="Times New Roman" w:hAnsi="Times New Roman" w:cs="Times New Roman"/>
-                <w:sz w:val="20"/>
-                <w:szCs w:val="20"/>
-              </w:rPr>
-              <w:t xml:space="preserve">{FOR type in </w:t>
-            </w:r>
-            <w:proofErr w:type="spellStart"/>
-            <w:proofErr w:type="gramStart"/>
-            <w:r>
-              <w:rPr>
-                <w:rFonts w:ascii="Times New Roman" w:hAnsi="Times New Roman" w:cs="Times New Roman"/>
-                <w:sz w:val="20"/>
-                <w:szCs w:val="20"/>
-              </w:rPr>
-              <w:t>sr.</w:t>
-            </w:r>
-            <w:r>
-              <w:rPr>
-                <w:rFonts w:ascii="Times New Roman" w:hAnsi="Times New Roman" w:cs="Times New Roman"/>
-                <w:sz w:val="20"/>
-                <w:szCs w:val="20"/>
-              </w:rPr>
-              <w:t>topS</w:t>
-            </w:r>
-            <w:r>
-              <w:rPr>
-                <w:rFonts w:ascii="Times New Roman" w:hAnsi="Times New Roman" w:cs="Times New Roman"/>
-                <w:sz w:val="20"/>
-                <w:szCs w:val="20"/>
-              </w:rPr>
-              <w:t>ecretLevelOfAccess</w:t>
-            </w:r>
-            <w:proofErr w:type="spellEnd"/>
-            <w:proofErr w:type="gramEnd"/>
-            <w:r>
-              <w:rPr>
-                <w:rFonts w:ascii="Times New Roman" w:hAnsi="Times New Roman" w:cs="Times New Roman"/>
-                <w:sz w:val="20"/>
-                <w:szCs w:val="20"/>
-              </w:rPr>
-              <w:t>}</w:t>
-            </w:r>
-          </w:p>
-          <w:p>
-            <w:pPr>
-              <w:rPr>
-                <w:rFonts w:ascii="Times New Roman" w:hAnsi="Times New Roman"/>
-                <w:sz w:val="20"/>
-                <w:szCs w:val="20"/>
-              </w:rPr>
-            </w:pPr>
-            <w:r>
-              <w:rPr>
-                <w:rFonts w:ascii="Times New Roman" w:hAnsi="Times New Roman"/>
-                <w:sz w:val="20"/>
-                <w:szCs w:val="20"/>
-              </w:rPr>
-              <w:t>{$type}</w:t>
-            </w:r>
-          </w:p>
-          <w:p>
-            <w:pPr>
-              <w:rPr>
-                <w:rFonts w:ascii="Times New Roman" w:hAnsi="Times New Roman" w:cs="Times New Roman"/>
-                <w:sz w:val="20"/>
-                <w:szCs w:val="20"/>
-              </w:rPr>
-            </w:pPr>
-            <w:r>
-              <w:rPr>
-                <w:rFonts w:ascii="Times New Roman" w:hAnsi="Times New Roman" w:cs="Times New Roman"/>
-                <w:sz w:val="20"/>
-                <w:szCs w:val="20"/>
-              </w:rPr>
-              <w:t>{END-FOR type}</w:t>
-            </w:r>
-          </w:p>
-        </w:tc>
-        <w:tc>
-          <w:tcPr>
-            <w:tcW w:w="3065" w:type="dxa"/>
-          </w:tcPr>
-          <w:p>
-            <w:pPr>
-              <w:rPr>
-                <w:rFonts w:ascii="Times New Roman" w:hAnsi="Times New Roman" w:cs="Times New Roman"/>
-                <w:sz w:val="20"/>
-                <w:szCs w:val="20"/>
-              </w:rPr>
-            </w:pPr>
-            <w:r>
-              <w:rPr>
-                <w:rFonts w:ascii="Times New Roman" w:hAnsi="Times New Roman" w:cs="Times New Roman"/>
-                <w:sz w:val="20"/>
-                <w:szCs w:val="20"/>
-              </w:rPr>
-              <w:t>Access is required in the offering and support of TS cloud services and support to the JWCC Contract. Access to SCI caveats and information, and SAPs is required.</w:t>
-            </w:r>
-          </w:p>
-        </w:tc>
-      </w:tr>
-      <w:tr>
-        <w:trPr>
-          <w:jc w:val="center"/>
-        </w:trPr>
-        <w:tc>
-          <w:tcPr>
-            <w:tcW w:w="1705" w:type="dxa"/>
-          </w:tcPr>
-          <w:p>
-            <w:pPr>
-              <w:rPr>
-                <w:rFonts w:ascii="Times New Roman" w:hAnsi="Times New Roman" w:cs="Times New Roman"/>
-                <w:sz w:val="20"/>
-                <w:szCs w:val="20"/>
-              </w:rPr>
-            </w:pPr>
-            <w:r>
-              <w:rPr>
-                <w:rFonts w:ascii="Times New Roman" w:hAnsi="Times New Roman" w:cs="Times New Roman"/>
-                <w:sz w:val="20"/>
-                <w:szCs w:val="20"/>
-              </w:rPr>
-              <w:t>{END-IF}</w:t>
-            </w:r>
-          </w:p>
-        </w:tc>
-        <w:tc>
-          <w:tcPr>
-            <w:tcW w:w="1080" w:type="dxa"/>
-          </w:tcPr>
-          <w:p>
-            <w:pPr>
-              <w:rPr>
-                <w:rFonts w:ascii="Times New Roman" w:hAnsi="Times New Roman" w:cs="Times New Roman"/>
-                <w:sz w:val="20"/>
-                <w:szCs w:val="20"/>
-              </w:rPr>
-            </w:pPr>
-          </w:p>
-        </w:tc>
-        <w:tc>
-          <w:tcPr>
-            <w:tcW w:w="3150" w:type="dxa"/>
-          </w:tcPr>
-          <w:p>
-            <w:pPr>
-              <w:rPr>
-                <w:rFonts w:ascii="Times New Roman" w:hAnsi="Times New Roman" w:cs="Times New Roman"/>
-                <w:sz w:val="20"/>
-                <w:szCs w:val="20"/>
-              </w:rPr>
-            </w:pPr>
-          </w:p>
-        </w:tc>
-        <w:tc>
-          <w:tcPr>
-            <w:tcW w:w="3065" w:type="dxa"/>
-          </w:tcPr>
-          <w:p>
-            <w:pPr>
-              <w:rPr>
-                <w:rFonts w:ascii="Times New Roman" w:hAnsi="Times New Roman" w:cs="Times New Roman"/>
-                <w:sz w:val="20"/>
-                <w:szCs w:val="20"/>
-              </w:rPr>
-            </w:pPr>
-          </w:p>
-        </w:tc>
-      </w:tr>
-      <w:tr>
-        <w:trPr>
-          <w:jc w:val="center"/>
-        </w:trPr>
-        <w:tc>
-          <w:tcPr>
-            <w:tcW w:w="1705" w:type="dxa"/>
-          </w:tcPr>
-          <w:p>
-            <w:pPr>
-              <w:rPr>
-                <w:rFonts w:ascii="Times New Roman" w:hAnsi="Times New Roman" w:cs="Times New Roman"/>
-                <w:sz w:val="20"/>
-                <w:szCs w:val="20"/>
-              </w:rPr>
-            </w:pPr>
-            <w:r>
-              <w:rPr>
-                <w:rFonts w:ascii="Times New Roman" w:hAnsi="Times New Roman" w:cs="Times New Roman"/>
-                <w:sz w:val="20"/>
-                <w:szCs w:val="20"/>
-              </w:rPr>
-              <w:t xml:space="preserve">{IF </w:t>
-            </w:r>
-            <w:proofErr w:type="spellStart"/>
-            <w:proofErr w:type="gramStart"/>
-            <w:r>
-              <w:rPr>
-                <w:rFonts w:ascii="Times New Roman" w:hAnsi="Times New Roman" w:cs="Times New Roman"/>
-                <w:sz w:val="20"/>
-                <w:szCs w:val="20"/>
-              </w:rPr>
-              <w:t>sr.containsSecretOffering</w:t>
-            </w:r>
-            <w:proofErr w:type="spellEnd"/>
-            <w:proofErr w:type="gramEnd"/>
-            <w:r>
-              <w:rPr>
-                <w:rFonts w:ascii="Times New Roman" w:hAnsi="Times New Roman" w:cs="Times New Roman"/>
-                <w:sz w:val="20"/>
-                <w:szCs w:val="20"/>
-              </w:rPr>
-              <w:t>}</w:t>
-            </w:r>
-          </w:p>
-        </w:tc>
-        <w:tc>
-          <w:tcPr>
-            <w:tcW w:w="1080" w:type="dxa"/>
-          </w:tcPr>
-          <w:p>
-            <w:pPr>
-              <w:rPr>
-                <w:rFonts w:ascii="Times New Roman" w:hAnsi="Times New Roman" w:cs="Times New Roman"/>
-                <w:sz w:val="20"/>
-                <w:szCs w:val="20"/>
-              </w:rPr>
-            </w:pPr>
-          </w:p>
-        </w:tc>
-        <w:tc>
-          <w:tcPr>
-            <w:tcW w:w="3150" w:type="dxa"/>
-          </w:tcPr>
-          <w:p>
-            <w:pPr>
-              <w:rPr>
-                <w:rFonts w:ascii="Times New Roman" w:hAnsi="Times New Roman" w:cs="Times New Roman"/>
-                <w:sz w:val="20"/>
-                <w:szCs w:val="20"/>
-              </w:rPr>
-            </w:pPr>
-          </w:p>
-        </w:tc>
-        <w:tc>
-          <w:tcPr>
-            <w:tcW w:w="3065" w:type="dxa"/>
-          </w:tcPr>
-          <w:p>
-            <w:pPr>
-              <w:rPr>
-                <w:rFonts w:ascii="Times New Roman" w:hAnsi="Times New Roman" w:cs="Times New Roman"/>
-                <w:sz w:val="20"/>
-                <w:szCs w:val="20"/>
-              </w:rPr>
-            </w:pPr>
-          </w:p>
-        </w:tc>
-      </w:tr>
-      <w:tr>
-        <w:trPr>
-          <w:jc w:val="center"/>
-        </w:trPr>
-        <w:tc>
-          <w:tcPr>
-            <w:tcW w:w="1705" w:type="dxa"/>
-          </w:tcPr>
-          <w:p>
-            <w:pPr>
-              <w:rPr>
-                <w:rFonts w:ascii="Times New Roman" w:eastAsia="Times New Roman" w:hAnsi="Times New Roman" w:cs="Times New Roman"/>
-                <w:sz w:val="20"/>
-                <w:szCs w:val="20"/>
-              </w:rPr>
-            </w:pPr>
-            <w:r>
-              <w:rPr>
-                <w:rFonts w:ascii="Times New Roman" w:eastAsia="Times New Roman" w:hAnsi="Times New Roman" w:cs="Times New Roman"/>
-                <w:sz w:val="20"/>
-                <w:szCs w:val="20"/>
-              </w:rPr>
-              <w:t>Provide SECRET Cloud Services in performance of task 4.2.4</w:t>
-            </w:r>
-          </w:p>
-        </w:tc>
-        <w:tc>
-          <w:tcPr>
-            <w:tcW w:w="1080" w:type="dxa"/>
-          </w:tcPr>
-          <w:p>
-            <w:pPr>
-              <w:rPr>
-                <w:rFonts w:ascii="Times New Roman" w:eastAsia="Times New Roman" w:hAnsi="Times New Roman" w:cs="Times New Roman"/>
-                <w:sz w:val="20"/>
-                <w:szCs w:val="20"/>
-              </w:rPr>
-            </w:pPr>
-            <w:r>
-              <w:rPr>
-                <w:rFonts w:ascii="Times New Roman" w:eastAsia="Times New Roman" w:hAnsi="Times New Roman" w:cs="Times New Roman"/>
-                <w:sz w:val="20"/>
-                <w:szCs w:val="20"/>
-              </w:rPr>
-              <w:t>SECRET</w:t>
-            </w:r>
-          </w:p>
-        </w:tc>
-        <w:tc>
-          <w:tcPr>
-            <w:tcW w:w="3150" w:type="dxa"/>
-          </w:tcPr>
-          <w:p>
-            <w:pPr>
-              <w:rPr>
-                <w:rFonts w:ascii="Times New Roman" w:hAnsi="Times New Roman" w:cs="Times New Roman"/>
-                <w:sz w:val="20"/>
-                <w:szCs w:val="20"/>
-              </w:rPr>
-            </w:pPr>
-            <w:r>
-              <w:rPr>
-                <w:rFonts w:ascii="Times New Roman" w:hAnsi="Times New Roman" w:cs="Times New Roman"/>
-                <w:sz w:val="20"/>
-                <w:szCs w:val="20"/>
-              </w:rPr>
-              <w:t xml:space="preserve">{FOR type in </w:t>
-            </w:r>
-            <w:proofErr w:type="spellStart"/>
-            <w:proofErr w:type="gramStart"/>
-            <w:r>
-              <w:rPr>
-                <w:rFonts w:ascii="Times New Roman" w:hAnsi="Times New Roman" w:cs="Times New Roman"/>
-                <w:sz w:val="20"/>
-                <w:szCs w:val="20"/>
-              </w:rPr>
-              <w:t>sr.</w:t>
-            </w:r>
-            <w:r>
-              <w:rPr>
-                <w:rFonts w:ascii="Times New Roman" w:hAnsi="Times New Roman" w:cs="Times New Roman"/>
-                <w:sz w:val="20"/>
-                <w:szCs w:val="20"/>
-              </w:rPr>
-              <w:t>secretLevelOfAccess</w:t>
-            </w:r>
-            <w:proofErr w:type="spellEnd"/>
-            <w:proofErr w:type="gramEnd"/>
-            <w:r>
-              <w:rPr>
-                <w:rFonts w:ascii="Times New Roman" w:hAnsi="Times New Roman" w:cs="Times New Roman"/>
-                <w:sz w:val="20"/>
-                <w:szCs w:val="20"/>
-              </w:rPr>
-              <w:t>}</w:t>
-            </w:r>
-          </w:p>
-          <w:p>
-            <w:pPr>
-              <w:rPr>
-                <w:rFonts w:ascii="Times New Roman" w:hAnsi="Times New Roman"/>
-                <w:sz w:val="20"/>
-                <w:szCs w:val="20"/>
-              </w:rPr>
-            </w:pPr>
-            <w:r>
-              <w:rPr>
-                <w:rFonts w:ascii="Times New Roman" w:hAnsi="Times New Roman"/>
-                <w:sz w:val="20"/>
-                <w:szCs w:val="20"/>
-              </w:rPr>
-              <w:t>{$type}</w:t>
-            </w:r>
-          </w:p>
-          <w:p>
-            <w:pPr>
-              <w:rPr>
-                <w:rFonts w:ascii="Times New Roman" w:eastAsia="Times New Roman" w:hAnsi="Times New Roman" w:cs="Times New Roman"/>
-                <w:sz w:val="20"/>
-                <w:szCs w:val="20"/>
-              </w:rPr>
-            </w:pPr>
-            <w:r>
-              <w:rPr>
-                <w:rFonts w:ascii="Times New Roman" w:hAnsi="Times New Roman" w:cs="Times New Roman"/>
-                <w:sz w:val="20"/>
-                <w:szCs w:val="20"/>
-              </w:rPr>
-              <w:t>{END-FOR type}</w:t>
-            </w:r>
-          </w:p>
-        </w:tc>
-        <w:tc>
-          <w:tcPr>
-            <w:tcW w:w="3065" w:type="dxa"/>
-          </w:tcPr>
-          <w:p>
-            <w:pPr>
-              <w:rPr>
-                <w:rFonts w:ascii="Times New Roman" w:eastAsia="Times New Roman" w:hAnsi="Times New Roman" w:cs="Times New Roman"/>
                 <w:sz w:val="20"/>
                 <w:szCs w:val="20"/>
               </w:rPr>
@@ -53848,7 +53243,6 @@
                 <w:sz w:val="20"/>
                 <w:szCs w:val="20"/>
               </w:rPr>
-              <w:lastRenderedPageBreak/>
               <w:t>{END-IF}</w:t>
             </w:r>
           </w:p>
@@ -53928,7 +53322,15 @@
                 <w:sz w:val="20"/>
                 <w:szCs w:val="20"/>
               </w:rPr>
-              <w:t>sr.containsTopSecretOffering</w:t>
+              <w:t>sr.</w:t>
+            </w:r>
+            <w:r>
+              <w:rPr>
+                <w:rFonts w:ascii="Times New Roman" w:hAnsi="Times New Roman" w:cs="Times New Roman"/>
+                <w:sz w:val="20"/>
+                <w:szCs w:val="20"/>
+              </w:rPr>
+              <w:t>includeTopSecretArchDesign</w:t>
             </w:r>
             <w:proofErr w:type="spellEnd"/>
             <w:proofErr w:type="gramEnd"/>
@@ -54003,11 +53405,11 @@
             </w:pPr>
             <w:r>
               <w:rPr>
-                <w:rFonts w:ascii="Times New Roman" w:eastAsia="Times New Roman" w:hAnsi="Times New Roman" w:cs="Times New Roman"/>
-                <w:sz w:val="20"/>
-                <w:szCs w:val="20"/>
-              </w:rPr>
-              <w:t>Provide TS Cloud Services and Support in performance of task 4.2.5</w:t>
+                <w:rFonts w:ascii="Times New Roman" w:hAnsi="Times New Roman" w:cs="Times New Roman"/>
+                <w:sz w:val="20"/>
+                <w:szCs w:val="20"/>
+              </w:rPr>
+              <w:t>Provide TS Cloud Services and Support in performance of task 4.1</w:t>
             </w:r>
           </w:p>
         </w:tc>
@@ -54025,11 +53427,11 @@
             </w:pPr>
             <w:r>
               <w:rPr>
-                <w:rFonts w:ascii="Times New Roman" w:eastAsia="Times New Roman" w:hAnsi="Times New Roman" w:cs="Times New Roman"/>
-                <w:sz w:val="20"/>
-                <w:szCs w:val="20"/>
-              </w:rPr>
-              <w:t>TS/SCI</w:t>
+                <w:rFonts w:ascii="Times New Roman" w:hAnsi="Times New Roman" w:cs="Times New Roman"/>
+                <w:sz w:val="20"/>
+                <w:szCs w:val="20"/>
+              </w:rPr>
+              <w:t>TS</w:t>
             </w:r>
           </w:p>
         </w:tc>
@@ -54104,7 +53506,23 @@
                 <w:sz w:val="20"/>
                 <w:szCs w:val="20"/>
               </w:rPr>
-              <w:t>{$type}</w:t>
+              <w:t>{$type</w:t>
+            </w:r>
+            <w:r>
+              <w:rPr>
+                <w:rFonts w:ascii="Times New Roman" w:hAnsi="Times New Roman"/>
+                <w:sz w:val="20"/>
+                <w:szCs w:val="20"/>
+              </w:rPr>
+              <w:t>.name</w:t>
+            </w:r>
+            <w:r>
+              <w:rPr>
+                <w:rFonts w:ascii="Times New Roman" w:hAnsi="Times New Roman"/>
+                <w:sz w:val="20"/>
+                <w:szCs w:val="20"/>
+              </w:rPr>
+              <w:t>}</w:t>
             </w:r>
           </w:p>
           <w:p>
@@ -54139,11 +53557,47 @@
             </w:pPr>
             <w:r>
               <w:rPr>
-                <w:rFonts w:ascii="Times New Roman" w:eastAsia="Times New Roman" w:hAnsi="Times New Roman" w:cs="Times New Roman"/>
-                <w:sz w:val="20"/>
-                <w:szCs w:val="20"/>
-              </w:rPr>
-              <w:t>Access is required in the offering and support of TS cloud services to the JWCC Contract. Access to SCI caveats and information, and SAPs is required.</w:t>
+                <w:rFonts w:ascii="Times New Roman" w:hAnsi="Times New Roman" w:cs="Times New Roman"/>
+                <w:sz w:val="20"/>
+                <w:szCs w:val="20"/>
+              </w:rPr>
+              <w:t xml:space="preserve">Access is required in the offering and support of TS cloud services and support to the JWCC Contract. </w:t>
+            </w:r>
+            <w:r>
+              <w:rPr>
+                <w:rFonts w:ascii="Times New Roman" w:hAnsi="Times New Roman" w:cs="Times New Roman"/>
+                <w:sz w:val="20"/>
+                <w:szCs w:val="20"/>
+              </w:rPr>
+              <w:t>{</w:t>
+            </w:r>
+            <w:proofErr w:type="spellStart"/>
+            <w:proofErr w:type="gramStart"/>
+            <w:r>
+              <w:rPr>
+                <w:rFonts w:ascii="Times New Roman" w:hAnsi="Times New Roman" w:cs="Times New Roman"/>
+                <w:sz w:val="20"/>
+                <w:szCs w:val="20"/>
+              </w:rPr>
+              <w:t>sr.</w:t>
+            </w:r>
+            <w:r>
+              <w:rPr>
+                <w:rFonts w:ascii="Times New Roman" w:hAnsi="Times New Roman" w:cs="Times New Roman"/>
+                <w:sz w:val="20"/>
+                <w:szCs w:val="20"/>
+              </w:rPr>
+              <w:t>tsCloudSupportJustificationText</w:t>
+            </w:r>
+            <w:proofErr w:type="spellEnd"/>
+            <w:proofErr w:type="gramEnd"/>
+            <w:r>
+              <w:rPr>
+                <w:rFonts w:ascii="Times New Roman" w:hAnsi="Times New Roman" w:cs="Times New Roman"/>
+                <w:sz w:val="20"/>
+                <w:szCs w:val="20"/>
+              </w:rPr>
+              <w:t>}</w:t>
             </w:r>
           </w:p>
         </w:tc>
@@ -54249,7 +53703,7 @@
                 <w:sz w:val="20"/>
                 <w:szCs w:val="20"/>
               </w:rPr>
-              <w:t>sr.hasSecretCloudSupport</w:t>
+              <w:t>sr.containsSecretOffering</w:t>
             </w:r>
             <w:proofErr w:type="spellEnd"/>
             <w:proofErr w:type="gramEnd"/>
@@ -54317,6 +53771,709 @@
           <w:p>
             <w:pPr>
               <w:rPr>
+                <w:rFonts w:ascii="Times New Roman" w:eastAsia="Times New Roman" w:hAnsi="Times New Roman" w:cs="Times New Roman"/>
+                <w:sz w:val="20"/>
+                <w:szCs w:val="20"/>
+              </w:rPr>
+            </w:pPr>
+            <w:r>
+              <w:rPr>
+                <w:rFonts w:ascii="Times New Roman" w:eastAsia="Times New Roman" w:hAnsi="Times New Roman" w:cs="Times New Roman"/>
+                <w:sz w:val="20"/>
+                <w:szCs w:val="20"/>
+              </w:rPr>
+              <w:t>Provide SECRET Cloud Services in performance of task 4.2.4</w:t>
+            </w:r>
+          </w:p>
+        </w:tc>
+        <w:tc>
+          <w:tcPr>
+            <w:tcW w:w="1080" w:type="dxa"/>
+          </w:tcPr>
+          <w:p>
+            <w:pPr>
+              <w:rPr>
+                <w:rFonts w:ascii="Times New Roman" w:eastAsia="Times New Roman" w:hAnsi="Times New Roman" w:cs="Times New Roman"/>
+                <w:sz w:val="20"/>
+                <w:szCs w:val="20"/>
+              </w:rPr>
+            </w:pPr>
+            <w:r>
+              <w:rPr>
+                <w:rFonts w:ascii="Times New Roman" w:eastAsia="Times New Roman" w:hAnsi="Times New Roman" w:cs="Times New Roman"/>
+                <w:sz w:val="20"/>
+                <w:szCs w:val="20"/>
+              </w:rPr>
+              <w:t>SECRET</w:t>
+            </w:r>
+          </w:p>
+        </w:tc>
+        <w:tc>
+          <w:tcPr>
+            <w:tcW w:w="3150" w:type="dxa"/>
+          </w:tcPr>
+          <w:p>
+            <w:pPr>
+              <w:rPr>
+                <w:rFonts w:ascii="Times New Roman" w:hAnsi="Times New Roman" w:cs="Times New Roman"/>
+                <w:sz w:val="20"/>
+                <w:szCs w:val="20"/>
+              </w:rPr>
+            </w:pPr>
+            <w:r>
+              <w:rPr>
+                <w:rFonts w:ascii="Times New Roman" w:hAnsi="Times New Roman" w:cs="Times New Roman"/>
+                <w:sz w:val="20"/>
+                <w:szCs w:val="20"/>
+              </w:rPr>
+              <w:t xml:space="preserve">{FOR type in </w:t>
+            </w:r>
+            <w:proofErr w:type="spellStart"/>
+            <w:proofErr w:type="gramStart"/>
+            <w:r>
+              <w:rPr>
+                <w:rFonts w:ascii="Times New Roman" w:hAnsi="Times New Roman" w:cs="Times New Roman"/>
+                <w:sz w:val="20"/>
+                <w:szCs w:val="20"/>
+              </w:rPr>
+              <w:t>sr.</w:t>
+            </w:r>
+            <w:r>
+              <w:rPr>
+                <w:rFonts w:ascii="Times New Roman" w:hAnsi="Times New Roman" w:cs="Times New Roman"/>
+                <w:sz w:val="20"/>
+                <w:szCs w:val="20"/>
+              </w:rPr>
+              <w:t>secretLevelOfAccess</w:t>
+            </w:r>
+            <w:proofErr w:type="spellEnd"/>
+            <w:proofErr w:type="gramEnd"/>
+            <w:r>
+              <w:rPr>
+                <w:rFonts w:ascii="Times New Roman" w:hAnsi="Times New Roman" w:cs="Times New Roman"/>
+                <w:sz w:val="20"/>
+                <w:szCs w:val="20"/>
+              </w:rPr>
+              <w:t>}</w:t>
+            </w:r>
+          </w:p>
+          <w:p>
+            <w:pPr>
+              <w:rPr>
+                <w:rFonts w:ascii="Times New Roman" w:hAnsi="Times New Roman"/>
+                <w:sz w:val="20"/>
+                <w:szCs w:val="20"/>
+              </w:rPr>
+            </w:pPr>
+            <w:r>
+              <w:rPr>
+                <w:rFonts w:ascii="Times New Roman" w:hAnsi="Times New Roman"/>
+                <w:sz w:val="20"/>
+                <w:szCs w:val="20"/>
+              </w:rPr>
+              <w:t>{$type</w:t>
+            </w:r>
+            <w:r>
+              <w:rPr>
+                <w:rFonts w:ascii="Times New Roman" w:hAnsi="Times New Roman"/>
+                <w:sz w:val="20"/>
+                <w:szCs w:val="20"/>
+              </w:rPr>
+              <w:t>.name</w:t>
+            </w:r>
+            <w:r>
+              <w:rPr>
+                <w:rFonts w:ascii="Times New Roman" w:hAnsi="Times New Roman"/>
+                <w:sz w:val="20"/>
+                <w:szCs w:val="20"/>
+              </w:rPr>
+              <w:t>}</w:t>
+            </w:r>
+          </w:p>
+          <w:p>
+            <w:pPr>
+              <w:rPr>
+                <w:rFonts w:ascii="Times New Roman" w:eastAsia="Times New Roman" w:hAnsi="Times New Roman" w:cs="Times New Roman"/>
+                <w:sz w:val="20"/>
+                <w:szCs w:val="20"/>
+              </w:rPr>
+            </w:pPr>
+            <w:r>
+              <w:rPr>
+                <w:rFonts w:ascii="Times New Roman" w:hAnsi="Times New Roman" w:cs="Times New Roman"/>
+                <w:sz w:val="20"/>
+                <w:szCs w:val="20"/>
+              </w:rPr>
+              <w:t>{END-FOR type}</w:t>
+            </w:r>
+          </w:p>
+        </w:tc>
+        <w:tc>
+          <w:tcPr>
+            <w:tcW w:w="3065" w:type="dxa"/>
+          </w:tcPr>
+          <w:p>
+            <w:pPr>
+              <w:rPr>
+                <w:rFonts w:ascii="Times New Roman" w:eastAsia="Times New Roman" w:hAnsi="Times New Roman" w:cs="Times New Roman"/>
+                <w:sz w:val="20"/>
+                <w:szCs w:val="20"/>
+              </w:rPr>
+            </w:pPr>
+            <w:r>
+              <w:rPr>
+                <w:rFonts w:ascii="Times New Roman" w:eastAsia="Times New Roman" w:hAnsi="Times New Roman" w:cs="Times New Roman"/>
+                <w:sz w:val="20"/>
+                <w:szCs w:val="20"/>
+              </w:rPr>
+              <w:t>Access is required in the offering and support of SECRET cloud services and support to the JWCC Contract.</w:t>
+            </w:r>
+          </w:p>
+        </w:tc>
+      </w:tr>
+      <w:tr>
+        <w:trPr>
+          <w:jc w:val="center"/>
+        </w:trPr>
+        <w:tc>
+          <w:tcPr>
+            <w:tcW w:w="1705" w:type="dxa"/>
+          </w:tcPr>
+          <w:p>
+            <w:pPr>
+              <w:rPr>
+                <w:rFonts w:ascii="Times New Roman" w:hAnsi="Times New Roman" w:cs="Times New Roman"/>
+                <w:sz w:val="20"/>
+                <w:szCs w:val="20"/>
+              </w:rPr>
+            </w:pPr>
+            <w:r>
+              <w:rPr>
+                <w:rFonts w:ascii="Times New Roman" w:hAnsi="Times New Roman" w:cs="Times New Roman"/>
+                <w:sz w:val="20"/>
+                <w:szCs w:val="20"/>
+              </w:rPr>
+              <w:lastRenderedPageBreak/>
+              <w:t>{END-IF}</w:t>
+            </w:r>
+          </w:p>
+        </w:tc>
+        <w:tc>
+          <w:tcPr>
+            <w:tcW w:w="1080" w:type="dxa"/>
+          </w:tcPr>
+          <w:p>
+            <w:pPr>
+              <w:rPr>
+                <w:rFonts w:ascii="Times New Roman" w:hAnsi="Times New Roman" w:cs="Times New Roman"/>
+                <w:sz w:val="20"/>
+                <w:szCs w:val="20"/>
+              </w:rPr>
+            </w:pPr>
+          </w:p>
+        </w:tc>
+        <w:tc>
+          <w:tcPr>
+            <w:tcW w:w="3150" w:type="dxa"/>
+          </w:tcPr>
+          <w:p>
+            <w:pPr>
+              <w:rPr>
+                <w:rFonts w:ascii="Times New Roman" w:hAnsi="Times New Roman" w:cs="Times New Roman"/>
+                <w:sz w:val="20"/>
+                <w:szCs w:val="20"/>
+              </w:rPr>
+            </w:pPr>
+          </w:p>
+        </w:tc>
+        <w:tc>
+          <w:tcPr>
+            <w:tcW w:w="3065" w:type="dxa"/>
+          </w:tcPr>
+          <w:p>
+            <w:pPr>
+              <w:rPr>
+                <w:rFonts w:ascii="Times New Roman" w:hAnsi="Times New Roman" w:cs="Times New Roman"/>
+                <w:sz w:val="20"/>
+                <w:szCs w:val="20"/>
+              </w:rPr>
+            </w:pPr>
+          </w:p>
+        </w:tc>
+      </w:tr>
+      <w:tr>
+        <w:trPr>
+          <w:jc w:val="center"/>
+        </w:trPr>
+        <w:tc>
+          <w:tcPr>
+            <w:tcW w:w="1705" w:type="dxa"/>
+          </w:tcPr>
+          <w:p>
+            <w:pPr>
+              <w:rPr>
+                <w:rFonts w:ascii="Times New Roman" w:hAnsi="Times New Roman" w:cs="Times New Roman"/>
+                <w:sz w:val="20"/>
+                <w:szCs w:val="20"/>
+              </w:rPr>
+            </w:pPr>
+            <w:r>
+              <w:rPr>
+                <w:rFonts w:ascii="Times New Roman" w:hAnsi="Times New Roman" w:cs="Times New Roman"/>
+                <w:sz w:val="20"/>
+                <w:szCs w:val="20"/>
+              </w:rPr>
+              <w:t xml:space="preserve">{IF </w:t>
+            </w:r>
+            <w:proofErr w:type="spellStart"/>
+            <w:proofErr w:type="gramStart"/>
+            <w:r>
+              <w:rPr>
+                <w:rFonts w:ascii="Times New Roman" w:hAnsi="Times New Roman" w:cs="Times New Roman"/>
+                <w:sz w:val="20"/>
+                <w:szCs w:val="20"/>
+              </w:rPr>
+              <w:t>sr.containsTopSecretOffering</w:t>
+            </w:r>
+            <w:proofErr w:type="spellEnd"/>
+            <w:proofErr w:type="gramEnd"/>
+            <w:r>
+              <w:rPr>
+                <w:rFonts w:ascii="Times New Roman" w:hAnsi="Times New Roman" w:cs="Times New Roman"/>
+                <w:sz w:val="20"/>
+                <w:szCs w:val="20"/>
+              </w:rPr>
+              <w:t>}</w:t>
+            </w:r>
+          </w:p>
+        </w:tc>
+        <w:tc>
+          <w:tcPr>
+            <w:tcW w:w="1080" w:type="dxa"/>
+          </w:tcPr>
+          <w:p>
+            <w:pPr>
+              <w:rPr>
+                <w:rFonts w:ascii="Times New Roman" w:hAnsi="Times New Roman" w:cs="Times New Roman"/>
+                <w:sz w:val="20"/>
+                <w:szCs w:val="20"/>
+              </w:rPr>
+            </w:pPr>
+          </w:p>
+        </w:tc>
+        <w:tc>
+          <w:tcPr>
+            <w:tcW w:w="3150" w:type="dxa"/>
+          </w:tcPr>
+          <w:p>
+            <w:pPr>
+              <w:rPr>
+                <w:rFonts w:ascii="Times New Roman" w:hAnsi="Times New Roman" w:cs="Times New Roman"/>
+                <w:sz w:val="20"/>
+                <w:szCs w:val="20"/>
+              </w:rPr>
+            </w:pPr>
+          </w:p>
+        </w:tc>
+        <w:tc>
+          <w:tcPr>
+            <w:tcW w:w="3065" w:type="dxa"/>
+          </w:tcPr>
+          <w:p>
+            <w:pPr>
+              <w:rPr>
+                <w:rFonts w:ascii="Times New Roman" w:hAnsi="Times New Roman" w:cs="Times New Roman"/>
+                <w:sz w:val="20"/>
+                <w:szCs w:val="20"/>
+              </w:rPr>
+            </w:pPr>
+          </w:p>
+        </w:tc>
+      </w:tr>
+      <w:tr>
+        <w:trPr>
+          <w:jc w:val="center"/>
+        </w:trPr>
+        <w:tc>
+          <w:tcPr>
+            <w:tcW w:w="1705" w:type="dxa"/>
+          </w:tcPr>
+          <w:p>
+            <w:pPr>
+              <w:rPr>
+                <w:rFonts w:ascii="Times New Roman" w:hAnsi="Times New Roman" w:cs="Times New Roman"/>
+                <w:sz w:val="20"/>
+                <w:szCs w:val="20"/>
+              </w:rPr>
+            </w:pPr>
+            <w:r>
+              <w:rPr>
+                <w:rFonts w:ascii="Times New Roman" w:eastAsia="Times New Roman" w:hAnsi="Times New Roman" w:cs="Times New Roman"/>
+                <w:sz w:val="20"/>
+                <w:szCs w:val="20"/>
+              </w:rPr>
+              <w:t>Provide TS Cloud Services and Support in performance of task 4.2.5</w:t>
+            </w:r>
+          </w:p>
+        </w:tc>
+        <w:tc>
+          <w:tcPr>
+            <w:tcW w:w="1080" w:type="dxa"/>
+          </w:tcPr>
+          <w:p>
+            <w:pPr>
+              <w:rPr>
+                <w:rFonts w:ascii="Times New Roman" w:hAnsi="Times New Roman" w:cs="Times New Roman"/>
+                <w:sz w:val="20"/>
+                <w:szCs w:val="20"/>
+              </w:rPr>
+            </w:pPr>
+            <w:r>
+              <w:rPr>
+                <w:rFonts w:ascii="Times New Roman" w:eastAsia="Times New Roman" w:hAnsi="Times New Roman" w:cs="Times New Roman"/>
+                <w:sz w:val="20"/>
+                <w:szCs w:val="20"/>
+              </w:rPr>
+              <w:t>TS</w:t>
+            </w:r>
+          </w:p>
+        </w:tc>
+        <w:tc>
+          <w:tcPr>
+            <w:tcW w:w="3150" w:type="dxa"/>
+          </w:tcPr>
+          <w:p>
+            <w:pPr>
+              <w:rPr>
+                <w:rFonts w:ascii="Times New Roman" w:hAnsi="Times New Roman" w:cs="Times New Roman"/>
+                <w:sz w:val="20"/>
+                <w:szCs w:val="20"/>
+              </w:rPr>
+            </w:pPr>
+            <w:r>
+              <w:rPr>
+                <w:rFonts w:ascii="Times New Roman" w:hAnsi="Times New Roman" w:cs="Times New Roman"/>
+                <w:sz w:val="20"/>
+                <w:szCs w:val="20"/>
+              </w:rPr>
+              <w:t xml:space="preserve">{FOR type in </w:t>
+            </w:r>
+            <w:proofErr w:type="spellStart"/>
+            <w:proofErr w:type="gramStart"/>
+            <w:r>
+              <w:rPr>
+                <w:rFonts w:ascii="Times New Roman" w:hAnsi="Times New Roman" w:cs="Times New Roman"/>
+                <w:sz w:val="20"/>
+                <w:szCs w:val="20"/>
+              </w:rPr>
+              <w:t>sr.</w:t>
+            </w:r>
+            <w:r>
+              <w:rPr>
+                <w:rFonts w:ascii="Times New Roman" w:hAnsi="Times New Roman" w:cs="Times New Roman"/>
+                <w:sz w:val="20"/>
+                <w:szCs w:val="20"/>
+              </w:rPr>
+              <w:t>topS</w:t>
+            </w:r>
+            <w:r>
+              <w:rPr>
+                <w:rFonts w:ascii="Times New Roman" w:hAnsi="Times New Roman" w:cs="Times New Roman"/>
+                <w:sz w:val="20"/>
+                <w:szCs w:val="20"/>
+              </w:rPr>
+              <w:t>ecretLevelOfAccess</w:t>
+            </w:r>
+            <w:proofErr w:type="spellEnd"/>
+            <w:proofErr w:type="gramEnd"/>
+            <w:r>
+              <w:rPr>
+                <w:rFonts w:ascii="Times New Roman" w:hAnsi="Times New Roman" w:cs="Times New Roman"/>
+                <w:sz w:val="20"/>
+                <w:szCs w:val="20"/>
+              </w:rPr>
+              <w:t>}</w:t>
+            </w:r>
+          </w:p>
+          <w:p>
+            <w:pPr>
+              <w:rPr>
+                <w:rFonts w:ascii="Times New Roman" w:hAnsi="Times New Roman"/>
+                <w:sz w:val="20"/>
+                <w:szCs w:val="20"/>
+              </w:rPr>
+            </w:pPr>
+            <w:r>
+              <w:rPr>
+                <w:rFonts w:ascii="Times New Roman" w:hAnsi="Times New Roman"/>
+                <w:sz w:val="20"/>
+                <w:szCs w:val="20"/>
+              </w:rPr>
+              <w:t>{$type</w:t>
+            </w:r>
+            <w:r>
+              <w:rPr>
+                <w:rFonts w:ascii="Times New Roman" w:hAnsi="Times New Roman"/>
+                <w:sz w:val="20"/>
+                <w:szCs w:val="20"/>
+              </w:rPr>
+              <w:t>.name</w:t>
+            </w:r>
+            <w:r>
+              <w:rPr>
+                <w:rFonts w:ascii="Times New Roman" w:hAnsi="Times New Roman"/>
+                <w:sz w:val="20"/>
+                <w:szCs w:val="20"/>
+              </w:rPr>
+              <w:t>}</w:t>
+            </w:r>
+          </w:p>
+          <w:p>
+            <w:pPr>
+              <w:rPr>
+                <w:rFonts w:ascii="Times New Roman" w:hAnsi="Times New Roman" w:cs="Times New Roman"/>
+                <w:sz w:val="20"/>
+                <w:szCs w:val="20"/>
+              </w:rPr>
+            </w:pPr>
+            <w:r>
+              <w:rPr>
+                <w:rFonts w:ascii="Times New Roman" w:hAnsi="Times New Roman" w:cs="Times New Roman"/>
+                <w:sz w:val="20"/>
+                <w:szCs w:val="20"/>
+              </w:rPr>
+              <w:t>{END-FOR type}</w:t>
+            </w:r>
+          </w:p>
+        </w:tc>
+        <w:tc>
+          <w:tcPr>
+            <w:tcW w:w="3065" w:type="dxa"/>
+          </w:tcPr>
+          <w:p>
+            <w:pPr>
+              <w:rPr>
+                <w:rFonts w:ascii="Times New Roman" w:hAnsi="Times New Roman" w:cs="Times New Roman"/>
+                <w:sz w:val="20"/>
+                <w:szCs w:val="20"/>
+              </w:rPr>
+            </w:pPr>
+            <w:r>
+              <w:rPr>
+                <w:rFonts w:ascii="Times New Roman" w:eastAsia="Times New Roman" w:hAnsi="Times New Roman" w:cs="Times New Roman"/>
+                <w:sz w:val="20"/>
+                <w:szCs w:val="20"/>
+              </w:rPr>
+              <w:t>Access is required in the offering and support of TS cloud services to the JWCC Contract. </w:t>
+            </w:r>
+            <w:r>
+              <w:rPr>
+                <w:rFonts w:ascii="Times New Roman" w:hAnsi="Times New Roman" w:cs="Times New Roman"/>
+                <w:sz w:val="20"/>
+                <w:szCs w:val="20"/>
+              </w:rPr>
+              <w:t>{</w:t>
+            </w:r>
+            <w:proofErr w:type="spellStart"/>
+            <w:proofErr w:type="gramStart"/>
+            <w:r>
+              <w:rPr>
+                <w:rFonts w:ascii="Times New Roman" w:hAnsi="Times New Roman" w:cs="Times New Roman"/>
+                <w:sz w:val="20"/>
+                <w:szCs w:val="20"/>
+              </w:rPr>
+              <w:t>sr.</w:t>
+            </w:r>
+            <w:r>
+              <w:rPr>
+                <w:rFonts w:ascii="Times New Roman" w:hAnsi="Times New Roman" w:cs="Times New Roman"/>
+                <w:sz w:val="20"/>
+                <w:szCs w:val="20"/>
+              </w:rPr>
+              <w:t>tsCloudSupportJustificationText</w:t>
+            </w:r>
+            <w:proofErr w:type="spellEnd"/>
+            <w:proofErr w:type="gramEnd"/>
+            <w:r>
+              <w:rPr>
+                <w:rFonts w:ascii="Times New Roman" w:hAnsi="Times New Roman" w:cs="Times New Roman"/>
+                <w:sz w:val="20"/>
+                <w:szCs w:val="20"/>
+              </w:rPr>
+              <w:t>}</w:t>
+            </w:r>
+          </w:p>
+        </w:tc>
+      </w:tr>
+      <w:tr>
+        <w:trPr>
+          <w:jc w:val="center"/>
+        </w:trPr>
+        <w:tc>
+          <w:tcPr>
+            <w:tcW w:w="1705" w:type="dxa"/>
+          </w:tcPr>
+          <w:p>
+            <w:pPr>
+              <w:rPr>
+                <w:rFonts w:ascii="Times New Roman" w:hAnsi="Times New Roman" w:cs="Times New Roman"/>
+                <w:sz w:val="20"/>
+                <w:szCs w:val="20"/>
+              </w:rPr>
+            </w:pPr>
+            <w:r>
+              <w:rPr>
+                <w:rFonts w:ascii="Times New Roman" w:hAnsi="Times New Roman" w:cs="Times New Roman"/>
+                <w:sz w:val="20"/>
+                <w:szCs w:val="20"/>
+              </w:rPr>
+              <w:t>{END-IF}</w:t>
+            </w:r>
+          </w:p>
+        </w:tc>
+        <w:tc>
+          <w:tcPr>
+            <w:tcW w:w="1080" w:type="dxa"/>
+          </w:tcPr>
+          <w:p>
+            <w:pPr>
+              <w:rPr>
+                <w:rFonts w:ascii="Times New Roman" w:hAnsi="Times New Roman" w:cs="Times New Roman"/>
+                <w:sz w:val="20"/>
+                <w:szCs w:val="20"/>
+              </w:rPr>
+            </w:pPr>
+          </w:p>
+        </w:tc>
+        <w:tc>
+          <w:tcPr>
+            <w:tcW w:w="3150" w:type="dxa"/>
+          </w:tcPr>
+          <w:p>
+            <w:pPr>
+              <w:rPr>
+                <w:rFonts w:ascii="Times New Roman" w:hAnsi="Times New Roman" w:cs="Times New Roman"/>
+                <w:sz w:val="20"/>
+                <w:szCs w:val="20"/>
+              </w:rPr>
+            </w:pPr>
+          </w:p>
+        </w:tc>
+        <w:tc>
+          <w:tcPr>
+            <w:tcW w:w="3065" w:type="dxa"/>
+          </w:tcPr>
+          <w:p>
+            <w:pPr>
+              <w:rPr>
+                <w:rFonts w:ascii="Times New Roman" w:hAnsi="Times New Roman" w:cs="Times New Roman"/>
+                <w:sz w:val="20"/>
+                <w:szCs w:val="20"/>
+              </w:rPr>
+            </w:pPr>
+          </w:p>
+        </w:tc>
+      </w:tr>
+      <w:tr>
+        <w:trPr>
+          <w:jc w:val="center"/>
+        </w:trPr>
+        <w:tc>
+          <w:tcPr>
+            <w:tcW w:w="1705" w:type="dxa"/>
+          </w:tcPr>
+          <w:p>
+            <w:pPr>
+              <w:rPr>
+                <w:rFonts w:ascii="Times New Roman" w:hAnsi="Times New Roman" w:cs="Times New Roman"/>
+                <w:sz w:val="20"/>
+                <w:szCs w:val="20"/>
+              </w:rPr>
+            </w:pPr>
+            <w:r>
+              <w:rPr>
+                <w:rFonts w:ascii="Times New Roman" w:hAnsi="Times New Roman" w:cs="Times New Roman"/>
+                <w:sz w:val="20"/>
+                <w:szCs w:val="20"/>
+              </w:rPr>
+              <w:t xml:space="preserve">{IF </w:t>
+            </w:r>
+            <w:proofErr w:type="spellStart"/>
+            <w:proofErr w:type="gramStart"/>
+            <w:r>
+              <w:rPr>
+                <w:rFonts w:ascii="Times New Roman" w:hAnsi="Times New Roman" w:cs="Times New Roman"/>
+                <w:sz w:val="20"/>
+                <w:szCs w:val="20"/>
+              </w:rPr>
+              <w:t>sr.hasSecretCloudSupport</w:t>
+            </w:r>
+            <w:proofErr w:type="spellEnd"/>
+            <w:proofErr w:type="gramEnd"/>
+            <w:r>
+              <w:rPr>
+                <w:rFonts w:ascii="Times New Roman" w:hAnsi="Times New Roman" w:cs="Times New Roman"/>
+                <w:sz w:val="20"/>
+                <w:szCs w:val="20"/>
+              </w:rPr>
+              <w:t>}</w:t>
+            </w:r>
+          </w:p>
+        </w:tc>
+        <w:tc>
+          <w:tcPr>
+            <w:tcW w:w="1080" w:type="dxa"/>
+          </w:tcPr>
+          <w:p>
+            <w:pPr>
+              <w:rPr>
+                <w:rFonts w:ascii="Times New Roman" w:hAnsi="Times New Roman" w:cs="Times New Roman"/>
+                <w:sz w:val="20"/>
+                <w:szCs w:val="20"/>
+              </w:rPr>
+            </w:pPr>
+          </w:p>
+        </w:tc>
+        <w:tc>
+          <w:tcPr>
+            <w:tcW w:w="3150" w:type="dxa"/>
+          </w:tcPr>
+          <w:p>
+            <w:pPr>
+              <w:rPr>
+                <w:rFonts w:ascii="Times New Roman" w:hAnsi="Times New Roman" w:cs="Times New Roman"/>
+                <w:sz w:val="20"/>
+                <w:szCs w:val="20"/>
+              </w:rPr>
+            </w:pPr>
+          </w:p>
+        </w:tc>
+        <w:tc>
+          <w:tcPr>
+            <w:tcW w:w="3065" w:type="dxa"/>
+          </w:tcPr>
+          <w:p>
+            <w:pPr>
+              <w:rPr>
+                <w:rFonts w:ascii="Times New Roman" w:hAnsi="Times New Roman" w:cs="Times New Roman"/>
+                <w:sz w:val="20"/>
+                <w:szCs w:val="20"/>
+              </w:rPr>
+            </w:pPr>
+          </w:p>
+        </w:tc>
+      </w:tr>
+      <w:tr>
+        <w:trPr>
+          <w:jc w:val="center"/>
+        </w:trPr>
+        <w:tc>
+          <w:tcPr>
+            <w:tcW w:w="1705" w:type="dxa"/>
+          </w:tcPr>
+          <w:p>
+            <w:pPr>
+              <w:rPr>
                 <w:rFonts w:ascii="Times New Roman" w:hAnsi="Times New Roman" w:cs="Times New Roman"/>
                 <w:sz w:val="20"/>
                 <w:szCs w:val="20"/>
@@ -54417,7 +54574,23 @@
                 <w:sz w:val="20"/>
                 <w:szCs w:val="20"/>
               </w:rPr>
-              <w:t>{$type}</w:t>
+              <w:t>{$type</w:t>
+            </w:r>
+            <w:r>
+              <w:rPr>
+                <w:rFonts w:ascii="Times New Roman" w:hAnsi="Times New Roman"/>
+                <w:sz w:val="20"/>
+                <w:szCs w:val="20"/>
+              </w:rPr>
+              <w:t>.name</w:t>
+            </w:r>
+            <w:r>
+              <w:rPr>
+                <w:rFonts w:ascii="Times New Roman" w:hAnsi="Times New Roman"/>
+                <w:sz w:val="20"/>
+                <w:szCs w:val="20"/>
+              </w:rPr>
+              <w:t>}</w:t>
             </w:r>
           </w:p>
           <w:p>
@@ -54664,7 +54837,7 @@
                 <w:sz w:val="20"/>
                 <w:szCs w:val="20"/>
               </w:rPr>
-              <w:t>TS/SCI</w:t>
+              <w:t>TS</w:t>
             </w:r>
           </w:p>
         </w:tc>
@@ -54739,7 +54912,23 @@
                 <w:sz w:val="20"/>
                 <w:szCs w:val="20"/>
               </w:rPr>
-              <w:t>{$type}</w:t>
+              <w:t>{$type</w:t>
+            </w:r>
+            <w:r>
+              <w:rPr>
+                <w:rFonts w:ascii="Times New Roman" w:hAnsi="Times New Roman"/>
+                <w:sz w:val="20"/>
+                <w:szCs w:val="20"/>
+              </w:rPr>
+              <w:t>.name</w:t>
+            </w:r>
+            <w:r>
+              <w:rPr>
+                <w:rFonts w:ascii="Times New Roman" w:hAnsi="Times New Roman"/>
+                <w:sz w:val="20"/>
+                <w:szCs w:val="20"/>
+              </w:rPr>
+              <w:t>}</w:t>
             </w:r>
           </w:p>
           <w:p>
@@ -54778,7 +54967,43 @@
                 <w:sz w:val="20"/>
                 <w:szCs w:val="20"/>
               </w:rPr>
-              <w:t>Access is required in the offering and support of TS cloud support to the JWCC Contract. Access to SCI caveats and information, and SAPs is required.</w:t>
+              <w:t>Access is required in the offering and support of TS cloud support to the JWCC Contract. </w:t>
+            </w:r>
+            <w:r>
+              <w:rPr>
+                <w:rFonts w:ascii="Times New Roman" w:hAnsi="Times New Roman" w:cs="Times New Roman"/>
+                <w:sz w:val="20"/>
+                <w:szCs w:val="20"/>
+              </w:rPr>
+              <w:t>{</w:t>
+            </w:r>
+            <w:proofErr w:type="spellStart"/>
+            <w:proofErr w:type="gramStart"/>
+            <w:r>
+              <w:rPr>
+                <w:rFonts w:ascii="Times New Roman" w:hAnsi="Times New Roman" w:cs="Times New Roman"/>
+                <w:sz w:val="20"/>
+                <w:szCs w:val="20"/>
+              </w:rPr>
+              <w:t>sr.</w:t>
+            </w:r>
+            <w:r>
+              <w:rPr>
+                <w:rFonts w:ascii="Times New Roman" w:hAnsi="Times New Roman" w:cs="Times New Roman"/>
+                <w:sz w:val="20"/>
+                <w:szCs w:val="20"/>
+              </w:rPr>
+              <w:t>tsCloudSupportJustificationText</w:t>
+            </w:r>
+            <w:proofErr w:type="spellEnd"/>
+            <w:proofErr w:type="gramEnd"/>
+            <w:r>
+              <w:rPr>
+                <w:rFonts w:ascii="Times New Roman" w:hAnsi="Times New Roman" w:cs="Times New Roman"/>
+                <w:sz w:val="20"/>
+                <w:szCs w:val="20"/>
+              </w:rPr>
+              <w:t>}</w:t>
             </w:r>
           </w:p>
         </w:tc>
@@ -55070,7 +55295,23 @@
                 <w:sz w:val="20"/>
                 <w:szCs w:val="20"/>
               </w:rPr>
-              <w:t>{$type}</w:t>
+              <w:t>{$type</w:t>
+            </w:r>
+            <w:r>
+              <w:rPr>
+                <w:rFonts w:ascii="Times New Roman" w:hAnsi="Times New Roman"/>
+                <w:sz w:val="20"/>
+                <w:szCs w:val="20"/>
+              </w:rPr>
+              <w:t>.name</w:t>
+            </w:r>
+            <w:r>
+              <w:rPr>
+                <w:rFonts w:ascii="Times New Roman" w:hAnsi="Times New Roman"/>
+                <w:sz w:val="20"/>
+                <w:szCs w:val="20"/>
+              </w:rPr>
+              <w:t>}</w:t>
             </w:r>
           </w:p>
           <w:p>
@@ -55110,6 +55351,14 @@
                 <w:szCs w:val="20"/>
               </w:rPr>
               <w:t>Access is required in the offering and support of CLASSIFIED cloud services to the JWCC Contract</w:t>
+            </w:r>
+            <w:r>
+              <w:rPr>
+                <w:rFonts w:ascii="Times New Roman" w:hAnsi="Times New Roman" w:cs="Times New Roman"/>
+                <w:sz w:val="20"/>
+                <w:szCs w:val="20"/>
+              </w:rPr>
+              <w:t>.</w:t>
             </w:r>
           </w:p>
         </w:tc>
@@ -55322,7 +55571,43 @@
                 <w:sz w:val="20"/>
                 <w:szCs w:val="20"/>
               </w:rPr>
-              <w:t>TS/SCI</w:t>
+              <w:t>{</w:t>
+            </w:r>
+            <w:proofErr w:type="spellStart"/>
+            <w:proofErr w:type="gramStart"/>
+            <w:r>
+              <w:rPr>
+                <w:rFonts w:ascii="Times New Roman" w:hAnsi="Times New Roman" w:cs="Times New Roman"/>
+                <w:sz w:val="20"/>
+                <w:szCs w:val="20"/>
+              </w:rPr>
+              <w:t>sr.classificationTypes.edgeComputing</w:t>
+            </w:r>
+            <w:proofErr w:type="gramEnd"/>
+            <w:r>
+              <w:rPr>
+                <w:rFonts w:ascii="Times New Roman" w:hAnsi="Times New Roman" w:cs="Times New Roman"/>
+                <w:sz w:val="20"/>
+                <w:szCs w:val="20"/>
+              </w:rPr>
+              <w:t>.</w:t>
+            </w:r>
+            <w:r>
+              <w:rPr>
+                <w:rFonts w:ascii="Times New Roman" w:hAnsi="Times New Roman" w:cs="Times New Roman"/>
+                <w:sz w:val="20"/>
+                <w:szCs w:val="20"/>
+              </w:rPr>
+              <w:t>tsClearanceLevel</w:t>
+            </w:r>
+            <w:proofErr w:type="spellEnd"/>
+            <w:r>
+              <w:rPr>
+                <w:rFonts w:ascii="Times New Roman" w:hAnsi="Times New Roman" w:cs="Times New Roman"/>
+                <w:sz w:val="20"/>
+                <w:szCs w:val="20"/>
+              </w:rPr>
+              <w:t>}</w:t>
             </w:r>
           </w:p>
         </w:tc>
@@ -55397,7 +55682,23 @@
                 <w:sz w:val="20"/>
                 <w:szCs w:val="20"/>
               </w:rPr>
-              <w:t>{$type}</w:t>
+              <w:t>{$type</w:t>
+            </w:r>
+            <w:r>
+              <w:rPr>
+                <w:rFonts w:ascii="Times New Roman" w:hAnsi="Times New Roman"/>
+                <w:sz w:val="20"/>
+                <w:szCs w:val="20"/>
+              </w:rPr>
+              <w:t>.name</w:t>
+            </w:r>
+            <w:r>
+              <w:rPr>
+                <w:rFonts w:ascii="Times New Roman" w:hAnsi="Times New Roman"/>
+                <w:sz w:val="20"/>
+                <w:szCs w:val="20"/>
+              </w:rPr>
+              <w:t>}</w:t>
             </w:r>
           </w:p>
           <w:p>
@@ -55423,6 +55724,14 @@
                 <w:szCs w:val="20"/>
               </w:rPr>
               <w:t>Access is required in the offering and support of CLASSIFIED cloud services to the JWCC Contract</w:t>
+            </w:r>
+            <w:r>
+              <w:rPr>
+                <w:rFonts w:ascii="Times New Roman" w:hAnsi="Times New Roman" w:cs="Times New Roman"/>
+                <w:sz w:val="20"/>
+                <w:szCs w:val="20"/>
+              </w:rPr>
+              <w:t>.</w:t>
             </w:r>
           </w:p>
         </w:tc>
@@ -55644,7 +55953,23 @@
                 <w:sz w:val="20"/>
                 <w:szCs w:val="20"/>
               </w:rPr>
-              <w:t>{$type}</w:t>
+              <w:t>{$type</w:t>
+            </w:r>
+            <w:r>
+              <w:rPr>
+                <w:rFonts w:ascii="Times New Roman" w:hAnsi="Times New Roman"/>
+                <w:sz w:val="20"/>
+                <w:szCs w:val="20"/>
+              </w:rPr>
+              <w:t>.name</w:t>
+            </w:r>
+            <w:r>
+              <w:rPr>
+                <w:rFonts w:ascii="Times New Roman" w:hAnsi="Times New Roman"/>
+                <w:sz w:val="20"/>
+                <w:szCs w:val="20"/>
+              </w:rPr>
+              <w:t>}</w:t>
             </w:r>
           </w:p>
           <w:p>
@@ -55850,7 +56175,43 @@
                 <w:sz w:val="20"/>
                 <w:szCs w:val="20"/>
               </w:rPr>
-              <w:t>TS/SCI</w:t>
+              <w:t>{</w:t>
+            </w:r>
+            <w:proofErr w:type="spellStart"/>
+            <w:proofErr w:type="gramStart"/>
+            <w:r>
+              <w:rPr>
+                <w:rFonts w:ascii="Times New Roman" w:hAnsi="Times New Roman" w:cs="Times New Roman"/>
+                <w:sz w:val="20"/>
+                <w:szCs w:val="20"/>
+              </w:rPr>
+              <w:t>sr.classificationTypes.advisoryAssistance</w:t>
+            </w:r>
+            <w:proofErr w:type="gramEnd"/>
+            <w:r>
+              <w:rPr>
+                <w:rFonts w:ascii="Times New Roman" w:hAnsi="Times New Roman" w:cs="Times New Roman"/>
+                <w:sz w:val="20"/>
+                <w:szCs w:val="20"/>
+              </w:rPr>
+              <w:t>.</w:t>
+            </w:r>
+            <w:r>
+              <w:rPr>
+                <w:rFonts w:ascii="Times New Roman" w:hAnsi="Times New Roman" w:cs="Times New Roman"/>
+                <w:sz w:val="20"/>
+                <w:szCs w:val="20"/>
+              </w:rPr>
+              <w:t>tsClearanceLevel</w:t>
+            </w:r>
+            <w:proofErr w:type="spellEnd"/>
+            <w:r>
+              <w:rPr>
+                <w:rFonts w:ascii="Times New Roman" w:hAnsi="Times New Roman" w:cs="Times New Roman"/>
+                <w:sz w:val="20"/>
+                <w:szCs w:val="20"/>
+              </w:rPr>
+              <w:t>}</w:t>
             </w:r>
           </w:p>
         </w:tc>
@@ -55925,7 +56286,23 @@
                 <w:sz w:val="20"/>
                 <w:szCs w:val="20"/>
               </w:rPr>
-              <w:t>{$type}</w:t>
+              <w:t>{$type</w:t>
+            </w:r>
+            <w:r>
+              <w:rPr>
+                <w:rFonts w:ascii="Times New Roman" w:hAnsi="Times New Roman"/>
+                <w:sz w:val="20"/>
+                <w:szCs w:val="20"/>
+              </w:rPr>
+              <w:t>.name</w:t>
+            </w:r>
+            <w:r>
+              <w:rPr>
+                <w:rFonts w:ascii="Times New Roman" w:hAnsi="Times New Roman"/>
+                <w:sz w:val="20"/>
+                <w:szCs w:val="20"/>
+              </w:rPr>
+              <w:t>}</w:t>
             </w:r>
           </w:p>
           <w:p>
@@ -56222,7 +56599,23 @@
                 <w:sz w:val="20"/>
                 <w:szCs w:val="20"/>
               </w:rPr>
-              <w:t>{$type}</w:t>
+              <w:t>{$type</w:t>
+            </w:r>
+            <w:r>
+              <w:rPr>
+                <w:rFonts w:ascii="Times New Roman" w:hAnsi="Times New Roman"/>
+                <w:sz w:val="20"/>
+                <w:szCs w:val="20"/>
+              </w:rPr>
+              <w:t>.name</w:t>
+            </w:r>
+            <w:r>
+              <w:rPr>
+                <w:rFonts w:ascii="Times New Roman" w:hAnsi="Times New Roman"/>
+                <w:sz w:val="20"/>
+                <w:szCs w:val="20"/>
+              </w:rPr>
+              <w:t>}</w:t>
             </w:r>
           </w:p>
           <w:p>
@@ -56305,6 +56698,7 @@
                 <w:sz w:val="20"/>
                 <w:szCs w:val="20"/>
               </w:rPr>
+              <w:lastRenderedPageBreak/>
               <w:t xml:space="preserve">{IF sr. </w:t>
             </w:r>
             <w:proofErr w:type="spellStart"/>
@@ -56314,16 +56708,7 @@
                 <w:sz w:val="20"/>
                 <w:szCs w:val="20"/>
               </w:rPr>
-              <w:t>classificationType</w:t>
-            </w:r>
-            <w:r>
-              <w:rPr>
-                <w:rFonts w:ascii="Times New Roman" w:hAnsi="Times New Roman" w:cs="Times New Roman"/>
-                <w:sz w:val="20"/>
-                <w:szCs w:val="20"/>
-              </w:rPr>
-              <w:lastRenderedPageBreak/>
-              <w:t>s.</w:t>
+              <w:t>classificationTypes.</w:t>
             </w:r>
             <w:r>
               <w:rPr>
@@ -56443,7 +56828,51 @@
                 <w:sz w:val="20"/>
                 <w:szCs w:val="20"/>
               </w:rPr>
-              <w:t>TS/SCI</w:t>
+              <w:t>{</w:t>
+            </w:r>
+            <w:proofErr w:type="spellStart"/>
+            <w:proofErr w:type="gramStart"/>
+            <w:r>
+              <w:rPr>
+                <w:rFonts w:ascii="Times New Roman" w:hAnsi="Times New Roman" w:cs="Times New Roman"/>
+                <w:sz w:val="20"/>
+                <w:szCs w:val="20"/>
+              </w:rPr>
+              <w:t>sr.classificationTypes.</w:t>
+            </w:r>
+            <w:r>
+              <w:rPr>
+                <w:rFonts w:ascii="Times New Roman" w:hAnsi="Times New Roman" w:cs="Times New Roman"/>
+                <w:sz w:val="20"/>
+                <w:szCs w:val="20"/>
+              </w:rPr>
+              <w:t>helpDesk</w:t>
+            </w:r>
+            <w:proofErr w:type="gramEnd"/>
+            <w:r>
+              <w:rPr>
+                <w:rFonts w:ascii="Times New Roman" w:hAnsi="Times New Roman" w:cs="Times New Roman"/>
+                <w:sz w:val="20"/>
+                <w:szCs w:val="20"/>
+              </w:rPr>
+              <w:t>.</w:t>
+            </w:r>
+            <w:r>
+              <w:rPr>
+                <w:rFonts w:ascii="Times New Roman" w:hAnsi="Times New Roman" w:cs="Times New Roman"/>
+                <w:sz w:val="20"/>
+                <w:szCs w:val="20"/>
+              </w:rPr>
+              <w:t>tsClearanceLevel</w:t>
+            </w:r>
+            <w:proofErr w:type="spellEnd"/>
+            <w:r>
+              <w:rPr>
+                <w:rFonts w:ascii="Times New Roman" w:hAnsi="Times New Roman" w:cs="Times New Roman"/>
+                <w:sz w:val="20"/>
+                <w:szCs w:val="20"/>
+              </w:rPr>
+              <w:t>}</w:t>
             </w:r>
           </w:p>
         </w:tc>
@@ -56526,7 +56955,23 @@
                 <w:sz w:val="20"/>
                 <w:szCs w:val="20"/>
               </w:rPr>
-              <w:t>{$type}</w:t>
+              <w:t>{$type</w:t>
+            </w:r>
+            <w:r>
+              <w:rPr>
+                <w:rFonts w:ascii="Times New Roman" w:hAnsi="Times New Roman"/>
+                <w:sz w:val="20"/>
+                <w:szCs w:val="20"/>
+              </w:rPr>
+              <w:t>.name</w:t>
+            </w:r>
+            <w:r>
+              <w:rPr>
+                <w:rFonts w:ascii="Times New Roman" w:hAnsi="Times New Roman"/>
+                <w:sz w:val="20"/>
+                <w:szCs w:val="20"/>
+              </w:rPr>
+              <w:t>}</w:t>
             </w:r>
           </w:p>
           <w:p>
@@ -56805,7 +57250,23 @@
                 <w:sz w:val="20"/>
                 <w:szCs w:val="20"/>
               </w:rPr>
-              <w:t>{$type}</w:t>
+              <w:t>{$type</w:t>
+            </w:r>
+            <w:r>
+              <w:rPr>
+                <w:rFonts w:ascii="Times New Roman" w:hAnsi="Times New Roman"/>
+                <w:sz w:val="20"/>
+                <w:szCs w:val="20"/>
+              </w:rPr>
+              <w:t>.name</w:t>
+            </w:r>
+            <w:r>
+              <w:rPr>
+                <w:rFonts w:ascii="Times New Roman" w:hAnsi="Times New Roman"/>
+                <w:sz w:val="20"/>
+                <w:szCs w:val="20"/>
+              </w:rPr>
+              <w:t>}</w:t>
             </w:r>
           </w:p>
           <w:p>
@@ -57017,7 +57478,51 @@
                 <w:sz w:val="20"/>
                 <w:szCs w:val="20"/>
               </w:rPr>
-              <w:t>TS/SCI</w:t>
+              <w:t>{</w:t>
+            </w:r>
+            <w:proofErr w:type="spellStart"/>
+            <w:proofErr w:type="gramStart"/>
+            <w:r>
+              <w:rPr>
+                <w:rFonts w:ascii="Times New Roman" w:hAnsi="Times New Roman" w:cs="Times New Roman"/>
+                <w:sz w:val="20"/>
+                <w:szCs w:val="20"/>
+              </w:rPr>
+              <w:t>sr.classificationTypes.</w:t>
+            </w:r>
+            <w:r>
+              <w:rPr>
+                <w:rFonts w:ascii="Times New Roman" w:hAnsi="Times New Roman" w:cs="Times New Roman"/>
+                <w:sz w:val="20"/>
+                <w:szCs w:val="20"/>
+              </w:rPr>
+              <w:t>training</w:t>
+            </w:r>
+            <w:proofErr w:type="gramEnd"/>
+            <w:r>
+              <w:rPr>
+                <w:rFonts w:ascii="Times New Roman" w:hAnsi="Times New Roman" w:cs="Times New Roman"/>
+                <w:sz w:val="20"/>
+                <w:szCs w:val="20"/>
+              </w:rPr>
+              <w:t>.</w:t>
+            </w:r>
+            <w:r>
+              <w:rPr>
+                <w:rFonts w:ascii="Times New Roman" w:hAnsi="Times New Roman" w:cs="Times New Roman"/>
+                <w:sz w:val="20"/>
+                <w:szCs w:val="20"/>
+              </w:rPr>
+              <w:t>tsClearanceLevel</w:t>
+            </w:r>
+            <w:proofErr w:type="spellEnd"/>
+            <w:r>
+              <w:rPr>
+                <w:rFonts w:ascii="Times New Roman" w:hAnsi="Times New Roman" w:cs="Times New Roman"/>
+                <w:sz w:val="20"/>
+                <w:szCs w:val="20"/>
+              </w:rPr>
+              <w:t>}</w:t>
             </w:r>
           </w:p>
         </w:tc>
@@ -57108,7 +57613,23 @@
                 <w:sz w:val="20"/>
                 <w:szCs w:val="20"/>
               </w:rPr>
-              <w:t>$type}</w:t>
+              <w:t>$type</w:t>
+            </w:r>
+            <w:r>
+              <w:rPr>
+                <w:rFonts w:ascii="Times New Roman" w:hAnsi="Times New Roman"/>
+                <w:sz w:val="20"/>
+                <w:szCs w:val="20"/>
+              </w:rPr>
+              <w:t>.name</w:t>
+            </w:r>
+            <w:r>
+              <w:rPr>
+                <w:rFonts w:ascii="Times New Roman" w:hAnsi="Times New Roman"/>
+                <w:sz w:val="20"/>
+                <w:szCs w:val="20"/>
+              </w:rPr>
+              <w:t>}</w:t>
             </w:r>
           </w:p>
           <w:p>
@@ -57369,7 +57890,23 @@
                 <w:sz w:val="20"/>
                 <w:szCs w:val="20"/>
               </w:rPr>
-              <w:t>{$type}</w:t>
+              <w:t>{$type</w:t>
+            </w:r>
+            <w:r>
+              <w:rPr>
+                <w:rFonts w:ascii="Times New Roman" w:hAnsi="Times New Roman"/>
+                <w:sz w:val="20"/>
+                <w:szCs w:val="20"/>
+              </w:rPr>
+              <w:t>.name</w:t>
+            </w:r>
+            <w:r>
+              <w:rPr>
+                <w:rFonts w:ascii="Times New Roman" w:hAnsi="Times New Roman"/>
+                <w:sz w:val="20"/>
+                <w:szCs w:val="20"/>
+              </w:rPr>
+              <w:t>}</w:t>
             </w:r>
           </w:p>
           <w:p>
@@ -57504,6 +58041,7 @@
                 <w:sz w:val="20"/>
                 <w:szCs w:val="20"/>
               </w:rPr>
+              <w:lastRenderedPageBreak/>
               <w:t xml:space="preserve">{IF sr. </w:t>
             </w:r>
             <w:proofErr w:type="spellStart"/>
@@ -57609,7 +58147,6 @@
                 <w:sz w:val="20"/>
                 <w:szCs w:val="20"/>
               </w:rPr>
-              <w:lastRenderedPageBreak/>
               <w:t xml:space="preserve">Documentation Support Services in performance of task </w:t>
             </w:r>
             <w:r>
@@ -57648,7 +58185,43 @@
                 <w:sz w:val="20"/>
                 <w:szCs w:val="20"/>
               </w:rPr>
-              <w:t>TS/SCI</w:t>
+              <w:t>{</w:t>
+            </w:r>
+            <w:proofErr w:type="spellStart"/>
+            <w:proofErr w:type="gramStart"/>
+            <w:r>
+              <w:rPr>
+                <w:rFonts w:ascii="Times New Roman" w:hAnsi="Times New Roman" w:cs="Times New Roman"/>
+                <w:sz w:val="20"/>
+                <w:szCs w:val="20"/>
+              </w:rPr>
+              <w:t>sr.classificationTypes.documentationSupport</w:t>
+            </w:r>
+            <w:proofErr w:type="gramEnd"/>
+            <w:r>
+              <w:rPr>
+                <w:rFonts w:ascii="Times New Roman" w:hAnsi="Times New Roman" w:cs="Times New Roman"/>
+                <w:sz w:val="20"/>
+                <w:szCs w:val="20"/>
+              </w:rPr>
+              <w:t>.</w:t>
+            </w:r>
+            <w:r>
+              <w:rPr>
+                <w:rFonts w:ascii="Times New Roman" w:hAnsi="Times New Roman" w:cs="Times New Roman"/>
+                <w:sz w:val="20"/>
+                <w:szCs w:val="20"/>
+              </w:rPr>
+              <w:t>tsClearanceLevel</w:t>
+            </w:r>
+            <w:proofErr w:type="spellEnd"/>
+            <w:r>
+              <w:rPr>
+                <w:rFonts w:ascii="Times New Roman" w:hAnsi="Times New Roman" w:cs="Times New Roman"/>
+                <w:sz w:val="20"/>
+                <w:szCs w:val="20"/>
+              </w:rPr>
+              <w:t>}</w:t>
             </w:r>
           </w:p>
         </w:tc>
@@ -57723,7 +58296,23 @@
                 <w:sz w:val="20"/>
                 <w:szCs w:val="20"/>
               </w:rPr>
-              <w:t>{$type}</w:t>
+              <w:t>{$type</w:t>
+            </w:r>
+            <w:r>
+              <w:rPr>
+                <w:rFonts w:ascii="Times New Roman" w:hAnsi="Times New Roman"/>
+                <w:sz w:val="20"/>
+                <w:szCs w:val="20"/>
+              </w:rPr>
+              <w:t>.name</w:t>
+            </w:r>
+            <w:r>
+              <w:rPr>
+                <w:rFonts w:ascii="Times New Roman" w:hAnsi="Times New Roman"/>
+                <w:sz w:val="20"/>
+                <w:szCs w:val="20"/>
+              </w:rPr>
+              <w:t>}</w:t>
             </w:r>
           </w:p>
           <w:p>
@@ -58084,7 +58673,23 @@
                 <w:sz w:val="20"/>
                 <w:szCs w:val="20"/>
               </w:rPr>
-              <w:t>{$type}</w:t>
+              <w:t>{$type</w:t>
+            </w:r>
+            <w:r>
+              <w:rPr>
+                <w:rFonts w:ascii="Times New Roman" w:hAnsi="Times New Roman"/>
+                <w:sz w:val="20"/>
+                <w:szCs w:val="20"/>
+              </w:rPr>
+              <w:t>.name</w:t>
+            </w:r>
+            <w:r>
+              <w:rPr>
+                <w:rFonts w:ascii="Times New Roman" w:hAnsi="Times New Roman"/>
+                <w:sz w:val="20"/>
+                <w:szCs w:val="20"/>
+              </w:rPr>
+              <w:t>}</w:t>
             </w:r>
           </w:p>
           <w:p>
@@ -58372,7 +58977,49 @@
                 <w:sz w:val="20"/>
                 <w:szCs w:val="20"/>
               </w:rPr>
-              <w:t>TS/SCI</w:t>
+              <w:t>{</w:t>
+            </w:r>
+            <w:proofErr w:type="spellStart"/>
+            <w:r>
+              <w:rPr>
+                <w:rFonts w:ascii="Times New Roman" w:hAnsi="Times New Roman" w:cs="Times New Roman"/>
+                <w:sz w:val="20"/>
+                <w:szCs w:val="20"/>
+              </w:rPr>
+              <w:t>sr.classificationTypes.</w:t>
+            </w:r>
+            <w:r>
+              <w:rPr>
+                <w:rFonts w:ascii="Times New Roman" w:hAnsi="Times New Roman" w:cs="Times New Roman"/>
+                <w:sz w:val="20"/>
+                <w:szCs w:val="20"/>
+              </w:rPr>
+              <w:t>generalCloudSupport</w:t>
+            </w:r>
+            <w:r>
+              <w:rPr>
+                <w:rFonts w:ascii="Times New Roman" w:hAnsi="Times New Roman" w:cs="Times New Roman"/>
+                <w:sz w:val="20"/>
+                <w:szCs w:val="20"/>
+              </w:rPr>
+              <w:t>.</w:t>
+            </w:r>
+            <w:r>
+              <w:rPr>
+                <w:rFonts w:ascii="Times New Roman" w:hAnsi="Times New Roman" w:cs="Times New Roman"/>
+                <w:sz w:val="20"/>
+                <w:szCs w:val="20"/>
+              </w:rPr>
+              <w:t>tsClearanceLevel</w:t>
+            </w:r>
+            <w:proofErr w:type="spellEnd"/>
+            <w:r>
+              <w:rPr>
+                <w:rFonts w:ascii="Times New Roman" w:hAnsi="Times New Roman" w:cs="Times New Roman"/>
+                <w:sz w:val="20"/>
+                <w:szCs w:val="20"/>
+              </w:rPr>
+              <w:t>}</w:t>
             </w:r>
           </w:p>
         </w:tc>
@@ -58455,7 +59102,23 @@
                 <w:sz w:val="20"/>
                 <w:szCs w:val="20"/>
               </w:rPr>
-              <w:t>{$type}</w:t>
+              <w:t>{$type</w:t>
+            </w:r>
+            <w:r>
+              <w:rPr>
+                <w:rFonts w:ascii="Times New Roman" w:hAnsi="Times New Roman"/>
+                <w:sz w:val="20"/>
+                <w:szCs w:val="20"/>
+              </w:rPr>
+              <w:t>.name</w:t>
+            </w:r>
+            <w:r>
+              <w:rPr>
+                <w:rFonts w:ascii="Times New Roman" w:hAnsi="Times New Roman"/>
+                <w:sz w:val="20"/>
+                <w:szCs w:val="20"/>
+              </w:rPr>
+              <w:t>}</w:t>
             </w:r>
           </w:p>
           <w:p>
@@ -58628,6 +59291,7 @@
         <w:rPr>
           <w:u w:val="single"/>
         </w:rPr>
+        <w:lastRenderedPageBreak/>
         <w:t>Identification of Potential Conflicts of Interest (COI</w:t>
       </w:r>
       <w:proofErr w:type="gramStart"/>
@@ -58771,11 +59435,7 @@
         </w:tabs>
       </w:pPr>
       <w:r>
-        <w:t xml:space="preserve">When transferring physical media between locations, the contractor shall provide a certified courier or other method of maintaining a secure chain of custody over the physical media being </w:t>
-      </w:r>
-      <w:r>
-        <w:lastRenderedPageBreak/>
-        <w:t>moved to and from a defined, secured off-site storage location. The contractor shall provide flexibility in courier pick-up and delivery time.</w:t>
+        <w:t>When transferring physical media between locations, the contractor shall provide a certified courier or other method of maintaining a secure chain of custody over the physical media being moved to and from a defined, secured off-site storage location. The contractor shall provide flexibility in courier pick-up and delivery time.</w:t>
       </w:r>
     </w:p>
     <w:p>
@@ -59871,6 +60531,7 @@
               <w:rPr>
                 <w:rFonts w:ascii="Times New Roman" w:hAnsi="Times New Roman" w:cs="Times New Roman"/>
               </w:rPr>
+              <w:lastRenderedPageBreak/>
               <w:t>{$</w:t>
             </w:r>
             <w:proofErr w:type="spellStart"/>
@@ -60227,7 +60888,6 @@
     </w:p>
     <w:p>
       <w:r>
-        <w:lastRenderedPageBreak/>
         <w:t xml:space="preserve">No. </w:t>
       </w:r>
       <w:r>
@@ -60265,7 +60925,7 @@
 </file>
 
 <file path=word/endnotes.xml><?xml version="1.0" encoding="utf-8"?>
-<w:endnotes xmlns:wpc="http://schemas.microsoft.com/office/word/2010/wordprocessingCanvas" xmlns:cx="http://schemas.microsoft.com/office/drawing/2014/chartex" xmlns:cx1="http://schemas.microsoft.com/office/drawing/2015/9/8/chartex" xmlns:cx2="http://schemas.microsoft.com/office/drawing/2015/10/21/chartex" xmlns:cx3="http://schemas.microsoft.com/office/drawing/2016/5/9/chartex" xmlns:cx4="http://schemas.microsoft.com/office/drawing/2016/5/10/chartex" xmlns:cx5="http://schemas.microsoft.com/office/drawing/2016/5/11/chartex" xmlns:cx6="http://schemas.microsoft.com/office/drawing/2016/5/12/chartex" xmlns:cx7="http://schemas.microsoft.com/office/drawing/2016/5/13/chartex" xmlns:cx8="http://schemas.microsoft.com/office/drawing/2016/5/14/chartex" xmlns:mc="http://schemas.openxmlformats.org/markup-compatibility/2006" xmlns:aink="http://schemas.microsoft.com/office/drawing/2016/ink" xmlns:am3d="http://schemas.microsoft.com/office/drawing/2017/model3d" xmlns:o="urn:schemas-microsoft-com:office:office" xmlns:oel="http://schemas.microsoft.com/office/2019/extlst" xmlns:r="http://schemas.openxmlformats.org/officeDocument/2006/relationships" xmlns:m="http://schemas.openxmlformats.org/officeDocument/2006/math" xmlns:v="urn:schemas-microsoft-com:vml" xmlns:wp14="http://schemas.microsoft.com/office/word/2010/wordprocessingDrawing" xmlns:wp="http://schemas.openxmlformats.org/drawingml/2006/wordprocessingDrawing" xmlns:w10="urn:schemas-microsoft-com:office:word" xmlns:w="http://schemas.openxmlformats.org/wordprocessingml/2006/main" xmlns:w14="http://schemas.microsoft.com/office/word/2010/wordml" xmlns:w15="http://schemas.microsoft.com/office/word/2012/wordml" xmlns:w16cex="http://schemas.microsoft.com/office/word/2018/wordml/cex" xmlns:w16cid="http://schemas.microsoft.com/office/word/2016/wordml/cid" xmlns:w16="http://schemas.microsoft.com/office/word/2018/wordml" xmlns:w16sdtdh="http://schemas.microsoft.com/office/word/2020/wordml/sdtdatahash" xmlns:w16se="http://schemas.microsoft.com/office/word/2015/wordml/symex" xmlns:wpg="http://schemas.microsoft.com/office/word/2010/wordprocessingGroup" xmlns:wpi="http://schemas.microsoft.com/office/word/2010/wordprocessingInk" xmlns:wne="http://schemas.microsoft.com/office/word/2006/wordml" xmlns:wps="http://schemas.microsoft.com/office/word/2010/wordprocessingShape" mc:Ignorable="w14 w15 w16se w16cid w16 w16cex w16sdtdh wp14">
+<w:endnotes xmlns:wpc="http://schemas.microsoft.com/office/word/2010/wordprocessingCanvas" xmlns:cx="http://schemas.microsoft.com/office/drawing/2014/chartex" xmlns:cx1="http://schemas.microsoft.com/office/drawing/2015/9/8/chartex" xmlns:cx2="http://schemas.microsoft.com/office/drawing/2015/10/21/chartex" xmlns:cx3="http://schemas.microsoft.com/office/drawing/2016/5/9/chartex" xmlns:cx4="http://schemas.microsoft.com/office/drawing/2016/5/10/chartex" xmlns:cx5="http://schemas.microsoft.com/office/drawing/2016/5/11/chartex" xmlns:cx6="http://schemas.microsoft.com/office/drawing/2016/5/12/chartex" xmlns:cx7="http://schemas.microsoft.com/office/drawing/2016/5/13/chartex" xmlns:cx8="http://schemas.microsoft.com/office/drawing/2016/5/14/chartex" xmlns:mc="http://schemas.openxmlformats.org/markup-compatibility/2006" xmlns:aink="http://schemas.microsoft.com/office/drawing/2016/ink" xmlns:am3d="http://schemas.microsoft.com/office/drawing/2017/model3d" xmlns:o="urn:schemas-microsoft-com:office:office" xmlns:oel="http://schemas.microsoft.com/office/2019/extlst" xmlns:r="http://schemas.openxmlformats.org/officeDocument/2006/relationships" xmlns:m="http://schemas.openxmlformats.org/officeDocument/2006/math" xmlns:v="urn:schemas-microsoft-com:vml" xmlns:wp14="http://schemas.microsoft.com/office/word/2010/wordprocessingDrawing" xmlns:wp="http://schemas.openxmlformats.org/drawingml/2006/wordprocessingDrawing" xmlns:w10="urn:schemas-microsoft-com:office:word" xmlns:w="http://schemas.openxmlformats.org/wordprocessingml/2006/main" xmlns:w14="http://schemas.microsoft.com/office/word/2010/wordml" xmlns:w15="http://schemas.microsoft.com/office/word/2012/wordml" xmlns:w16cex="http://schemas.microsoft.com/office/word/2018/wordml/cex" xmlns:w16cid="http://schemas.microsoft.com/office/word/2016/wordml/cid" xmlns:w16="http://schemas.microsoft.com/office/word/2018/wordml" xmlns:w16du="http://schemas.microsoft.com/office/word/2023/wordml/word16du" xmlns:w16sdtdh="http://schemas.microsoft.com/office/word/2020/wordml/sdtdatahash" xmlns:w16se="http://schemas.microsoft.com/office/word/2015/wordml/symex" xmlns:wpg="http://schemas.microsoft.com/office/word/2010/wordprocessingGroup" xmlns:wpi="http://schemas.microsoft.com/office/word/2010/wordprocessingInk" xmlns:wne="http://schemas.microsoft.com/office/word/2006/wordml" xmlns:wps="http://schemas.microsoft.com/office/word/2010/wordprocessingShape" mc:Ignorable="w14 w15 w16se w16cid w16 w16cex w16sdtdh wp14">
   <w:endnote w:type="separator" w:id="-1">
     <w:p>
       <w:r>
@@ -60284,7 +60944,7 @@
 </file>
 
 <file path=word/footer1.xml><?xml version="1.0" encoding="utf-8"?>
-<w:ftr xmlns:wpc="http://schemas.microsoft.com/office/word/2010/wordprocessingCanvas" xmlns:cx="http://schemas.microsoft.com/office/drawing/2014/chartex" xmlns:cx1="http://schemas.microsoft.com/office/drawing/2015/9/8/chartex" xmlns:cx2="http://schemas.microsoft.com/office/drawing/2015/10/21/chartex" xmlns:cx3="http://schemas.microsoft.com/office/drawing/2016/5/9/chartex" xmlns:cx4="http://schemas.microsoft.com/office/drawing/2016/5/10/chartex" xmlns:cx5="http://schemas.microsoft.com/office/drawing/2016/5/11/chartex" xmlns:cx6="http://schemas.microsoft.com/office/drawing/2016/5/12/chartex" xmlns:cx7="http://schemas.microsoft.com/office/drawing/2016/5/13/chartex" xmlns:cx8="http://schemas.microsoft.com/office/drawing/2016/5/14/chartex" xmlns:mc="http://schemas.openxmlformats.org/markup-compatibility/2006" xmlns:aink="http://schemas.microsoft.com/office/drawing/2016/ink" xmlns:am3d="http://schemas.microsoft.com/office/drawing/2017/model3d" xmlns:o="urn:schemas-microsoft-com:office:office" xmlns:oel="http://schemas.microsoft.com/office/2019/extlst" xmlns:r="http://schemas.openxmlformats.org/officeDocument/2006/relationships" xmlns:m="http://schemas.openxmlformats.org/officeDocument/2006/math" xmlns:v="urn:schemas-microsoft-com:vml" xmlns:wp14="http://schemas.microsoft.com/office/word/2010/wordprocessingDrawing" xmlns:wp="http://schemas.openxmlformats.org/drawingml/2006/wordprocessingDrawing" xmlns:w10="urn:schemas-microsoft-com:office:word" xmlns:w="http://schemas.openxmlformats.org/wordprocessingml/2006/main" xmlns:w14="http://schemas.microsoft.com/office/word/2010/wordml" xmlns:w15="http://schemas.microsoft.com/office/word/2012/wordml" xmlns:w16cex="http://schemas.microsoft.com/office/word/2018/wordml/cex" xmlns:w16cid="http://schemas.microsoft.com/office/word/2016/wordml/cid" xmlns:w16="http://schemas.microsoft.com/office/word/2018/wordml" xmlns:w16sdtdh="http://schemas.microsoft.com/office/word/2020/wordml/sdtdatahash" xmlns:w16se="http://schemas.microsoft.com/office/word/2015/wordml/symex" xmlns:wpg="http://schemas.microsoft.com/office/word/2010/wordprocessingGroup" xmlns:wpi="http://schemas.microsoft.com/office/word/2010/wordprocessingInk" xmlns:wne="http://schemas.microsoft.com/office/word/2006/wordml" xmlns:wps="http://schemas.microsoft.com/office/word/2010/wordprocessingShape" mc:Ignorable="w14 w15 w16se w16cid w16 w16cex w16sdtdh wp14">
+<w:ftr xmlns:wpc="http://schemas.microsoft.com/office/word/2010/wordprocessingCanvas" xmlns:cx="http://schemas.microsoft.com/office/drawing/2014/chartex" xmlns:cx1="http://schemas.microsoft.com/office/drawing/2015/9/8/chartex" xmlns:cx2="http://schemas.microsoft.com/office/drawing/2015/10/21/chartex" xmlns:cx3="http://schemas.microsoft.com/office/drawing/2016/5/9/chartex" xmlns:cx4="http://schemas.microsoft.com/office/drawing/2016/5/10/chartex" xmlns:cx5="http://schemas.microsoft.com/office/drawing/2016/5/11/chartex" xmlns:cx6="http://schemas.microsoft.com/office/drawing/2016/5/12/chartex" xmlns:cx7="http://schemas.microsoft.com/office/drawing/2016/5/13/chartex" xmlns:cx8="http://schemas.microsoft.com/office/drawing/2016/5/14/chartex" xmlns:mc="http://schemas.openxmlformats.org/markup-compatibility/2006" xmlns:aink="http://schemas.microsoft.com/office/drawing/2016/ink" xmlns:am3d="http://schemas.microsoft.com/office/drawing/2017/model3d" xmlns:o="urn:schemas-microsoft-com:office:office" xmlns:oel="http://schemas.microsoft.com/office/2019/extlst" xmlns:r="http://schemas.openxmlformats.org/officeDocument/2006/relationships" xmlns:m="http://schemas.openxmlformats.org/officeDocument/2006/math" xmlns:v="urn:schemas-microsoft-com:vml" xmlns:wp14="http://schemas.microsoft.com/office/word/2010/wordprocessingDrawing" xmlns:wp="http://schemas.openxmlformats.org/drawingml/2006/wordprocessingDrawing" xmlns:w10="urn:schemas-microsoft-com:office:word" xmlns:w="http://schemas.openxmlformats.org/wordprocessingml/2006/main" xmlns:w14="http://schemas.microsoft.com/office/word/2010/wordml" xmlns:w15="http://schemas.microsoft.com/office/word/2012/wordml" xmlns:w16cex="http://schemas.microsoft.com/office/word/2018/wordml/cex" xmlns:w16cid="http://schemas.microsoft.com/office/word/2016/wordml/cid" xmlns:w16="http://schemas.microsoft.com/office/word/2018/wordml" xmlns:w16du="http://schemas.microsoft.com/office/word/2023/wordml/word16du" xmlns:w16sdtdh="http://schemas.microsoft.com/office/word/2020/wordml/sdtdatahash" xmlns:w16se="http://schemas.microsoft.com/office/word/2015/wordml/symex" xmlns:wpg="http://schemas.microsoft.com/office/word/2010/wordprocessingGroup" xmlns:wpi="http://schemas.microsoft.com/office/word/2010/wordprocessingInk" xmlns:wne="http://schemas.microsoft.com/office/word/2006/wordml" xmlns:wps="http://schemas.microsoft.com/office/word/2010/wordprocessingShape" mc:Ignorable="w14 w15 w16se w16cid w16 w16cex w16sdtdh wp14">
   <w:p>
     <w:pPr>
       <w:pBdr>
@@ -60308,7 +60968,7 @@
 </file>
 
 <file path=word/footer2.xml><?xml version="1.0" encoding="utf-8"?>
-<w:ftr xmlns:wpc="http://schemas.microsoft.com/office/word/2010/wordprocessingCanvas" xmlns:cx="http://schemas.microsoft.com/office/drawing/2014/chartex" xmlns:cx1="http://schemas.microsoft.com/office/drawing/2015/9/8/chartex" xmlns:cx2="http://schemas.microsoft.com/office/drawing/2015/10/21/chartex" xmlns:cx3="http://schemas.microsoft.com/office/drawing/2016/5/9/chartex" xmlns:cx4="http://schemas.microsoft.com/office/drawing/2016/5/10/chartex" xmlns:cx5="http://schemas.microsoft.com/office/drawing/2016/5/11/chartex" xmlns:cx6="http://schemas.microsoft.com/office/drawing/2016/5/12/chartex" xmlns:cx7="http://schemas.microsoft.com/office/drawing/2016/5/13/chartex" xmlns:cx8="http://schemas.microsoft.com/office/drawing/2016/5/14/chartex" xmlns:mc="http://schemas.openxmlformats.org/markup-compatibility/2006" xmlns:aink="http://schemas.microsoft.com/office/drawing/2016/ink" xmlns:am3d="http://schemas.microsoft.com/office/drawing/2017/model3d" xmlns:o="urn:schemas-microsoft-com:office:office" xmlns:oel="http://schemas.microsoft.com/office/2019/extlst" xmlns:r="http://schemas.openxmlformats.org/officeDocument/2006/relationships" xmlns:m="http://schemas.openxmlformats.org/officeDocument/2006/math" xmlns:v="urn:schemas-microsoft-com:vml" xmlns:wp14="http://schemas.microsoft.com/office/word/2010/wordprocessingDrawing" xmlns:wp="http://schemas.openxmlformats.org/drawingml/2006/wordprocessingDrawing" xmlns:w10="urn:schemas-microsoft-com:office:word" xmlns:w="http://schemas.openxmlformats.org/wordprocessingml/2006/main" xmlns:w14="http://schemas.microsoft.com/office/word/2010/wordml" xmlns:w15="http://schemas.microsoft.com/office/word/2012/wordml" xmlns:w16cex="http://schemas.microsoft.com/office/word/2018/wordml/cex" xmlns:w16cid="http://schemas.microsoft.com/office/word/2016/wordml/cid" xmlns:w16="http://schemas.microsoft.com/office/word/2018/wordml" xmlns:w16sdtdh="http://schemas.microsoft.com/office/word/2020/wordml/sdtdatahash" xmlns:w16se="http://schemas.microsoft.com/office/word/2015/wordml/symex" xmlns:wpg="http://schemas.microsoft.com/office/word/2010/wordprocessingGroup" xmlns:wpi="http://schemas.microsoft.com/office/word/2010/wordprocessingInk" xmlns:wne="http://schemas.microsoft.com/office/word/2006/wordml" xmlns:wps="http://schemas.microsoft.com/office/word/2010/wordprocessingShape" mc:Ignorable="w14 w15 w16se w16cid w16 w16cex w16sdtdh wp14">
+<w:ftr xmlns:wpc="http://schemas.microsoft.com/office/word/2010/wordprocessingCanvas" xmlns:cx="http://schemas.microsoft.com/office/drawing/2014/chartex" xmlns:cx1="http://schemas.microsoft.com/office/drawing/2015/9/8/chartex" xmlns:cx2="http://schemas.microsoft.com/office/drawing/2015/10/21/chartex" xmlns:cx3="http://schemas.microsoft.com/office/drawing/2016/5/9/chartex" xmlns:cx4="http://schemas.microsoft.com/office/drawing/2016/5/10/chartex" xmlns:cx5="http://schemas.microsoft.com/office/drawing/2016/5/11/chartex" xmlns:cx6="http://schemas.microsoft.com/office/drawing/2016/5/12/chartex" xmlns:cx7="http://schemas.microsoft.com/office/drawing/2016/5/13/chartex" xmlns:cx8="http://schemas.microsoft.com/office/drawing/2016/5/14/chartex" xmlns:mc="http://schemas.openxmlformats.org/markup-compatibility/2006" xmlns:aink="http://schemas.microsoft.com/office/drawing/2016/ink" xmlns:am3d="http://schemas.microsoft.com/office/drawing/2017/model3d" xmlns:o="urn:schemas-microsoft-com:office:office" xmlns:oel="http://schemas.microsoft.com/office/2019/extlst" xmlns:r="http://schemas.openxmlformats.org/officeDocument/2006/relationships" xmlns:m="http://schemas.openxmlformats.org/officeDocument/2006/math" xmlns:v="urn:schemas-microsoft-com:vml" xmlns:wp14="http://schemas.microsoft.com/office/word/2010/wordprocessingDrawing" xmlns:wp="http://schemas.openxmlformats.org/drawingml/2006/wordprocessingDrawing" xmlns:w10="urn:schemas-microsoft-com:office:word" xmlns:w="http://schemas.openxmlformats.org/wordprocessingml/2006/main" xmlns:w14="http://schemas.microsoft.com/office/word/2010/wordml" xmlns:w15="http://schemas.microsoft.com/office/word/2012/wordml" xmlns:w16cex="http://schemas.microsoft.com/office/word/2018/wordml/cex" xmlns:w16cid="http://schemas.microsoft.com/office/word/2016/wordml/cid" xmlns:w16="http://schemas.microsoft.com/office/word/2018/wordml" xmlns:w16du="http://schemas.microsoft.com/office/word/2023/wordml/word16du" xmlns:w16sdtdh="http://schemas.microsoft.com/office/word/2020/wordml/sdtdatahash" xmlns:w16se="http://schemas.microsoft.com/office/word/2015/wordml/symex" xmlns:wpg="http://schemas.microsoft.com/office/word/2010/wordprocessingGroup" xmlns:wpi="http://schemas.microsoft.com/office/word/2010/wordprocessingInk" xmlns:wne="http://schemas.microsoft.com/office/word/2006/wordml" xmlns:wps="http://schemas.microsoft.com/office/word/2010/wordprocessingShape" mc:Ignorable="w14 w15 w16se w16cid w16 w16cex w16sdtdh wp14">
   <w:p>
     <w:pPr>
       <w:tabs>
@@ -60373,7 +61033,7 @@
 </file>
 
 <file path=word/footnotes.xml><?xml version="1.0" encoding="utf-8"?>
-<w:footnotes xmlns:wpc="http://schemas.microsoft.com/office/word/2010/wordprocessingCanvas" xmlns:cx="http://schemas.microsoft.com/office/drawing/2014/chartex" xmlns:cx1="http://schemas.microsoft.com/office/drawing/2015/9/8/chartex" xmlns:cx2="http://schemas.microsoft.com/office/drawing/2015/10/21/chartex" xmlns:cx3="http://schemas.microsoft.com/office/drawing/2016/5/9/chartex" xmlns:cx4="http://schemas.microsoft.com/office/drawing/2016/5/10/chartex" xmlns:cx5="http://schemas.microsoft.com/office/drawing/2016/5/11/chartex" xmlns:cx6="http://schemas.microsoft.com/office/drawing/2016/5/12/chartex" xmlns:cx7="http://schemas.microsoft.com/office/drawing/2016/5/13/chartex" xmlns:cx8="http://schemas.microsoft.com/office/drawing/2016/5/14/chartex" xmlns:mc="http://schemas.openxmlformats.org/markup-compatibility/2006" xmlns:aink="http://schemas.microsoft.com/office/drawing/2016/ink" xmlns:am3d="http://schemas.microsoft.com/office/drawing/2017/model3d" xmlns:o="urn:schemas-microsoft-com:office:office" xmlns:oel="http://schemas.microsoft.com/office/2019/extlst" xmlns:r="http://schemas.openxmlformats.org/officeDocument/2006/relationships" xmlns:m="http://schemas.openxmlformats.org/officeDocument/2006/math" xmlns:v="urn:schemas-microsoft-com:vml" xmlns:wp14="http://schemas.microsoft.com/office/word/2010/wordprocessingDrawing" xmlns:wp="http://schemas.openxmlformats.org/drawingml/2006/wordprocessingDrawing" xmlns:w10="urn:schemas-microsoft-com:office:word" xmlns:w="http://schemas.openxmlformats.org/wordprocessingml/2006/main" xmlns:w14="http://schemas.microsoft.com/office/word/2010/wordml" xmlns:w15="http://schemas.microsoft.com/office/word/2012/wordml" xmlns:w16cex="http://schemas.microsoft.com/office/word/2018/wordml/cex" xmlns:w16cid="http://schemas.microsoft.com/office/word/2016/wordml/cid" xmlns:w16="http://schemas.microsoft.com/office/word/2018/wordml" xmlns:w16sdtdh="http://schemas.microsoft.com/office/word/2020/wordml/sdtdatahash" xmlns:w16se="http://schemas.microsoft.com/office/word/2015/wordml/symex" xmlns:wpg="http://schemas.microsoft.com/office/word/2010/wordprocessingGroup" xmlns:wpi="http://schemas.microsoft.com/office/word/2010/wordprocessingInk" xmlns:wne="http://schemas.microsoft.com/office/word/2006/wordml" xmlns:wps="http://schemas.microsoft.com/office/word/2010/wordprocessingShape" mc:Ignorable="w14 w15 w16se w16cid w16 w16cex w16sdtdh wp14">
+<w:footnotes xmlns:wpc="http://schemas.microsoft.com/office/word/2010/wordprocessingCanvas" xmlns:cx="http://schemas.microsoft.com/office/drawing/2014/chartex" xmlns:cx1="http://schemas.microsoft.com/office/drawing/2015/9/8/chartex" xmlns:cx2="http://schemas.microsoft.com/office/drawing/2015/10/21/chartex" xmlns:cx3="http://schemas.microsoft.com/office/drawing/2016/5/9/chartex" xmlns:cx4="http://schemas.microsoft.com/office/drawing/2016/5/10/chartex" xmlns:cx5="http://schemas.microsoft.com/office/drawing/2016/5/11/chartex" xmlns:cx6="http://schemas.microsoft.com/office/drawing/2016/5/12/chartex" xmlns:cx7="http://schemas.microsoft.com/office/drawing/2016/5/13/chartex" xmlns:cx8="http://schemas.microsoft.com/office/drawing/2016/5/14/chartex" xmlns:mc="http://schemas.openxmlformats.org/markup-compatibility/2006" xmlns:aink="http://schemas.microsoft.com/office/drawing/2016/ink" xmlns:am3d="http://schemas.microsoft.com/office/drawing/2017/model3d" xmlns:o="urn:schemas-microsoft-com:office:office" xmlns:oel="http://schemas.microsoft.com/office/2019/extlst" xmlns:r="http://schemas.openxmlformats.org/officeDocument/2006/relationships" xmlns:m="http://schemas.openxmlformats.org/officeDocument/2006/math" xmlns:v="urn:schemas-microsoft-com:vml" xmlns:wp14="http://schemas.microsoft.com/office/word/2010/wordprocessingDrawing" xmlns:wp="http://schemas.openxmlformats.org/drawingml/2006/wordprocessingDrawing" xmlns:w10="urn:schemas-microsoft-com:office:word" xmlns:w="http://schemas.openxmlformats.org/wordprocessingml/2006/main" xmlns:w14="http://schemas.microsoft.com/office/word/2010/wordml" xmlns:w15="http://schemas.microsoft.com/office/word/2012/wordml" xmlns:w16cex="http://schemas.microsoft.com/office/word/2018/wordml/cex" xmlns:w16cid="http://schemas.microsoft.com/office/word/2016/wordml/cid" xmlns:w16="http://schemas.microsoft.com/office/word/2018/wordml" xmlns:w16du="http://schemas.microsoft.com/office/word/2023/wordml/word16du" xmlns:w16sdtdh="http://schemas.microsoft.com/office/word/2020/wordml/sdtdatahash" xmlns:w16se="http://schemas.microsoft.com/office/word/2015/wordml/symex" xmlns:wpg="http://schemas.microsoft.com/office/word/2010/wordprocessingGroup" xmlns:wpi="http://schemas.microsoft.com/office/word/2010/wordprocessingInk" xmlns:wne="http://schemas.microsoft.com/office/word/2006/wordml" xmlns:wps="http://schemas.microsoft.com/office/word/2010/wordprocessingShape" mc:Ignorable="w14 w15 w16se w16cid w16 w16cex w16sdtdh wp14">
   <w:footnote w:type="separator" w:id="-1">
     <w:p>
       <w:r>
@@ -60392,7 +61052,7 @@
 </file>
 
 <file path=word/header1.xml><?xml version="1.0" encoding="utf-8"?>
-<w:hdr xmlns:wpc="http://schemas.microsoft.com/office/word/2010/wordprocessingCanvas" xmlns:cx="http://schemas.microsoft.com/office/drawing/2014/chartex" xmlns:cx1="http://schemas.microsoft.com/office/drawing/2015/9/8/chartex" xmlns:cx2="http://schemas.microsoft.com/office/drawing/2015/10/21/chartex" xmlns:cx3="http://schemas.microsoft.com/office/drawing/2016/5/9/chartex" xmlns:cx4="http://schemas.microsoft.com/office/drawing/2016/5/10/chartex" xmlns:cx5="http://schemas.microsoft.com/office/drawing/2016/5/11/chartex" xmlns:cx6="http://schemas.microsoft.com/office/drawing/2016/5/12/chartex" xmlns:cx7="http://schemas.microsoft.com/office/drawing/2016/5/13/chartex" xmlns:cx8="http://schemas.microsoft.com/office/drawing/2016/5/14/chartex" xmlns:mc="http://schemas.openxmlformats.org/markup-compatibility/2006" xmlns:aink="http://schemas.microsoft.com/office/drawing/2016/ink" xmlns:am3d="http://schemas.microsoft.com/office/drawing/2017/model3d" xmlns:o="urn:schemas-microsoft-com:office:office" xmlns:oel="http://schemas.microsoft.com/office/2019/extlst" xmlns:r="http://schemas.openxmlformats.org/officeDocument/2006/relationships" xmlns:m="http://schemas.openxmlformats.org/officeDocument/2006/math" xmlns:v="urn:schemas-microsoft-com:vml" xmlns:wp14="http://schemas.microsoft.com/office/word/2010/wordprocessingDrawing" xmlns:wp="http://schemas.openxmlformats.org/drawingml/2006/wordprocessingDrawing" xmlns:w10="urn:schemas-microsoft-com:office:word" xmlns:w="http://schemas.openxmlformats.org/wordprocessingml/2006/main" xmlns:w14="http://schemas.microsoft.com/office/word/2010/wordml" xmlns:w15="http://schemas.microsoft.com/office/word/2012/wordml" xmlns:w16cex="http://schemas.microsoft.com/office/word/2018/wordml/cex" xmlns:w16cid="http://schemas.microsoft.com/office/word/2016/wordml/cid" xmlns:w16="http://schemas.microsoft.com/office/word/2018/wordml" xmlns:w16sdtdh="http://schemas.microsoft.com/office/word/2020/wordml/sdtdatahash" xmlns:w16se="http://schemas.microsoft.com/office/word/2015/wordml/symex" xmlns:wpg="http://schemas.microsoft.com/office/word/2010/wordprocessingGroup" xmlns:wpi="http://schemas.microsoft.com/office/word/2010/wordprocessingInk" xmlns:wne="http://schemas.microsoft.com/office/word/2006/wordml" xmlns:wps="http://schemas.microsoft.com/office/word/2010/wordprocessingShape" mc:Ignorable="w14 w15 w16se w16cid w16 w16cex w16sdtdh wp14">
+<w:hdr xmlns:wpc="http://schemas.microsoft.com/office/word/2010/wordprocessingCanvas" xmlns:cx="http://schemas.microsoft.com/office/drawing/2014/chartex" xmlns:cx1="http://schemas.microsoft.com/office/drawing/2015/9/8/chartex" xmlns:cx2="http://schemas.microsoft.com/office/drawing/2015/10/21/chartex" xmlns:cx3="http://schemas.microsoft.com/office/drawing/2016/5/9/chartex" xmlns:cx4="http://schemas.microsoft.com/office/drawing/2016/5/10/chartex" xmlns:cx5="http://schemas.microsoft.com/office/drawing/2016/5/11/chartex" xmlns:cx6="http://schemas.microsoft.com/office/drawing/2016/5/12/chartex" xmlns:cx7="http://schemas.microsoft.com/office/drawing/2016/5/13/chartex" xmlns:cx8="http://schemas.microsoft.com/office/drawing/2016/5/14/chartex" xmlns:mc="http://schemas.openxmlformats.org/markup-compatibility/2006" xmlns:aink="http://schemas.microsoft.com/office/drawing/2016/ink" xmlns:am3d="http://schemas.microsoft.com/office/drawing/2017/model3d" xmlns:o="urn:schemas-microsoft-com:office:office" xmlns:oel="http://schemas.microsoft.com/office/2019/extlst" xmlns:r="http://schemas.openxmlformats.org/officeDocument/2006/relationships" xmlns:m="http://schemas.openxmlformats.org/officeDocument/2006/math" xmlns:v="urn:schemas-microsoft-com:vml" xmlns:wp14="http://schemas.microsoft.com/office/word/2010/wordprocessingDrawing" xmlns:wp="http://schemas.openxmlformats.org/drawingml/2006/wordprocessingDrawing" xmlns:w10="urn:schemas-microsoft-com:office:word" xmlns:w="http://schemas.openxmlformats.org/wordprocessingml/2006/main" xmlns:w14="http://schemas.microsoft.com/office/word/2010/wordml" xmlns:w15="http://schemas.microsoft.com/office/word/2012/wordml" xmlns:w16cex="http://schemas.microsoft.com/office/word/2018/wordml/cex" xmlns:w16cid="http://schemas.microsoft.com/office/word/2016/wordml/cid" xmlns:w16="http://schemas.microsoft.com/office/word/2018/wordml" xmlns:w16du="http://schemas.microsoft.com/office/word/2023/wordml/word16du" xmlns:w16sdtdh="http://schemas.microsoft.com/office/word/2020/wordml/sdtdatahash" xmlns:w16se="http://schemas.microsoft.com/office/word/2015/wordml/symex" xmlns:wpg="http://schemas.microsoft.com/office/word/2010/wordprocessingGroup" xmlns:wpi="http://schemas.microsoft.com/office/word/2010/wordprocessingInk" xmlns:wne="http://schemas.microsoft.com/office/word/2006/wordml" xmlns:wps="http://schemas.microsoft.com/office/word/2010/wordprocessingShape" mc:Ignorable="w14 w15 w16se w16cid w16 w16cex w16sdtdh wp14">
   <w:p>
     <w:pPr>
       <w:pBdr>
@@ -60416,7 +61076,7 @@
 </file>
 
 <file path=word/header2.xml><?xml version="1.0" encoding="utf-8"?>
-<w:hdr xmlns:wpc="http://schemas.microsoft.com/office/word/2010/wordprocessingCanvas" xmlns:cx="http://schemas.microsoft.com/office/drawing/2014/chartex" xmlns:cx1="http://schemas.microsoft.com/office/drawing/2015/9/8/chartex" xmlns:cx2="http://schemas.microsoft.com/office/drawing/2015/10/21/chartex" xmlns:cx3="http://schemas.microsoft.com/office/drawing/2016/5/9/chartex" xmlns:cx4="http://schemas.microsoft.com/office/drawing/2016/5/10/chartex" xmlns:cx5="http://schemas.microsoft.com/office/drawing/2016/5/11/chartex" xmlns:cx6="http://schemas.microsoft.com/office/drawing/2016/5/12/chartex" xmlns:cx7="http://schemas.microsoft.com/office/drawing/2016/5/13/chartex" xmlns:cx8="http://schemas.microsoft.com/office/drawing/2016/5/14/chartex" xmlns:mc="http://schemas.openxmlformats.org/markup-compatibility/2006" xmlns:aink="http://schemas.microsoft.com/office/drawing/2016/ink" xmlns:am3d="http://schemas.microsoft.com/office/drawing/2017/model3d" xmlns:o="urn:schemas-microsoft-com:office:office" xmlns:oel="http://schemas.microsoft.com/office/2019/extlst" xmlns:r="http://schemas.openxmlformats.org/officeDocument/2006/relationships" xmlns:m="http://schemas.openxmlformats.org/officeDocument/2006/math" xmlns:v="urn:schemas-microsoft-com:vml" xmlns:wp14="http://schemas.microsoft.com/office/word/2010/wordprocessingDrawing" xmlns:wp="http://schemas.openxmlformats.org/drawingml/2006/wordprocessingDrawing" xmlns:w10="urn:schemas-microsoft-com:office:word" xmlns:w="http://schemas.openxmlformats.org/wordprocessingml/2006/main" xmlns:w14="http://schemas.microsoft.com/office/word/2010/wordml" xmlns:w15="http://schemas.microsoft.com/office/word/2012/wordml" xmlns:w16cex="http://schemas.microsoft.com/office/word/2018/wordml/cex" xmlns:w16cid="http://schemas.microsoft.com/office/word/2016/wordml/cid" xmlns:w16="http://schemas.microsoft.com/office/word/2018/wordml" xmlns:w16sdtdh="http://schemas.microsoft.com/office/word/2020/wordml/sdtdatahash" xmlns:w16se="http://schemas.microsoft.com/office/word/2015/wordml/symex" xmlns:wpg="http://schemas.microsoft.com/office/word/2010/wordprocessingGroup" xmlns:wpi="http://schemas.microsoft.com/office/word/2010/wordprocessingInk" xmlns:wne="http://schemas.microsoft.com/office/word/2006/wordml" xmlns:wps="http://schemas.microsoft.com/office/word/2010/wordprocessingShape" mc:Ignorable="w14 w15 w16se w16cid w16 w16cex w16sdtdh wp14">
+<w:hdr xmlns:wpc="http://schemas.microsoft.com/office/word/2010/wordprocessingCanvas" xmlns:cx="http://schemas.microsoft.com/office/drawing/2014/chartex" xmlns:cx1="http://schemas.microsoft.com/office/drawing/2015/9/8/chartex" xmlns:cx2="http://schemas.microsoft.com/office/drawing/2015/10/21/chartex" xmlns:cx3="http://schemas.microsoft.com/office/drawing/2016/5/9/chartex" xmlns:cx4="http://schemas.microsoft.com/office/drawing/2016/5/10/chartex" xmlns:cx5="http://schemas.microsoft.com/office/drawing/2016/5/11/chartex" xmlns:cx6="http://schemas.microsoft.com/office/drawing/2016/5/12/chartex" xmlns:cx7="http://schemas.microsoft.com/office/drawing/2016/5/13/chartex" xmlns:cx8="http://schemas.microsoft.com/office/drawing/2016/5/14/chartex" xmlns:mc="http://schemas.openxmlformats.org/markup-compatibility/2006" xmlns:aink="http://schemas.microsoft.com/office/drawing/2016/ink" xmlns:am3d="http://schemas.microsoft.com/office/drawing/2017/model3d" xmlns:o="urn:schemas-microsoft-com:office:office" xmlns:oel="http://schemas.microsoft.com/office/2019/extlst" xmlns:r="http://schemas.openxmlformats.org/officeDocument/2006/relationships" xmlns:m="http://schemas.openxmlformats.org/officeDocument/2006/math" xmlns:v="urn:schemas-microsoft-com:vml" xmlns:wp14="http://schemas.microsoft.com/office/word/2010/wordprocessingDrawing" xmlns:wp="http://schemas.openxmlformats.org/drawingml/2006/wordprocessingDrawing" xmlns:w10="urn:schemas-microsoft-com:office:word" xmlns:w="http://schemas.openxmlformats.org/wordprocessingml/2006/main" xmlns:w14="http://schemas.microsoft.com/office/word/2010/wordml" xmlns:w15="http://schemas.microsoft.com/office/word/2012/wordml" xmlns:w16cex="http://schemas.microsoft.com/office/word/2018/wordml/cex" xmlns:w16cid="http://schemas.microsoft.com/office/word/2016/wordml/cid" xmlns:w16="http://schemas.microsoft.com/office/word/2018/wordml" xmlns:w16du="http://schemas.microsoft.com/office/word/2023/wordml/word16du" xmlns:w16sdtdh="http://schemas.microsoft.com/office/word/2020/wordml/sdtdatahash" xmlns:w16se="http://schemas.microsoft.com/office/word/2015/wordml/symex" xmlns:wpg="http://schemas.microsoft.com/office/word/2010/wordprocessingGroup" xmlns:wpi="http://schemas.microsoft.com/office/word/2010/wordprocessingInk" xmlns:wne="http://schemas.microsoft.com/office/word/2006/wordml" xmlns:wps="http://schemas.microsoft.com/office/word/2010/wordprocessingShape" mc:Ignorable="w14 w15 w16se w16cid w16 w16cex w16sdtdh wp14">
   <w:p>
     <w:pPr>
       <w:pBdr>
@@ -60439,7 +61099,7 @@
 </file>
 
 <file path=word/numbering.xml><?xml version="1.0" encoding="utf-8"?>
-<w:numbering xmlns:wpc="http://schemas.microsoft.com/office/word/2010/wordprocessingCanvas" xmlns:cx="http://schemas.microsoft.com/office/drawing/2014/chartex" xmlns:cx1="http://schemas.microsoft.com/office/drawing/2015/9/8/chartex" xmlns:cx2="http://schemas.microsoft.com/office/drawing/2015/10/21/chartex" xmlns:cx3="http://schemas.microsoft.com/office/drawing/2016/5/9/chartex" xmlns:cx4="http://schemas.microsoft.com/office/drawing/2016/5/10/chartex" xmlns:cx5="http://schemas.microsoft.com/office/drawing/2016/5/11/chartex" xmlns:cx6="http://schemas.microsoft.com/office/drawing/2016/5/12/chartex" xmlns:cx7="http://schemas.microsoft.com/office/drawing/2016/5/13/chartex" xmlns:cx8="http://schemas.microsoft.com/office/drawing/2016/5/14/chartex" xmlns:mc="http://schemas.openxmlformats.org/markup-compatibility/2006" xmlns:aink="http://schemas.microsoft.com/office/drawing/2016/ink" xmlns:am3d="http://schemas.microsoft.com/office/drawing/2017/model3d" xmlns:o="urn:schemas-microsoft-com:office:office" xmlns:oel="http://schemas.microsoft.com/office/2019/extlst" xmlns:r="http://schemas.openxmlformats.org/officeDocument/2006/relationships" xmlns:m="http://schemas.openxmlformats.org/officeDocument/2006/math" xmlns:v="urn:schemas-microsoft-com:vml" xmlns:wp14="http://schemas.microsoft.com/office/word/2010/wordprocessingDrawing" xmlns:wp="http://schemas.openxmlformats.org/drawingml/2006/wordprocessingDrawing" xmlns:w10="urn:schemas-microsoft-com:office:word" xmlns:w="http://schemas.openxmlformats.org/wordprocessingml/2006/main" xmlns:w14="http://schemas.microsoft.com/office/word/2010/wordml" xmlns:w15="http://schemas.microsoft.com/office/word/2012/wordml" xmlns:w16cex="http://schemas.microsoft.com/office/word/2018/wordml/cex" xmlns:w16cid="http://schemas.microsoft.com/office/word/2016/wordml/cid" xmlns:w16="http://schemas.microsoft.com/office/word/2018/wordml" xmlns:w16sdtdh="http://schemas.microsoft.com/office/word/2020/wordml/sdtdatahash" xmlns:w16se="http://schemas.microsoft.com/office/word/2015/wordml/symex" xmlns:wpg="http://schemas.microsoft.com/office/word/2010/wordprocessingGroup" xmlns:wpi="http://schemas.microsoft.com/office/word/2010/wordprocessingInk" xmlns:wne="http://schemas.microsoft.com/office/word/2006/wordml" xmlns:wps="http://schemas.microsoft.com/office/word/2010/wordprocessingShape" mc:Ignorable="w14 w15 w16se w16cid w16 w16cex w16sdtdh wp14">
+<w:numbering xmlns:wpc="http://schemas.microsoft.com/office/word/2010/wordprocessingCanvas" xmlns:cx="http://schemas.microsoft.com/office/drawing/2014/chartex" xmlns:cx1="http://schemas.microsoft.com/office/drawing/2015/9/8/chartex" xmlns:cx2="http://schemas.microsoft.com/office/drawing/2015/10/21/chartex" xmlns:cx3="http://schemas.microsoft.com/office/drawing/2016/5/9/chartex" xmlns:cx4="http://schemas.microsoft.com/office/drawing/2016/5/10/chartex" xmlns:cx5="http://schemas.microsoft.com/office/drawing/2016/5/11/chartex" xmlns:cx6="http://schemas.microsoft.com/office/drawing/2016/5/12/chartex" xmlns:cx7="http://schemas.microsoft.com/office/drawing/2016/5/13/chartex" xmlns:cx8="http://schemas.microsoft.com/office/drawing/2016/5/14/chartex" xmlns:mc="http://schemas.openxmlformats.org/markup-compatibility/2006" xmlns:aink="http://schemas.microsoft.com/office/drawing/2016/ink" xmlns:am3d="http://schemas.microsoft.com/office/drawing/2017/model3d" xmlns:o="urn:schemas-microsoft-com:office:office" xmlns:oel="http://schemas.microsoft.com/office/2019/extlst" xmlns:r="http://schemas.openxmlformats.org/officeDocument/2006/relationships" xmlns:m="http://schemas.openxmlformats.org/officeDocument/2006/math" xmlns:v="urn:schemas-microsoft-com:vml" xmlns:wp14="http://schemas.microsoft.com/office/word/2010/wordprocessingDrawing" xmlns:wp="http://schemas.openxmlformats.org/drawingml/2006/wordprocessingDrawing" xmlns:w10="urn:schemas-microsoft-com:office:word" xmlns:w="http://schemas.openxmlformats.org/wordprocessingml/2006/main" xmlns:w14="http://schemas.microsoft.com/office/word/2010/wordml" xmlns:w15="http://schemas.microsoft.com/office/word/2012/wordml" xmlns:w16cex="http://schemas.microsoft.com/office/word/2018/wordml/cex" xmlns:w16cid="http://schemas.microsoft.com/office/word/2016/wordml/cid" xmlns:w16="http://schemas.microsoft.com/office/word/2018/wordml" xmlns:w16du="http://schemas.microsoft.com/office/word/2023/wordml/word16du" xmlns:w16sdtdh="http://schemas.microsoft.com/office/word/2020/wordml/sdtdatahash" xmlns:w16se="http://schemas.microsoft.com/office/word/2015/wordml/symex" xmlns:wpg="http://schemas.microsoft.com/office/word/2010/wordprocessingGroup" xmlns:wpi="http://schemas.microsoft.com/office/word/2010/wordprocessingInk" xmlns:wne="http://schemas.microsoft.com/office/word/2006/wordml" xmlns:wps="http://schemas.microsoft.com/office/word/2010/wordprocessingShape" mc:Ignorable="w14 w15 w16se w16cid w16 w16cex w16sdtdh wp14">
   <w:abstractNum w:abstractNumId="0" w15:restartNumberingAfterBreak="0">
     <w:nsid w:val="06A64D6D"/>
     <w:multiLevelType w:val="hybridMultilevel"/>
@@ -65579,28 +66239,28 @@
 </file>
 
 <file path=customXml/item1.xml><?xml version="1.0" encoding="utf-8"?>
-<b:Sources xmlns:b="http://schemas.openxmlformats.org/officeDocument/2006/bibliography" xmlns="http://schemas.openxmlformats.org/officeDocument/2006/bibliography" SelectedStyle="/APASixthEditionOfficeOnline.xsl" StyleName="APA" Version="6"/>
-</file>
-
-<file path=customXml/item2.xml><?xml version="1.0" encoding="utf-8"?>
 <go:gDocsCustomXmlDataStorage xmlns:go="http://customooxmlschemas.google.com/" xmlns:r="http://schemas.openxmlformats.org/officeDocument/2006/relationships">
   <go:docsCustomData xmlns:go="http://customooxmlschemas.google.com/" roundtripDataSignature="AMtx7mg5YblEUaDJK1rkdy3YAYMu8VKBkw==">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</go:docsCustomData>
 </go:gDocsCustomXmlDataStorage>
 </file>
 
-<file path=customXml/itemProps1.xml><?xml version="1.0" encoding="utf-8"?>
-<ds:datastoreItem xmlns:ds="http://schemas.openxmlformats.org/officeDocument/2006/customXml" ds:itemID="{7FA36FF3-35B4-8D4A-9AAD-84EC0711EDBF}">
-  <ds:schemaRefs>
-    <ds:schemaRef ds:uri="http://schemas.openxmlformats.org/officeDocument/2006/bibliography"/>
-  </ds:schemaRefs>
-</ds:datastoreItem>
+<file path=customXml/item2.xml><?xml version="1.0" encoding="utf-8"?>
+<b:Sources xmlns:b="http://schemas.openxmlformats.org/officeDocument/2006/bibliography" xmlns="http://schemas.openxmlformats.org/officeDocument/2006/bibliography" SelectedStyle="/APASixthEditionOfficeOnline.xsl" StyleName="APA" Version="6"/>
 </file>
 
-<file path=customXml/itemProps2.xml><?xml version="1.0" encoding="utf-8"?>
+<file path=customXml/itemProps1.xml><?xml version="1.0" encoding="utf-8"?>
 <ds:datastoreItem xmlns:ds="http://schemas.openxmlformats.org/officeDocument/2006/customXml" ds:itemID="{11111111-1234-1234-1234-123412341234}">
   <ds:schemaRefs>
     <ds:schemaRef ds:uri="http://customooxmlschemas.google.com/"/>
     <ds:schemaRef ds:uri="http://schemas.openxmlformats.org/officeDocument/2006/relationships"/>
   </ds:schemaRefs>
 </ds:datastoreItem>
+</file>
+
+<file path=customXml/itemProps2.xml><?xml version="1.0" encoding="utf-8"?>
+<ds:datastoreItem xmlns:ds="http://schemas.openxmlformats.org/officeDocument/2006/customXml" ds:itemID="{7FA36FF3-35B4-8D4A-9AAD-84EC0711EDBF}">
+  <ds:schemaRefs>
+    <ds:schemaRef ds:uri="http://schemas.openxmlformats.org/officeDocument/2006/bibliography"/>
+  </ds:schemaRefs>
+</ds:datastoreItem>
 </file>
</xml_diff>

<commit_message>
Additional dow template change
</commit_message>
<xml_diff>
--- a/document-generation/templates/dow-template.docx
+++ b/document-generation/templates/dow-template.docx
@@ -5604,7 +5604,21 @@
         <w:rPr>
           <w:u w:val="single"/>
         </w:rPr>
-        <w:t xml:space="preserve"> Require current functions to be replicated (lift &amp; shift) using JWCC offerings.` : `Reserved`</w:t>
+        <w:t xml:space="preserve">Require current functions to be replicated (lift &amp; shift) using JWCC </w:t>
+      </w:r>
+      <w:proofErr w:type="gramStart"/>
+      <w:r>
+        <w:rPr>
+          <w:u w:val="single"/>
+        </w:rPr>
+        <w:t>offerings.`</w:t>
+      </w:r>
+      <w:proofErr w:type="gramEnd"/>
+      <w:r>
+        <w:rPr>
+          <w:u w:val="single"/>
+        </w:rPr>
+        <w:t xml:space="preserve"> : `Reserved`</w:t>
       </w:r>
       <w:r>
         <w:rPr>
@@ -5743,13 +5757,6 @@
           <w:numId w:val="7"/>
         </w:numPr>
       </w:pPr>
-      <w:sdt>
-        <w:sdtPr>
-          <w:tag w:val="goog_rdk_6"/>
-          <w:id w:val="1142468239"/>
-        </w:sdtPr>
-        <w:sdtContent/>
-      </w:sdt>
       <w:r>
         <w:t xml:space="preserve">Schedule: </w:t>
       </w:r>
@@ -5899,13 +5906,6 @@
           <w:numId w:val="7"/>
         </w:numPr>
       </w:pPr>
-      <w:sdt>
-        <w:sdtPr>
-          <w:tag w:val="goog_rdk_6"/>
-          <w:id w:val="779695866"/>
-        </w:sdtPr>
-        <w:sdtContent/>
-      </w:sdt>
       <w:r>
         <w:t>Schedule: {</w:t>
       </w:r>
@@ -6338,6 +6338,7 @@
         <w:t xml:space="preserve"> &amp;&amp; </w:t>
       </w:r>
       <w:proofErr w:type="spellStart"/>
+      <w:proofErr w:type="gramStart"/>
       <w:r>
         <w:rPr>
           <w:color w:val="92D050"/>
@@ -6345,6 +6346,7 @@
         <w:t>dataLevels.unclassified.length</w:t>
       </w:r>
       <w:proofErr w:type="spellEnd"/>
+      <w:proofErr w:type="gramEnd"/>
       <w:r>
         <w:rPr>
           <w:color w:val="92D050"/>
@@ -6376,24 +6378,37 @@
         <w:t>{IF $</w:t>
       </w:r>
       <w:proofErr w:type="spellStart"/>
+      <w:proofErr w:type="gramStart"/>
       <w:r>
         <w:t>level.impactLevel</w:t>
       </w:r>
       <w:proofErr w:type="spellEnd"/>
+      <w:proofErr w:type="gramEnd"/>
       <w:r>
         <w:t xml:space="preserve"> === `IL2`}</w:t>
       </w:r>
     </w:p>
     <w:p>
       <w:pPr>
-        <w:ind w:firstLine="720"/>
-        <w:rPr>
+        <w:pStyle w:val="ListParagraph"/>
+        <w:numPr>
+          <w:ilvl w:val="0"/>
+          <w:numId w:val="27"/>
+        </w:numPr>
+        <w:spacing w:after="0"/>
+        <w:rPr>
+          <w:rFonts w:ascii="Times New Roman" w:hAnsi="Times New Roman"/>
           <w:bCs/>
-        </w:rPr>
-      </w:pPr>
-      <w:r>
-        <w:rPr>
+          <w:sz w:val="20"/>
+          <w:szCs w:val="20"/>
+        </w:rPr>
+      </w:pPr>
+      <w:r>
+        <w:rPr>
+          <w:rFonts w:ascii="Times New Roman" w:hAnsi="Times New Roman"/>
           <w:bCs/>
+          <w:sz w:val="20"/>
+          <w:szCs w:val="20"/>
         </w:rPr>
         <w:t>Unclassified - IL2 (Accommodates DoD information that has been approved for public release (Low Confidentiality &amp; Moderate Integrity))</w:t>
       </w:r>
@@ -6427,26 +6442,39 @@
         <w:t>{IF $</w:t>
       </w:r>
       <w:proofErr w:type="spellStart"/>
+      <w:proofErr w:type="gramStart"/>
       <w:r>
         <w:t>level.impactLevel</w:t>
       </w:r>
       <w:proofErr w:type="spellEnd"/>
+      <w:proofErr w:type="gramEnd"/>
       <w:r>
         <w:t xml:space="preserve"> === `IL4`}</w:t>
       </w:r>
     </w:p>
     <w:p>
       <w:pPr>
-        <w:ind w:firstLine="720"/>
-        <w:rPr>
+        <w:pStyle w:val="ListParagraph"/>
+        <w:numPr>
+          <w:ilvl w:val="0"/>
+          <w:numId w:val="27"/>
+        </w:numPr>
+        <w:spacing w:after="0"/>
+        <w:rPr>
+          <w:rFonts w:ascii="Times New Roman" w:hAnsi="Times New Roman"/>
           <w:bCs/>
-        </w:rPr>
-      </w:pPr>
-      <w:r>
-        <w:rPr>
+          <w:sz w:val="20"/>
+          <w:szCs w:val="20"/>
+        </w:rPr>
+      </w:pPr>
+      <w:r>
+        <w:rPr>
+          <w:rFonts w:ascii="Times New Roman" w:hAnsi="Times New Roman"/>
           <w:bCs/>
-        </w:rPr>
-        <w:t xml:space="preserve"> Unclassified - IL4 (Accommodates DoD Controlled Unclassified Information (CUI))</w:t>
+          <w:sz w:val="20"/>
+          <w:szCs w:val="20"/>
+        </w:rPr>
+        <w:t>Unclassified - IL4 (Accommodates DoD Controlled Unclassified Information (CUI))</w:t>
       </w:r>
     </w:p>
     <w:p>
@@ -6478,26 +6506,39 @@
         <w:t>{IF $</w:t>
       </w:r>
       <w:proofErr w:type="spellStart"/>
+      <w:proofErr w:type="gramStart"/>
       <w:r>
         <w:t>level.impactLevel</w:t>
       </w:r>
       <w:proofErr w:type="spellEnd"/>
+      <w:proofErr w:type="gramEnd"/>
       <w:r>
         <w:t xml:space="preserve"> === `IL5`}</w:t>
       </w:r>
     </w:p>
     <w:p>
       <w:pPr>
-        <w:ind w:firstLine="720"/>
-        <w:rPr>
+        <w:pStyle w:val="ListParagraph"/>
+        <w:numPr>
+          <w:ilvl w:val="0"/>
+          <w:numId w:val="27"/>
+        </w:numPr>
+        <w:spacing w:after="0"/>
+        <w:rPr>
+          <w:rFonts w:ascii="Times New Roman" w:hAnsi="Times New Roman"/>
           <w:bCs/>
-        </w:rPr>
-      </w:pPr>
-      <w:r>
-        <w:rPr>
+          <w:sz w:val="20"/>
+          <w:szCs w:val="20"/>
+        </w:rPr>
+      </w:pPr>
+      <w:r>
+        <w:rPr>
+          <w:rFonts w:ascii="Times New Roman" w:hAnsi="Times New Roman"/>
           <w:bCs/>
-        </w:rPr>
-        <w:t xml:space="preserve"> Unclassified - IL5 (Accommodates DoD CUI &amp; National Security Systems)</w:t>
+          <w:sz w:val="20"/>
+          <w:szCs w:val="20"/>
+        </w:rPr>
+        <w:t>Unclassified - IL5 (Accommodates DoD CUI &amp; National Security Systems)</w:t>
       </w:r>
     </w:p>
     <w:p>
@@ -6577,6 +6618,7 @@
         <w:t xml:space="preserve"> &amp;&amp; </w:t>
       </w:r>
       <w:proofErr w:type="spellStart"/>
+      <w:proofErr w:type="gramStart"/>
       <w:r>
         <w:rPr>
           <w:color w:val="4472C4" w:themeColor="accent5"/>
@@ -6584,6 +6626,7 @@
         <w:t>dataLevels.unclassified.length</w:t>
       </w:r>
       <w:proofErr w:type="spellEnd"/>
+      <w:proofErr w:type="gramEnd"/>
       <w:r>
         <w:rPr>
           <w:color w:val="4472C4" w:themeColor="accent5"/>
@@ -6615,10 +6658,12 @@
         <w:t>{IF $</w:t>
       </w:r>
       <w:proofErr w:type="spellStart"/>
+      <w:proofErr w:type="gramStart"/>
       <w:r>
         <w:t>level.impactLevel</w:t>
       </w:r>
       <w:proofErr w:type="spellEnd"/>
+      <w:proofErr w:type="gramEnd"/>
       <w:r>
         <w:t xml:space="preserve"> === `IL2`}</w:t>
       </w:r>
@@ -6630,26 +6675,24 @@
           <w:ilvl w:val="0"/>
           <w:numId w:val="23"/>
         </w:numPr>
+        <w:spacing w:after="0"/>
+        <w:rPr>
+          <w:color w:val="202124"/>
+        </w:rPr>
+      </w:pPr>
+      <w:r>
         <w:rPr>
           <w:rFonts w:ascii="Times New Roman" w:hAnsi="Times New Roman"/>
           <w:bCs/>
           <w:sz w:val="20"/>
           <w:szCs w:val="20"/>
         </w:rPr>
-      </w:pPr>
-      <w:r>
-        <w:rPr>
-          <w:rFonts w:ascii="Times New Roman" w:hAnsi="Times New Roman"/>
-          <w:bCs/>
-          <w:sz w:val="20"/>
-          <w:szCs w:val="20"/>
-        </w:rPr>
         <w:t>Unclassified IL2 (Accommodates DoD information that has been approved for public release (Low Confidentiality &amp; Moderate Integrity))</w:t>
       </w:r>
     </w:p>
     <w:p>
       <w:pPr>
-        <w:ind w:left="1440" w:hanging="270"/>
+        <w:ind w:left="1080"/>
         <w:rPr>
           <w:color w:val="202124"/>
         </w:rPr>
@@ -6676,10 +6719,12 @@
         <w:t>{IF $</w:t>
       </w:r>
       <w:proofErr w:type="spellStart"/>
+      <w:proofErr w:type="gramStart"/>
       <w:r>
         <w:t>level.impactLevel</w:t>
       </w:r>
       <w:proofErr w:type="spellEnd"/>
+      <w:proofErr w:type="gramEnd"/>
       <w:r>
         <w:t xml:space="preserve"> === `IL4`}</w:t>
       </w:r>
@@ -6691,6 +6736,7 @@
           <w:ilvl w:val="0"/>
           <w:numId w:val="23"/>
         </w:numPr>
+        <w:spacing w:after="0"/>
         <w:rPr>
           <w:rFonts w:ascii="Times New Roman" w:hAnsi="Times New Roman"/>
           <w:bCs/>
@@ -6737,10 +6783,12 @@
         <w:t>{IF $</w:t>
       </w:r>
       <w:proofErr w:type="spellStart"/>
+      <w:proofErr w:type="gramStart"/>
       <w:r>
         <w:t>level.impactLevel</w:t>
       </w:r>
       <w:proofErr w:type="spellEnd"/>
+      <w:proofErr w:type="gramEnd"/>
       <w:r>
         <w:t xml:space="preserve"> === `IL5`}</w:t>
       </w:r>
@@ -6752,6 +6800,7 @@
           <w:ilvl w:val="0"/>
           <w:numId w:val="23"/>
         </w:numPr>
+        <w:spacing w:after="0"/>
         <w:rPr>
           <w:rFonts w:ascii="Times New Roman" w:hAnsi="Times New Roman"/>
           <w:bCs/>
@@ -6853,6 +6902,7 @@
           <w:ilvl w:val="0"/>
           <w:numId w:val="23"/>
         </w:numPr>
+        <w:spacing w:after="0"/>
         <w:rPr>
           <w:rFonts w:ascii="Times New Roman" w:hAnsi="Times New Roman"/>
           <w:sz w:val="20"/>
@@ -6917,6 +6967,7 @@
           <w:ilvl w:val="0"/>
           <w:numId w:val="23"/>
         </w:numPr>
+        <w:spacing w:after="0"/>
         <w:rPr>
           <w:rFonts w:ascii="Times New Roman" w:hAnsi="Times New Roman"/>
           <w:sz w:val="20"/>
@@ -6954,13 +7005,22 @@
           <w:bCs/>
         </w:rPr>
       </w:pPr>
-      <w:r>
+    </w:p>
+    <w:p>
+      <w:pPr>
+        <w:ind w:left="720"/>
         <w:rPr>
           <w:bCs/>
         </w:rPr>
+      </w:pPr>
+      <w:r>
+        <w:rPr>
+          <w:bCs/>
+        </w:rPr>
         <w:t>{</w:t>
       </w:r>
       <w:proofErr w:type="spellStart"/>
+      <w:proofErr w:type="gramStart"/>
       <w:r>
         <w:rPr>
           <w:bCs/>
@@ -6972,7 +7032,14 @@
         <w:rPr>
           <w:bCs/>
         </w:rPr>
-        <w:t xml:space="preserve"> ? `Other factors to consider regarding deployment are ` +  </w:t>
+        <w:t xml:space="preserve"> ?</w:t>
+      </w:r>
+      <w:proofErr w:type="gramEnd"/>
+      <w:r>
+        <w:rPr>
+          <w:bCs/>
+        </w:rPr>
+        <w:t xml:space="preserve"> `Other factors to consider regarding deployment are ` +  </w:t>
       </w:r>
       <w:proofErr w:type="spellStart"/>
       <w:r>
@@ -6999,20 +7066,20 @@
     </w:p>
     <w:p>
       <w:r>
+        <w:t>{END-IF}</w:t>
+      </w:r>
+    </w:p>
+    <w:p>
+      <w:r>
+        <w:t>{END-IF}</w:t>
+      </w:r>
+    </w:p>
+    <w:p>
+      <w:r>
+        <w:rPr>
+          <w:b/>
+        </w:rPr>
         <w:lastRenderedPageBreak/>
-        <w:t>{END-IF}</w:t>
-      </w:r>
-    </w:p>
-    <w:p>
-      <w:r>
-        <w:t>{END-IF}</w:t>
-      </w:r>
-    </w:p>
-    <w:p>
-      <w:r>
-        <w:rPr>
-          <w:b/>
-        </w:rPr>
         <w:t>4</w:t>
       </w:r>
       <w:r>
@@ -8038,7 +8105,6 @@
         <w:rPr>
           <w:color w:val="7030A0"/>
         </w:rPr>
-        <w:lastRenderedPageBreak/>
         <w:t>{IF il2Level.dataIncrease}</w:t>
       </w:r>
     </w:p>
@@ -8059,6 +8125,7 @@
         <w:ind w:left="1440"/>
       </w:pPr>
       <w:r>
+        <w:lastRenderedPageBreak/>
         <w:t>Data: Estimated lifecycle growth: {il2Level.dataGrowthEstimatePercentage[0]}%</w:t>
       </w:r>
     </w:p>
@@ -9019,7 +9086,6 @@
         <w:ind w:left="1440"/>
       </w:pPr>
       <w:r>
-        <w:lastRenderedPageBreak/>
         <w:t>Storage type and size (</w:t>
       </w:r>
       <w:r>
@@ -9125,6 +9191,7 @@
         </w:rPr>
       </w:pPr>
       <w:r>
+        <w:lastRenderedPageBreak/>
         <w:t>Block Storage (Fixed-sized raw storage capacity): {</w:t>
       </w:r>
       <w:r>
@@ -10290,40 +10357,40 @@
         <w:rPr>
           <w:color w:val="4472C4" w:themeColor="accent5"/>
         </w:rPr>
+        <w:t xml:space="preserve">{END-FOR </w:t>
+      </w:r>
+      <w:r>
+        <w:rPr>
+          <w:color w:val="4472C4" w:themeColor="accent5"/>
+        </w:rPr>
+        <w:t>il2AppTool</w:t>
+      </w:r>
+      <w:r>
+        <w:rPr>
+          <w:color w:val="4472C4" w:themeColor="accent5"/>
+        </w:rPr>
+        <w:t>}</w:t>
+      </w:r>
+    </w:p>
+    <w:p>
+      <w:pPr>
+        <w:rPr>
+          <w:color w:val="4472C4" w:themeColor="accent5"/>
+        </w:rPr>
+      </w:pPr>
+      <w:r>
+        <w:rPr>
+          <w:color w:val="4472C4" w:themeColor="accent5"/>
+        </w:rPr>
+        <w:t>{END-IF}</w:t>
+      </w:r>
+    </w:p>
+    <w:p>
+      <w:r>
+        <w:rPr>
+          <w:color w:val="C45911" w:themeColor="accent2" w:themeShade="BF"/>
+        </w:rPr>
         <w:lastRenderedPageBreak/>
-        <w:t xml:space="preserve">{END-FOR </w:t>
-      </w:r>
-      <w:r>
-        <w:rPr>
-          <w:color w:val="4472C4" w:themeColor="accent5"/>
-        </w:rPr>
-        <w:t>il2AppTool</w:t>
-      </w:r>
-      <w:r>
-        <w:rPr>
-          <w:color w:val="4472C4" w:themeColor="accent5"/>
-        </w:rPr>
-        <w:t>}</w:t>
-      </w:r>
-    </w:p>
-    <w:p>
-      <w:pPr>
-        <w:rPr>
-          <w:color w:val="4472C4" w:themeColor="accent5"/>
-        </w:rPr>
-      </w:pPr>
-      <w:r>
-        <w:rPr>
-          <w:color w:val="4472C4" w:themeColor="accent5"/>
-        </w:rPr>
-        <w:t>{END-IF}</w:t>
-      </w:r>
-    </w:p>
-    <w:p>
-      <w:r>
-        <w:rPr>
-          <w:color w:val="C45911" w:themeColor="accent2" w:themeShade="BF"/>
-        </w:rPr>
         <w:t xml:space="preserve">{EXEC il2MlTools = </w:t>
       </w:r>
       <w:proofErr w:type="spellStart"/>
@@ -11927,42 +11994,42 @@
         <w:ind w:firstLine="720"/>
       </w:pPr>
       <w:r>
+        <w:t xml:space="preserve">Number of </w:t>
+      </w:r>
+      <w:r>
+        <w:t>instances: {</w:t>
+      </w:r>
+      <w:proofErr w:type="spellStart"/>
+      <w:r>
+        <w:t>instancesCount.totalInstances</w:t>
+      </w:r>
+      <w:proofErr w:type="spellEnd"/>
+      <w:r>
+        <w:t>}</w:t>
+      </w:r>
+    </w:p>
+    <w:p>
+      <w:r>
+        <w:t>{EXEC il2</w:t>
+      </w:r>
+      <w:r>
+        <w:t>Database</w:t>
+      </w:r>
+      <w:r>
+        <w:t>Count = 1}</w:t>
+      </w:r>
+    </w:p>
+    <w:p>
+      <w:pPr>
+        <w:rPr>
+          <w:color w:val="4472C4" w:themeColor="accent5"/>
+        </w:rPr>
+      </w:pPr>
+      <w:r>
+        <w:rPr>
+          <w:color w:val="4472C4" w:themeColor="accent5"/>
+        </w:rPr>
         <w:lastRenderedPageBreak/>
-        <w:t xml:space="preserve">Number of </w:t>
-      </w:r>
-      <w:r>
-        <w:t>instances: {</w:t>
-      </w:r>
-      <w:proofErr w:type="spellStart"/>
-      <w:r>
-        <w:t>instancesCount.totalInstances</w:t>
-      </w:r>
-      <w:proofErr w:type="spellEnd"/>
-      <w:r>
-        <w:t>}</w:t>
-      </w:r>
-    </w:p>
-    <w:p>
-      <w:r>
-        <w:t>{EXEC il2</w:t>
-      </w:r>
-      <w:r>
-        <w:t>Database</w:t>
-      </w:r>
-      <w:r>
-        <w:t>Count = 1}</w:t>
-      </w:r>
-    </w:p>
-    <w:p>
-      <w:pPr>
-        <w:rPr>
-          <w:color w:val="4472C4" w:themeColor="accent5"/>
-        </w:rPr>
-      </w:pPr>
-      <w:r>
-        <w:rPr>
-          <w:color w:val="4472C4" w:themeColor="accent5"/>
-        </w:rPr>
         <w:t xml:space="preserve">{FOR </w:t>
       </w:r>
       <w:r>
@@ -13134,7 +13201,6 @@
         <w:ind w:left="1440"/>
       </w:pPr>
       <w:r>
-        <w:lastRenderedPageBreak/>
         <w:t>Storage type and size ({</w:t>
       </w:r>
       <w:r>
@@ -13205,6 +13271,7 @@
         </w:rPr>
       </w:pPr>
       <w:r>
+        <w:lastRenderedPageBreak/>
         <w:t>{IF $</w:t>
       </w:r>
       <w:proofErr w:type="spellStart"/>
@@ -14626,27 +14693,27 @@
     </w:p>
     <w:p>
       <w:r>
+        <w:t xml:space="preserve">{EXEC </w:t>
+      </w:r>
+      <w:r>
+        <w:t>il2IotTool</w:t>
+      </w:r>
+      <w:r>
+        <w:t>sCount++}</w:t>
+      </w:r>
+    </w:p>
+    <w:p/>
+    <w:p>
+      <w:pPr>
+        <w:rPr>
+          <w:color w:val="4472C4" w:themeColor="accent5"/>
+        </w:rPr>
+      </w:pPr>
+      <w:r>
+        <w:rPr>
+          <w:color w:val="4472C4" w:themeColor="accent5"/>
+        </w:rPr>
         <w:lastRenderedPageBreak/>
-        <w:t xml:space="preserve">{EXEC </w:t>
-      </w:r>
-      <w:r>
-        <w:t>il2IotTool</w:t>
-      </w:r>
-      <w:r>
-        <w:t>sCount++}</w:t>
-      </w:r>
-    </w:p>
-    <w:p/>
-    <w:p>
-      <w:pPr>
-        <w:rPr>
-          <w:color w:val="4472C4" w:themeColor="accent5"/>
-        </w:rPr>
-      </w:pPr>
-      <w:r>
-        <w:rPr>
-          <w:color w:val="4472C4" w:themeColor="accent5"/>
-        </w:rPr>
         <w:t xml:space="preserve">{END-FOR </w:t>
       </w:r>
       <w:r>
@@ -15609,7 +15676,6 @@
         <w:ind w:left="1440"/>
       </w:pPr>
       <w:r>
-        <w:lastRenderedPageBreak/>
         <w:t>Data: Estimated growth per period:</w:t>
       </w:r>
     </w:p>
@@ -15652,6 +15718,7 @@
         <w:ind w:left="2160"/>
       </w:pPr>
       <w:r>
+        <w:lastRenderedPageBreak/>
         <w:t>{$</w:t>
       </w:r>
       <w:proofErr w:type="spellStart"/>
@@ -16668,31 +16735,31 @@
         </w:rPr>
       </w:pPr>
       <w:r>
+        <w:t>Block Storage (Fixed-sized raw storage capacity): {$</w:t>
+      </w:r>
+      <w:proofErr w:type="spellStart"/>
+      <w:r>
+        <w:t>compute.storageAmount</w:t>
+      </w:r>
+      <w:proofErr w:type="spellEnd"/>
+      <w:r>
+        <w:t>} {$</w:t>
+      </w:r>
+      <w:proofErr w:type="spellStart"/>
+      <w:r>
+        <w:t>compute.storageUnit</w:t>
+      </w:r>
+      <w:proofErr w:type="spellEnd"/>
+      <w:r>
+        <w:t xml:space="preserve">} </w:t>
+      </w:r>
+    </w:p>
+    <w:p>
+      <w:pPr>
+        <w:ind w:left="1440"/>
+      </w:pPr>
+      <w:r>
         <w:lastRenderedPageBreak/>
-        <w:t>Block Storage (Fixed-sized raw storage capacity): {$</w:t>
-      </w:r>
-      <w:proofErr w:type="spellStart"/>
-      <w:r>
-        <w:t>compute.storageAmount</w:t>
-      </w:r>
-      <w:proofErr w:type="spellEnd"/>
-      <w:r>
-        <w:t>} {$</w:t>
-      </w:r>
-      <w:proofErr w:type="spellStart"/>
-      <w:r>
-        <w:t>compute.storageUnit</w:t>
-      </w:r>
-      <w:proofErr w:type="spellEnd"/>
-      <w:r>
-        <w:t xml:space="preserve">} </w:t>
-      </w:r>
-    </w:p>
-    <w:p>
-      <w:pPr>
-        <w:ind w:left="1440"/>
-      </w:pPr>
-      <w:r>
         <w:t>{END-IF}</w:t>
       </w:r>
     </w:p>
@@ -18103,6 +18170,7 @@
         <w:rPr>
           <w:u w:val="single"/>
         </w:rPr>
+        <w:lastRenderedPageBreak/>
         <w:t xml:space="preserve">{EXEC </w:t>
       </w:r>
       <w:r>
@@ -19691,7 +19759,6 @@
         <w:ind w:left="1440"/>
       </w:pPr>
       <w:r>
-        <w:lastRenderedPageBreak/>
         <w:t>Number of instances with similar configurations: {$</w:t>
       </w:r>
       <w:proofErr w:type="spellStart"/>
@@ -19720,6 +19787,7 @@
         <w:ind w:left="1440"/>
       </w:pPr>
       <w:r>
+        <w:lastRenderedPageBreak/>
         <w:t>Approximate number of vCPUs/size of compute: {$</w:t>
       </w:r>
       <w:proofErr w:type="spellStart"/>
@@ -20757,42 +20825,42 @@
         </w:rPr>
       </w:pPr>
       <w:r>
+        <w:t>Block Storage (Fixed-sized raw storage capacity): {$</w:t>
+      </w:r>
+      <w:proofErr w:type="spellStart"/>
+      <w:r>
+        <w:t>storage.storageAmount</w:t>
+      </w:r>
+      <w:proofErr w:type="spellEnd"/>
+      <w:r>
+        <w:t>} {$</w:t>
+      </w:r>
+      <w:proofErr w:type="spellStart"/>
+      <w:r>
+        <w:t>storage.storageUnit</w:t>
+      </w:r>
+      <w:proofErr w:type="spellEnd"/>
+      <w:r>
+        <w:t xml:space="preserve">} </w:t>
+      </w:r>
+    </w:p>
+    <w:p>
+      <w:pPr>
+        <w:ind w:left="1440"/>
+      </w:pPr>
+      <w:r>
+        <w:t>{END-IF}</w:t>
+      </w:r>
+    </w:p>
+    <w:p>
+      <w:pPr>
+        <w:ind w:left="1440"/>
+        <w:rPr>
+          <w:b/>
+        </w:rPr>
+      </w:pPr>
+      <w:r>
         <w:lastRenderedPageBreak/>
-        <w:t>Block Storage (Fixed-sized raw storage capacity): {$</w:t>
-      </w:r>
-      <w:proofErr w:type="spellStart"/>
-      <w:r>
-        <w:t>storage.storageAmount</w:t>
-      </w:r>
-      <w:proofErr w:type="spellEnd"/>
-      <w:r>
-        <w:t>} {$</w:t>
-      </w:r>
-      <w:proofErr w:type="spellStart"/>
-      <w:r>
-        <w:t>storage.storageUnit</w:t>
-      </w:r>
-      <w:proofErr w:type="spellEnd"/>
-      <w:r>
-        <w:t xml:space="preserve">} </w:t>
-      </w:r>
-    </w:p>
-    <w:p>
-      <w:pPr>
-        <w:ind w:left="1440"/>
-      </w:pPr>
-      <w:r>
-        <w:t>{END-IF}</w:t>
-      </w:r>
-    </w:p>
-    <w:p>
-      <w:pPr>
-        <w:ind w:left="1440"/>
-        <w:rPr>
-          <w:b/>
-        </w:rPr>
-      </w:pPr>
-      <w:r>
         <w:t>{IF $</w:t>
       </w:r>
       <w:proofErr w:type="spellStart"/>
@@ -22257,103 +22325,103 @@
         <w:rPr>
           <w:color w:val="4472C4" w:themeColor="accent5"/>
         </w:rPr>
+        <w:t>{END-IF}</w:t>
+      </w:r>
+    </w:p>
+    <w:p>
+      <w:r>
+        <w:rPr>
+          <w:b/>
+        </w:rPr>
+        <w:t>4.2.2</w:t>
+      </w:r>
+      <w:r>
+        <w:rPr>
+          <w:b/>
+        </w:rPr>
+        <w:t>.11</w:t>
+      </w:r>
+      <w:r>
+        <w:t xml:space="preserve">  </w:t>
+      </w:r>
+      <w:r>
+        <w:rPr>
+          <w:u w:val="single"/>
+        </w:rPr>
+        <w:t>{general.</w:t>
+      </w:r>
+      <w:r>
+        <w:rPr>
+          <w:u w:val="single"/>
+        </w:rPr>
+        <w:t>il4</w:t>
+      </w:r>
+      <w:r>
+        <w:rPr>
+          <w:u w:val="single"/>
+        </w:rPr>
+        <w:t xml:space="preserve">.length &gt; 0  ? `General Infrastructure as a Service (IaaS), PaaS, and SaaS to include third party marketplace (not covered in Subtasks </w:t>
+      </w:r>
+      <w:r>
+        <w:rPr>
+          <w:u w:val="single"/>
+        </w:rPr>
+        <w:t>4.2.2</w:t>
+      </w:r>
+      <w:r>
+        <w:rPr>
+          <w:u w:val="single"/>
+        </w:rPr>
+        <w:t>.1-</w:t>
+      </w:r>
+      <w:r>
+        <w:rPr>
+          <w:u w:val="single"/>
+        </w:rPr>
+        <w:t>4.2.2</w:t>
+      </w:r>
+      <w:r>
+        <w:rPr>
+          <w:u w:val="single"/>
+        </w:rPr>
+        <w:t xml:space="preserve">.10) (Unclassified - </w:t>
+      </w:r>
+      <w:r>
+        <w:rPr>
+          <w:u w:val="single"/>
+        </w:rPr>
+        <w:t>IL4</w:t>
+      </w:r>
+      <w:r>
+        <w:rPr>
+          <w:u w:val="single"/>
+        </w:rPr>
+        <w:t>)</w:t>
+      </w:r>
+      <w:r>
+        <w:rPr>
+          <w:u w:val="single"/>
+        </w:rPr>
+        <w:t>:</w:t>
+      </w:r>
+      <w:r>
+        <w:rPr>
+          <w:u w:val="single"/>
+        </w:rPr>
+        <w:t>` : `Reserved`}</w:t>
+      </w:r>
+    </w:p>
+    <w:p>
+      <w:pPr>
+        <w:rPr>
+          <w:color w:val="7030A0"/>
+        </w:rPr>
+      </w:pPr>
+      <w:r>
+        <w:rPr>
+          <w:color w:val="7030A0"/>
+        </w:rPr>
         <w:lastRenderedPageBreak/>
-        <w:t>{END-IF}</w:t>
-      </w:r>
-    </w:p>
-    <w:p>
-      <w:r>
-        <w:rPr>
-          <w:b/>
-        </w:rPr>
-        <w:t>4.2.2</w:t>
-      </w:r>
-      <w:r>
-        <w:rPr>
-          <w:b/>
-        </w:rPr>
-        <w:t>.11</w:t>
-      </w:r>
-      <w:r>
-        <w:t xml:space="preserve">  </w:t>
-      </w:r>
-      <w:r>
-        <w:rPr>
-          <w:u w:val="single"/>
-        </w:rPr>
-        <w:t>{general.</w:t>
-      </w:r>
-      <w:r>
-        <w:rPr>
-          <w:u w:val="single"/>
-        </w:rPr>
-        <w:t>il4</w:t>
-      </w:r>
-      <w:r>
-        <w:rPr>
-          <w:u w:val="single"/>
-        </w:rPr>
-        <w:t xml:space="preserve">.length &gt; 0  ? `General Infrastructure as a Service (IaaS), PaaS, and SaaS to include third party marketplace (not covered in Subtasks </w:t>
-      </w:r>
-      <w:r>
-        <w:rPr>
-          <w:u w:val="single"/>
-        </w:rPr>
-        <w:t>4.2.2</w:t>
-      </w:r>
-      <w:r>
-        <w:rPr>
-          <w:u w:val="single"/>
-        </w:rPr>
-        <w:t>.1-</w:t>
-      </w:r>
-      <w:r>
-        <w:rPr>
-          <w:u w:val="single"/>
-        </w:rPr>
-        <w:t>4.2.2</w:t>
-      </w:r>
-      <w:r>
-        <w:rPr>
-          <w:u w:val="single"/>
-        </w:rPr>
-        <w:t xml:space="preserve">.10) (Unclassified - </w:t>
-      </w:r>
-      <w:r>
-        <w:rPr>
-          <w:u w:val="single"/>
-        </w:rPr>
-        <w:t>IL4</w:t>
-      </w:r>
-      <w:r>
-        <w:rPr>
-          <w:u w:val="single"/>
-        </w:rPr>
-        <w:t>)</w:t>
-      </w:r>
-      <w:r>
-        <w:rPr>
-          <w:u w:val="single"/>
-        </w:rPr>
-        <w:t>:</w:t>
-      </w:r>
-      <w:r>
-        <w:rPr>
-          <w:u w:val="single"/>
-        </w:rPr>
-        <w:t>` : `Reserved`}</w:t>
-      </w:r>
-    </w:p>
-    <w:p>
-      <w:pPr>
-        <w:rPr>
-          <w:color w:val="7030A0"/>
-        </w:rPr>
-      </w:pPr>
-      <w:r>
-        <w:rPr>
-          <w:color w:val="7030A0"/>
-        </w:rPr>
         <w:t xml:space="preserve">{IF </w:t>
       </w:r>
       <w:r>
@@ -23102,7 +23170,6 @@
         <w:ind w:left="1080" w:firstLine="360"/>
       </w:pPr>
       <w:r>
-        <w:lastRenderedPageBreak/>
         <w:t xml:space="preserve">{FOR </w:t>
       </w:r>
       <w:proofErr w:type="spellStart"/>
@@ -23163,6 +23230,7 @@
         <w:ind w:left="1080"/>
       </w:pPr>
       <w:r>
+        <w:lastRenderedPageBreak/>
         <w:t>{END-IF}</w:t>
       </w:r>
     </w:p>
@@ -24051,7 +24119,6 @@
         </w:rPr>
       </w:pPr>
       <w:r>
-        <w:lastRenderedPageBreak/>
         <w:t>Block Storage (Fixed-sized raw storage capacity): {$</w:t>
       </w:r>
       <w:proofErr w:type="spellStart"/>
@@ -24110,6 +24177,7 @@
         </w:rPr>
       </w:pPr>
       <w:r>
+        <w:lastRenderedPageBreak/>
         <w:t>Object Storage (Store and serve unstructured user-generated content): {$</w:t>
       </w:r>
       <w:proofErr w:type="spellStart"/>
@@ -25082,6 +25150,7 @@
         <w:rPr>
           <w:b/>
         </w:rPr>
+        <w:lastRenderedPageBreak/>
         <w:t>4.2.3.4.{=il5MlToolsCount}</w:t>
       </w:r>
       <w:r>
@@ -26089,7 +26158,6 @@
         <w:ind w:left="1440"/>
       </w:pPr>
       <w:r>
-        <w:lastRenderedPageBreak/>
         <w:t>Number of instances with similar configurations: {$</w:t>
       </w:r>
       <w:proofErr w:type="spellStart"/>
@@ -26174,6 +26242,7 @@
         <w:ind w:left="2160"/>
       </w:pPr>
       <w:r>
+        <w:lastRenderedPageBreak/>
         <w:t>Operating system: {$</w:t>
       </w:r>
       <w:proofErr w:type="spellStart"/>
@@ -27047,7 +27116,6 @@
         </w:rPr>
       </w:pPr>
       <w:r>
-        <w:lastRenderedPageBreak/>
         <w:t>Block Storage (Fixed-sized raw storage capacity): {$</w:t>
       </w:r>
       <w:proofErr w:type="spellStart"/>
@@ -27133,6 +27201,7 @@
         </w:rPr>
       </w:pPr>
       <w:r>
+        <w:lastRenderedPageBreak/>
         <w:t>{END-IF}</w:t>
       </w:r>
     </w:p>
@@ -28201,74 +28270,74 @@
         <w:rPr>
           <w:color w:val="4472C4" w:themeColor="accent5"/>
         </w:rPr>
+        <w:t>{END-IF}</w:t>
+      </w:r>
+    </w:p>
+    <w:p>
+      <w:r>
+        <w:rPr>
+          <w:b/>
+        </w:rPr>
+        <w:t>4.2.3.11</w:t>
+      </w:r>
+      <w:r>
+        <w:t xml:space="preserve">  </w:t>
+      </w:r>
+      <w:r>
+        <w:rPr>
+          <w:u w:val="single"/>
+        </w:rPr>
+        <w:t>{general.il5.length &gt; 0  ? `General Infrastructure as a Service (IaaS), PaaS, and SaaS to include third party marketplace (not covered in Subtasks 4.2.3.1-4.2.3.10) (Unclassified - IL5)</w:t>
+      </w:r>
+      <w:r>
+        <w:rPr>
+          <w:u w:val="single"/>
+        </w:rPr>
+        <w:t>:</w:t>
+      </w:r>
+      <w:r>
+        <w:rPr>
+          <w:u w:val="single"/>
+        </w:rPr>
+        <w:t>` : `Reserved`}</w:t>
+      </w:r>
+    </w:p>
+    <w:p>
+      <w:pPr>
+        <w:rPr>
+          <w:color w:val="70AD47" w:themeColor="accent6"/>
+        </w:rPr>
+      </w:pPr>
+    </w:p>
+    <w:p>
+      <w:pPr>
+        <w:rPr>
+          <w:color w:val="70AD47" w:themeColor="accent6"/>
+        </w:rPr>
+      </w:pPr>
+      <w:r>
+        <w:rPr>
+          <w:color w:val="70AD47" w:themeColor="accent6"/>
+        </w:rPr>
+        <w:t>{IF general.il5.length &gt; 0}</w:t>
+      </w:r>
+    </w:p>
+    <w:p>
+      <w:r>
+        <w:t>{EXEC il5GeneralCount = 1}</w:t>
+      </w:r>
+    </w:p>
+    <w:p>
+      <w:pPr>
+        <w:rPr>
+          <w:color w:val="4472C4" w:themeColor="accent5"/>
+        </w:rPr>
+      </w:pPr>
+      <w:r>
+        <w:rPr>
+          <w:color w:val="4472C4" w:themeColor="accent5"/>
+        </w:rPr>
         <w:lastRenderedPageBreak/>
-        <w:t>{END-IF}</w:t>
-      </w:r>
-    </w:p>
-    <w:p>
-      <w:r>
-        <w:rPr>
-          <w:b/>
-        </w:rPr>
-        <w:t>4.2.3.11</w:t>
-      </w:r>
-      <w:r>
-        <w:t xml:space="preserve">  </w:t>
-      </w:r>
-      <w:r>
-        <w:rPr>
-          <w:u w:val="single"/>
-        </w:rPr>
-        <w:t>{general.il5.length &gt; 0  ? `General Infrastructure as a Service (IaaS), PaaS, and SaaS to include third party marketplace (not covered in Subtasks 4.2.3.1-4.2.3.10) (Unclassified - IL5)</w:t>
-      </w:r>
-      <w:r>
-        <w:rPr>
-          <w:u w:val="single"/>
-        </w:rPr>
-        <w:t>:</w:t>
-      </w:r>
-      <w:r>
-        <w:rPr>
-          <w:u w:val="single"/>
-        </w:rPr>
-        <w:t>` : `Reserved`}</w:t>
-      </w:r>
-    </w:p>
-    <w:p>
-      <w:pPr>
-        <w:rPr>
-          <w:color w:val="70AD47" w:themeColor="accent6"/>
-        </w:rPr>
-      </w:pPr>
-    </w:p>
-    <w:p>
-      <w:pPr>
-        <w:rPr>
-          <w:color w:val="70AD47" w:themeColor="accent6"/>
-        </w:rPr>
-      </w:pPr>
-      <w:r>
-        <w:rPr>
-          <w:color w:val="70AD47" w:themeColor="accent6"/>
-        </w:rPr>
-        <w:t>{IF general.il5.length &gt; 0}</w:t>
-      </w:r>
-    </w:p>
-    <w:p>
-      <w:r>
-        <w:t>{EXEC il5GeneralCount = 1}</w:t>
-      </w:r>
-    </w:p>
-    <w:p>
-      <w:pPr>
-        <w:rPr>
-          <w:color w:val="4472C4" w:themeColor="accent5"/>
-        </w:rPr>
-      </w:pPr>
-      <w:r>
-        <w:rPr>
-          <w:color w:val="4472C4" w:themeColor="accent5"/>
-        </w:rPr>
         <w:t>{FOR general IN general.il5}</w:t>
       </w:r>
     </w:p>
@@ -28930,112 +28999,112 @@
         <w:ind w:left="1440"/>
       </w:pPr>
       <w:r>
+        <w:t xml:space="preserve">{END-FOR </w:t>
+      </w:r>
+      <w:proofErr w:type="spellStart"/>
+      <w:r>
+        <w:t>estimatedGrowth</w:t>
+      </w:r>
+      <w:proofErr w:type="spellEnd"/>
+      <w:r>
+        <w:t>}</w:t>
+      </w:r>
+    </w:p>
+    <w:p>
+      <w:pPr>
+        <w:ind w:left="1080"/>
+      </w:pPr>
+      <w:r>
+        <w:t>{END-IF}</w:t>
+      </w:r>
+    </w:p>
+    <w:p>
+      <w:pPr>
+        <w:ind w:left="720"/>
+        <w:rPr>
+          <w:color w:val="7030A0"/>
+        </w:rPr>
+      </w:pPr>
+      <w:r>
+        <w:rPr>
+          <w:color w:val="7030A0"/>
+        </w:rPr>
+        <w:t>{END-IF}</w:t>
+      </w:r>
+    </w:p>
+    <w:p>
+      <w:pPr>
+        <w:ind w:left="720"/>
+        <w:rPr>
+          <w:color w:val="4472C4" w:themeColor="accent5"/>
+        </w:rPr>
+      </w:pPr>
+      <w:r>
+        <w:rPr>
+          <w:color w:val="4472C4" w:themeColor="accent5"/>
+        </w:rPr>
+        <w:t>{END-IF}</w:t>
+      </w:r>
+    </w:p>
+    <w:p>
+      <w:pPr>
+        <w:rPr>
+          <w:color w:val="C45911" w:themeColor="accent2" w:themeShade="BF"/>
+        </w:rPr>
+      </w:pPr>
+    </w:p>
+    <w:p>
+      <w:r>
+        <w:rPr>
+          <w:b/>
+        </w:rPr>
+        <w:t>4.2.4.1</w:t>
+      </w:r>
+      <w:r>
+        <w:t xml:space="preserve">  </w:t>
+      </w:r>
+      <w:r>
+        <w:rPr>
+          <w:u w:val="single"/>
+        </w:rPr>
+        <w:t>{compute.il6.length &gt; 0 ? `Subtask 1 Compute (</w:t>
+      </w:r>
+      <w:r>
+        <w:rPr>
+          <w:u w:val="single"/>
+        </w:rPr>
+        <w:t>Secret</w:t>
+      </w:r>
+      <w:r>
+        <w:rPr>
+          <w:u w:val="single"/>
+        </w:rPr>
+        <w:t xml:space="preserve"> - IL6)</w:t>
+      </w:r>
+      <w:r>
+        <w:rPr>
+          <w:u w:val="single"/>
+        </w:rPr>
+        <w:t>:</w:t>
+      </w:r>
+      <w:r>
+        <w:rPr>
+          <w:u w:val="single"/>
+        </w:rPr>
+        <w:t>` : `Reserved`}</w:t>
+      </w:r>
+    </w:p>
+    <w:p>
+      <w:pPr>
+        <w:rPr>
+          <w:color w:val="7030A0"/>
+        </w:rPr>
+      </w:pPr>
+      <w:r>
+        <w:rPr>
+          <w:color w:val="7030A0"/>
+        </w:rPr>
         <w:lastRenderedPageBreak/>
-        <w:t xml:space="preserve">{END-FOR </w:t>
-      </w:r>
-      <w:proofErr w:type="spellStart"/>
-      <w:r>
-        <w:t>estimatedGrowth</w:t>
-      </w:r>
-      <w:proofErr w:type="spellEnd"/>
-      <w:r>
-        <w:t>}</w:t>
-      </w:r>
-    </w:p>
-    <w:p>
-      <w:pPr>
-        <w:ind w:left="1080"/>
-      </w:pPr>
-      <w:r>
-        <w:t>{END-IF}</w:t>
-      </w:r>
-    </w:p>
-    <w:p>
-      <w:pPr>
-        <w:ind w:left="720"/>
-        <w:rPr>
-          <w:color w:val="7030A0"/>
-        </w:rPr>
-      </w:pPr>
-      <w:r>
-        <w:rPr>
-          <w:color w:val="7030A0"/>
-        </w:rPr>
-        <w:t>{END-IF}</w:t>
-      </w:r>
-    </w:p>
-    <w:p>
-      <w:pPr>
-        <w:ind w:left="720"/>
-        <w:rPr>
-          <w:color w:val="4472C4" w:themeColor="accent5"/>
-        </w:rPr>
-      </w:pPr>
-      <w:r>
-        <w:rPr>
-          <w:color w:val="4472C4" w:themeColor="accent5"/>
-        </w:rPr>
-        <w:t>{END-IF}</w:t>
-      </w:r>
-    </w:p>
-    <w:p>
-      <w:pPr>
-        <w:rPr>
-          <w:color w:val="C45911" w:themeColor="accent2" w:themeShade="BF"/>
-        </w:rPr>
-      </w:pPr>
-    </w:p>
-    <w:p>
-      <w:r>
-        <w:rPr>
-          <w:b/>
-        </w:rPr>
-        <w:t>4.2.4.1</w:t>
-      </w:r>
-      <w:r>
-        <w:t xml:space="preserve">  </w:t>
-      </w:r>
-      <w:r>
-        <w:rPr>
-          <w:u w:val="single"/>
-        </w:rPr>
-        <w:t>{compute.il6.length &gt; 0 ? `Subtask 1 Compute (</w:t>
-      </w:r>
-      <w:r>
-        <w:rPr>
-          <w:u w:val="single"/>
-        </w:rPr>
-        <w:t>Secret</w:t>
-      </w:r>
-      <w:r>
-        <w:rPr>
-          <w:u w:val="single"/>
-        </w:rPr>
-        <w:t xml:space="preserve"> - IL6)</w:t>
-      </w:r>
-      <w:r>
-        <w:rPr>
-          <w:u w:val="single"/>
-        </w:rPr>
-        <w:t>:</w:t>
-      </w:r>
-      <w:r>
-        <w:rPr>
-          <w:u w:val="single"/>
-        </w:rPr>
-        <w:t>` : `Reserved`}</w:t>
-      </w:r>
-    </w:p>
-    <w:p>
-      <w:pPr>
-        <w:rPr>
-          <w:color w:val="7030A0"/>
-        </w:rPr>
-      </w:pPr>
-      <w:r>
-        <w:rPr>
-          <w:color w:val="7030A0"/>
-        </w:rPr>
         <w:t xml:space="preserve">{IF </w:t>
       </w:r>
       <w:r>
@@ -29880,7 +29949,6 @@
         </w:rPr>
       </w:pPr>
       <w:r>
-        <w:lastRenderedPageBreak/>
         <w:t>{IF $</w:t>
       </w:r>
       <w:proofErr w:type="spellStart"/>
@@ -29965,6 +30033,7 @@
         </w:rPr>
       </w:pPr>
       <w:r>
+        <w:lastRenderedPageBreak/>
         <w:t>File Storage (Store and serve shared file systems): {$</w:t>
       </w:r>
       <w:proofErr w:type="spellStart"/>
@@ -30874,7 +30943,6 @@
         <w:rPr>
           <w:color w:val="4472C4" w:themeColor="accent5"/>
         </w:rPr>
-        <w:lastRenderedPageBreak/>
         <w:t xml:space="preserve">{FOR il6MlTool IN </w:t>
       </w:r>
       <w:proofErr w:type="spellStart"/>
@@ -31025,6 +31093,7 @@
     </w:p>
     <w:p>
       <w:r>
+        <w:lastRenderedPageBreak/>
         <w:t>{EXEC il6MlToolsCount++}</w:t>
       </w:r>
     </w:p>
@@ -31994,7 +32063,6 @@
         <w:ind w:left="2160"/>
       </w:pPr>
       <w:r>
-        <w:lastRenderedPageBreak/>
         <w:t>Processor speed: {$</w:t>
       </w:r>
       <w:proofErr w:type="spellStart"/>
@@ -32087,6 +32155,7 @@
         <w:ind w:left="1440"/>
       </w:pPr>
       <w:r>
+        <w:lastRenderedPageBreak/>
         <w:t>DB and licensing: {$</w:t>
       </w:r>
       <w:proofErr w:type="spellStart"/>
@@ -32955,7 +33024,6 @@
         </w:rPr>
       </w:pPr>
       <w:r>
-        <w:lastRenderedPageBreak/>
         <w:t>Object Storage (Store and serve unstructured user-generated content): {$</w:t>
       </w:r>
       <w:proofErr w:type="spellStart"/>
@@ -33017,6 +33085,7 @@
         </w:rPr>
       </w:pPr>
       <w:r>
+        <w:lastRenderedPageBreak/>
         <w:t>File Storage (Store and serve shared file systems): {$</w:t>
       </w:r>
       <w:proofErr w:type="spellStart"/>
@@ -34080,6 +34149,7 @@
         <w:rPr>
           <w:color w:val="4472C4" w:themeColor="accent5"/>
         </w:rPr>
+        <w:lastRenderedPageBreak/>
         <w:t>{FOR general IN general.il6}</w:t>
       </w:r>
     </w:p>
@@ -34948,101 +35018,101 @@
         <w:rPr>
           <w:color w:val="7030A0"/>
         </w:rPr>
+        <w:t>{END-IF}</w:t>
+      </w:r>
+    </w:p>
+    <w:p>
+      <w:pPr>
+        <w:ind w:left="720"/>
+        <w:rPr>
+          <w:color w:val="4472C4" w:themeColor="accent5"/>
+        </w:rPr>
+      </w:pPr>
+      <w:r>
+        <w:rPr>
+          <w:color w:val="4472C4" w:themeColor="accent5"/>
+        </w:rPr>
+        <w:t>{END-IF}</w:t>
+      </w:r>
+    </w:p>
+    <w:p>
+      <w:pPr>
+        <w:rPr>
+          <w:color w:val="C45911" w:themeColor="accent2" w:themeShade="BF"/>
+        </w:rPr>
+      </w:pPr>
+    </w:p>
+    <w:p>
+      <w:pPr>
+        <w:rPr>
+          <w:u w:val="single"/>
+        </w:rPr>
+      </w:pPr>
+      <w:r>
+        <w:rPr>
+          <w:b/>
+        </w:rPr>
+        <w:t>4.2.5.1</w:t>
+      </w:r>
+      <w:r>
+        <w:t xml:space="preserve">  </w:t>
+      </w:r>
+      <w:r>
+        <w:rPr>
+          <w:u w:val="single"/>
+        </w:rPr>
+        <w:t>{</w:t>
+      </w:r>
+      <w:proofErr w:type="spellStart"/>
+      <w:r>
+        <w:rPr>
+          <w:u w:val="single"/>
+        </w:rPr>
+        <w:t>compute.ts.length</w:t>
+      </w:r>
+      <w:proofErr w:type="spellEnd"/>
+      <w:r>
+        <w:rPr>
+          <w:u w:val="single"/>
+        </w:rPr>
+        <w:t xml:space="preserve"> &gt; 0 ? `Subtask 1 Compute (</w:t>
+      </w:r>
+      <w:r>
+        <w:rPr>
+          <w:u w:val="single"/>
+        </w:rPr>
+        <w:t>Top Secret</w:t>
+      </w:r>
+      <w:r>
+        <w:rPr>
+          <w:u w:val="single"/>
+        </w:rPr>
+        <w:t>)</w:t>
+      </w:r>
+      <w:r>
+        <w:rPr>
+          <w:u w:val="single"/>
+        </w:rPr>
+        <w:t>:</w:t>
+      </w:r>
+      <w:r>
+        <w:rPr>
+          <w:u w:val="single"/>
+        </w:rPr>
+        <w:t>` : `Reserved`}</w:t>
+      </w:r>
+    </w:p>
+    <w:p>
+      <w:pPr>
+        <w:rPr>
+          <w:color w:val="7030A0"/>
+        </w:rPr>
+      </w:pPr>
+      <w:r>
+        <w:rPr>
+          <w:color w:val="7030A0"/>
+        </w:rPr>
         <w:lastRenderedPageBreak/>
-        <w:t>{END-IF}</w:t>
-      </w:r>
-    </w:p>
-    <w:p>
-      <w:pPr>
-        <w:ind w:left="720"/>
-        <w:rPr>
-          <w:color w:val="4472C4" w:themeColor="accent5"/>
-        </w:rPr>
-      </w:pPr>
-      <w:r>
-        <w:rPr>
-          <w:color w:val="4472C4" w:themeColor="accent5"/>
-        </w:rPr>
-        <w:t>{END-IF}</w:t>
-      </w:r>
-    </w:p>
-    <w:p>
-      <w:pPr>
-        <w:rPr>
-          <w:color w:val="C45911" w:themeColor="accent2" w:themeShade="BF"/>
-        </w:rPr>
-      </w:pPr>
-    </w:p>
-    <w:p>
-      <w:pPr>
-        <w:rPr>
-          <w:u w:val="single"/>
-        </w:rPr>
-      </w:pPr>
-      <w:r>
-        <w:rPr>
-          <w:b/>
-        </w:rPr>
-        <w:t>4.2.5.1</w:t>
-      </w:r>
-      <w:r>
-        <w:t xml:space="preserve">  </w:t>
-      </w:r>
-      <w:r>
-        <w:rPr>
-          <w:u w:val="single"/>
-        </w:rPr>
-        <w:t>{</w:t>
-      </w:r>
-      <w:proofErr w:type="spellStart"/>
-      <w:r>
-        <w:rPr>
-          <w:u w:val="single"/>
-        </w:rPr>
-        <w:t>compute.ts.length</w:t>
-      </w:r>
-      <w:proofErr w:type="spellEnd"/>
-      <w:r>
-        <w:rPr>
-          <w:u w:val="single"/>
-        </w:rPr>
-        <w:t xml:space="preserve"> &gt; 0 ? `Subtask 1 Compute (</w:t>
-      </w:r>
-      <w:r>
-        <w:rPr>
-          <w:u w:val="single"/>
-        </w:rPr>
-        <w:t>Top Secret</w:t>
-      </w:r>
-      <w:r>
-        <w:rPr>
-          <w:u w:val="single"/>
-        </w:rPr>
-        <w:t>)</w:t>
-      </w:r>
-      <w:r>
-        <w:rPr>
-          <w:u w:val="single"/>
-        </w:rPr>
-        <w:t>:</w:t>
-      </w:r>
-      <w:r>
-        <w:rPr>
-          <w:u w:val="single"/>
-        </w:rPr>
-        <w:t>` : `Reserved`}</w:t>
-      </w:r>
-    </w:p>
-    <w:p>
-      <w:pPr>
-        <w:rPr>
-          <w:color w:val="7030A0"/>
-        </w:rPr>
-      </w:pPr>
-      <w:r>
-        <w:rPr>
-          <w:color w:val="7030A0"/>
-        </w:rPr>
         <w:t xml:space="preserve">{IF </w:t>
       </w:r>
       <w:proofErr w:type="spellStart"/>
@@ -35990,7 +36060,6 @@
         </w:rPr>
       </w:pPr>
       <w:r>
-        <w:lastRenderedPageBreak/>
         <w:t>Object Storage (Store and serve unstructured user-generated content): {$</w:t>
       </w:r>
       <w:proofErr w:type="spellStart"/>
@@ -36052,6 +36121,7 @@
         </w:rPr>
       </w:pPr>
       <w:r>
+        <w:lastRenderedPageBreak/>
         <w:t>File Storage (Store and serve shared file systems): {$</w:t>
       </w:r>
       <w:proofErr w:type="spellStart"/>
@@ -37481,7 +37551,6 @@
         <w:rPr>
           <w:b/>
         </w:rPr>
-        <w:lastRenderedPageBreak/>
         <w:t>4.2.5.4.{=</w:t>
       </w:r>
       <w:proofErr w:type="spellStart"/>
@@ -37645,6 +37714,7 @@
     </w:p>
     <w:p>
       <w:r>
+        <w:lastRenderedPageBreak/>
         <w:t xml:space="preserve">{EXEC </w:t>
       </w:r>
       <w:proofErr w:type="spellStart"/>
@@ -39119,7 +39189,6 @@
         <w:ind w:left="1440"/>
       </w:pPr>
       <w:r>
-        <w:lastRenderedPageBreak/>
         <w:t>OS and licensing: {$</w:t>
       </w:r>
       <w:proofErr w:type="spellStart"/>
@@ -39192,6 +39261,7 @@
         <w:ind w:left="1440"/>
       </w:pPr>
       <w:r>
+        <w:lastRenderedPageBreak/>
         <w:t>Memory ({$</w:t>
       </w:r>
       <w:proofErr w:type="spellStart"/>
@@ -40153,7 +40223,6 @@
         </w:rPr>
       </w:pPr>
       <w:r>
-        <w:lastRenderedPageBreak/>
         <w:t>{IF $</w:t>
       </w:r>
       <w:proofErr w:type="spellStart"/>
@@ -40215,6 +40284,7 @@
         </w:rPr>
       </w:pPr>
       <w:r>
+        <w:lastRenderedPageBreak/>
         <w:t>{IF $</w:t>
       </w:r>
       <w:proofErr w:type="spellStart"/>
@@ -41678,7 +41748,6 @@
         </w:rPr>
       </w:pPr>
       <w:r>
-        <w:lastRenderedPageBreak/>
         <w:tab/>
       </w:r>
       <w:r>
@@ -41755,6 +41824,7 @@
     </w:p>
     <w:p>
       <w:r>
+        <w:lastRenderedPageBreak/>
         <w:t xml:space="preserve">{EXEC </w:t>
       </w:r>
       <w:proofErr w:type="spellStart"/>
@@ -42885,7 +42955,6 @@
         <w:rPr>
           <w:color w:val="ED7D31" w:themeColor="accent2"/>
         </w:rPr>
-        <w:lastRenderedPageBreak/>
         <w:t xml:space="preserve">{EXEC il2Doc = </w:t>
       </w:r>
       <w:proofErr w:type="spellStart"/>
@@ -43005,6 +43074,7 @@
           <w:color w:val="ED7D31" w:themeColor="accent2"/>
           <w:lang w:val="fr-FR"/>
         </w:rPr>
+        <w:lastRenderedPageBreak/>
         <w:t xml:space="preserve">{IF </w:t>
       </w:r>
       <w:proofErr w:type="spellStart"/>
@@ -43969,7 +44039,6 @@
         <w:rPr>
           <w:b/>
         </w:rPr>
-        <w:lastRenderedPageBreak/>
         <w:t>4.3.1.3.{il2TrainingCount}</w:t>
       </w:r>
       <w:r>
@@ -44107,6 +44176,7 @@
         <w:ind w:left="1439"/>
       </w:pPr>
       <w:r>
+        <w:lastRenderedPageBreak/>
         <w:t>{END-IF}</w:t>
       </w:r>
     </w:p>
@@ -45081,7 +45151,6 @@
           <w:color w:val="7030A0"/>
           <w:lang w:val="fr-FR"/>
         </w:rPr>
-        <w:lastRenderedPageBreak/>
         <w:t>{IF !il4Section}</w:t>
       </w:r>
     </w:p>
@@ -45150,6 +45219,7 @@
           <w:bCs/>
           <w:lang w:val="fr-FR"/>
         </w:rPr>
+        <w:lastRenderedPageBreak/>
         <w:t>{EXEC il4HDSCount = 1}</w:t>
       </w:r>
     </w:p>
@@ -45855,7 +45925,6 @@
         </w:numPr>
       </w:pPr>
       <w:r>
-        <w:lastRenderedPageBreak/>
         <w:t>Number of personnel requiring training: {$</w:t>
       </w:r>
       <w:proofErr w:type="spellStart"/>
@@ -46879,41 +46948,41 @@
         <w:rPr>
           <w:bCs/>
         </w:rPr>
+        <w:t>{EXEC il5GCSCount = 1}</w:t>
+      </w:r>
+    </w:p>
+    <w:p>
+      <w:r>
+        <w:t>{IF il5Port}</w:t>
+      </w:r>
+    </w:p>
+    <w:p>
+      <w:r>
+        <w:t>{FOR item IN Port.il5}</w:t>
+      </w:r>
+    </w:p>
+    <w:p>
+      <w:r>
+        <w:t>{$</w:t>
+      </w:r>
+      <w:proofErr w:type="spellStart"/>
+      <w:r>
+        <w:t>item.serviceType</w:t>
+      </w:r>
+      <w:proofErr w:type="spellEnd"/>
+      <w:r>
+        <w:t xml:space="preserve"> === `PORTABILITY</w:t>
+      </w:r>
+      <w:r>
+        <w:t>_PLAN</w:t>
+      </w:r>
+      <w:r>
+        <w:t>` ? `A portability plan IAW for the basic JWCC Contract is required.` : `A portability plan IAW for the basic JWCC Contract is not required. ` }</w:t>
+      </w:r>
+    </w:p>
+    <w:p>
+      <w:r>
         <w:lastRenderedPageBreak/>
-        <w:t>{EXEC il5GCSCount = 1}</w:t>
-      </w:r>
-    </w:p>
-    <w:p>
-      <w:r>
-        <w:t>{IF il5Port}</w:t>
-      </w:r>
-    </w:p>
-    <w:p>
-      <w:r>
-        <w:t>{FOR item IN Port.il5}</w:t>
-      </w:r>
-    </w:p>
-    <w:p>
-      <w:r>
-        <w:t>{$</w:t>
-      </w:r>
-      <w:proofErr w:type="spellStart"/>
-      <w:r>
-        <w:t>item.serviceType</w:t>
-      </w:r>
-      <w:proofErr w:type="spellEnd"/>
-      <w:r>
-        <w:t xml:space="preserve"> === `PORTABILITY</w:t>
-      </w:r>
-      <w:r>
-        <w:t>_PLAN</w:t>
-      </w:r>
-      <w:r>
-        <w:t>` ? `A portability plan IAW for the basic JWCC Contract is required.` : `A portability plan IAW for the basic JWCC Contract is not required. ` }</w:t>
-      </w:r>
-    </w:p>
-    <w:p>
-      <w:r>
         <w:t>{END-FOR item}</w:t>
       </w:r>
     </w:p>
@@ -47626,7 +47695,6 @@
         <w:rPr>
           <w:b/>
         </w:rPr>
-        <w:lastRenderedPageBreak/>
         <w:t>4.3.3.4</w:t>
       </w:r>
       <w:r>
@@ -47725,6 +47793,7 @@
         </w:numPr>
       </w:pPr>
       <w:r>
+        <w:lastRenderedPageBreak/>
         <w:t>{$</w:t>
       </w:r>
       <w:proofErr w:type="spellStart"/>
@@ -48604,7 +48673,6 @@
         <w:rPr>
           <w:b/>
         </w:rPr>
-        <w:lastRenderedPageBreak/>
         <w:t>4.3.4.1</w:t>
       </w:r>
       <w:r>
@@ -48715,6 +48783,7 @@
         </w:numPr>
       </w:pPr>
       <w:r>
+        <w:lastRenderedPageBreak/>
         <w:t>{$</w:t>
       </w:r>
       <w:proofErr w:type="spellStart"/>
@@ -49454,67 +49523,67 @@
         </w:numPr>
       </w:pPr>
       <w:r>
+        <w:t>Statement of objectives for anticipated need/usage, to include the desired outcome (purpose and usage) of the expected services: {INS $</w:t>
+      </w:r>
+      <w:proofErr w:type="spellStart"/>
+      <w:r>
+        <w:t>item.anticipatedNeedOrUsage</w:t>
+      </w:r>
+      <w:proofErr w:type="spellEnd"/>
+      <w:r>
+        <w:t>}</w:t>
+      </w:r>
+    </w:p>
+    <w:p>
+      <w:pPr>
+        <w:ind w:firstLine="720"/>
+      </w:pPr>
+      <w:r>
+        <w:t>{EXEC il6DSCount++}</w:t>
+      </w:r>
+    </w:p>
+    <w:p>
+      <w:pPr>
+        <w:ind w:firstLine="720"/>
+      </w:pPr>
+    </w:p>
+    <w:p>
+      <w:pPr>
+        <w:ind w:firstLine="720"/>
+      </w:pPr>
+      <w:r>
+        <w:rPr>
+          <w:color w:val="4472C4" w:themeColor="accent5"/>
+        </w:rPr>
+        <w:t>{END-FOR item}</w:t>
+      </w:r>
+    </w:p>
+    <w:p>
+      <w:pPr>
+        <w:ind w:firstLine="720"/>
+        <w:rPr>
+          <w:color w:val="4472C4" w:themeColor="accent5"/>
+        </w:rPr>
+      </w:pPr>
+      <w:r>
+        <w:rPr>
+          <w:color w:val="4472C4" w:themeColor="accent5"/>
+        </w:rPr>
+        <w:t>{END-IF}</w:t>
+      </w:r>
+    </w:p>
+    <w:p>
+      <w:pPr>
+        <w:rPr>
+          <w:b/>
+          <w:u w:val="single"/>
+        </w:rPr>
+      </w:pPr>
+      <w:r>
+        <w:rPr>
+          <w:b/>
+        </w:rPr>
         <w:lastRenderedPageBreak/>
-        <w:t>Statement of objectives for anticipated need/usage, to include the desired outcome (purpose and usage) of the expected services: {INS $</w:t>
-      </w:r>
-      <w:proofErr w:type="spellStart"/>
-      <w:r>
-        <w:t>item.anticipatedNeedOrUsage</w:t>
-      </w:r>
-      <w:proofErr w:type="spellEnd"/>
-      <w:r>
-        <w:t>}</w:t>
-      </w:r>
-    </w:p>
-    <w:p>
-      <w:pPr>
-        <w:ind w:firstLine="720"/>
-      </w:pPr>
-      <w:r>
-        <w:t>{EXEC il6DSCount++}</w:t>
-      </w:r>
-    </w:p>
-    <w:p>
-      <w:pPr>
-        <w:ind w:firstLine="720"/>
-      </w:pPr>
-    </w:p>
-    <w:p>
-      <w:pPr>
-        <w:ind w:firstLine="720"/>
-      </w:pPr>
-      <w:r>
-        <w:rPr>
-          <w:color w:val="4472C4" w:themeColor="accent5"/>
-        </w:rPr>
-        <w:t>{END-FOR item}</w:t>
-      </w:r>
-    </w:p>
-    <w:p>
-      <w:pPr>
-        <w:ind w:firstLine="720"/>
-        <w:rPr>
-          <w:color w:val="4472C4" w:themeColor="accent5"/>
-        </w:rPr>
-      </w:pPr>
-      <w:r>
-        <w:rPr>
-          <w:color w:val="4472C4" w:themeColor="accent5"/>
-        </w:rPr>
-        <w:t>{END-IF}</w:t>
-      </w:r>
-    </w:p>
-    <w:p>
-      <w:pPr>
-        <w:rPr>
-          <w:b/>
-          <w:u w:val="single"/>
-        </w:rPr>
-      </w:pPr>
-      <w:r>
-        <w:rPr>
-          <w:b/>
-        </w:rPr>
         <w:t>4.3.4.5</w:t>
       </w:r>
       <w:r>
@@ -51122,7 +51191,6 @@
         </w:numPr>
       </w:pPr>
       <w:r>
-        <w:lastRenderedPageBreak/>
         <w:t>Statement of objectives for anticipated need/usage, to include the desired outcome (purpose and usage) of the expected services: {INS $</w:t>
       </w:r>
       <w:proofErr w:type="spellStart"/>
@@ -52499,6 +52567,7 @@
         <w:rPr>
           <w:b/>
         </w:rPr>
+        <w:lastRenderedPageBreak/>
         <w:t>4.3.5</w:t>
       </w:r>
       <w:r>
@@ -53678,7 +53747,6 @@
               <w:widowControl w:val="0"/>
             </w:pPr>
             <w:r>
-              <w:lastRenderedPageBreak/>
               <w:t>{FOR mark IN $row}</w:t>
             </w:r>
           </w:p>
@@ -53767,6 +53835,7 @@
     </w:p>
     <w:p>
       <w:r>
+        <w:lastRenderedPageBreak/>
         <w:t xml:space="preserve">{IF </w:t>
       </w:r>
       <w:proofErr w:type="spellStart"/>
@@ -55102,7 +55171,6 @@
                 <w:sz w:val="20"/>
                 <w:szCs w:val="20"/>
               </w:rPr>
-              <w:lastRenderedPageBreak/>
               <w:t>Provide TS Cloud Services and Support in performance of task 4.2.5</w:t>
             </w:r>
           </w:p>
@@ -55391,6 +55459,7 @@
                 <w:sz w:val="20"/>
                 <w:szCs w:val="20"/>
               </w:rPr>
+              <w:lastRenderedPageBreak/>
               <w:t xml:space="preserve">{IF </w:t>
             </w:r>
             <w:proofErr w:type="spellStart"/>
@@ -56518,16 +56587,7 @@
                 <w:sz w:val="20"/>
                 <w:szCs w:val="20"/>
               </w:rPr>
-              <w:t xml:space="preserve">Tactical Edge Offerings and Support in </w:t>
-            </w:r>
-            <w:r>
-              <w:rPr>
-                <w:rFonts w:ascii="Times New Roman" w:hAnsi="Times New Roman" w:cs="Times New Roman"/>
-                <w:sz w:val="20"/>
-                <w:szCs w:val="20"/>
-              </w:rPr>
-              <w:lastRenderedPageBreak/>
-              <w:t>performance of tasks 4.2.</w:t>
+              <w:t>Tactical Edge Offerings and Support in performance of tasks 4.2.</w:t>
             </w:r>
             <w:r>
               <w:rPr>
@@ -56558,7 +56618,6 @@
                 <w:sz w:val="20"/>
                 <w:szCs w:val="20"/>
               </w:rPr>
-              <w:lastRenderedPageBreak/>
               <w:t>{</w:t>
             </w:r>
             <w:proofErr w:type="spellStart"/>
@@ -56568,16 +56627,7 @@
                 <w:sz w:val="20"/>
                 <w:szCs w:val="20"/>
               </w:rPr>
-              <w:t>sr.classificationTypes.edgeCo</w:t>
-            </w:r>
-            <w:r>
-              <w:rPr>
-                <w:rFonts w:ascii="Times New Roman" w:hAnsi="Times New Roman" w:cs="Times New Roman"/>
-                <w:sz w:val="20"/>
-                <w:szCs w:val="20"/>
-              </w:rPr>
-              <w:lastRenderedPageBreak/>
-              <w:t>mputing.</w:t>
+              <w:t>sr.classificationTypes.edgeComputing.</w:t>
             </w:r>
             <w:r>
               <w:rPr>
@@ -56616,7 +56666,6 @@
                 <w:sz w:val="20"/>
                 <w:szCs w:val="20"/>
               </w:rPr>
-              <w:lastRenderedPageBreak/>
               <w:t xml:space="preserve">{FOR type in </w:t>
             </w:r>
             <w:proofErr w:type="spellStart"/>
@@ -56660,7 +56709,6 @@
                 <w:sz w:val="20"/>
                 <w:szCs w:val="20"/>
               </w:rPr>
-              <w:lastRenderedPageBreak/>
               <w:t>{$type</w:t>
             </w:r>
             <w:r>
@@ -56702,7 +56750,6 @@
                 <w:sz w:val="20"/>
                 <w:szCs w:val="20"/>
               </w:rPr>
-              <w:lastRenderedPageBreak/>
               <w:t>Access is required in the offering and support of CLASSIFIED cloud services to the JWCC Contract</w:t>
             </w:r>
             <w:r>
@@ -56778,7 +56825,16 @@
                 <w:sz w:val="20"/>
                 <w:szCs w:val="20"/>
               </w:rPr>
-              <w:t>classificationTypes.advisoryAssistance.secret.length</w:t>
+              <w:t>classificationType</w:t>
+            </w:r>
+            <w:r>
+              <w:rPr>
+                <w:rFonts w:ascii="Times New Roman" w:hAnsi="Times New Roman" w:cs="Times New Roman"/>
+                <w:sz w:val="20"/>
+                <w:szCs w:val="20"/>
+              </w:rPr>
+              <w:lastRenderedPageBreak/>
+              <w:t>s.advisoryAssistance.secret.length</w:t>
             </w:r>
             <w:proofErr w:type="spellEnd"/>
             <w:r>
@@ -57712,7 +57768,6 @@
                 <w:sz w:val="20"/>
                 <w:szCs w:val="20"/>
               </w:rPr>
-              <w:lastRenderedPageBreak/>
               <w:t>Help Desk</w:t>
             </w:r>
             <w:r>
@@ -57983,7 +58038,16 @@
                 <w:sz w:val="20"/>
                 <w:szCs w:val="20"/>
               </w:rPr>
-              <w:t>classificationTypes.</w:t>
+              <w:t>classificationType</w:t>
+            </w:r>
+            <w:r>
+              <w:rPr>
+                <w:rFonts w:ascii="Times New Roman" w:hAnsi="Times New Roman" w:cs="Times New Roman"/>
+                <w:sz w:val="20"/>
+                <w:szCs w:val="20"/>
+              </w:rPr>
+              <w:lastRenderedPageBreak/>
+              <w:t>s.</w:t>
             </w:r>
             <w:r>
               <w:rPr>
@@ -59026,7 +59090,6 @@
                 <w:sz w:val="20"/>
                 <w:szCs w:val="20"/>
               </w:rPr>
-              <w:lastRenderedPageBreak/>
               <w:t xml:space="preserve">Documentation Support Services in performance of task </w:t>
             </w:r>
             <w:r>
@@ -59307,6 +59370,7 @@
                 <w:sz w:val="20"/>
                 <w:szCs w:val="20"/>
               </w:rPr>
+              <w:lastRenderedPageBreak/>
               <w:t xml:space="preserve">{IF sr. </w:t>
             </w:r>
             <w:proofErr w:type="spellStart"/>
@@ -60141,24 +60205,24 @@
         <w:t>.</w:t>
       </w:r>
       <w:r>
+        <w:t xml:space="preserve"> </w:t>
+      </w:r>
+      <w:proofErr w:type="gramStart"/>
+      <w:r>
         <w:t>{</w:t>
       </w:r>
+      <w:proofErr w:type="gramEnd"/>
       <w:r>
         <w:t xml:space="preserve">IF </w:t>
       </w:r>
       <w:r>
         <w:t>!</w:t>
       </w:r>
-      <w:proofErr w:type="spellStart"/>
-      <w:r>
-        <w:t>contractConsiderations.potentialConflictOfInterest</w:t>
-      </w:r>
-      <w:proofErr w:type="spellEnd"/>
-      <w:r>
-        <w:t>}</w:t>
-      </w:r>
-      <w:r>
-        <w:t xml:space="preserve"> None. {END-IF}</w:t>
+      <w:r>
+        <w:t>contractConsiderations.potentialConflictOfInterest}</w:t>
+      </w:r>
+      <w:r>
+        <w:t>None.{END-IF}</w:t>
       </w:r>
     </w:p>
     <w:p>
@@ -60223,7 +60287,6 @@
         <w:rPr>
           <w:u w:val="single"/>
         </w:rPr>
-        <w:lastRenderedPageBreak/>
         <w:t>Packaging, Packing, and Shipping Instructions</w:t>
       </w:r>
       <w:r>
@@ -60232,30 +60295,27 @@
       <w:r>
         <w:t xml:space="preserve"> </w:t>
       </w:r>
+      <w:r>
+        <w:t>{</w:t>
+      </w:r>
+      <w:r>
+        <w:t xml:space="preserve">IF </w:t>
+      </w:r>
+      <w:proofErr w:type="spellStart"/>
       <w:proofErr w:type="gramStart"/>
       <w:r>
-        <w:t>{</w:t>
-      </w:r>
-      <w:r>
-        <w:t xml:space="preserve"> </w:t>
-      </w:r>
-      <w:r>
-        <w:t>IF</w:t>
+        <w:t>contractConsiderations.packagingShippingNoneApply</w:t>
+      </w:r>
+      <w:proofErr w:type="spellEnd"/>
+      <w:r>
+        <w:t>}</w:t>
+      </w:r>
+      <w:r>
+        <w:t>None</w:t>
       </w:r>
       <w:proofErr w:type="gramEnd"/>
       <w:r>
-        <w:t xml:space="preserve"> </w:t>
-      </w:r>
-      <w:proofErr w:type="spellStart"/>
-      <w:r>
-        <w:t>contractConsiderations.packagingShippingNoneApply</w:t>
-      </w:r>
-      <w:proofErr w:type="spellEnd"/>
-      <w:r>
-        <w:t>}</w:t>
-      </w:r>
-      <w:r>
-        <w:t>None.{END-IF}</w:t>
+        <w:t>.{END-IF}</w:t>
       </w:r>
       <w:r>
         <w:t xml:space="preserve"> </w:t>
@@ -60367,6 +60427,7 @@
         <w:ind w:left="1080"/>
       </w:pPr>
       <w:r>
+        <w:lastRenderedPageBreak/>
         <w:t>{END-IF}</w:t>
       </w:r>
     </w:p>
@@ -61453,9 +61514,6 @@
       </w:r>
     </w:p>
     <w:p>
-      <w:r>
-        <w:t xml:space="preserve">No. </w:t>
-      </w:r>
       <w:r>
         <w:t>{</w:t>
       </w:r>
@@ -63813,6 +63871,119 @@
     </w:lvl>
   </w:abstractNum>
   <w:abstractNum w:abstractNumId="19" w15:restartNumberingAfterBreak="0">
+    <w:nsid w:val="560D748C"/>
+    <w:multiLevelType w:val="hybridMultilevel"/>
+    <w:tmpl w:val="0F5CB4FE"/>
+    <w:lvl w:ilvl="0" w:tplc="04090001">
+      <w:start w:val="1"/>
+      <w:numFmt w:val="bullet"/>
+      <w:lvlText w:val=""/>
+      <w:lvlJc w:val="left"/>
+      <w:pPr>
+        <w:ind w:left="1440" w:hanging="360"/>
+      </w:pPr>
+      <w:rPr>
+        <w:rFonts w:ascii="Symbol" w:hAnsi="Symbol" w:hint="default"/>
+      </w:rPr>
+    </w:lvl>
+    <w:lvl w:ilvl="1" w:tplc="04090003" w:tentative="1">
+      <w:start w:val="1"/>
+      <w:numFmt w:val="bullet"/>
+      <w:lvlText w:val="o"/>
+      <w:lvlJc w:val="left"/>
+      <w:pPr>
+        <w:ind w:left="2160" w:hanging="360"/>
+      </w:pPr>
+      <w:rPr>
+        <w:rFonts w:ascii="Courier New" w:hAnsi="Courier New" w:cs="Courier New" w:hint="default"/>
+      </w:rPr>
+    </w:lvl>
+    <w:lvl w:ilvl="2" w:tplc="04090005" w:tentative="1">
+      <w:start w:val="1"/>
+      <w:numFmt w:val="bullet"/>
+      <w:lvlText w:val=""/>
+      <w:lvlJc w:val="left"/>
+      <w:pPr>
+        <w:ind w:left="2880" w:hanging="360"/>
+      </w:pPr>
+      <w:rPr>
+        <w:rFonts w:ascii="Wingdings" w:hAnsi="Wingdings" w:hint="default"/>
+      </w:rPr>
+    </w:lvl>
+    <w:lvl w:ilvl="3" w:tplc="04090001" w:tentative="1">
+      <w:start w:val="1"/>
+      <w:numFmt w:val="bullet"/>
+      <w:lvlText w:val=""/>
+      <w:lvlJc w:val="left"/>
+      <w:pPr>
+        <w:ind w:left="3600" w:hanging="360"/>
+      </w:pPr>
+      <w:rPr>
+        <w:rFonts w:ascii="Symbol" w:hAnsi="Symbol" w:hint="default"/>
+      </w:rPr>
+    </w:lvl>
+    <w:lvl w:ilvl="4" w:tplc="04090003" w:tentative="1">
+      <w:start w:val="1"/>
+      <w:numFmt w:val="bullet"/>
+      <w:lvlText w:val="o"/>
+      <w:lvlJc w:val="left"/>
+      <w:pPr>
+        <w:ind w:left="4320" w:hanging="360"/>
+      </w:pPr>
+      <w:rPr>
+        <w:rFonts w:ascii="Courier New" w:hAnsi="Courier New" w:cs="Courier New" w:hint="default"/>
+      </w:rPr>
+    </w:lvl>
+    <w:lvl w:ilvl="5" w:tplc="04090005" w:tentative="1">
+      <w:start w:val="1"/>
+      <w:numFmt w:val="bullet"/>
+      <w:lvlText w:val=""/>
+      <w:lvlJc w:val="left"/>
+      <w:pPr>
+        <w:ind w:left="5040" w:hanging="360"/>
+      </w:pPr>
+      <w:rPr>
+        <w:rFonts w:ascii="Wingdings" w:hAnsi="Wingdings" w:hint="default"/>
+      </w:rPr>
+    </w:lvl>
+    <w:lvl w:ilvl="6" w:tplc="04090001" w:tentative="1">
+      <w:start w:val="1"/>
+      <w:numFmt w:val="bullet"/>
+      <w:lvlText w:val=""/>
+      <w:lvlJc w:val="left"/>
+      <w:pPr>
+        <w:ind w:left="5760" w:hanging="360"/>
+      </w:pPr>
+      <w:rPr>
+        <w:rFonts w:ascii="Symbol" w:hAnsi="Symbol" w:hint="default"/>
+      </w:rPr>
+    </w:lvl>
+    <w:lvl w:ilvl="7" w:tplc="04090003" w:tentative="1">
+      <w:start w:val="1"/>
+      <w:numFmt w:val="bullet"/>
+      <w:lvlText w:val="o"/>
+      <w:lvlJc w:val="left"/>
+      <w:pPr>
+        <w:ind w:left="6480" w:hanging="360"/>
+      </w:pPr>
+      <w:rPr>
+        <w:rFonts w:ascii="Courier New" w:hAnsi="Courier New" w:cs="Courier New" w:hint="default"/>
+      </w:rPr>
+    </w:lvl>
+    <w:lvl w:ilvl="8" w:tplc="04090005" w:tentative="1">
+      <w:start w:val="1"/>
+      <w:numFmt w:val="bullet"/>
+      <w:lvlText w:val=""/>
+      <w:lvlJc w:val="left"/>
+      <w:pPr>
+        <w:ind w:left="7200" w:hanging="360"/>
+      </w:pPr>
+      <w:rPr>
+        <w:rFonts w:ascii="Wingdings" w:hAnsi="Wingdings" w:hint="default"/>
+      </w:rPr>
+    </w:lvl>
+  </w:abstractNum>
+  <w:abstractNum w:abstractNumId="20" w15:restartNumberingAfterBreak="0">
     <w:nsid w:val="5FD41000"/>
     <w:multiLevelType w:val="hybridMultilevel"/>
     <w:tmpl w:val="3092B044"/>
@@ -63925,7 +64096,7 @@
       </w:rPr>
     </w:lvl>
   </w:abstractNum>
-  <w:abstractNum w:abstractNumId="20" w15:restartNumberingAfterBreak="0">
+  <w:abstractNum w:abstractNumId="21" w15:restartNumberingAfterBreak="0">
     <w:nsid w:val="680C5683"/>
     <w:multiLevelType w:val="hybridMultilevel"/>
     <w:tmpl w:val="500A1BAC"/>
@@ -64038,7 +64209,7 @@
       </w:rPr>
     </w:lvl>
   </w:abstractNum>
-  <w:abstractNum w:abstractNumId="21" w15:restartNumberingAfterBreak="0">
+  <w:abstractNum w:abstractNumId="22" w15:restartNumberingAfterBreak="0">
     <w:nsid w:val="697A457A"/>
     <w:multiLevelType w:val="multilevel"/>
     <w:tmpl w:val="24426044"/>
@@ -64151,7 +64322,7 @@
       </w:rPr>
     </w:lvl>
   </w:abstractNum>
-  <w:abstractNum w:abstractNumId="22" w15:restartNumberingAfterBreak="0">
+  <w:abstractNum w:abstractNumId="23" w15:restartNumberingAfterBreak="0">
     <w:nsid w:val="7A6F4153"/>
     <w:multiLevelType w:val="hybridMultilevel"/>
     <w:tmpl w:val="D91E0E08"/>
@@ -64263,7 +64434,7 @@
       </w:rPr>
     </w:lvl>
   </w:abstractNum>
-  <w:abstractNum w:abstractNumId="23" w15:restartNumberingAfterBreak="0">
+  <w:abstractNum w:abstractNumId="24" w15:restartNumberingAfterBreak="0">
     <w:nsid w:val="7E45022D"/>
     <w:multiLevelType w:val="multilevel"/>
     <w:tmpl w:val="6616F35E"/>
@@ -64376,7 +64547,7 @@
       </w:rPr>
     </w:lvl>
   </w:abstractNum>
-  <w:abstractNum w:abstractNumId="24" w15:restartNumberingAfterBreak="0">
+  <w:abstractNum w:abstractNumId="25" w15:restartNumberingAfterBreak="0">
     <w:nsid w:val="7EEA334C"/>
     <w:multiLevelType w:val="multilevel"/>
     <w:tmpl w:val="2CDAFAE2"/>
@@ -64489,7 +64660,7 @@
       </w:rPr>
     </w:lvl>
   </w:abstractNum>
-  <w:abstractNum w:abstractNumId="25" w15:restartNumberingAfterBreak="0">
+  <w:abstractNum w:abstractNumId="26" w15:restartNumberingAfterBreak="0">
     <w:nsid w:val="7F554317"/>
     <w:multiLevelType w:val="hybridMultilevel"/>
     <w:tmpl w:val="D5DE5ADA"/>
@@ -64621,13 +64792,13 @@
     <w:abstractNumId w:val="16"/>
   </w:num>
   <w:num w:numId="7" w16cid:durableId="986207373">
-    <w:abstractNumId w:val="23"/>
+    <w:abstractNumId w:val="24"/>
   </w:num>
   <w:num w:numId="8" w16cid:durableId="43987990">
     <w:abstractNumId w:val="9"/>
   </w:num>
   <w:num w:numId="9" w16cid:durableId="1591573918">
-    <w:abstractNumId w:val="24"/>
+    <w:abstractNumId w:val="25"/>
   </w:num>
   <w:num w:numId="10" w16cid:durableId="178351820">
     <w:abstractNumId w:val="4"/>
@@ -64648,28 +64819,28 @@
     <w:abstractNumId w:val="3"/>
   </w:num>
   <w:num w:numId="16" w16cid:durableId="1978754762">
-    <w:abstractNumId w:val="19"/>
+    <w:abstractNumId w:val="20"/>
   </w:num>
   <w:num w:numId="17" w16cid:durableId="259413627">
-    <w:abstractNumId w:val="25"/>
+    <w:abstractNumId w:val="26"/>
   </w:num>
   <w:num w:numId="18" w16cid:durableId="741222252">
     <w:abstractNumId w:val="11"/>
   </w:num>
   <w:num w:numId="19" w16cid:durableId="1442724648">
-    <w:abstractNumId w:val="21"/>
+    <w:abstractNumId w:val="22"/>
   </w:num>
   <w:num w:numId="20" w16cid:durableId="1951084855">
     <w:abstractNumId w:val="8"/>
   </w:num>
   <w:num w:numId="21" w16cid:durableId="1349604916">
-    <w:abstractNumId w:val="22"/>
+    <w:abstractNumId w:val="23"/>
   </w:num>
   <w:num w:numId="22" w16cid:durableId="2082487221">
     <w:abstractNumId w:val="0"/>
   </w:num>
   <w:num w:numId="23" w16cid:durableId="428552397">
-    <w:abstractNumId w:val="20"/>
+    <w:abstractNumId w:val="21"/>
   </w:num>
   <w:num w:numId="24" w16cid:durableId="82189808">
     <w:abstractNumId w:val="12"/>
@@ -64679,6 +64850,9 @@
   </w:num>
   <w:num w:numId="26" w16cid:durableId="1382241937">
     <w:abstractNumId w:val="13"/>
+  </w:num>
+  <w:num w:numId="27" w16cid:durableId="483813207">
+    <w:abstractNumId w:val="19"/>
   </w:num>
 </w:numbering>
 </file>
@@ -67153,28 +67327,28 @@
 </file>
 
 <file path=customXml/item1.xml><?xml version="1.0" encoding="utf-8"?>
+<b:Sources xmlns:b="http://schemas.openxmlformats.org/officeDocument/2006/bibliography" xmlns="http://schemas.openxmlformats.org/officeDocument/2006/bibliography" SelectedStyle="/APASixthEditionOfficeOnline.xsl" StyleName="APA" Version="6"/>
+</file>
+
+<file path=customXml/item2.xml><?xml version="1.0" encoding="utf-8"?>
 <go:gDocsCustomXmlDataStorage xmlns:go="http://customooxmlschemas.google.com/" xmlns:r="http://schemas.openxmlformats.org/officeDocument/2006/relationships">
   <go:docsCustomData xmlns:go="http://customooxmlschemas.google.com/" roundtripDataSignature="AMtx7mg5YblEUaDJK1rkdy3YAYMu8VKBkw==">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</go:docsCustomData>
 </go:gDocsCustomXmlDataStorage>
 </file>
 
-<file path=customXml/item2.xml><?xml version="1.0" encoding="utf-8"?>
-<b:Sources xmlns:b="http://schemas.openxmlformats.org/officeDocument/2006/bibliography" xmlns="http://schemas.openxmlformats.org/officeDocument/2006/bibliography" SelectedStyle="/APASixthEditionOfficeOnline.xsl" StyleName="APA" Version="6"/>
+<file path=customXml/itemProps1.xml><?xml version="1.0" encoding="utf-8"?>
+<ds:datastoreItem xmlns:ds="http://schemas.openxmlformats.org/officeDocument/2006/customXml" ds:itemID="{7FA36FF3-35B4-8D4A-9AAD-84EC0711EDBF}">
+  <ds:schemaRefs>
+    <ds:schemaRef ds:uri="http://schemas.openxmlformats.org/officeDocument/2006/bibliography"/>
+  </ds:schemaRefs>
+</ds:datastoreItem>
 </file>
 
-<file path=customXml/itemProps1.xml><?xml version="1.0" encoding="utf-8"?>
+<file path=customXml/itemProps2.xml><?xml version="1.0" encoding="utf-8"?>
 <ds:datastoreItem xmlns:ds="http://schemas.openxmlformats.org/officeDocument/2006/customXml" ds:itemID="{11111111-1234-1234-1234-123412341234}">
   <ds:schemaRefs>
     <ds:schemaRef ds:uri="http://customooxmlschemas.google.com/"/>
     <ds:schemaRef ds:uri="http://schemas.openxmlformats.org/officeDocument/2006/relationships"/>
   </ds:schemaRefs>
 </ds:datastoreItem>
-</file>
-
-<file path=customXml/itemProps2.xml><?xml version="1.0" encoding="utf-8"?>
-<ds:datastoreItem xmlns:ds="http://schemas.openxmlformats.org/officeDocument/2006/customXml" ds:itemID="{7FA36FF3-35B4-8D4A-9AAD-84EC0711EDBF}">
-  <ds:schemaRefs>
-    <ds:schemaRef ds:uri="http://schemas.openxmlformats.org/officeDocument/2006/bibliography"/>
-  </ds:schemaRefs>
-</ds:datastoreItem>
 </file>
</xml_diff>

<commit_message>
Styling adjustment in section 4.1, 7, 11 and 10
</commit_message>
<xml_diff>
--- a/document-generation/templates/dow-template.docx
+++ b/document-generation/templates/dow-template.docx
@@ -4479,7 +4479,7 @@
         <w:rPr>
           <w:u w:val="single"/>
         </w:rPr>
-        <w:t xml:space="preserve"> Require current functions to be replicated (lift &amp; shift) using JWCC offerings.` : `Reserved`</w:t>
+        <w:t>Require current functions to be replicated (lift &amp; shift) using JWCC offerings.` : `Reserved`</w:t>
       </w:r>
       <w:r>
         <w:rPr>
@@ -4579,13 +4579,6 @@
           <w:numId w:val="7"/>
         </w:numPr>
       </w:pPr>
-      <w:sdt>
-        <w:sdtPr>
-          <w:tag w:val="goog_rdk_6"/>
-          <w:id w:val="1142468239"/>
-        </w:sdtPr>
-        <w:sdtContent/>
-      </w:sdt>
       <w:r>
         <w:t xml:space="preserve">Schedule: </w:t>
       </w:r>
@@ -4687,13 +4680,6 @@
           <w:numId w:val="7"/>
         </w:numPr>
       </w:pPr>
-      <w:sdt>
-        <w:sdtPr>
-          <w:tag w:val="goog_rdk_6"/>
-          <w:id w:val="779695866"/>
-        </w:sdtPr>
-        <w:sdtContent/>
-      </w:sdt>
       <w:r>
         <w:t>Schedule: {currentEnvironment.phasedApproachSchedule}</w:t>
       </w:r>
@@ -4995,14 +4981,25 @@
     </w:p>
     <w:p>
       <w:pPr>
-        <w:ind w:firstLine="720"/>
-        <w:rPr>
+        <w:pStyle w:val="ListParagraph"/>
+        <w:numPr>
+          <w:ilvl w:val="0"/>
+          <w:numId w:val="27"/>
+        </w:numPr>
+        <w:spacing w:after="0"/>
+        <w:rPr>
+          <w:rFonts w:ascii="Times New Roman" w:hAnsi="Times New Roman"/>
           <w:bCs/>
-        </w:rPr>
-      </w:pPr>
-      <w:r>
-        <w:rPr>
+          <w:sz w:val="20"/>
+          <w:szCs w:val="20"/>
+        </w:rPr>
+      </w:pPr>
+      <w:r>
+        <w:rPr>
+          <w:rFonts w:ascii="Times New Roman" w:hAnsi="Times New Roman"/>
           <w:bCs/>
+          <w:sz w:val="20"/>
+          <w:szCs w:val="20"/>
         </w:rPr>
         <w:t>Unclassified - IL2 (Accommodates DoD information that has been approved for public release (Low Confidentiality &amp; Moderate Integrity))</w:t>
       </w:r>
@@ -5038,16 +5035,27 @@
     </w:p>
     <w:p>
       <w:pPr>
-        <w:ind w:firstLine="720"/>
-        <w:rPr>
+        <w:pStyle w:val="ListParagraph"/>
+        <w:numPr>
+          <w:ilvl w:val="0"/>
+          <w:numId w:val="27"/>
+        </w:numPr>
+        <w:spacing w:after="0"/>
+        <w:rPr>
+          <w:rFonts w:ascii="Times New Roman" w:hAnsi="Times New Roman"/>
           <w:bCs/>
-        </w:rPr>
-      </w:pPr>
-      <w:r>
-        <w:rPr>
+          <w:sz w:val="20"/>
+          <w:szCs w:val="20"/>
+        </w:rPr>
+      </w:pPr>
+      <w:r>
+        <w:rPr>
+          <w:rFonts w:ascii="Times New Roman" w:hAnsi="Times New Roman"/>
           <w:bCs/>
-        </w:rPr>
-        <w:t xml:space="preserve"> Unclassified - IL4 (Accommodates DoD Controlled Unclassified Information (CUI))</w:t>
+          <w:sz w:val="20"/>
+          <w:szCs w:val="20"/>
+        </w:rPr>
+        <w:t>Unclassified - IL4 (Accommodates DoD Controlled Unclassified Information (CUI))</w:t>
       </w:r>
     </w:p>
     <w:p>
@@ -5081,16 +5089,27 @@
     </w:p>
     <w:p>
       <w:pPr>
-        <w:ind w:firstLine="720"/>
-        <w:rPr>
+        <w:pStyle w:val="ListParagraph"/>
+        <w:numPr>
+          <w:ilvl w:val="0"/>
+          <w:numId w:val="27"/>
+        </w:numPr>
+        <w:spacing w:after="0"/>
+        <w:rPr>
+          <w:rFonts w:ascii="Times New Roman" w:hAnsi="Times New Roman"/>
           <w:bCs/>
-        </w:rPr>
-      </w:pPr>
-      <w:r>
-        <w:rPr>
+          <w:sz w:val="20"/>
+          <w:szCs w:val="20"/>
+        </w:rPr>
+      </w:pPr>
+      <w:r>
+        <w:rPr>
+          <w:rFonts w:ascii="Times New Roman" w:hAnsi="Times New Roman"/>
           <w:bCs/>
-        </w:rPr>
-        <w:t xml:space="preserve"> Unclassified - IL5 (Accommodates DoD CUI &amp; National Security Systems)</w:t>
+          <w:sz w:val="20"/>
+          <w:szCs w:val="20"/>
+        </w:rPr>
+        <w:t>Unclassified - IL5 (Accommodates DoD CUI &amp; National Security Systems)</w:t>
       </w:r>
     </w:p>
     <w:p>
@@ -5179,26 +5198,24 @@
           <w:ilvl w:val="0"/>
           <w:numId w:val="23"/>
         </w:numPr>
+        <w:spacing w:after="0"/>
+        <w:rPr>
+          <w:color w:val="202124"/>
+        </w:rPr>
+      </w:pPr>
+      <w:r>
         <w:rPr>
           <w:rFonts w:ascii="Times New Roman" w:hAnsi="Times New Roman"/>
           <w:bCs/>
           <w:sz w:val="20"/>
           <w:szCs w:val="20"/>
         </w:rPr>
-      </w:pPr>
-      <w:r>
-        <w:rPr>
-          <w:rFonts w:ascii="Times New Roman" w:hAnsi="Times New Roman"/>
-          <w:bCs/>
-          <w:sz w:val="20"/>
-          <w:szCs w:val="20"/>
-        </w:rPr>
         <w:t>Unclassified IL2 (Accommodates DoD information that has been approved for public release (Low Confidentiality &amp; Moderate Integrity))</w:t>
       </w:r>
     </w:p>
     <w:p>
       <w:pPr>
-        <w:ind w:left="1440" w:hanging="270"/>
+        <w:ind w:left="1080"/>
         <w:rPr>
           <w:color w:val="202124"/>
         </w:rPr>
@@ -5232,6 +5249,7 @@
           <w:ilvl w:val="0"/>
           <w:numId w:val="23"/>
         </w:numPr>
+        <w:spacing w:after="0"/>
         <w:rPr>
           <w:rFonts w:ascii="Times New Roman" w:hAnsi="Times New Roman"/>
           <w:bCs/>
@@ -5285,6 +5303,7 @@
           <w:ilvl w:val="0"/>
           <w:numId w:val="23"/>
         </w:numPr>
+        <w:spacing w:after="0"/>
         <w:rPr>
           <w:rFonts w:ascii="Times New Roman" w:hAnsi="Times New Roman"/>
           <w:bCs/>
@@ -5372,6 +5391,7 @@
           <w:ilvl w:val="0"/>
           <w:numId w:val="23"/>
         </w:numPr>
+        <w:spacing w:after="0"/>
         <w:rPr>
           <w:rFonts w:ascii="Times New Roman" w:hAnsi="Times New Roman"/>
           <w:sz w:val="20"/>
@@ -5422,6 +5442,7 @@
           <w:ilvl w:val="0"/>
           <w:numId w:val="23"/>
         </w:numPr>
+        <w:spacing w:after="0"/>
         <w:rPr>
           <w:rFonts w:ascii="Times New Roman" w:hAnsi="Times New Roman"/>
           <w:sz w:val="20"/>
@@ -5441,7 +5462,6 @@
       <w:pPr>
         <w:ind w:left="1440"/>
         <w:rPr>
-          <w:b/>
           <w:color w:val="4472C4" w:themeColor="accent5"/>
         </w:rPr>
       </w:pPr>
@@ -5454,6 +5474,15 @@
     </w:p>
     <w:p>
       <w:pPr>
+        <w:ind w:left="1440"/>
+        <w:rPr>
+          <w:b/>
+          <w:color w:val="4472C4" w:themeColor="accent5"/>
+        </w:rPr>
+      </w:pPr>
+    </w:p>
+    <w:p>
+      <w:pPr>
         <w:ind w:left="720"/>
         <w:rPr>
           <w:bCs/>
@@ -5476,20 +5505,20 @@
     </w:p>
     <w:p>
       <w:r>
+        <w:t>{END-IF}</w:t>
+      </w:r>
+    </w:p>
+    <w:p>
+      <w:r>
+        <w:t>{END-IF}</w:t>
+      </w:r>
+    </w:p>
+    <w:p>
+      <w:r>
+        <w:rPr>
+          <w:b/>
+        </w:rPr>
         <w:lastRenderedPageBreak/>
-        <w:t>{END-IF}</w:t>
-      </w:r>
-    </w:p>
-    <w:p>
-      <w:r>
-        <w:t>{END-IF}</w:t>
-      </w:r>
-    </w:p>
-    <w:p>
-      <w:r>
-        <w:rPr>
-          <w:b/>
-        </w:rPr>
         <w:t>4</w:t>
       </w:r>
       <w:r>
@@ -6238,7 +6267,6 @@
         <w:rPr>
           <w:color w:val="7030A0"/>
         </w:rPr>
-        <w:lastRenderedPageBreak/>
         <w:t>{IF il2Level.dataIncrease}</w:t>
       </w:r>
     </w:p>
@@ -6259,6 +6287,7 @@
         <w:ind w:left="1440"/>
       </w:pPr>
       <w:r>
+        <w:lastRenderedPageBreak/>
         <w:t>Data: Estimated lifecycle growth: {il2Level.dataGrowthEstimatePercentage[0]}%</w:t>
       </w:r>
     </w:p>
@@ -6965,7 +6994,6 @@
         <w:ind w:left="1440"/>
       </w:pPr>
       <w:r>
-        <w:lastRenderedPageBreak/>
         <w:t>Storage type and size (</w:t>
       </w:r>
       <w:r>
@@ -7029,6 +7057,7 @@
         </w:rPr>
       </w:pPr>
       <w:r>
+        <w:lastRenderedPageBreak/>
         <w:t>Block Storage (Fixed-sized raw storage capacity): {</w:t>
       </w:r>
       <w:r>
@@ -7992,40 +8021,40 @@
         <w:rPr>
           <w:color w:val="4472C4" w:themeColor="accent5"/>
         </w:rPr>
+        <w:t xml:space="preserve">{END-FOR </w:t>
+      </w:r>
+      <w:r>
+        <w:rPr>
+          <w:color w:val="4472C4" w:themeColor="accent5"/>
+        </w:rPr>
+        <w:t>il2AppTool</w:t>
+      </w:r>
+      <w:r>
+        <w:rPr>
+          <w:color w:val="4472C4" w:themeColor="accent5"/>
+        </w:rPr>
+        <w:t>}</w:t>
+      </w:r>
+    </w:p>
+    <w:p>
+      <w:pPr>
+        <w:rPr>
+          <w:color w:val="4472C4" w:themeColor="accent5"/>
+        </w:rPr>
+      </w:pPr>
+      <w:r>
+        <w:rPr>
+          <w:color w:val="4472C4" w:themeColor="accent5"/>
+        </w:rPr>
+        <w:t>{END-IF}</w:t>
+      </w:r>
+    </w:p>
+    <w:p>
+      <w:r>
+        <w:rPr>
+          <w:color w:val="C45911" w:themeColor="accent2" w:themeShade="BF"/>
+        </w:rPr>
         <w:lastRenderedPageBreak/>
-        <w:t xml:space="preserve">{END-FOR </w:t>
-      </w:r>
-      <w:r>
-        <w:rPr>
-          <w:color w:val="4472C4" w:themeColor="accent5"/>
-        </w:rPr>
-        <w:t>il2AppTool</w:t>
-      </w:r>
-      <w:r>
-        <w:rPr>
-          <w:color w:val="4472C4" w:themeColor="accent5"/>
-        </w:rPr>
-        <w:t>}</w:t>
-      </w:r>
-    </w:p>
-    <w:p>
-      <w:pPr>
-        <w:rPr>
-          <w:color w:val="4472C4" w:themeColor="accent5"/>
-        </w:rPr>
-      </w:pPr>
-      <w:r>
-        <w:rPr>
-          <w:color w:val="4472C4" w:themeColor="accent5"/>
-        </w:rPr>
-        <w:t>{END-IF}</w:t>
-      </w:r>
-    </w:p>
-    <w:p>
-      <w:r>
-        <w:rPr>
-          <w:color w:val="C45911" w:themeColor="accent2" w:themeShade="BF"/>
-        </w:rPr>
         <w:t>{EXEC il2MlTools = selectedServiceExists(selectedServices, selectedInstances, `MACHINE_LEARNING`</w:t>
       </w:r>
       <w:r>
@@ -9445,34 +9474,34 @@
         <w:ind w:firstLine="720"/>
       </w:pPr>
       <w:r>
+        <w:t xml:space="preserve">Number of </w:t>
+      </w:r>
+      <w:r>
+        <w:t>instances: {instancesCount.totalInstances}</w:t>
+      </w:r>
+    </w:p>
+    <w:p>
+      <w:r>
+        <w:t>{EXEC il2</w:t>
+      </w:r>
+      <w:r>
+        <w:t>Database</w:t>
+      </w:r>
+      <w:r>
+        <w:t>Count = 1}</w:t>
+      </w:r>
+    </w:p>
+    <w:p>
+      <w:pPr>
+        <w:rPr>
+          <w:color w:val="4472C4" w:themeColor="accent5"/>
+        </w:rPr>
+      </w:pPr>
+      <w:r>
+        <w:rPr>
+          <w:color w:val="4472C4" w:themeColor="accent5"/>
+        </w:rPr>
         <w:lastRenderedPageBreak/>
-        <w:t xml:space="preserve">Number of </w:t>
-      </w:r>
-      <w:r>
-        <w:t>instances: {instancesCount.totalInstances}</w:t>
-      </w:r>
-    </w:p>
-    <w:p>
-      <w:r>
-        <w:t>{EXEC il2</w:t>
-      </w:r>
-      <w:r>
-        <w:t>Database</w:t>
-      </w:r>
-      <w:r>
-        <w:t>Count = 1}</w:t>
-      </w:r>
-    </w:p>
-    <w:p>
-      <w:pPr>
-        <w:rPr>
-          <w:color w:val="4472C4" w:themeColor="accent5"/>
-        </w:rPr>
-      </w:pPr>
-      <w:r>
-        <w:rPr>
-          <w:color w:val="4472C4" w:themeColor="accent5"/>
-        </w:rPr>
         <w:t xml:space="preserve">{FOR </w:t>
       </w:r>
       <w:r>
@@ -10375,7 +10404,6 @@
         <w:ind w:left="1440"/>
       </w:pPr>
       <w:r>
-        <w:lastRenderedPageBreak/>
         <w:t>Storage type and size ({</w:t>
       </w:r>
       <w:r>
@@ -10431,6 +10459,7 @@
         </w:rPr>
       </w:pPr>
       <w:r>
+        <w:lastRenderedPageBreak/>
         <w:t>{IF $</w:t>
       </w:r>
       <w:r>
@@ -11633,27 +11662,27 @@
     </w:p>
     <w:p>
       <w:r>
+        <w:t xml:space="preserve">{EXEC </w:t>
+      </w:r>
+      <w:r>
+        <w:t>il2IotTool</w:t>
+      </w:r>
+      <w:r>
+        <w:t>sCount++}</w:t>
+      </w:r>
+    </w:p>
+    <w:p/>
+    <w:p>
+      <w:pPr>
+        <w:rPr>
+          <w:color w:val="4472C4" w:themeColor="accent5"/>
+        </w:rPr>
+      </w:pPr>
+      <w:r>
+        <w:rPr>
+          <w:color w:val="4472C4" w:themeColor="accent5"/>
+        </w:rPr>
         <w:lastRenderedPageBreak/>
-        <w:t xml:space="preserve">{EXEC </w:t>
-      </w:r>
-      <w:r>
-        <w:t>il2IotTool</w:t>
-      </w:r>
-      <w:r>
-        <w:t>sCount++}</w:t>
-      </w:r>
-    </w:p>
-    <w:p/>
-    <w:p>
-      <w:pPr>
-        <w:rPr>
-          <w:color w:val="4472C4" w:themeColor="accent5"/>
-        </w:rPr>
-      </w:pPr>
-      <w:r>
-        <w:rPr>
-          <w:color w:val="4472C4" w:themeColor="accent5"/>
-        </w:rPr>
         <w:t xml:space="preserve">{END-FOR </w:t>
       </w:r>
       <w:r>
@@ -12509,7 +12538,6 @@
         <w:ind w:left="1440"/>
       </w:pPr>
       <w:r>
-        <w:lastRenderedPageBreak/>
         <w:t>Data: Estimated growth per period:</w:t>
       </w:r>
     </w:p>
@@ -12536,6 +12564,7 @@
         <w:ind w:left="2160"/>
       </w:pPr>
       <w:r>
+        <w:lastRenderedPageBreak/>
         <w:t>{$estimatedGrowth}</w:t>
       </w:r>
     </w:p>
@@ -13230,15 +13259,15 @@
         </w:rPr>
       </w:pPr>
       <w:r>
+        <w:t xml:space="preserve">Block Storage (Fixed-sized raw storage capacity): {$compute.storageAmount} {$compute.storageUnit} </w:t>
+      </w:r>
+    </w:p>
+    <w:p>
+      <w:pPr>
+        <w:ind w:left="1440"/>
+      </w:pPr>
+      <w:r>
         <w:lastRenderedPageBreak/>
-        <w:t xml:space="preserve">Block Storage (Fixed-sized raw storage capacity): {$compute.storageAmount} {$compute.storageUnit} </w:t>
-      </w:r>
-    </w:p>
-    <w:p>
-      <w:pPr>
-        <w:ind w:left="1440"/>
-      </w:pPr>
-      <w:r>
         <w:t>{END-IF}</w:t>
       </w:r>
     </w:p>
@@ -14415,6 +14444,7 @@
         <w:rPr>
           <w:u w:val="single"/>
         </w:rPr>
+        <w:lastRenderedPageBreak/>
         <w:t xml:space="preserve">{EXEC </w:t>
       </w:r>
       <w:r>
@@ -15853,7 +15883,6 @@
         <w:ind w:left="1440"/>
       </w:pPr>
       <w:r>
-        <w:lastRenderedPageBreak/>
         <w:t>Number of instances with similar configurations: {$database.numberOfInstances ? $database.numberOfInstances : `N/A`}</w:t>
       </w:r>
     </w:p>
@@ -15866,6 +15895,7 @@
         <w:ind w:left="1440"/>
       </w:pPr>
       <w:r>
+        <w:lastRenderedPageBreak/>
         <w:t>Approximate number of vCPUs/size of compute: {$database.numberOfVcpus ? $database.numberOfVcpus : `N/A`}</w:t>
       </w:r>
     </w:p>
@@ -16487,26 +16517,26 @@
         </w:rPr>
       </w:pPr>
       <w:r>
+        <w:t xml:space="preserve">Block Storage (Fixed-sized raw storage capacity): {$storage.storageAmount} {$storage.storageUnit} </w:t>
+      </w:r>
+    </w:p>
+    <w:p>
+      <w:pPr>
+        <w:ind w:left="1440"/>
+      </w:pPr>
+      <w:r>
+        <w:t>{END-IF}</w:t>
+      </w:r>
+    </w:p>
+    <w:p>
+      <w:pPr>
+        <w:ind w:left="1440"/>
+        <w:rPr>
+          <w:b/>
+        </w:rPr>
+      </w:pPr>
+      <w:r>
         <w:lastRenderedPageBreak/>
-        <w:t xml:space="preserve">Block Storage (Fixed-sized raw storage capacity): {$storage.storageAmount} {$storage.storageUnit} </w:t>
-      </w:r>
-    </w:p>
-    <w:p>
-      <w:pPr>
-        <w:ind w:left="1440"/>
-      </w:pPr>
-      <w:r>
-        <w:t>{END-IF}</w:t>
-      </w:r>
-    </w:p>
-    <w:p>
-      <w:pPr>
-        <w:ind w:left="1440"/>
-        <w:rPr>
-          <w:b/>
-        </w:rPr>
-      </w:pPr>
-      <w:r>
         <w:t>{IF $storage.storageType === `OBJECT`}</w:t>
       </w:r>
     </w:p>
@@ -17737,103 +17767,103 @@
         <w:rPr>
           <w:color w:val="4472C4" w:themeColor="accent5"/>
         </w:rPr>
+        <w:t>{END-IF}</w:t>
+      </w:r>
+    </w:p>
+    <w:p>
+      <w:r>
+        <w:rPr>
+          <w:b/>
+        </w:rPr>
+        <w:t>4.2.2</w:t>
+      </w:r>
+      <w:r>
+        <w:rPr>
+          <w:b/>
+        </w:rPr>
+        <w:t>.11</w:t>
+      </w:r>
+      <w:r>
+        <w:t xml:space="preserve">  </w:t>
+      </w:r>
+      <w:r>
+        <w:rPr>
+          <w:u w:val="single"/>
+        </w:rPr>
+        <w:t>{general.</w:t>
+      </w:r>
+      <w:r>
+        <w:rPr>
+          <w:u w:val="single"/>
+        </w:rPr>
+        <w:t>il4</w:t>
+      </w:r>
+      <w:r>
+        <w:rPr>
+          <w:u w:val="single"/>
+        </w:rPr>
+        <w:t xml:space="preserve">.length &gt; 0  ? `General Infrastructure as a Service (IaaS), PaaS, and SaaS to include third party marketplace (not covered in Subtasks </w:t>
+      </w:r>
+      <w:r>
+        <w:rPr>
+          <w:u w:val="single"/>
+        </w:rPr>
+        <w:t>4.2.2</w:t>
+      </w:r>
+      <w:r>
+        <w:rPr>
+          <w:u w:val="single"/>
+        </w:rPr>
+        <w:t>.1-</w:t>
+      </w:r>
+      <w:r>
+        <w:rPr>
+          <w:u w:val="single"/>
+        </w:rPr>
+        <w:t>4.2.2</w:t>
+      </w:r>
+      <w:r>
+        <w:rPr>
+          <w:u w:val="single"/>
+        </w:rPr>
+        <w:t xml:space="preserve">.10) (Unclassified - </w:t>
+      </w:r>
+      <w:r>
+        <w:rPr>
+          <w:u w:val="single"/>
+        </w:rPr>
+        <w:t>IL4</w:t>
+      </w:r>
+      <w:r>
+        <w:rPr>
+          <w:u w:val="single"/>
+        </w:rPr>
+        <w:t>)</w:t>
+      </w:r>
+      <w:r>
+        <w:rPr>
+          <w:u w:val="single"/>
+        </w:rPr>
+        <w:t>:</w:t>
+      </w:r>
+      <w:r>
+        <w:rPr>
+          <w:u w:val="single"/>
+        </w:rPr>
+        <w:t>` : `Reserved`}</w:t>
+      </w:r>
+    </w:p>
+    <w:p>
+      <w:pPr>
+        <w:rPr>
+          <w:color w:val="7030A0"/>
+        </w:rPr>
+      </w:pPr>
+      <w:r>
+        <w:rPr>
+          <w:color w:val="7030A0"/>
+        </w:rPr>
         <w:lastRenderedPageBreak/>
-        <w:t>{END-IF}</w:t>
-      </w:r>
-    </w:p>
-    <w:p>
-      <w:r>
-        <w:rPr>
-          <w:b/>
-        </w:rPr>
-        <w:t>4.2.2</w:t>
-      </w:r>
-      <w:r>
-        <w:rPr>
-          <w:b/>
-        </w:rPr>
-        <w:t>.11</w:t>
-      </w:r>
-      <w:r>
-        <w:t xml:space="preserve">  </w:t>
-      </w:r>
-      <w:r>
-        <w:rPr>
-          <w:u w:val="single"/>
-        </w:rPr>
-        <w:t>{general.</w:t>
-      </w:r>
-      <w:r>
-        <w:rPr>
-          <w:u w:val="single"/>
-        </w:rPr>
-        <w:t>il4</w:t>
-      </w:r>
-      <w:r>
-        <w:rPr>
-          <w:u w:val="single"/>
-        </w:rPr>
-        <w:t xml:space="preserve">.length &gt; 0  ? `General Infrastructure as a Service (IaaS), PaaS, and SaaS to include third party marketplace (not covered in Subtasks </w:t>
-      </w:r>
-      <w:r>
-        <w:rPr>
-          <w:u w:val="single"/>
-        </w:rPr>
-        <w:t>4.2.2</w:t>
-      </w:r>
-      <w:r>
-        <w:rPr>
-          <w:u w:val="single"/>
-        </w:rPr>
-        <w:t>.1-</w:t>
-      </w:r>
-      <w:r>
-        <w:rPr>
-          <w:u w:val="single"/>
-        </w:rPr>
-        <w:t>4.2.2</w:t>
-      </w:r>
-      <w:r>
-        <w:rPr>
-          <w:u w:val="single"/>
-        </w:rPr>
-        <w:t xml:space="preserve">.10) (Unclassified - </w:t>
-      </w:r>
-      <w:r>
-        <w:rPr>
-          <w:u w:val="single"/>
-        </w:rPr>
-        <w:t>IL4</w:t>
-      </w:r>
-      <w:r>
-        <w:rPr>
-          <w:u w:val="single"/>
-        </w:rPr>
-        <w:t>)</w:t>
-      </w:r>
-      <w:r>
-        <w:rPr>
-          <w:u w:val="single"/>
-        </w:rPr>
-        <w:t>:</w:t>
-      </w:r>
-      <w:r>
-        <w:rPr>
-          <w:u w:val="single"/>
-        </w:rPr>
-        <w:t>` : `Reserved`}</w:t>
-      </w:r>
-    </w:p>
-    <w:p>
-      <w:pPr>
-        <w:rPr>
-          <w:color w:val="7030A0"/>
-        </w:rPr>
-      </w:pPr>
-      <w:r>
-        <w:rPr>
-          <w:color w:val="7030A0"/>
-        </w:rPr>
         <w:t xml:space="preserve">{IF </w:t>
       </w:r>
       <w:r>
@@ -18472,7 +18502,6 @@
         <w:ind w:left="1080" w:firstLine="360"/>
       </w:pPr>
       <w:r>
-        <w:lastRenderedPageBreak/>
         <w:t>{FOR estimatedGrowth IN formatGrowthEstimates(il5Level.dataGrowthEstimatePercentage) }</w:t>
       </w:r>
     </w:p>
@@ -18501,6 +18530,7 @@
         <w:ind w:left="1080"/>
       </w:pPr>
       <w:r>
+        <w:lastRenderedPageBreak/>
         <w:t>{END-IF}</w:t>
       </w:r>
     </w:p>
@@ -19083,7 +19113,6 @@
         </w:rPr>
       </w:pPr>
       <w:r>
-        <w:lastRenderedPageBreak/>
         <w:t xml:space="preserve">Block Storage (Fixed-sized raw storage capacity): {$compute.storageAmount} {$compute.storageUnit} </w:t>
       </w:r>
     </w:p>
@@ -19118,6 +19147,7 @@
         </w:rPr>
       </w:pPr>
       <w:r>
+        <w:lastRenderedPageBreak/>
         <w:t xml:space="preserve">Object Storage (Store and serve unstructured user-generated content): {$compute.storageAmount} {$compute.storageUnit} </w:t>
       </w:r>
     </w:p>
@@ -19850,6 +19880,7 @@
         <w:rPr>
           <w:b/>
         </w:rPr>
+        <w:lastRenderedPageBreak/>
         <w:t>4.2.3.4.{=il5MlToolsCount}</w:t>
       </w:r>
       <w:r>
@@ -20721,7 +20752,6 @@
         <w:ind w:left="1440"/>
       </w:pPr>
       <w:r>
-        <w:lastRenderedPageBreak/>
         <w:t>Number of instances with similar configurations: {$database.numberOfInstances ? $database.numberOfInstances : `N/A`}</w:t>
       </w:r>
     </w:p>
@@ -20758,6 +20788,7 @@
         <w:ind w:left="2160"/>
       </w:pPr>
       <w:r>
+        <w:lastRenderedPageBreak/>
         <w:t>Operating system: {$database.operatingSystem ? $database.operatingSystem : `N/A`}</w:t>
       </w:r>
     </w:p>
@@ -21247,7 +21278,6 @@
         </w:rPr>
       </w:pPr>
       <w:r>
-        <w:lastRenderedPageBreak/>
         <w:t xml:space="preserve">Block Storage (Fixed-sized raw storage capacity): {$storage.storageAmount} {$storage.storageUnit} </w:t>
       </w:r>
     </w:p>
@@ -21293,6 +21323,7 @@
         </w:rPr>
       </w:pPr>
       <w:r>
+        <w:lastRenderedPageBreak/>
         <w:t>{END-IF}</w:t>
       </w:r>
     </w:p>
@@ -22151,74 +22182,74 @@
         <w:rPr>
           <w:color w:val="4472C4" w:themeColor="accent5"/>
         </w:rPr>
+        <w:t>{END-IF}</w:t>
+      </w:r>
+    </w:p>
+    <w:p>
+      <w:r>
+        <w:rPr>
+          <w:b/>
+        </w:rPr>
+        <w:t>4.2.3.11</w:t>
+      </w:r>
+      <w:r>
+        <w:t xml:space="preserve">  </w:t>
+      </w:r>
+      <w:r>
+        <w:rPr>
+          <w:u w:val="single"/>
+        </w:rPr>
+        <w:t>{general.il5.length &gt; 0  ? `General Infrastructure as a Service (IaaS), PaaS, and SaaS to include third party marketplace (not covered in Subtasks 4.2.3.1-4.2.3.10) (Unclassified - IL5)</w:t>
+      </w:r>
+      <w:r>
+        <w:rPr>
+          <w:u w:val="single"/>
+        </w:rPr>
+        <w:t>:</w:t>
+      </w:r>
+      <w:r>
+        <w:rPr>
+          <w:u w:val="single"/>
+        </w:rPr>
+        <w:t>` : `Reserved`}</w:t>
+      </w:r>
+    </w:p>
+    <w:p>
+      <w:pPr>
+        <w:rPr>
+          <w:color w:val="70AD47" w:themeColor="accent6"/>
+        </w:rPr>
+      </w:pPr>
+    </w:p>
+    <w:p>
+      <w:pPr>
+        <w:rPr>
+          <w:color w:val="70AD47" w:themeColor="accent6"/>
+        </w:rPr>
+      </w:pPr>
+      <w:r>
+        <w:rPr>
+          <w:color w:val="70AD47" w:themeColor="accent6"/>
+        </w:rPr>
+        <w:t>{IF general.il5.length &gt; 0}</w:t>
+      </w:r>
+    </w:p>
+    <w:p>
+      <w:r>
+        <w:t>{EXEC il5GeneralCount = 1}</w:t>
+      </w:r>
+    </w:p>
+    <w:p>
+      <w:pPr>
+        <w:rPr>
+          <w:color w:val="4472C4" w:themeColor="accent5"/>
+        </w:rPr>
+      </w:pPr>
+      <w:r>
+        <w:rPr>
+          <w:color w:val="4472C4" w:themeColor="accent5"/>
+        </w:rPr>
         <w:lastRenderedPageBreak/>
-        <w:t>{END-IF}</w:t>
-      </w:r>
-    </w:p>
-    <w:p>
-      <w:r>
-        <w:rPr>
-          <w:b/>
-        </w:rPr>
-        <w:t>4.2.3.11</w:t>
-      </w:r>
-      <w:r>
-        <w:t xml:space="preserve">  </w:t>
-      </w:r>
-      <w:r>
-        <w:rPr>
-          <w:u w:val="single"/>
-        </w:rPr>
-        <w:t>{general.il5.length &gt; 0  ? `General Infrastructure as a Service (IaaS), PaaS, and SaaS to include third party marketplace (not covered in Subtasks 4.2.3.1-4.2.3.10) (Unclassified - IL5)</w:t>
-      </w:r>
-      <w:r>
-        <w:rPr>
-          <w:u w:val="single"/>
-        </w:rPr>
-        <w:t>:</w:t>
-      </w:r>
-      <w:r>
-        <w:rPr>
-          <w:u w:val="single"/>
-        </w:rPr>
-        <w:t>` : `Reserved`}</w:t>
-      </w:r>
-    </w:p>
-    <w:p>
-      <w:pPr>
-        <w:rPr>
-          <w:color w:val="70AD47" w:themeColor="accent6"/>
-        </w:rPr>
-      </w:pPr>
-    </w:p>
-    <w:p>
-      <w:pPr>
-        <w:rPr>
-          <w:color w:val="70AD47" w:themeColor="accent6"/>
-        </w:rPr>
-      </w:pPr>
-      <w:r>
-        <w:rPr>
-          <w:color w:val="70AD47" w:themeColor="accent6"/>
-        </w:rPr>
-        <w:t>{IF general.il5.length &gt; 0}</w:t>
-      </w:r>
-    </w:p>
-    <w:p>
-      <w:r>
-        <w:t>{EXEC il5GeneralCount = 1}</w:t>
-      </w:r>
-    </w:p>
-    <w:p>
-      <w:pPr>
-        <w:rPr>
-          <w:color w:val="4472C4" w:themeColor="accent5"/>
-        </w:rPr>
-      </w:pPr>
-      <w:r>
-        <w:rPr>
-          <w:color w:val="4472C4" w:themeColor="accent5"/>
-        </w:rPr>
         <w:t>{FOR general IN general.il5}</w:t>
       </w:r>
     </w:p>
@@ -22762,104 +22793,104 @@
         <w:ind w:left="1440"/>
       </w:pPr>
       <w:r>
+        <w:t>{END-FOR estimatedGrowth}</w:t>
+      </w:r>
+    </w:p>
+    <w:p>
+      <w:pPr>
+        <w:ind w:left="1080"/>
+      </w:pPr>
+      <w:r>
+        <w:t>{END-IF}</w:t>
+      </w:r>
+    </w:p>
+    <w:p>
+      <w:pPr>
+        <w:ind w:left="720"/>
+        <w:rPr>
+          <w:color w:val="7030A0"/>
+        </w:rPr>
+      </w:pPr>
+      <w:r>
+        <w:rPr>
+          <w:color w:val="7030A0"/>
+        </w:rPr>
+        <w:t>{END-IF}</w:t>
+      </w:r>
+    </w:p>
+    <w:p>
+      <w:pPr>
+        <w:ind w:left="720"/>
+        <w:rPr>
+          <w:color w:val="4472C4" w:themeColor="accent5"/>
+        </w:rPr>
+      </w:pPr>
+      <w:r>
+        <w:rPr>
+          <w:color w:val="4472C4" w:themeColor="accent5"/>
+        </w:rPr>
+        <w:t>{END-IF}</w:t>
+      </w:r>
+    </w:p>
+    <w:p>
+      <w:pPr>
+        <w:rPr>
+          <w:color w:val="C45911" w:themeColor="accent2" w:themeShade="BF"/>
+        </w:rPr>
+      </w:pPr>
+    </w:p>
+    <w:p>
+      <w:r>
+        <w:rPr>
+          <w:b/>
+        </w:rPr>
+        <w:t>4.2.4.1</w:t>
+      </w:r>
+      <w:r>
+        <w:t xml:space="preserve">  </w:t>
+      </w:r>
+      <w:r>
+        <w:rPr>
+          <w:u w:val="single"/>
+        </w:rPr>
+        <w:t>{compute.il6.length &gt; 0 ? `Subtask 1 Compute (</w:t>
+      </w:r>
+      <w:r>
+        <w:rPr>
+          <w:u w:val="single"/>
+        </w:rPr>
+        <w:t>Secret</w:t>
+      </w:r>
+      <w:r>
+        <w:rPr>
+          <w:u w:val="single"/>
+        </w:rPr>
+        <w:t xml:space="preserve"> - IL6)</w:t>
+      </w:r>
+      <w:r>
+        <w:rPr>
+          <w:u w:val="single"/>
+        </w:rPr>
+        <w:t>:</w:t>
+      </w:r>
+      <w:r>
+        <w:rPr>
+          <w:u w:val="single"/>
+        </w:rPr>
+        <w:t>` : `Reserved`}</w:t>
+      </w:r>
+    </w:p>
+    <w:p>
+      <w:pPr>
+        <w:rPr>
+          <w:color w:val="7030A0"/>
+        </w:rPr>
+      </w:pPr>
+      <w:r>
+        <w:rPr>
+          <w:color w:val="7030A0"/>
+        </w:rPr>
         <w:lastRenderedPageBreak/>
-        <w:t>{END-FOR estimatedGrowth}</w:t>
-      </w:r>
-    </w:p>
-    <w:p>
-      <w:pPr>
-        <w:ind w:left="1080"/>
-      </w:pPr>
-      <w:r>
-        <w:t>{END-IF}</w:t>
-      </w:r>
-    </w:p>
-    <w:p>
-      <w:pPr>
-        <w:ind w:left="720"/>
-        <w:rPr>
-          <w:color w:val="7030A0"/>
-        </w:rPr>
-      </w:pPr>
-      <w:r>
-        <w:rPr>
-          <w:color w:val="7030A0"/>
-        </w:rPr>
-        <w:t>{END-IF}</w:t>
-      </w:r>
-    </w:p>
-    <w:p>
-      <w:pPr>
-        <w:ind w:left="720"/>
-        <w:rPr>
-          <w:color w:val="4472C4" w:themeColor="accent5"/>
-        </w:rPr>
-      </w:pPr>
-      <w:r>
-        <w:rPr>
-          <w:color w:val="4472C4" w:themeColor="accent5"/>
-        </w:rPr>
-        <w:t>{END-IF}</w:t>
-      </w:r>
-    </w:p>
-    <w:p>
-      <w:pPr>
-        <w:rPr>
-          <w:color w:val="C45911" w:themeColor="accent2" w:themeShade="BF"/>
-        </w:rPr>
-      </w:pPr>
-    </w:p>
-    <w:p>
-      <w:r>
-        <w:rPr>
-          <w:b/>
-        </w:rPr>
-        <w:t>4.2.4.1</w:t>
-      </w:r>
-      <w:r>
-        <w:t xml:space="preserve">  </w:t>
-      </w:r>
-      <w:r>
-        <w:rPr>
-          <w:u w:val="single"/>
-        </w:rPr>
-        <w:t>{compute.il6.length &gt; 0 ? `Subtask 1 Compute (</w:t>
-      </w:r>
-      <w:r>
-        <w:rPr>
-          <w:u w:val="single"/>
-        </w:rPr>
-        <w:t>Secret</w:t>
-      </w:r>
-      <w:r>
-        <w:rPr>
-          <w:u w:val="single"/>
-        </w:rPr>
-        <w:t xml:space="preserve"> - IL6)</w:t>
-      </w:r>
-      <w:r>
-        <w:rPr>
-          <w:u w:val="single"/>
-        </w:rPr>
-        <w:t>:</w:t>
-      </w:r>
-      <w:r>
-        <w:rPr>
-          <w:u w:val="single"/>
-        </w:rPr>
-        <w:t>` : `Reserved`}</w:t>
-      </w:r>
-    </w:p>
-    <w:p>
-      <w:pPr>
-        <w:rPr>
-          <w:color w:val="7030A0"/>
-        </w:rPr>
-      </w:pPr>
-      <w:r>
-        <w:rPr>
-          <w:color w:val="7030A0"/>
-        </w:rPr>
         <w:t xml:space="preserve">{IF </w:t>
       </w:r>
       <w:r>
@@ -23382,7 +23413,6 @@
         </w:rPr>
       </w:pPr>
       <w:r>
-        <w:lastRenderedPageBreak/>
         <w:t>{IF $compute.storageType === `OBJECT`}</w:t>
       </w:r>
     </w:p>
@@ -23435,6 +23465,7 @@
         </w:rPr>
       </w:pPr>
       <w:r>
+        <w:lastRenderedPageBreak/>
         <w:t xml:space="preserve">File Storage (Store and serve shared file systems): {$compute.storageAmount} {$compute.storageUnit} </w:t>
       </w:r>
     </w:p>
@@ -24142,7 +24173,6 @@
         <w:rPr>
           <w:color w:val="4472C4" w:themeColor="accent5"/>
         </w:rPr>
-        <w:lastRenderedPageBreak/>
         <w:t>{FOR il6MlTool IN selectedInstances[`MACHINE_LEARNING`].il6}</w:t>
       </w:r>
     </w:p>
@@ -24279,6 +24309,7 @@
     </w:p>
     <w:p>
       <w:r>
+        <w:lastRenderedPageBreak/>
         <w:t>{EXEC il6MlToolsCount++}</w:t>
       </w:r>
     </w:p>
@@ -25080,7 +25111,6 @@
         <w:ind w:left="2160"/>
       </w:pPr>
       <w:r>
-        <w:lastRenderedPageBreak/>
         <w:t>Processor speed: {$database.processorSpeed ? $database.processorSpeed : `N/A`}</w:t>
       </w:r>
     </w:p>
@@ -25117,6 +25147,7 @@
         <w:ind w:left="1440"/>
       </w:pPr>
       <w:r>
+        <w:lastRenderedPageBreak/>
         <w:t>DB and licensing: {$database.databaseLicensing ? formatEnum($database.databaseLicensing) : `N/A`}</w:t>
       </w:r>
     </w:p>
@@ -25617,7 +25648,6 @@
         </w:rPr>
       </w:pPr>
       <w:r>
-        <w:lastRenderedPageBreak/>
         <w:t xml:space="preserve">Object Storage (Store and serve unstructured user-generated content): {$storage.storageAmount} {$storage.storageUnit} </w:t>
       </w:r>
     </w:p>
@@ -25655,6 +25685,7 @@
         </w:rPr>
       </w:pPr>
       <w:r>
+        <w:lastRenderedPageBreak/>
         <w:t xml:space="preserve">File Storage (Store and serve shared file systems): {$storage.storageAmount} {$storage.storageUnit} </w:t>
       </w:r>
     </w:p>
@@ -26516,6 +26547,7 @@
         <w:rPr>
           <w:color w:val="4472C4" w:themeColor="accent5"/>
         </w:rPr>
+        <w:lastRenderedPageBreak/>
         <w:t>{FOR general IN general.il6}</w:t>
       </w:r>
     </w:p>
@@ -27078,87 +27110,87 @@
         <w:rPr>
           <w:color w:val="7030A0"/>
         </w:rPr>
+        <w:t>{END-IF}</w:t>
+      </w:r>
+    </w:p>
+    <w:p>
+      <w:pPr>
+        <w:ind w:left="720"/>
+        <w:rPr>
+          <w:color w:val="4472C4" w:themeColor="accent5"/>
+        </w:rPr>
+      </w:pPr>
+      <w:r>
+        <w:rPr>
+          <w:color w:val="4472C4" w:themeColor="accent5"/>
+        </w:rPr>
+        <w:t>{END-IF}</w:t>
+      </w:r>
+    </w:p>
+    <w:p>
+      <w:pPr>
+        <w:rPr>
+          <w:color w:val="C45911" w:themeColor="accent2" w:themeShade="BF"/>
+        </w:rPr>
+      </w:pPr>
+    </w:p>
+    <w:p>
+      <w:pPr>
+        <w:rPr>
+          <w:u w:val="single"/>
+        </w:rPr>
+      </w:pPr>
+      <w:r>
+        <w:rPr>
+          <w:b/>
+        </w:rPr>
+        <w:t>4.2.5.1</w:t>
+      </w:r>
+      <w:r>
+        <w:t xml:space="preserve">  </w:t>
+      </w:r>
+      <w:r>
+        <w:rPr>
+          <w:u w:val="single"/>
+        </w:rPr>
+        <w:t>{compute.ts.length &gt; 0 ? `Subtask 1 Compute (</w:t>
+      </w:r>
+      <w:r>
+        <w:rPr>
+          <w:u w:val="single"/>
+        </w:rPr>
+        <w:t>Top Secret</w:t>
+      </w:r>
+      <w:r>
+        <w:rPr>
+          <w:u w:val="single"/>
+        </w:rPr>
+        <w:t>)</w:t>
+      </w:r>
+      <w:r>
+        <w:rPr>
+          <w:u w:val="single"/>
+        </w:rPr>
+        <w:t>:</w:t>
+      </w:r>
+      <w:r>
+        <w:rPr>
+          <w:u w:val="single"/>
+        </w:rPr>
+        <w:t>` : `Reserved`}</w:t>
+      </w:r>
+    </w:p>
+    <w:p>
+      <w:pPr>
+        <w:rPr>
+          <w:color w:val="7030A0"/>
+        </w:rPr>
+      </w:pPr>
+      <w:r>
+        <w:rPr>
+          <w:color w:val="7030A0"/>
+        </w:rPr>
         <w:lastRenderedPageBreak/>
-        <w:t>{END-IF}</w:t>
-      </w:r>
-    </w:p>
-    <w:p>
-      <w:pPr>
-        <w:ind w:left="720"/>
-        <w:rPr>
-          <w:color w:val="4472C4" w:themeColor="accent5"/>
-        </w:rPr>
-      </w:pPr>
-      <w:r>
-        <w:rPr>
-          <w:color w:val="4472C4" w:themeColor="accent5"/>
-        </w:rPr>
-        <w:t>{END-IF}</w:t>
-      </w:r>
-    </w:p>
-    <w:p>
-      <w:pPr>
-        <w:rPr>
-          <w:color w:val="C45911" w:themeColor="accent2" w:themeShade="BF"/>
-        </w:rPr>
-      </w:pPr>
-    </w:p>
-    <w:p>
-      <w:pPr>
-        <w:rPr>
-          <w:u w:val="single"/>
-        </w:rPr>
-      </w:pPr>
-      <w:r>
-        <w:rPr>
-          <w:b/>
-        </w:rPr>
-        <w:t>4.2.5.1</w:t>
-      </w:r>
-      <w:r>
-        <w:t xml:space="preserve">  </w:t>
-      </w:r>
-      <w:r>
-        <w:rPr>
-          <w:u w:val="single"/>
-        </w:rPr>
-        <w:t>{compute.ts.length &gt; 0 ? `Subtask 1 Compute (</w:t>
-      </w:r>
-      <w:r>
-        <w:rPr>
-          <w:u w:val="single"/>
-        </w:rPr>
-        <w:t>Top Secret</w:t>
-      </w:r>
-      <w:r>
-        <w:rPr>
-          <w:u w:val="single"/>
-        </w:rPr>
-        <w:t>)</w:t>
-      </w:r>
-      <w:r>
-        <w:rPr>
-          <w:u w:val="single"/>
-        </w:rPr>
-        <w:t>:</w:t>
-      </w:r>
-      <w:r>
-        <w:rPr>
-          <w:u w:val="single"/>
-        </w:rPr>
-        <w:t>` : `Reserved`}</w:t>
-      </w:r>
-    </w:p>
-    <w:p>
-      <w:pPr>
-        <w:rPr>
-          <w:color w:val="7030A0"/>
-        </w:rPr>
-      </w:pPr>
-      <w:r>
-        <w:rPr>
-          <w:color w:val="7030A0"/>
-        </w:rPr>
         <w:t xml:space="preserve">{IF </w:t>
       </w:r>
       <w:r>
@@ -27696,7 +27728,6 @@
         </w:rPr>
       </w:pPr>
       <w:r>
-        <w:lastRenderedPageBreak/>
         <w:t xml:space="preserve">Object Storage (Store and serve unstructured user-generated content): {$compute.storageAmount} {$compute.storageUnit} </w:t>
       </w:r>
     </w:p>
@@ -27734,6 +27765,7 @@
         </w:rPr>
       </w:pPr>
       <w:r>
+        <w:lastRenderedPageBreak/>
         <w:t xml:space="preserve">File Storage (Store and serve shared file systems): {$compute.storageAmount} {$compute.storageUnit} </w:t>
       </w:r>
     </w:p>
@@ -28445,7 +28477,6 @@
         <w:rPr>
           <w:b/>
         </w:rPr>
-        <w:lastRenderedPageBreak/>
         <w:t>4.2.5.4.{=tsMlToolsCount}</w:t>
       </w:r>
       <w:r>
@@ -28559,6 +28590,7 @@
     </w:p>
     <w:p>
       <w:r>
+        <w:lastRenderedPageBreak/>
         <w:t>{EXEC tsMlToolsCount++}</w:t>
       </w:r>
     </w:p>
@@ -29352,7 +29384,6 @@
         <w:ind w:left="1440"/>
       </w:pPr>
       <w:r>
-        <w:lastRenderedPageBreak/>
         <w:t>OS and licensing: {$database.operatingSystemLicensing ? formatEnum($database.operatingSystemLicensing) : `N/A`}</w:t>
       </w:r>
     </w:p>
@@ -29377,6 +29408,7 @@
         <w:ind w:left="1440"/>
       </w:pPr>
       <w:r>
+        <w:lastRenderedPageBreak/>
         <w:t>Memory ({$database.memoryType ? $database.memoryType : `GB`}): { $database.memoryAmount ? $database.memoryAmount + ` ` + $database.memoryUnit : `N/A`}</w:t>
       </w:r>
     </w:p>
@@ -29892,7 +29924,6 @@
         </w:rPr>
       </w:pPr>
       <w:r>
-        <w:lastRenderedPageBreak/>
         <w:t>{IF $storage.storageType === `FILE`}</w:t>
       </w:r>
     </w:p>
@@ -29930,6 +29961,7 @@
         </w:rPr>
       </w:pPr>
       <w:r>
+        <w:lastRenderedPageBreak/>
         <w:t>{IF $storage.storageType === `ARCHIVE`}</w:t>
       </w:r>
     </w:p>
@@ -30707,7 +30739,6 @@
         </w:rPr>
       </w:pPr>
       <w:r>
-        <w:lastRenderedPageBreak/>
         <w:tab/>
       </w:r>
       <w:r>
@@ -30748,6 +30779,7 @@
     </w:p>
     <w:p>
       <w:r>
+        <w:lastRenderedPageBreak/>
         <w:t>{EXEC tsGeneralCount++}</w:t>
       </w:r>
     </w:p>
@@ -31322,7 +31354,6 @@
         <w:rPr>
           <w:color w:val="ED7D31" w:themeColor="accent2"/>
         </w:rPr>
-        <w:lastRenderedPageBreak/>
         <w:t>{EXEC il2Doc = selectedServiceExists(selectedPackages, supportPackages, `DOCUMENTATION_SUPPORT`, `il2`)}</w:t>
       </w:r>
     </w:p>
@@ -31358,6 +31389,7 @@
           <w:color w:val="ED7D31" w:themeColor="accent2"/>
           <w:lang w:val="fr-FR"/>
         </w:rPr>
+        <w:lastRenderedPageBreak/>
         <w:t>{IF selectedPackages.length &gt; 0}</w:t>
       </w:r>
     </w:p>
@@ -32247,7 +32279,6 @@
         <w:rPr>
           <w:b/>
         </w:rPr>
-        <w:lastRenderedPageBreak/>
         <w:t>4.3.1.3.{il2TrainingCount}</w:t>
       </w:r>
       <w:r>
@@ -32336,6 +32367,7 @@
         <w:ind w:left="1439"/>
       </w:pPr>
       <w:r>
+        <w:lastRenderedPageBreak/>
         <w:t>{END-IF}</w:t>
       </w:r>
     </w:p>
@@ -32962,7 +32994,6 @@
           <w:color w:val="7030A0"/>
           <w:lang w:val="fr-FR"/>
         </w:rPr>
-        <w:lastRenderedPageBreak/>
         <w:t>{IF !il4Section}</w:t>
       </w:r>
     </w:p>
@@ -33031,6 +33062,7 @@
           <w:bCs/>
           <w:lang w:val="fr-FR"/>
         </w:rPr>
+        <w:lastRenderedPageBreak/>
         <w:t>{EXEC il4HDSCount = 1}</w:t>
       </w:r>
     </w:p>
@@ -33617,7 +33649,6 @@
         </w:numPr>
       </w:pPr>
       <w:r>
-        <w:lastRenderedPageBreak/>
         <w:t>Number of personnel requiring training: {$item.personnelRequiringTraining ? $item.personnelRequiringTraining + ` people` : `N/A`}</w:t>
       </w:r>
     </w:p>
@@ -34297,33 +34328,33 @@
         <w:rPr>
           <w:bCs/>
         </w:rPr>
+        <w:t>{EXEC il5GCSCount = 1}</w:t>
+      </w:r>
+    </w:p>
+    <w:p>
+      <w:r>
+        <w:t>{IF il5Port}</w:t>
+      </w:r>
+    </w:p>
+    <w:p>
+      <w:r>
+        <w:t>{FOR item IN Port.il5}</w:t>
+      </w:r>
+    </w:p>
+    <w:p>
+      <w:r>
+        <w:t>{$item.serviceType === `PORTABILITY</w:t>
+      </w:r>
+      <w:r>
+        <w:t>_PLAN</w:t>
+      </w:r>
+      <w:r>
+        <w:t>` ? `A portability plan IAW for the basic JWCC Contract is required.` : `A portability plan IAW for the basic JWCC Contract is not required. ` }</w:t>
+      </w:r>
+    </w:p>
+    <w:p>
+      <w:r>
         <w:lastRenderedPageBreak/>
-        <w:t>{EXEC il5GCSCount = 1}</w:t>
-      </w:r>
-    </w:p>
-    <w:p>
-      <w:r>
-        <w:t>{IF il5Port}</w:t>
-      </w:r>
-    </w:p>
-    <w:p>
-      <w:r>
-        <w:t>{FOR item IN Port.il5}</w:t>
-      </w:r>
-    </w:p>
-    <w:p>
-      <w:r>
-        <w:t>{$item.serviceType === `PORTABILITY</w:t>
-      </w:r>
-      <w:r>
-        <w:t>_PLAN</w:t>
-      </w:r>
-      <w:r>
-        <w:t>` ? `A portability plan IAW for the basic JWCC Contract is required.` : `A portability plan IAW for the basic JWCC Contract is not required. ` }</w:t>
-      </w:r>
-    </w:p>
-    <w:p>
-      <w:r>
         <w:t>{END-FOR item}</w:t>
       </w:r>
     </w:p>
@@ -34901,7 +34932,6 @@
         <w:rPr>
           <w:b/>
         </w:rPr>
-        <w:lastRenderedPageBreak/>
         <w:t>4.3.3.4</w:t>
       </w:r>
       <w:r>
@@ -35000,6 +35030,7 @@
         </w:numPr>
       </w:pPr>
       <w:r>
+        <w:lastRenderedPageBreak/>
         <w:t>{$item.personnelOnsiteAccess ? `Services require CSP personnel to access on-site locations.` : `Services do not require CSP personnel to access on-site locations.`}</w:t>
       </w:r>
     </w:p>
@@ -35571,7 +35602,6 @@
         <w:rPr>
           <w:b/>
         </w:rPr>
-        <w:lastRenderedPageBreak/>
         <w:t>4.3.4.1</w:t>
       </w:r>
       <w:r>
@@ -35682,6 +35712,7 @@
         </w:numPr>
       </w:pPr>
       <w:r>
+        <w:lastRenderedPageBreak/>
         <w:t>{$item.personnelOnsiteAccess ? `Services require CSP personnel to access on-site locations.` : `Services do not require CSP personnel to access on-site locations.`}</w:t>
       </w:r>
     </w:p>
@@ -36281,59 +36312,59 @@
         </w:numPr>
       </w:pPr>
       <w:r>
+        <w:t>Statement of objectives for anticipated need/usage, to include the desired outcome (purpose and usage) of the expected services: {INS $item.anticipatedNeedOrUsage}</w:t>
+      </w:r>
+    </w:p>
+    <w:p>
+      <w:pPr>
+        <w:ind w:firstLine="720"/>
+      </w:pPr>
+      <w:r>
+        <w:t>{EXEC il6DSCount++}</w:t>
+      </w:r>
+    </w:p>
+    <w:p>
+      <w:pPr>
+        <w:ind w:firstLine="720"/>
+      </w:pPr>
+    </w:p>
+    <w:p>
+      <w:pPr>
+        <w:ind w:firstLine="720"/>
+      </w:pPr>
+      <w:r>
+        <w:rPr>
+          <w:color w:val="4472C4" w:themeColor="accent5"/>
+        </w:rPr>
+        <w:t>{END-FOR item}</w:t>
+      </w:r>
+    </w:p>
+    <w:p>
+      <w:pPr>
+        <w:ind w:firstLine="720"/>
+        <w:rPr>
+          <w:color w:val="4472C4" w:themeColor="accent5"/>
+        </w:rPr>
+      </w:pPr>
+      <w:r>
+        <w:rPr>
+          <w:color w:val="4472C4" w:themeColor="accent5"/>
+        </w:rPr>
+        <w:t>{END-IF}</w:t>
+      </w:r>
+    </w:p>
+    <w:p>
+      <w:pPr>
+        <w:rPr>
+          <w:b/>
+          <w:u w:val="single"/>
+        </w:rPr>
+      </w:pPr>
+      <w:r>
+        <w:rPr>
+          <w:b/>
+        </w:rPr>
         <w:lastRenderedPageBreak/>
-        <w:t>Statement of objectives for anticipated need/usage, to include the desired outcome (purpose and usage) of the expected services: {INS $item.anticipatedNeedOrUsage}</w:t>
-      </w:r>
-    </w:p>
-    <w:p>
-      <w:pPr>
-        <w:ind w:firstLine="720"/>
-      </w:pPr>
-      <w:r>
-        <w:t>{EXEC il6DSCount++}</w:t>
-      </w:r>
-    </w:p>
-    <w:p>
-      <w:pPr>
-        <w:ind w:firstLine="720"/>
-      </w:pPr>
-    </w:p>
-    <w:p>
-      <w:pPr>
-        <w:ind w:firstLine="720"/>
-      </w:pPr>
-      <w:r>
-        <w:rPr>
-          <w:color w:val="4472C4" w:themeColor="accent5"/>
-        </w:rPr>
-        <w:t>{END-FOR item}</w:t>
-      </w:r>
-    </w:p>
-    <w:p>
-      <w:pPr>
-        <w:ind w:firstLine="720"/>
-        <w:rPr>
-          <w:color w:val="4472C4" w:themeColor="accent5"/>
-        </w:rPr>
-      </w:pPr>
-      <w:r>
-        <w:rPr>
-          <w:color w:val="4472C4" w:themeColor="accent5"/>
-        </w:rPr>
-        <w:t>{END-IF}</w:t>
-      </w:r>
-    </w:p>
-    <w:p>
-      <w:pPr>
-        <w:rPr>
-          <w:b/>
-          <w:u w:val="single"/>
-        </w:rPr>
-      </w:pPr>
-      <w:r>
-        <w:rPr>
-          <w:b/>
-        </w:rPr>
         <w:t>4.3.4.5</w:t>
       </w:r>
       <w:r>
@@ -37370,7 +37401,6 @@
         </w:numPr>
       </w:pPr>
       <w:r>
-        <w:lastRenderedPageBreak/>
         <w:t>Statement of objectives for anticipated need/usage, to include the desired outcome (purpose and usage) of the expected services: {INS $item.anticipatedNeedOrUsage}</w:t>
       </w:r>
     </w:p>
@@ -38436,6 +38466,7 @@
         <w:rPr>
           <w:b/>
         </w:rPr>
+        <w:lastRenderedPageBreak/>
         <w:t>4.3.5</w:t>
       </w:r>
       <w:r>
@@ -39355,6 +39386,7 @@
           <w:right w:val="nil"/>
           <w:between w:val="nil"/>
         </w:pBdr>
+        <w:ind w:left="180"/>
       </w:pPr>
       <w:r>
         <w:t>{popPeriods}</w:t>
@@ -39500,7 +39532,6 @@
               <w:widowControl w:val="0"/>
             </w:pPr>
             <w:r>
-              <w:lastRenderedPageBreak/>
               <w:t>{FOR mark IN $row}</w:t>
             </w:r>
           </w:p>
@@ -39589,12 +39620,13 @@
     </w:p>
     <w:p>
       <w:r>
+        <w:lastRenderedPageBreak/>
         <w:t>{IF sr.isSecurityNeeded === false}</w:t>
       </w:r>
     </w:p>
     <w:p>
       <w:pPr>
-        <w:ind w:firstLine="720"/>
+        <w:ind w:left="180"/>
       </w:pPr>
       <w:r>
         <w:t>Reserved</w:t>
@@ -40812,7 +40844,6 @@
                 <w:sz w:val="20"/>
                 <w:szCs w:val="20"/>
               </w:rPr>
-              <w:lastRenderedPageBreak/>
               <w:t>Provide TS Cloud Services and Support in performance of task 4.2.5</w:t>
             </w:r>
           </w:p>
@@ -41081,6 +41112,7 @@
                 <w:sz w:val="20"/>
                 <w:szCs w:val="20"/>
               </w:rPr>
+              <w:lastRenderedPageBreak/>
               <w:t>{IF sr.hasSecretCloudSupport}</w:t>
             </w:r>
           </w:p>
@@ -42052,16 +42084,7 @@
                 <w:sz w:val="20"/>
                 <w:szCs w:val="20"/>
               </w:rPr>
-              <w:t xml:space="preserve">Tactical Edge Offerings and Support in </w:t>
-            </w:r>
-            <w:r>
-              <w:rPr>
-                <w:rFonts w:ascii="Times New Roman" w:hAnsi="Times New Roman" w:cs="Times New Roman"/>
-                <w:sz w:val="20"/>
-                <w:szCs w:val="20"/>
-              </w:rPr>
-              <w:lastRenderedPageBreak/>
-              <w:t>performance of tasks 4.2.</w:t>
+              <w:t>Tactical Edge Offerings and Support in performance of tasks 4.2.</w:t>
             </w:r>
             <w:r>
               <w:rPr>
@@ -42092,7 +42115,6 @@
                 <w:sz w:val="20"/>
                 <w:szCs w:val="20"/>
               </w:rPr>
-              <w:lastRenderedPageBreak/>
               <w:t>{</w:t>
             </w:r>
             <w:r>
@@ -42101,16 +42123,7 @@
                 <w:sz w:val="20"/>
                 <w:szCs w:val="20"/>
               </w:rPr>
-              <w:t>sr.classificationTypes.edgeCo</w:t>
-            </w:r>
-            <w:r>
-              <w:rPr>
-                <w:rFonts w:ascii="Times New Roman" w:hAnsi="Times New Roman" w:cs="Times New Roman"/>
-                <w:sz w:val="20"/>
-                <w:szCs w:val="20"/>
-              </w:rPr>
-              <w:lastRenderedPageBreak/>
-              <w:t>mputing.</w:t>
+              <w:t>sr.classificationTypes.edgeComputing.</w:t>
             </w:r>
             <w:r>
               <w:rPr>
@@ -42148,7 +42161,6 @@
                 <w:sz w:val="20"/>
                 <w:szCs w:val="20"/>
               </w:rPr>
-              <w:lastRenderedPageBreak/>
               <w:t>{FOR type in sr.classificationTypes.edgeComputing.</w:t>
             </w:r>
             <w:r>
@@ -42182,7 +42194,6 @@
                 <w:sz w:val="20"/>
                 <w:szCs w:val="20"/>
               </w:rPr>
-              <w:lastRenderedPageBreak/>
               <w:t>{$type</w:t>
             </w:r>
             <w:r>
@@ -42224,7 +42235,6 @@
                 <w:sz w:val="20"/>
                 <w:szCs w:val="20"/>
               </w:rPr>
-              <w:lastRenderedPageBreak/>
               <w:t>Access is required in the offering and support of CLASSIFIED cloud services to the JWCC Contract</w:t>
             </w:r>
             <w:r>
@@ -42291,7 +42301,16 @@
                 <w:sz w:val="20"/>
                 <w:szCs w:val="20"/>
               </w:rPr>
-              <w:t>{IF sr. classificationTypes.advisoryAssistance.secret.length &gt; 0}</w:t>
+              <w:t>{IF sr. classificationType</w:t>
+            </w:r>
+            <w:r>
+              <w:rPr>
+                <w:rFonts w:ascii="Times New Roman" w:hAnsi="Times New Roman" w:cs="Times New Roman"/>
+                <w:sz w:val="20"/>
+                <w:szCs w:val="20"/>
+              </w:rPr>
+              <w:lastRenderedPageBreak/>
+              <w:t>s.advisoryAssistance.secret.length &gt; 0}</w:t>
             </w:r>
           </w:p>
         </w:tc>
@@ -43078,7 +43097,6 @@
                 <w:sz w:val="20"/>
                 <w:szCs w:val="20"/>
               </w:rPr>
-              <w:lastRenderedPageBreak/>
               <w:t>Help Desk</w:t>
             </w:r>
             <w:r>
@@ -43328,7 +43346,16 @@
                 <w:sz w:val="20"/>
                 <w:szCs w:val="20"/>
               </w:rPr>
-              <w:t>{IF sr. classificationTypes.</w:t>
+              <w:t>{IF sr. classificationType</w:t>
+            </w:r>
+            <w:r>
+              <w:rPr>
+                <w:rFonts w:ascii="Times New Roman" w:hAnsi="Times New Roman" w:cs="Times New Roman"/>
+                <w:sz w:val="20"/>
+                <w:szCs w:val="20"/>
+              </w:rPr>
+              <w:lastRenderedPageBreak/>
+              <w:t>s.</w:t>
             </w:r>
             <w:r>
               <w:rPr>
@@ -44260,7 +44287,6 @@
                 <w:sz w:val="20"/>
                 <w:szCs w:val="20"/>
               </w:rPr>
-              <w:lastRenderedPageBreak/>
               <w:t xml:space="preserve">Documentation Support Services in performance of task </w:t>
             </w:r>
             <w:r>
@@ -44529,6 +44555,7 @@
                 <w:sz w:val="20"/>
                 <w:szCs w:val="20"/>
               </w:rPr>
+              <w:lastRenderedPageBreak/>
               <w:t>{IF sr. classificationTypes.</w:t>
             </w:r>
             <w:r>
@@ -45297,6 +45324,9 @@
         <w:t>.</w:t>
       </w:r>
       <w:r>
+        <w:t xml:space="preserve"> </w:t>
+      </w:r>
+      <w:r>
         <w:t>{</w:t>
       </w:r>
       <w:r>
@@ -45309,7 +45339,7 @@
         <w:t>contractConsiderations.potentialConflictOfInterest}</w:t>
       </w:r>
       <w:r>
-        <w:t xml:space="preserve"> None. {END-IF}</w:t>
+        <w:t>None. {END-IF}</w:t>
       </w:r>
     </w:p>
     <w:p>
@@ -45361,17 +45391,19 @@
         <w:rPr>
           <w:u w:val="single"/>
         </w:rPr>
-        <w:lastRenderedPageBreak/>
         <w:t>Packaging, Packing, and Shipping Instructions</w:t>
       </w:r>
       <w:r>
         <w:t>.</w:t>
       </w:r>
       <w:r>
-        <w:t xml:space="preserve"> {</w:t>
-      </w:r>
-      <w:r>
-        <w:t xml:space="preserve"> IF contractConsiderations.packagingShippingNoneApply}</w:t>
+        <w:t xml:space="preserve"> </w:t>
+      </w:r>
+      <w:r>
+        <w:t>{</w:t>
+      </w:r>
+      <w:r>
+        <w:t>IF contractConsiderations.packagingShippingNoneApply}</w:t>
       </w:r>
       <w:r>
         <w:t>None.{END-IF}</w:t>
@@ -45454,6 +45486,7 @@
         <w:ind w:left="1080"/>
       </w:pPr>
       <w:r>
+        <w:lastRenderedPageBreak/>
         <w:t>{END-IF}</w:t>
       </w:r>
     </w:p>
@@ -46374,9 +46407,6 @@
       </w:r>
     </w:p>
     <w:p>
-      <w:r>
-        <w:t xml:space="preserve">No. </w:t>
-      </w:r>
       <w:r>
         <w:t>{</w:t>
       </w:r>
@@ -48734,6 +48764,119 @@
     </w:lvl>
   </w:abstractNum>
   <w:abstractNum w:abstractNumId="19" w15:restartNumberingAfterBreak="0">
+    <w:nsid w:val="560D748C"/>
+    <w:multiLevelType w:val="hybridMultilevel"/>
+    <w:tmpl w:val="0F5CB4FE"/>
+    <w:lvl w:ilvl="0" w:tplc="04090001">
+      <w:start w:val="1"/>
+      <w:numFmt w:val="bullet"/>
+      <w:lvlText w:val=""/>
+      <w:lvlJc w:val="left"/>
+      <w:pPr>
+        <w:ind w:left="1440" w:hanging="360"/>
+      </w:pPr>
+      <w:rPr>
+        <w:rFonts w:ascii="Symbol" w:hAnsi="Symbol" w:hint="default"/>
+      </w:rPr>
+    </w:lvl>
+    <w:lvl w:ilvl="1" w:tplc="04090003" w:tentative="1">
+      <w:start w:val="1"/>
+      <w:numFmt w:val="bullet"/>
+      <w:lvlText w:val="o"/>
+      <w:lvlJc w:val="left"/>
+      <w:pPr>
+        <w:ind w:left="2160" w:hanging="360"/>
+      </w:pPr>
+      <w:rPr>
+        <w:rFonts w:ascii="Courier New" w:hAnsi="Courier New" w:cs="Courier New" w:hint="default"/>
+      </w:rPr>
+    </w:lvl>
+    <w:lvl w:ilvl="2" w:tplc="04090005" w:tentative="1">
+      <w:start w:val="1"/>
+      <w:numFmt w:val="bullet"/>
+      <w:lvlText w:val=""/>
+      <w:lvlJc w:val="left"/>
+      <w:pPr>
+        <w:ind w:left="2880" w:hanging="360"/>
+      </w:pPr>
+      <w:rPr>
+        <w:rFonts w:ascii="Wingdings" w:hAnsi="Wingdings" w:hint="default"/>
+      </w:rPr>
+    </w:lvl>
+    <w:lvl w:ilvl="3" w:tplc="04090001" w:tentative="1">
+      <w:start w:val="1"/>
+      <w:numFmt w:val="bullet"/>
+      <w:lvlText w:val=""/>
+      <w:lvlJc w:val="left"/>
+      <w:pPr>
+        <w:ind w:left="3600" w:hanging="360"/>
+      </w:pPr>
+      <w:rPr>
+        <w:rFonts w:ascii="Symbol" w:hAnsi="Symbol" w:hint="default"/>
+      </w:rPr>
+    </w:lvl>
+    <w:lvl w:ilvl="4" w:tplc="04090003" w:tentative="1">
+      <w:start w:val="1"/>
+      <w:numFmt w:val="bullet"/>
+      <w:lvlText w:val="o"/>
+      <w:lvlJc w:val="left"/>
+      <w:pPr>
+        <w:ind w:left="4320" w:hanging="360"/>
+      </w:pPr>
+      <w:rPr>
+        <w:rFonts w:ascii="Courier New" w:hAnsi="Courier New" w:cs="Courier New" w:hint="default"/>
+      </w:rPr>
+    </w:lvl>
+    <w:lvl w:ilvl="5" w:tplc="04090005" w:tentative="1">
+      <w:start w:val="1"/>
+      <w:numFmt w:val="bullet"/>
+      <w:lvlText w:val=""/>
+      <w:lvlJc w:val="left"/>
+      <w:pPr>
+        <w:ind w:left="5040" w:hanging="360"/>
+      </w:pPr>
+      <w:rPr>
+        <w:rFonts w:ascii="Wingdings" w:hAnsi="Wingdings" w:hint="default"/>
+      </w:rPr>
+    </w:lvl>
+    <w:lvl w:ilvl="6" w:tplc="04090001" w:tentative="1">
+      <w:start w:val="1"/>
+      <w:numFmt w:val="bullet"/>
+      <w:lvlText w:val=""/>
+      <w:lvlJc w:val="left"/>
+      <w:pPr>
+        <w:ind w:left="5760" w:hanging="360"/>
+      </w:pPr>
+      <w:rPr>
+        <w:rFonts w:ascii="Symbol" w:hAnsi="Symbol" w:hint="default"/>
+      </w:rPr>
+    </w:lvl>
+    <w:lvl w:ilvl="7" w:tplc="04090003" w:tentative="1">
+      <w:start w:val="1"/>
+      <w:numFmt w:val="bullet"/>
+      <w:lvlText w:val="o"/>
+      <w:lvlJc w:val="left"/>
+      <w:pPr>
+        <w:ind w:left="6480" w:hanging="360"/>
+      </w:pPr>
+      <w:rPr>
+        <w:rFonts w:ascii="Courier New" w:hAnsi="Courier New" w:cs="Courier New" w:hint="default"/>
+      </w:rPr>
+    </w:lvl>
+    <w:lvl w:ilvl="8" w:tplc="04090005" w:tentative="1">
+      <w:start w:val="1"/>
+      <w:numFmt w:val="bullet"/>
+      <w:lvlText w:val=""/>
+      <w:lvlJc w:val="left"/>
+      <w:pPr>
+        <w:ind w:left="7200" w:hanging="360"/>
+      </w:pPr>
+      <w:rPr>
+        <w:rFonts w:ascii="Wingdings" w:hAnsi="Wingdings" w:hint="default"/>
+      </w:rPr>
+    </w:lvl>
+  </w:abstractNum>
+  <w:abstractNum w:abstractNumId="20" w15:restartNumberingAfterBreak="0">
     <w:nsid w:val="5FD41000"/>
     <w:multiLevelType w:val="hybridMultilevel"/>
     <w:tmpl w:val="3092B044"/>
@@ -48846,7 +48989,7 @@
       </w:rPr>
     </w:lvl>
   </w:abstractNum>
-  <w:abstractNum w:abstractNumId="20" w15:restartNumberingAfterBreak="0">
+  <w:abstractNum w:abstractNumId="21" w15:restartNumberingAfterBreak="0">
     <w:nsid w:val="680C5683"/>
     <w:multiLevelType w:val="hybridMultilevel"/>
     <w:tmpl w:val="500A1BAC"/>
@@ -48959,7 +49102,7 @@
       </w:rPr>
     </w:lvl>
   </w:abstractNum>
-  <w:abstractNum w:abstractNumId="21" w15:restartNumberingAfterBreak="0">
+  <w:abstractNum w:abstractNumId="22" w15:restartNumberingAfterBreak="0">
     <w:nsid w:val="697A457A"/>
     <w:multiLevelType w:val="multilevel"/>
     <w:tmpl w:val="24426044"/>
@@ -49072,7 +49215,7 @@
       </w:rPr>
     </w:lvl>
   </w:abstractNum>
-  <w:abstractNum w:abstractNumId="22" w15:restartNumberingAfterBreak="0">
+  <w:abstractNum w:abstractNumId="23" w15:restartNumberingAfterBreak="0">
     <w:nsid w:val="7A6F4153"/>
     <w:multiLevelType w:val="hybridMultilevel"/>
     <w:tmpl w:val="D91E0E08"/>
@@ -49184,7 +49327,7 @@
       </w:rPr>
     </w:lvl>
   </w:abstractNum>
-  <w:abstractNum w:abstractNumId="23" w15:restartNumberingAfterBreak="0">
+  <w:abstractNum w:abstractNumId="24" w15:restartNumberingAfterBreak="0">
     <w:nsid w:val="7E45022D"/>
     <w:multiLevelType w:val="multilevel"/>
     <w:tmpl w:val="6616F35E"/>
@@ -49297,7 +49440,7 @@
       </w:rPr>
     </w:lvl>
   </w:abstractNum>
-  <w:abstractNum w:abstractNumId="24" w15:restartNumberingAfterBreak="0">
+  <w:abstractNum w:abstractNumId="25" w15:restartNumberingAfterBreak="0">
     <w:nsid w:val="7EEA334C"/>
     <w:multiLevelType w:val="multilevel"/>
     <w:tmpl w:val="2CDAFAE2"/>
@@ -49410,7 +49553,7 @@
       </w:rPr>
     </w:lvl>
   </w:abstractNum>
-  <w:abstractNum w:abstractNumId="25" w15:restartNumberingAfterBreak="0">
+  <w:abstractNum w:abstractNumId="26" w15:restartNumberingAfterBreak="0">
     <w:nsid w:val="7F554317"/>
     <w:multiLevelType w:val="hybridMultilevel"/>
     <w:tmpl w:val="D5DE5ADA"/>
@@ -49542,13 +49685,13 @@
     <w:abstractNumId w:val="16"/>
   </w:num>
   <w:num w:numId="7" w16cid:durableId="986207373">
-    <w:abstractNumId w:val="23"/>
+    <w:abstractNumId w:val="24"/>
   </w:num>
   <w:num w:numId="8" w16cid:durableId="43987990">
     <w:abstractNumId w:val="9"/>
   </w:num>
   <w:num w:numId="9" w16cid:durableId="1591573918">
-    <w:abstractNumId w:val="24"/>
+    <w:abstractNumId w:val="25"/>
   </w:num>
   <w:num w:numId="10" w16cid:durableId="178351820">
     <w:abstractNumId w:val="4"/>
@@ -49569,28 +49712,28 @@
     <w:abstractNumId w:val="3"/>
   </w:num>
   <w:num w:numId="16" w16cid:durableId="1978754762">
-    <w:abstractNumId w:val="19"/>
+    <w:abstractNumId w:val="20"/>
   </w:num>
   <w:num w:numId="17" w16cid:durableId="259413627">
-    <w:abstractNumId w:val="25"/>
+    <w:abstractNumId w:val="26"/>
   </w:num>
   <w:num w:numId="18" w16cid:durableId="741222252">
     <w:abstractNumId w:val="11"/>
   </w:num>
   <w:num w:numId="19" w16cid:durableId="1442724648">
-    <w:abstractNumId w:val="21"/>
+    <w:abstractNumId w:val="22"/>
   </w:num>
   <w:num w:numId="20" w16cid:durableId="1951084855">
     <w:abstractNumId w:val="8"/>
   </w:num>
   <w:num w:numId="21" w16cid:durableId="1349604916">
-    <w:abstractNumId w:val="22"/>
+    <w:abstractNumId w:val="23"/>
   </w:num>
   <w:num w:numId="22" w16cid:durableId="2082487221">
     <w:abstractNumId w:val="0"/>
   </w:num>
   <w:num w:numId="23" w16cid:durableId="428552397">
-    <w:abstractNumId w:val="20"/>
+    <w:abstractNumId w:val="21"/>
   </w:num>
   <w:num w:numId="24" w16cid:durableId="82189808">
     <w:abstractNumId w:val="12"/>
@@ -49600,6 +49743,9 @@
   </w:num>
   <w:num w:numId="26" w16cid:durableId="1382241937">
     <w:abstractNumId w:val="13"/>
+  </w:num>
+  <w:num w:numId="27" w16cid:durableId="182670410">
+    <w:abstractNumId w:val="19"/>
   </w:num>
 </w:numbering>
 </file>
@@ -52074,28 +52220,28 @@
 </file>
 
 <file path=customXml/item1.xml><?xml version="1.0" encoding="utf-8"?>
-<b:Sources xmlns:b="http://schemas.openxmlformats.org/officeDocument/2006/bibliography" xmlns="http://schemas.openxmlformats.org/officeDocument/2006/bibliography" SelectedStyle="/APASixthEditionOfficeOnline.xsl" StyleName="APA" Version="6"/>
-</file>
-
-<file path=customXml/item2.xml><?xml version="1.0" encoding="utf-8"?>
 <go:gDocsCustomXmlDataStorage xmlns:go="http://customooxmlschemas.google.com/" xmlns:r="http://schemas.openxmlformats.org/officeDocument/2006/relationships">
   <go:docsCustomData xmlns:go="http://customooxmlschemas.google.com/" roundtripDataSignature="AMtx7mg5YblEUaDJK1rkdy3YAYMu8VKBkw==">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</go:docsCustomData>
 </go:gDocsCustomXmlDataStorage>
 </file>
 
-<file path=customXml/itemProps1.xml><?xml version="1.0" encoding="utf-8"?>
-<ds:datastoreItem xmlns:ds="http://schemas.openxmlformats.org/officeDocument/2006/customXml" ds:itemID="{7FA36FF3-35B4-8D4A-9AAD-84EC0711EDBF}">
-  <ds:schemaRefs>
-    <ds:schemaRef ds:uri="http://schemas.openxmlformats.org/officeDocument/2006/bibliography"/>
-  </ds:schemaRefs>
-</ds:datastoreItem>
+<file path=customXml/item2.xml><?xml version="1.0" encoding="utf-8"?>
+<b:Sources xmlns:b="http://schemas.openxmlformats.org/officeDocument/2006/bibliography" xmlns="http://schemas.openxmlformats.org/officeDocument/2006/bibliography" SelectedStyle="/APASixthEditionOfficeOnline.xsl" StyleName="APA" Version="6"/>
 </file>
 
-<file path=customXml/itemProps2.xml><?xml version="1.0" encoding="utf-8"?>
+<file path=customXml/itemProps1.xml><?xml version="1.0" encoding="utf-8"?>
 <ds:datastoreItem xmlns:ds="http://schemas.openxmlformats.org/officeDocument/2006/customXml" ds:itemID="{11111111-1234-1234-1234-123412341234}">
   <ds:schemaRefs>
     <ds:schemaRef ds:uri="http://customooxmlschemas.google.com/"/>
     <ds:schemaRef ds:uri="http://schemas.openxmlformats.org/officeDocument/2006/relationships"/>
   </ds:schemaRefs>
 </ds:datastoreItem>
+</file>
+
+<file path=customXml/itemProps2.xml><?xml version="1.0" encoding="utf-8"?>
+<ds:datastoreItem xmlns:ds="http://schemas.openxmlformats.org/officeDocument/2006/customXml" ds:itemID="{7FA36FF3-35B4-8D4A-9AAD-84EC0711EDBF}">
+  <ds:schemaRefs>
+    <ds:schemaRef ds:uri="http://schemas.openxmlformats.org/officeDocument/2006/bibliography"/>
+  </ds:schemaRefs>
+</ds:datastoreItem>
 </file>
</xml_diff>

<commit_message>
updated docgen to accomade multiple arch design solutions
</commit_message>
<xml_diff>
--- a/document-generation/templates/dow-template.docx
+++ b/document-generation/templates/dow-template.docx
@@ -6285,1215 +6285,848 @@
         <w:t>{END-IF}</w:t>
       </w:r>
     </w:p>
+    <w:p>
+      <w:r>
+        <w:t>4.1.3 {</w:t>
+      </w:r>
+      <w:proofErr w:type="spellStart"/>
+      <w:proofErr w:type="gramStart"/>
+      <w:r>
+        <w:t>dowArchDesignReq</w:t>
+      </w:r>
+      <w:proofErr w:type="spellEnd"/>
+      <w:r>
+        <w:t xml:space="preserve"> ?</w:t>
+      </w:r>
+      <w:proofErr w:type="gramEnd"/>
+      <w:r>
+        <w:t xml:space="preserve"> `Architectural design solution</w:t>
+      </w:r>
+      <w:proofErr w:type="gramStart"/>
+      <w:r>
+        <w:t>` :</w:t>
+      </w:r>
+      <w:proofErr w:type="gramEnd"/>
+      <w:r>
+        <w:t xml:space="preserve"> `Reserved` }</w:t>
+      </w:r>
+    </w:p>
+    <w:p>
+      <w:r>
+        <w:t xml:space="preserve">{IF </w:t>
+      </w:r>
+      <w:proofErr w:type="spellStart"/>
+      <w:proofErr w:type="gramStart"/>
+      <w:r>
+        <w:t>dowArchDesignReq</w:t>
+      </w:r>
+      <w:proofErr w:type="spellEnd"/>
+      <w:r>
+        <w:t xml:space="preserve"> }</w:t>
+      </w:r>
+      <w:proofErr w:type="gramEnd"/>
+    </w:p>
+    <w:p>
+      <w:pPr>
+        <w:rPr>
+          <w:u w:val="single"/>
+        </w:rPr>
+      </w:pPr>
+      <w:r>
+        <w:tab/>
+        <w:t>4.1.3.1</w:t>
+      </w:r>
+      <w:r>
+        <w:t xml:space="preserve"> </w:t>
+      </w:r>
+      <w:r>
+        <w:rPr>
+          <w:u w:val="single"/>
+        </w:rPr>
+        <w:t>{ dowArchDesignReq.designIL</w:t>
+      </w:r>
+      <w:proofErr w:type="gramStart"/>
+      <w:r>
+        <w:rPr>
+          <w:u w:val="single"/>
+        </w:rPr>
+        <w:t>2 ?</w:t>
+      </w:r>
+      <w:proofErr w:type="gramEnd"/>
+      <w:r>
+        <w:rPr>
+          <w:u w:val="single"/>
+        </w:rPr>
+        <w:t xml:space="preserve"> `Unclassif</w:t>
+      </w:r>
+      <w:r>
+        <w:rPr>
+          <w:u w:val="single"/>
+        </w:rPr>
+        <w:t>i</w:t>
+      </w:r>
+      <w:r>
+        <w:rPr>
+          <w:u w:val="single"/>
+        </w:rPr>
+        <w:t>ed/IL2</w:t>
+      </w:r>
+      <w:proofErr w:type="gramStart"/>
+      <w:r>
+        <w:rPr>
+          <w:u w:val="single"/>
+        </w:rPr>
+        <w:t>` :</w:t>
+      </w:r>
+      <w:proofErr w:type="gramEnd"/>
+      <w:r>
+        <w:rPr>
+          <w:u w:val="single"/>
+        </w:rPr>
+        <w:t xml:space="preserve"> `Reserved`}</w:t>
+      </w:r>
+    </w:p>
     <w:p/>
     <w:p>
-      <w:pPr>
-        <w:rPr>
-          <w:color w:val="000000" w:themeColor="text1"/>
-        </w:rPr>
-      </w:pPr>
+      <w:r>
+        <w:tab/>
+      </w:r>
+      <w:r>
+        <w:tab/>
+      </w:r>
+      <w:r>
+        <w:t>{IF dowArchDesignReq.designIL2}</w:t>
+      </w:r>
+    </w:p>
+    <w:p>
+      <w:r>
+        <w:tab/>
+      </w:r>
+      <w:r>
+        <w:tab/>
+      </w:r>
+      <w:r>
+        <w:t xml:space="preserve">Please provide a detailed statement identifying the outcomes and objectives for this requirement: </w:t>
+      </w:r>
+      <w:r>
+        <w:tab/>
+      </w:r>
+      <w:r>
+        <w:tab/>
+      </w:r>
+      <w:r>
+        <w:tab/>
+      </w:r>
+      <w:r>
+        <w:t>{dowArchDesignReq.designIL</w:t>
+      </w:r>
+      <w:proofErr w:type="gramStart"/>
+      <w:r>
+        <w:t>2.statement</w:t>
+      </w:r>
+      <w:proofErr w:type="gramEnd"/>
+      <w:r>
+        <w:t>}</w:t>
+      </w:r>
+    </w:p>
+    <w:p/>
+    <w:p>
+      <w:r>
+        <w:lastRenderedPageBreak/>
+        <w:tab/>
+      </w:r>
+      <w:r>
+        <w:tab/>
+      </w:r>
+      <w:r>
+        <w:t>Applicable application(s): {dowArchDesignReq.designIL</w:t>
+      </w:r>
+      <w:proofErr w:type="gramStart"/>
+      <w:r>
+        <w:t>2.applicationsNeedingDesign</w:t>
+      </w:r>
+      <w:proofErr w:type="gramEnd"/>
+      <w:r>
+        <w:t>}</w:t>
+      </w:r>
+    </w:p>
+    <w:p/>
+    <w:p>
+      <w:r>
+        <w:tab/>
+      </w:r>
+      <w:r>
+        <w:tab/>
+      </w:r>
+      <w:r>
+        <w:t>External factors to consider regarding the deployment: {dowArchDesignReq.designIL</w:t>
+      </w:r>
+      <w:proofErr w:type="gramStart"/>
+      <w:r>
+        <w:t>2.externalFactors</w:t>
+      </w:r>
+      <w:proofErr w:type="gramEnd"/>
+      <w:r>
+        <w:t>}</w:t>
+      </w:r>
+    </w:p>
+    <w:p>
+      <w:r>
+        <w:tab/>
+      </w:r>
+      <w:r>
+        <w:tab/>
+      </w:r>
+    </w:p>
+    <w:p>
+      <w:r>
+        <w:t>{END-IF}</w:t>
+      </w:r>
+    </w:p>
+    <w:p>
+      <w:r>
+        <w:tab/>
+        <w:t>4.1.3.2</w:t>
+      </w:r>
+      <w:r>
+        <w:t xml:space="preserve"> </w:t>
+      </w:r>
+      <w:r>
+        <w:rPr>
+          <w:u w:val="single"/>
+        </w:rPr>
+        <w:t>{ dowArchDesignReq.designIL</w:t>
+      </w:r>
+      <w:proofErr w:type="gramStart"/>
+      <w:r>
+        <w:rPr>
+          <w:u w:val="single"/>
+        </w:rPr>
+        <w:t>4 ?</w:t>
+      </w:r>
+      <w:proofErr w:type="gramEnd"/>
+      <w:r>
+        <w:rPr>
+          <w:u w:val="single"/>
+        </w:rPr>
+        <w:t xml:space="preserve"> `</w:t>
+      </w:r>
+      <w:proofErr w:type="spellStart"/>
+      <w:r>
+        <w:rPr>
+          <w:u w:val="single"/>
+        </w:rPr>
+        <w:t>Unclassifed</w:t>
+      </w:r>
+      <w:proofErr w:type="spellEnd"/>
+      <w:r>
+        <w:rPr>
+          <w:u w:val="single"/>
+        </w:rPr>
+        <w:t>/IL4</w:t>
+      </w:r>
+      <w:proofErr w:type="gramStart"/>
+      <w:r>
+        <w:rPr>
+          <w:u w:val="single"/>
+        </w:rPr>
+        <w:t>` :</w:t>
+      </w:r>
+      <w:proofErr w:type="gramEnd"/>
+      <w:r>
+        <w:rPr>
+          <w:u w:val="single"/>
+        </w:rPr>
+        <w:t xml:space="preserve"> `Reserved`}</w:t>
+      </w:r>
+    </w:p>
+    <w:p/>
+    <w:p>
+      <w:r>
+        <w:tab/>
+      </w:r>
+      <w:r>
+        <w:tab/>
+      </w:r>
+      <w:r>
+        <w:t>{IF dowArchDesignReq.designIL4}</w:t>
+      </w:r>
+    </w:p>
+    <w:p>
+      <w:r>
+        <w:tab/>
+      </w:r>
+      <w:r>
+        <w:tab/>
+      </w:r>
+      <w:r>
+        <w:t xml:space="preserve">Please provide a detailed statement identifying the outcomes and objectives for this requirement: </w:t>
+      </w:r>
+      <w:r>
+        <w:tab/>
+      </w:r>
+      <w:r>
+        <w:tab/>
+      </w:r>
+      <w:r>
+        <w:tab/>
+      </w:r>
+      <w:r>
+        <w:t>{dowArchDesignReq.designIL</w:t>
+      </w:r>
+      <w:proofErr w:type="gramStart"/>
+      <w:r>
+        <w:t>4.statement</w:t>
+      </w:r>
+      <w:proofErr w:type="gramEnd"/>
+      <w:r>
+        <w:t>}</w:t>
+      </w:r>
+    </w:p>
+    <w:p>
+      <w:r>
+        <w:tab/>
+      </w:r>
+      <w:r>
+        <w:tab/>
+      </w:r>
+    </w:p>
+    <w:p>
+      <w:r>
+        <w:tab/>
+      </w:r>
+      <w:r>
+        <w:tab/>
+      </w:r>
+      <w:r>
+        <w:t>Applicable application(s): {dowArchDesignReq.designIL</w:t>
+      </w:r>
+      <w:proofErr w:type="gramStart"/>
+      <w:r>
+        <w:t>4.applicationsNeedingDesign</w:t>
+      </w:r>
+      <w:proofErr w:type="gramEnd"/>
+      <w:r>
+        <w:t>}</w:t>
+      </w:r>
+    </w:p>
+    <w:p>
+      <w:r>
+        <w:tab/>
+      </w:r>
+      <w:r>
+        <w:tab/>
+      </w:r>
+    </w:p>
+    <w:p>
+      <w:r>
+        <w:tab/>
+      </w:r>
+      <w:r>
+        <w:tab/>
+      </w:r>
+      <w:r>
+        <w:t>External factors to consider regarding the deployment: {dowArchDesignReq.designIL</w:t>
+      </w:r>
+      <w:proofErr w:type="gramStart"/>
+      <w:r>
+        <w:t>4.externalFactors</w:t>
+      </w:r>
+      <w:proofErr w:type="gramEnd"/>
+      <w:r>
+        <w:t>}</w:t>
+      </w:r>
+    </w:p>
+    <w:p>
+      <w:r>
+        <w:tab/>
+      </w:r>
+      <w:r>
+        <w:tab/>
+      </w:r>
+      <w:r>
+        <w:tab/>
+      </w:r>
+    </w:p>
+    <w:p>
+      <w:r>
+        <w:t>{END-IF}</w:t>
+      </w:r>
+    </w:p>
+    <w:p>
+      <w:pPr>
+        <w:rPr>
+          <w:u w:val="single"/>
+        </w:rPr>
+      </w:pPr>
+      <w:r>
+        <w:tab/>
+        <w:t xml:space="preserve">4.1.3.3 </w:t>
+      </w:r>
+      <w:r>
+        <w:rPr>
+          <w:u w:val="single"/>
+        </w:rPr>
+        <w:t>{ dowArchDesignReq.designIL</w:t>
+      </w:r>
+      <w:proofErr w:type="gramStart"/>
+      <w:r>
+        <w:rPr>
+          <w:u w:val="single"/>
+        </w:rPr>
+        <w:t>5 ?</w:t>
+      </w:r>
+      <w:proofErr w:type="gramEnd"/>
+      <w:r>
+        <w:rPr>
+          <w:u w:val="single"/>
+        </w:rPr>
+        <w:t xml:space="preserve"> `</w:t>
+      </w:r>
+      <w:proofErr w:type="spellStart"/>
+      <w:r>
+        <w:rPr>
+          <w:u w:val="single"/>
+        </w:rPr>
+        <w:t>Unclassifed</w:t>
+      </w:r>
+      <w:proofErr w:type="spellEnd"/>
+      <w:r>
+        <w:rPr>
+          <w:u w:val="single"/>
+        </w:rPr>
+        <w:t>/IL5</w:t>
+      </w:r>
+      <w:proofErr w:type="gramStart"/>
+      <w:r>
+        <w:rPr>
+          <w:u w:val="single"/>
+        </w:rPr>
+        <w:t>` :</w:t>
+      </w:r>
+      <w:proofErr w:type="gramEnd"/>
+      <w:r>
+        <w:rPr>
+          <w:u w:val="single"/>
+        </w:rPr>
+        <w:t xml:space="preserve"> `Reserved`}</w:t>
+      </w:r>
+    </w:p>
+    <w:p/>
+    <w:p>
+      <w:r>
+        <w:tab/>
+      </w:r>
+      <w:r>
+        <w:tab/>
+        <w:t>{IF dowArchDesignReq.designIL5}</w:t>
+      </w:r>
+    </w:p>
+    <w:p>
+      <w:r>
+        <w:tab/>
+      </w:r>
+      <w:r>
+        <w:tab/>
+      </w:r>
+      <w:r>
+        <w:t xml:space="preserve">Please provide a detailed statement identifying the outcomes and objectives for this requirement: </w:t>
+      </w:r>
+      <w:r>
+        <w:tab/>
+      </w:r>
+      <w:r>
+        <w:tab/>
+      </w:r>
+      <w:r>
+        <w:tab/>
+      </w:r>
+      <w:r>
+        <w:t>{dowArchDesignReq.designIL</w:t>
+      </w:r>
+      <w:proofErr w:type="gramStart"/>
+      <w:r>
+        <w:t>5.statement</w:t>
+      </w:r>
+      <w:proofErr w:type="gramEnd"/>
+      <w:r>
+        <w:t>}</w:t>
+      </w:r>
+    </w:p>
+    <w:p/>
+    <w:p>
+      <w:r>
+        <w:tab/>
+      </w:r>
+      <w:r>
+        <w:tab/>
+      </w:r>
+      <w:r>
+        <w:t>Applicable application(s): {dowArchDesignReq.designIL</w:t>
+      </w:r>
+      <w:proofErr w:type="gramStart"/>
+      <w:r>
+        <w:t>5.applicationsNeedingDesign</w:t>
+      </w:r>
+      <w:proofErr w:type="gramEnd"/>
+      <w:r>
+        <w:t>}</w:t>
+      </w:r>
+    </w:p>
+    <w:p/>
+    <w:p>
+      <w:r>
+        <w:tab/>
+      </w:r>
+      <w:r>
+        <w:tab/>
+      </w:r>
+      <w:r>
+        <w:t>External factors to consider regarding the deployment: {dowArchDesignReq.designIL</w:t>
+      </w:r>
+      <w:proofErr w:type="gramStart"/>
+      <w:r>
+        <w:t>5.externalFactors</w:t>
+      </w:r>
+      <w:proofErr w:type="gramEnd"/>
+      <w:r>
+        <w:t>}</w:t>
+      </w:r>
+    </w:p>
+    <w:p>
+      <w:r>
+        <w:tab/>
+      </w:r>
+    </w:p>
+    <w:p>
+      <w:r>
+        <w:t>{END-IF}</w:t>
+      </w:r>
+    </w:p>
+    <w:p>
+      <w:pPr>
+        <w:rPr>
+          <w:u w:val="single"/>
+        </w:rPr>
+      </w:pPr>
+      <w:r>
+        <w:tab/>
+        <w:t xml:space="preserve">4.1.3.4 </w:t>
+      </w:r>
+      <w:r>
+        <w:rPr>
+          <w:u w:val="single"/>
+        </w:rPr>
+        <w:t>{ dowArchDesignReq.designIL</w:t>
+      </w:r>
+      <w:proofErr w:type="gramStart"/>
+      <w:r>
+        <w:rPr>
+          <w:u w:val="single"/>
+        </w:rPr>
+        <w:t>6 ?</w:t>
+      </w:r>
+      <w:proofErr w:type="gramEnd"/>
+      <w:r>
+        <w:rPr>
+          <w:u w:val="single"/>
+        </w:rPr>
+        <w:t xml:space="preserve"> `Secret/IL6</w:t>
+      </w:r>
+      <w:proofErr w:type="gramStart"/>
+      <w:r>
+        <w:rPr>
+          <w:u w:val="single"/>
+        </w:rPr>
+        <w:t>` :</w:t>
+      </w:r>
+      <w:proofErr w:type="gramEnd"/>
+      <w:r>
+        <w:rPr>
+          <w:u w:val="single"/>
+        </w:rPr>
+        <w:t xml:space="preserve"> `Reserved`}</w:t>
+      </w:r>
+    </w:p>
+    <w:p/>
+    <w:p>
+      <w:r>
+        <w:tab/>
+      </w:r>
+      <w:r>
+        <w:tab/>
+        <w:t>{IF dowArchDesignReq.designIL6}</w:t>
+      </w:r>
+    </w:p>
+    <w:p>
+      <w:r>
+        <w:tab/>
+      </w:r>
+      <w:r>
+        <w:tab/>
+      </w:r>
+      <w:r>
+        <w:t xml:space="preserve">Please provide a detailed statement identifying the outcomes and objectives for this requirement: </w:t>
+      </w:r>
+      <w:r>
+        <w:tab/>
+      </w:r>
+      <w:r>
+        <w:tab/>
+      </w:r>
+      <w:r>
+        <w:tab/>
+      </w:r>
+      <w:r>
+        <w:t>{dowArchDesignReq.designIL</w:t>
+      </w:r>
+      <w:proofErr w:type="gramStart"/>
+      <w:r>
+        <w:t>6.statement</w:t>
+      </w:r>
+      <w:proofErr w:type="gramEnd"/>
+      <w:r>
+        <w:t>}</w:t>
+      </w:r>
+    </w:p>
+    <w:p/>
+    <w:p>
+      <w:r>
+        <w:tab/>
+      </w:r>
+      <w:r>
+        <w:tab/>
+      </w:r>
+      <w:r>
+        <w:t>Applicable application(s): {dowArchDesignReq.designIL</w:t>
+      </w:r>
+      <w:proofErr w:type="gramStart"/>
+      <w:r>
+        <w:t>6.applicationsNeedingDesign</w:t>
+      </w:r>
+      <w:proofErr w:type="gramEnd"/>
+      <w:r>
+        <w:t>}</w:t>
+      </w:r>
+    </w:p>
+    <w:p/>
+    <w:p>
+      <w:r>
+        <w:tab/>
+      </w:r>
+      <w:r>
+        <w:tab/>
+      </w:r>
+      <w:r>
+        <w:t>External factors to consider regarding the deployment: {dowArchDesignReq.designIL</w:t>
+      </w:r>
+      <w:proofErr w:type="gramStart"/>
+      <w:r>
+        <w:t>6.externalFactors</w:t>
+      </w:r>
+      <w:proofErr w:type="gramEnd"/>
+      <w:r>
+        <w:t>}</w:t>
+      </w:r>
+    </w:p>
+    <w:p>
+      <w:r>
+        <w:tab/>
+      </w:r>
+    </w:p>
+    <w:p>
+      <w:r>
+        <w:t>{END-IF}</w:t>
+      </w:r>
+    </w:p>
+    <w:p>
+      <w:pPr>
+        <w:rPr>
+          <w:u w:val="single"/>
+        </w:rPr>
+      </w:pPr>
+      <w:r>
+        <w:tab/>
+        <w:t xml:space="preserve">4.1.3.5 </w:t>
+      </w:r>
+      <w:proofErr w:type="gramStart"/>
+      <w:r>
+        <w:rPr>
+          <w:u w:val="single"/>
+        </w:rPr>
+        <w:t xml:space="preserve">{ </w:t>
+      </w:r>
+      <w:proofErr w:type="spellStart"/>
+      <w:r>
+        <w:rPr>
+          <w:u w:val="single"/>
+        </w:rPr>
+        <w:t>dowArchDesignReq.designTS</w:t>
+      </w:r>
+      <w:proofErr w:type="spellEnd"/>
+      <w:proofErr w:type="gramEnd"/>
+      <w:r>
+        <w:rPr>
+          <w:u w:val="single"/>
+        </w:rPr>
+        <w:t xml:space="preserve"> ? `Top Secret</w:t>
+      </w:r>
+      <w:proofErr w:type="gramStart"/>
+      <w:r>
+        <w:rPr>
+          <w:u w:val="single"/>
+        </w:rPr>
+        <w:t>` :</w:t>
+      </w:r>
+      <w:proofErr w:type="gramEnd"/>
+      <w:r>
+        <w:rPr>
+          <w:u w:val="single"/>
+        </w:rPr>
+        <w:t xml:space="preserve"> `Reserved`}</w:t>
+      </w:r>
+    </w:p>
+    <w:p/>
+    <w:p>
+      <w:r>
+        <w:tab/>
+      </w:r>
+      <w:r>
+        <w:tab/>
+        <w:t xml:space="preserve">{IF </w:t>
+      </w:r>
+      <w:proofErr w:type="spellStart"/>
+      <w:r>
+        <w:t>dowArchDesignReq.design</w:t>
+      </w:r>
+      <w:r>
+        <w:t>TS</w:t>
+      </w:r>
+      <w:proofErr w:type="spellEnd"/>
+      <w:r>
+        <w:t>}</w:t>
+      </w:r>
+    </w:p>
+    <w:p>
+      <w:r>
+        <w:tab/>
+      </w:r>
+      <w:r>
+        <w:tab/>
+      </w:r>
+      <w:r>
+        <w:t xml:space="preserve">Please provide a detailed statement identifying the outcomes and objectives for this requirement: </w:t>
+      </w:r>
+      <w:r>
+        <w:tab/>
+      </w:r>
+      <w:r>
+        <w:tab/>
+      </w:r>
+      <w:r>
+        <w:tab/>
+      </w:r>
       <w:r>
         <w:t>{</w:t>
       </w:r>
-      <w:proofErr w:type="gramStart"/>
-      <w:r>
-        <w:t>IF !</w:t>
-      </w:r>
-      <w:proofErr w:type="spellStart"/>
-      <w:r>
-        <w:rPr>
-          <w:rFonts w:eastAsia="Calibri"/>
-          <w:color w:val="000000" w:themeColor="text1"/>
-        </w:rPr>
-        <w:t>dowArchDesignReq</w:t>
-      </w:r>
-      <w:proofErr w:type="spellEnd"/>
-      <w:proofErr w:type="gramEnd"/>
-      <w:r>
-        <w:rPr>
-          <w:color w:val="000000" w:themeColor="text1"/>
-        </w:rPr>
+      <w:proofErr w:type="spellStart"/>
+      <w:proofErr w:type="gramStart"/>
+      <w:r>
+        <w:t>dowArchDesignReq.design</w:t>
+      </w:r>
+      <w:r>
+        <w:t>TS</w:t>
+      </w:r>
+      <w:r>
+        <w:t>.statement</w:t>
+      </w:r>
+      <w:proofErr w:type="spellEnd"/>
+      <w:proofErr w:type="gramEnd"/>
+      <w:r>
         <w:t>}</w:t>
       </w:r>
+    </w:p>
+    <w:p/>
+    <w:p>
+      <w:r>
+        <w:tab/>
+      </w:r>
+      <w:r>
+        <w:tab/>
+      </w:r>
+      <w:r>
+        <w:t>Applicable application(s): {</w:t>
+      </w:r>
+      <w:proofErr w:type="spellStart"/>
+      <w:proofErr w:type="gramStart"/>
+      <w:r>
+        <w:t>dowArchDesignReq.design</w:t>
+      </w:r>
+      <w:r>
+        <w:t>TS</w:t>
+      </w:r>
+      <w:r>
+        <w:t>.applicationsNeedingDesign</w:t>
+      </w:r>
+      <w:proofErr w:type="spellEnd"/>
+      <w:proofErr w:type="gramEnd"/>
+      <w:r>
+        <w:t>}</w:t>
+      </w:r>
+    </w:p>
+    <w:p/>
+    <w:p>
+      <w:r>
+        <w:tab/>
+      </w:r>
+      <w:r>
+        <w:tab/>
+      </w:r>
+      <w:r>
+        <w:t>External factors to consider regarding the deployment: {</w:t>
+      </w:r>
+      <w:proofErr w:type="spellStart"/>
+      <w:proofErr w:type="gramStart"/>
+      <w:r>
+        <w:t>dowArchDesignReq.design</w:t>
+      </w:r>
+      <w:r>
+        <w:t>TS</w:t>
+      </w:r>
+      <w:r>
+        <w:t>.externalFactors</w:t>
+      </w:r>
+      <w:proofErr w:type="spellEnd"/>
+      <w:proofErr w:type="gramEnd"/>
+      <w:r>
+        <w:t>}</w:t>
+      </w:r>
+    </w:p>
+    <w:p>
+      <w:r>
+        <w:tab/>
+      </w:r>
+    </w:p>
+    <w:p>
+      <w:r>
+        <w:t>{END-IF}</w:t>
+      </w:r>
+    </w:p>
+    <w:p>
+      <w:r>
+        <w:lastRenderedPageBreak/>
+        <w:t>{END-IF}</w:t>
+      </w:r>
+      <w:r>
+        <w:tab/>
+      </w:r>
+    </w:p>
+    <w:p>
+      <w:proofErr w:type="gramStart"/>
       <w:r>
         <w:rPr>
           <w:b/>
         </w:rPr>
-        <w:t>4.1.3</w:t>
-      </w:r>
-      <w:r>
-        <w:t xml:space="preserve">  </w:t>
-      </w:r>
-      <w:r>
-        <w:rPr>
-          <w:color w:val="000000" w:themeColor="text1"/>
-          <w:u w:val="single"/>
-        </w:rPr>
-        <w:t>Reserved</w:t>
-      </w:r>
-    </w:p>
-    <w:p>
-      <w:pPr>
-        <w:rPr>
-          <w:color w:val="000000" w:themeColor="text1"/>
-        </w:rPr>
-      </w:pPr>
-    </w:p>
-    <w:p>
-      <w:pPr>
-        <w:rPr>
-          <w:color w:val="000000" w:themeColor="text1"/>
-        </w:rPr>
-      </w:pPr>
-      <w:r>
-        <w:rPr>
-          <w:color w:val="000000" w:themeColor="text1"/>
-        </w:rPr>
-        <w:t>{END-</w:t>
-      </w:r>
-      <w:proofErr w:type="gramStart"/>
-      <w:r>
-        <w:rPr>
-          <w:color w:val="000000" w:themeColor="text1"/>
-        </w:rPr>
-        <w:t>IF}</w:t>
-      </w:r>
-      <w:r>
-        <w:t>{</w:t>
-      </w:r>
-      <w:proofErr w:type="gramEnd"/>
-      <w:r>
-        <w:t xml:space="preserve"> IF </w:t>
-      </w:r>
-      <w:proofErr w:type="spellStart"/>
-      <w:r>
-        <w:rPr>
-          <w:rFonts w:eastAsia="Calibri"/>
-          <w:color w:val="000000" w:themeColor="text1"/>
-        </w:rPr>
-        <w:t>dowArchDesignReq</w:t>
-      </w:r>
-      <w:proofErr w:type="spellEnd"/>
-      <w:r>
-        <w:rPr>
-          <w:color w:val="000000" w:themeColor="text1"/>
-        </w:rPr>
-        <w:t>}</w:t>
-      </w:r>
-      <w:r>
-        <w:rPr>
-          <w:b/>
-        </w:rPr>
-        <w:t>4.1.3</w:t>
-      </w:r>
-      <w:r>
-        <w:t xml:space="preserve">  </w:t>
-      </w:r>
-      <w:r>
-        <w:rPr>
-          <w:color w:val="000000" w:themeColor="text1"/>
-          <w:u w:val="single"/>
-        </w:rPr>
-        <w:t xml:space="preserve">{ </w:t>
-      </w:r>
-      <w:proofErr w:type="spellStart"/>
-      <w:r>
-        <w:rPr>
-          <w:rFonts w:eastAsia="Calibri"/>
-          <w:color w:val="000000" w:themeColor="text1"/>
-          <w:u w:val="single"/>
-        </w:rPr>
-        <w:t>dowArchDesignReq</w:t>
-      </w:r>
-      <w:r>
-        <w:rPr>
-          <w:color w:val="000000" w:themeColor="text1"/>
-          <w:u w:val="single"/>
-        </w:rPr>
-        <w:t>.statement</w:t>
-      </w:r>
-      <w:proofErr w:type="spellEnd"/>
-      <w:r>
-        <w:rPr>
-          <w:color w:val="000000" w:themeColor="text1"/>
-          <w:u w:val="single"/>
-        </w:rPr>
-        <w:t xml:space="preserve"> || </w:t>
-      </w:r>
-      <w:proofErr w:type="spellStart"/>
-      <w:r>
-        <w:rPr>
-          <w:rFonts w:eastAsia="Calibri"/>
-          <w:color w:val="000000" w:themeColor="text1"/>
-          <w:u w:val="single"/>
-        </w:rPr>
-        <w:t>dowArchDesignReq</w:t>
-      </w:r>
-      <w:r>
-        <w:rPr>
-          <w:color w:val="000000" w:themeColor="text1"/>
-          <w:u w:val="single"/>
-        </w:rPr>
-        <w:t>.applicationsNeedingDesign</w:t>
-      </w:r>
-      <w:proofErr w:type="spellEnd"/>
-      <w:r>
-        <w:rPr>
-          <w:color w:val="000000" w:themeColor="text1"/>
-          <w:u w:val="single"/>
-        </w:rPr>
-        <w:t xml:space="preserve"> || </w:t>
-      </w:r>
-      <w:proofErr w:type="spellStart"/>
-      <w:r>
-        <w:rPr>
-          <w:rFonts w:eastAsia="Calibri"/>
-          <w:color w:val="000000" w:themeColor="text1"/>
-          <w:u w:val="single"/>
-        </w:rPr>
-        <w:t>dowArchDesignReq</w:t>
-      </w:r>
-      <w:r>
-        <w:rPr>
-          <w:color w:val="000000" w:themeColor="text1"/>
-          <w:u w:val="single"/>
-        </w:rPr>
-        <w:t>.dataClassificationLevels.length</w:t>
-      </w:r>
-      <w:proofErr w:type="spellEnd"/>
-      <w:r>
-        <w:rPr>
-          <w:color w:val="000000" w:themeColor="text1"/>
-          <w:u w:val="single"/>
-        </w:rPr>
-        <w:t xml:space="preserve"> &gt; 0 ? `Require an architectural design solution to address a known problem/use-</w:t>
-      </w:r>
-      <w:proofErr w:type="gramStart"/>
-      <w:r>
-        <w:rPr>
-          <w:color w:val="000000" w:themeColor="text1"/>
-          <w:u w:val="single"/>
-        </w:rPr>
-        <w:t>case.`</w:t>
-      </w:r>
-      <w:proofErr w:type="gramEnd"/>
-      <w:r>
-        <w:rPr>
-          <w:color w:val="000000" w:themeColor="text1"/>
-          <w:u w:val="single"/>
-        </w:rPr>
-        <w:t xml:space="preserve"> : `Reserved`}</w:t>
-      </w:r>
-    </w:p>
-    <w:p/>
-    <w:p>
-      <w:pPr>
-        <w:ind w:left="720"/>
-      </w:pPr>
-      <w:r>
-        <w:lastRenderedPageBreak/>
-        <w:t>{</w:t>
-      </w:r>
-      <w:proofErr w:type="gramStart"/>
-      <w:r>
-        <w:t xml:space="preserve">IF </w:t>
-      </w:r>
-      <w:r>
-        <w:rPr>
-          <w:color w:val="000000" w:themeColor="text1"/>
-        </w:rPr>
-        <w:t xml:space="preserve"> </w:t>
-      </w:r>
-      <w:proofErr w:type="spellStart"/>
-      <w:r>
-        <w:rPr>
-          <w:rFonts w:eastAsia="Calibri"/>
-          <w:color w:val="000000" w:themeColor="text1"/>
-        </w:rPr>
-        <w:t>dowArchDesignReq</w:t>
-      </w:r>
-      <w:r>
-        <w:rPr>
-          <w:color w:val="000000" w:themeColor="text1"/>
-        </w:rPr>
-        <w:t>.statement</w:t>
-      </w:r>
-      <w:proofErr w:type="spellEnd"/>
-      <w:proofErr w:type="gramEnd"/>
-      <w:r>
-        <w:rPr>
-          <w:color w:val="000000" w:themeColor="text1"/>
-        </w:rPr>
-        <w:t xml:space="preserve"> || </w:t>
-      </w:r>
-      <w:proofErr w:type="spellStart"/>
-      <w:r>
-        <w:rPr>
-          <w:rFonts w:eastAsia="Calibri"/>
-          <w:color w:val="000000" w:themeColor="text1"/>
-        </w:rPr>
-        <w:t>dowArchDesignReq</w:t>
-      </w:r>
-      <w:r>
-        <w:rPr>
-          <w:color w:val="000000" w:themeColor="text1"/>
-        </w:rPr>
-        <w:t>.applicationsNeedingDesign</w:t>
-      </w:r>
-      <w:proofErr w:type="spellEnd"/>
-      <w:r>
-        <w:rPr>
-          <w:color w:val="000000" w:themeColor="text1"/>
-        </w:rPr>
-        <w:t xml:space="preserve"> || </w:t>
-      </w:r>
-      <w:proofErr w:type="spellStart"/>
-      <w:r>
-        <w:rPr>
-          <w:rFonts w:eastAsia="Calibri"/>
-          <w:color w:val="000000" w:themeColor="text1"/>
-        </w:rPr>
-        <w:t>dowArchDesignReq</w:t>
-      </w:r>
-      <w:r>
-        <w:rPr>
-          <w:color w:val="000000" w:themeColor="text1"/>
-        </w:rPr>
-        <w:t>.dataClassificationLevels.length</w:t>
-      </w:r>
-      <w:proofErr w:type="spellEnd"/>
-      <w:r>
-        <w:rPr>
-          <w:color w:val="000000" w:themeColor="text1"/>
-        </w:rPr>
-        <w:t xml:space="preserve"> &gt; 0}</w:t>
-      </w:r>
-    </w:p>
-    <w:p>
-      <w:pPr>
-        <w:ind w:left="720"/>
-      </w:pPr>
-      <w:r>
-        <w:t>{</w:t>
-      </w:r>
-      <w:proofErr w:type="spellStart"/>
-      <w:r>
-        <w:t>dowArchDesignReq.statement</w:t>
-      </w:r>
-      <w:proofErr w:type="spellEnd"/>
-      <w:r>
-        <w:t>}</w:t>
-      </w:r>
-    </w:p>
-    <w:p>
-      <w:r>
-        <w:tab/>
-        <w:t xml:space="preserve">{EXEC </w:t>
-      </w:r>
-      <w:proofErr w:type="spellStart"/>
-      <w:r>
-        <w:t>designForApps</w:t>
-      </w:r>
-      <w:proofErr w:type="spellEnd"/>
-      <w:r>
-        <w:t xml:space="preserve"> = </w:t>
-      </w:r>
-      <w:proofErr w:type="spellStart"/>
-      <w:r>
-        <w:t>dowArchDesignReq.applicationsNeedingDesign</w:t>
-      </w:r>
-      <w:proofErr w:type="spellEnd"/>
-      <w:r>
-        <w:t>}</w:t>
-      </w:r>
-    </w:p>
-    <w:p/>
-    <w:p>
-      <w:pPr>
-        <w:ind w:left="720"/>
-      </w:pPr>
-      <w:r>
-        <w:t>{</w:t>
-      </w:r>
-      <w:proofErr w:type="spellStart"/>
-      <w:proofErr w:type="gramStart"/>
-      <w:r>
-        <w:t>designForApps</w:t>
-      </w:r>
-      <w:proofErr w:type="spellEnd"/>
-      <w:r>
-        <w:t xml:space="preserve"> ?</w:t>
-      </w:r>
-      <w:proofErr w:type="gramEnd"/>
-      <w:r>
-        <w:t xml:space="preserve"> `Applicable applications are ` + </w:t>
-      </w:r>
-      <w:proofErr w:type="spellStart"/>
-      <w:proofErr w:type="gramStart"/>
-      <w:r>
-        <w:t>designForApps</w:t>
-      </w:r>
-      <w:proofErr w:type="spellEnd"/>
-      <w:r>
-        <w:t xml:space="preserve"> :</w:t>
-      </w:r>
-      <w:proofErr w:type="gramEnd"/>
-      <w:r>
-        <w:t xml:space="preserve"> ` There are no specific application requirements.`}</w:t>
-      </w:r>
-    </w:p>
-    <w:p>
-      <w:pPr>
-        <w:ind w:left="720" w:firstLine="720"/>
-      </w:pPr>
-    </w:p>
-    <w:p>
-      <w:pPr>
-        <w:ind w:firstLine="720"/>
-      </w:pPr>
-      <w:r>
-        <w:t xml:space="preserve">{IF </w:t>
-      </w:r>
-      <w:proofErr w:type="spellStart"/>
-      <w:proofErr w:type="gramStart"/>
-      <w:r>
-        <w:t>dowArchDesignReq.dataClassificationLevels.length</w:t>
-      </w:r>
-      <w:proofErr w:type="spellEnd"/>
-      <w:proofErr w:type="gramEnd"/>
-      <w:r>
-        <w:t xml:space="preserve"> &gt; 0}</w:t>
-      </w:r>
-    </w:p>
-    <w:p>
-      <w:pPr>
-        <w:ind w:firstLine="720"/>
-      </w:pPr>
-      <w:r>
-        <w:t>Classification level(s):</w:t>
-      </w:r>
-    </w:p>
-    <w:p>
-      <w:pPr>
-        <w:ind w:firstLine="720"/>
-      </w:pPr>
-      <w:r>
-        <w:t xml:space="preserve">{EXEC </w:t>
-      </w:r>
-      <w:proofErr w:type="spellStart"/>
-      <w:r>
-        <w:t>dataLevels</w:t>
-      </w:r>
-      <w:proofErr w:type="spellEnd"/>
-      <w:r>
-        <w:t xml:space="preserve"> = </w:t>
-      </w:r>
-      <w:proofErr w:type="spellStart"/>
-      <w:proofErr w:type="gramStart"/>
-      <w:r>
-        <w:t>filterDataLevels</w:t>
-      </w:r>
-      <w:proofErr w:type="spellEnd"/>
-      <w:r>
-        <w:t>(</w:t>
-      </w:r>
-      <w:proofErr w:type="spellStart"/>
-      <w:proofErr w:type="gramEnd"/>
-      <w:r>
-        <w:t>dowArchDesignReq.dataClassificationLevels</w:t>
-      </w:r>
-      <w:proofErr w:type="spellEnd"/>
-      <w:r>
-        <w:t>)}</w:t>
-      </w:r>
-    </w:p>
-    <w:p>
-      <w:pPr>
-        <w:ind w:firstLine="720"/>
-      </w:pPr>
-      <w:r>
-        <w:t>{END-IF}</w:t>
-      </w:r>
-    </w:p>
-    <w:p>
-      <w:pPr>
-        <w:ind w:firstLine="720"/>
-        <w:rPr>
-          <w:color w:val="92D050"/>
-        </w:rPr>
-      </w:pPr>
-      <w:r>
-        <w:rPr>
-          <w:color w:val="92D050"/>
-        </w:rPr>
-        <w:t xml:space="preserve">{IF </w:t>
-      </w:r>
-      <w:proofErr w:type="spellStart"/>
-      <w:r>
-        <w:rPr>
-          <w:color w:val="92D050"/>
-        </w:rPr>
-        <w:t>dataLevels.unclassified</w:t>
-      </w:r>
-      <w:proofErr w:type="spellEnd"/>
-      <w:r>
-        <w:rPr>
-          <w:color w:val="92D050"/>
-        </w:rPr>
-        <w:t xml:space="preserve"> &amp;&amp; </w:t>
-      </w:r>
-      <w:proofErr w:type="spellStart"/>
-      <w:proofErr w:type="gramStart"/>
-      <w:r>
-        <w:rPr>
-          <w:color w:val="92D050"/>
-        </w:rPr>
-        <w:t>dataLevels.unclassified.length</w:t>
-      </w:r>
-      <w:proofErr w:type="spellEnd"/>
-      <w:proofErr w:type="gramEnd"/>
-      <w:r>
-        <w:rPr>
-          <w:color w:val="92D050"/>
-        </w:rPr>
-        <w:t xml:space="preserve"> === 1}</w:t>
-      </w:r>
-    </w:p>
-    <w:p>
-      <w:pPr>
-        <w:ind w:firstLine="720"/>
-      </w:pPr>
-      <w:r>
-        <w:t xml:space="preserve">{FOR level IN </w:t>
-      </w:r>
-      <w:proofErr w:type="spellStart"/>
-      <w:r>
-        <w:t>dataLevels.unclassified</w:t>
-      </w:r>
-      <w:proofErr w:type="spellEnd"/>
-      <w:r>
-        <w:t>}</w:t>
-      </w:r>
-    </w:p>
-    <w:p>
-      <w:pPr>
-        <w:ind w:firstLine="720"/>
-      </w:pPr>
-      <w:r>
-        <w:t>{IF $</w:t>
-      </w:r>
-      <w:proofErr w:type="spellStart"/>
-      <w:proofErr w:type="gramStart"/>
-      <w:r>
-        <w:t>level.impactLevel</w:t>
-      </w:r>
-      <w:proofErr w:type="spellEnd"/>
-      <w:proofErr w:type="gramEnd"/>
-      <w:r>
-        <w:t xml:space="preserve"> === `IL2`}</w:t>
-      </w:r>
-    </w:p>
-    <w:p>
-      <w:pPr>
-        <w:pStyle w:val="ListParagraph"/>
-        <w:numPr>
-          <w:ilvl w:val="0"/>
-          <w:numId w:val="27"/>
-        </w:numPr>
-        <w:spacing w:after="0"/>
-        <w:rPr>
-          <w:rFonts w:ascii="Times New Roman" w:hAnsi="Times New Roman"/>
-          <w:bCs/>
-          <w:sz w:val="20"/>
-          <w:szCs w:val="20"/>
-        </w:rPr>
-      </w:pPr>
-      <w:r>
-        <w:rPr>
-          <w:rFonts w:ascii="Times New Roman" w:hAnsi="Times New Roman"/>
-          <w:bCs/>
-          <w:sz w:val="20"/>
-          <w:szCs w:val="20"/>
-        </w:rPr>
-        <w:t>Unclassified - IL2 (Accommodates DoD information that has been approved for public release (Low Confidentiality &amp; Moderate Integrity))</w:t>
-      </w:r>
-    </w:p>
-    <w:p>
-      <w:pPr>
-        <w:ind w:firstLine="720"/>
-        <w:rPr>
-          <w:color w:val="202124"/>
-        </w:rPr>
-      </w:pPr>
-      <w:r>
-        <w:rPr>
-          <w:bCs/>
-          <w:color w:val="202124"/>
-        </w:rPr>
-        <w:t>{EN</w:t>
-      </w:r>
-      <w:r>
-        <w:rPr>
-          <w:color w:val="202124"/>
-        </w:rPr>
-        <w:t>D-IF}</w:t>
-      </w:r>
-    </w:p>
-    <w:p>
-      <w:pPr>
-        <w:ind w:firstLine="720"/>
-      </w:pPr>
-      <w:r>
-        <w:t>{IF $</w:t>
-      </w:r>
-      <w:proofErr w:type="spellStart"/>
-      <w:proofErr w:type="gramStart"/>
-      <w:r>
-        <w:t>level.impactLevel</w:t>
-      </w:r>
-      <w:proofErr w:type="spellEnd"/>
-      <w:proofErr w:type="gramEnd"/>
-      <w:r>
-        <w:t xml:space="preserve"> === `IL4`}</w:t>
-      </w:r>
-    </w:p>
-    <w:p>
-      <w:pPr>
-        <w:pStyle w:val="ListParagraph"/>
-        <w:numPr>
-          <w:ilvl w:val="0"/>
-          <w:numId w:val="27"/>
-        </w:numPr>
-        <w:spacing w:after="0"/>
-        <w:rPr>
-          <w:rFonts w:ascii="Times New Roman" w:hAnsi="Times New Roman"/>
-          <w:bCs/>
-          <w:sz w:val="20"/>
-          <w:szCs w:val="20"/>
-        </w:rPr>
-      </w:pPr>
-      <w:r>
-        <w:rPr>
-          <w:rFonts w:ascii="Times New Roman" w:hAnsi="Times New Roman"/>
-          <w:bCs/>
-          <w:sz w:val="20"/>
-          <w:szCs w:val="20"/>
-        </w:rPr>
-        <w:t>Unclassified - IL4 (Accommodates DoD Controlled Unclassified Information (CUI))</w:t>
-      </w:r>
-    </w:p>
-    <w:p>
-      <w:pPr>
-        <w:ind w:firstLine="720"/>
-        <w:rPr>
-          <w:b/>
-        </w:rPr>
-      </w:pPr>
-      <w:r>
-        <w:rPr>
-          <w:bCs/>
-          <w:color w:val="202124"/>
-        </w:rPr>
-        <w:t>{EN</w:t>
-      </w:r>
-      <w:r>
-        <w:rPr>
-          <w:color w:val="202124"/>
-        </w:rPr>
-        <w:t>D-IF}</w:t>
-      </w:r>
-    </w:p>
-    <w:p>
-      <w:pPr>
-        <w:ind w:firstLine="720"/>
-      </w:pPr>
-      <w:r>
-        <w:t>{IF $</w:t>
-      </w:r>
-      <w:proofErr w:type="spellStart"/>
-      <w:proofErr w:type="gramStart"/>
-      <w:r>
-        <w:t>level.impactLevel</w:t>
-      </w:r>
-      <w:proofErr w:type="spellEnd"/>
-      <w:proofErr w:type="gramEnd"/>
-      <w:r>
-        <w:t xml:space="preserve"> === `IL5`}</w:t>
-      </w:r>
-    </w:p>
-    <w:p>
-      <w:pPr>
-        <w:pStyle w:val="ListParagraph"/>
-        <w:numPr>
-          <w:ilvl w:val="0"/>
-          <w:numId w:val="27"/>
-        </w:numPr>
-        <w:spacing w:after="0"/>
-        <w:rPr>
-          <w:rFonts w:ascii="Times New Roman" w:hAnsi="Times New Roman"/>
-          <w:bCs/>
-          <w:sz w:val="20"/>
-          <w:szCs w:val="20"/>
-        </w:rPr>
-      </w:pPr>
-      <w:r>
-        <w:rPr>
-          <w:rFonts w:ascii="Times New Roman" w:hAnsi="Times New Roman"/>
-          <w:bCs/>
-          <w:sz w:val="20"/>
-          <w:szCs w:val="20"/>
-        </w:rPr>
-        <w:t>Unclassified - IL5 (Accommodates DoD CUI &amp; National Security Systems)</w:t>
-      </w:r>
-    </w:p>
-    <w:p>
-      <w:pPr>
-        <w:ind w:firstLine="720"/>
-        <w:rPr>
-          <w:color w:val="202124"/>
-        </w:rPr>
-      </w:pPr>
-      <w:r>
-        <w:rPr>
-          <w:bCs/>
-          <w:color w:val="202124"/>
-        </w:rPr>
-        <w:t>{EN</w:t>
-      </w:r>
-      <w:r>
-        <w:rPr>
-          <w:color w:val="202124"/>
-        </w:rPr>
-        <w:t>D-IF}</w:t>
-      </w:r>
-    </w:p>
-    <w:p>
-      <w:pPr>
-        <w:ind w:firstLine="720"/>
-        <w:rPr>
-          <w:color w:val="202124"/>
-        </w:rPr>
-      </w:pPr>
-      <w:r>
-        <w:rPr>
-          <w:color w:val="202124"/>
-        </w:rPr>
-        <w:t>{END-FOR level}</w:t>
-      </w:r>
-    </w:p>
-    <w:p>
-      <w:pPr>
-        <w:ind w:firstLine="720"/>
-        <w:rPr>
-          <w:color w:val="92D050"/>
-        </w:rPr>
-      </w:pPr>
-      <w:r>
-        <w:rPr>
-          <w:color w:val="92D050"/>
-        </w:rPr>
-        <w:t>{END-IF}</w:t>
-      </w:r>
-    </w:p>
-    <w:p>
-      <w:pPr>
-        <w:ind w:firstLine="720"/>
-        <w:rPr>
-          <w:color w:val="4472C4" w:themeColor="accent5"/>
-        </w:rPr>
-      </w:pPr>
-      <w:r>
-        <w:rPr>
-          <w:color w:val="4472C4" w:themeColor="accent5"/>
-        </w:rPr>
-        <w:t xml:space="preserve">{IF </w:t>
-      </w:r>
-      <w:proofErr w:type="spellStart"/>
-      <w:r>
-        <w:rPr>
-          <w:color w:val="4472C4" w:themeColor="accent5"/>
-        </w:rPr>
-        <w:t>dataLevels.unclassified</w:t>
-      </w:r>
-      <w:proofErr w:type="spellEnd"/>
-      <w:r>
-        <w:rPr>
-          <w:color w:val="4472C4" w:themeColor="accent5"/>
-        </w:rPr>
-        <w:t xml:space="preserve"> &amp;&amp; </w:t>
-      </w:r>
-      <w:proofErr w:type="spellStart"/>
-      <w:proofErr w:type="gramStart"/>
-      <w:r>
-        <w:rPr>
-          <w:color w:val="4472C4" w:themeColor="accent5"/>
-        </w:rPr>
-        <w:t>dataLevels.unclassified.length</w:t>
-      </w:r>
-      <w:proofErr w:type="spellEnd"/>
-      <w:proofErr w:type="gramEnd"/>
-      <w:r>
-        <w:rPr>
-          <w:color w:val="4472C4" w:themeColor="accent5"/>
-        </w:rPr>
-        <w:t xml:space="preserve"> &gt; 1 }</w:t>
-      </w:r>
-    </w:p>
-    <w:p>
-      <w:pPr>
-        <w:ind w:firstLine="720"/>
-      </w:pPr>
-      <w:r>
-        <w:t xml:space="preserve">{FOR level IN </w:t>
-      </w:r>
-      <w:proofErr w:type="spellStart"/>
-      <w:r>
-        <w:t>dataLevels.unclassified</w:t>
-      </w:r>
-      <w:proofErr w:type="spellEnd"/>
-      <w:r>
-        <w:t>}</w:t>
-      </w:r>
-    </w:p>
-    <w:p>
-      <w:pPr>
-        <w:ind w:firstLine="720"/>
-      </w:pPr>
-      <w:r>
-        <w:t>{IF $</w:t>
-      </w:r>
-      <w:proofErr w:type="spellStart"/>
-      <w:proofErr w:type="gramStart"/>
-      <w:r>
-        <w:t>level.impactLevel</w:t>
-      </w:r>
-      <w:proofErr w:type="spellEnd"/>
-      <w:proofErr w:type="gramEnd"/>
-      <w:r>
-        <w:t xml:space="preserve"> === `IL2`}</w:t>
-      </w:r>
-    </w:p>
-    <w:p>
-      <w:pPr>
-        <w:pStyle w:val="ListParagraph"/>
-        <w:numPr>
-          <w:ilvl w:val="0"/>
-          <w:numId w:val="23"/>
-        </w:numPr>
-        <w:spacing w:after="0"/>
-        <w:rPr>
-          <w:color w:val="202124"/>
-        </w:rPr>
-      </w:pPr>
-      <w:r>
-        <w:rPr>
-          <w:rFonts w:ascii="Times New Roman" w:hAnsi="Times New Roman"/>
-          <w:bCs/>
-          <w:sz w:val="20"/>
-          <w:szCs w:val="20"/>
-        </w:rPr>
-        <w:t>Unclassified IL2 (Accommodates DoD information that has been approved for public release (Low Confidentiality &amp; Moderate Integrity))</w:t>
-      </w:r>
-    </w:p>
-    <w:p>
-      <w:pPr>
-        <w:ind w:left="1080"/>
-        <w:rPr>
-          <w:color w:val="202124"/>
-        </w:rPr>
-      </w:pPr>
-      <w:r>
-        <w:rPr>
-          <w:bCs/>
-          <w:color w:val="202124"/>
-        </w:rPr>
-        <w:t>{EN</w:t>
-      </w:r>
-      <w:r>
-        <w:rPr>
-          <w:color w:val="202124"/>
-        </w:rPr>
-        <w:t>D-IF}</w:t>
-      </w:r>
-    </w:p>
-    <w:p>
-      <w:pPr>
-        <w:ind w:left="720" w:hanging="270"/>
-      </w:pPr>
-      <w:r>
-        <w:t>{IF $</w:t>
-      </w:r>
-      <w:proofErr w:type="spellStart"/>
-      <w:proofErr w:type="gramStart"/>
-      <w:r>
-        <w:t>level.impactLevel</w:t>
-      </w:r>
-      <w:proofErr w:type="spellEnd"/>
-      <w:proofErr w:type="gramEnd"/>
-      <w:r>
-        <w:t xml:space="preserve"> === `IL4`}</w:t>
-      </w:r>
-    </w:p>
-    <w:p>
-      <w:pPr>
-        <w:pStyle w:val="ListParagraph"/>
-        <w:numPr>
-          <w:ilvl w:val="0"/>
-          <w:numId w:val="23"/>
-        </w:numPr>
-        <w:spacing w:after="0"/>
-        <w:rPr>
-          <w:rFonts w:ascii="Times New Roman" w:hAnsi="Times New Roman"/>
-          <w:bCs/>
-          <w:sz w:val="20"/>
-          <w:szCs w:val="20"/>
-        </w:rPr>
-      </w:pPr>
-      <w:r>
-        <w:rPr>
-          <w:rFonts w:ascii="Times New Roman" w:hAnsi="Times New Roman"/>
-          <w:bCs/>
-          <w:sz w:val="20"/>
-          <w:szCs w:val="20"/>
-        </w:rPr>
-        <w:t>Unclassified IL4 (Accommodates DoD Controlled Unclassified Information (CUI))</w:t>
-      </w:r>
-    </w:p>
-    <w:p>
-      <w:pPr>
-        <w:ind w:left="1440" w:hanging="270"/>
-        <w:rPr>
-          <w:b/>
-        </w:rPr>
-      </w:pPr>
-      <w:r>
-        <w:rPr>
-          <w:bCs/>
-          <w:color w:val="202124"/>
-        </w:rPr>
-        <w:t>{EN</w:t>
-      </w:r>
-      <w:r>
-        <w:rPr>
-          <w:color w:val="202124"/>
-        </w:rPr>
-        <w:t>D-IF}</w:t>
-      </w:r>
-    </w:p>
-    <w:p>
-      <w:pPr>
-        <w:ind w:left="720" w:hanging="270"/>
-      </w:pPr>
-      <w:r>
-        <w:t>{IF $</w:t>
-      </w:r>
-      <w:proofErr w:type="spellStart"/>
-      <w:proofErr w:type="gramStart"/>
-      <w:r>
-        <w:t>level.impactLevel</w:t>
-      </w:r>
-      <w:proofErr w:type="spellEnd"/>
-      <w:proofErr w:type="gramEnd"/>
-      <w:r>
-        <w:t xml:space="preserve"> === `IL5`}</w:t>
-      </w:r>
-    </w:p>
-    <w:p>
-      <w:pPr>
-        <w:pStyle w:val="ListParagraph"/>
-        <w:numPr>
-          <w:ilvl w:val="0"/>
-          <w:numId w:val="23"/>
-        </w:numPr>
-        <w:spacing w:after="0"/>
-        <w:rPr>
-          <w:rFonts w:ascii="Times New Roman" w:hAnsi="Times New Roman"/>
-          <w:bCs/>
-          <w:sz w:val="20"/>
-          <w:szCs w:val="20"/>
-        </w:rPr>
-      </w:pPr>
-      <w:r>
-        <w:rPr>
-          <w:rFonts w:ascii="Times New Roman" w:hAnsi="Times New Roman"/>
-          <w:bCs/>
-          <w:sz w:val="20"/>
-          <w:szCs w:val="20"/>
-        </w:rPr>
-        <w:t>Unclassified IL5 (Accommodates DoD CUI &amp; National Security Systems)</w:t>
-      </w:r>
-    </w:p>
-    <w:p>
-      <w:pPr>
-        <w:ind w:left="1440"/>
-        <w:rPr>
-          <w:color w:val="202124"/>
-        </w:rPr>
-      </w:pPr>
-      <w:r>
-        <w:rPr>
-          <w:bCs/>
-          <w:color w:val="202124"/>
-        </w:rPr>
-        <w:t>{EN</w:t>
-      </w:r>
-      <w:r>
-        <w:rPr>
-          <w:color w:val="202124"/>
-        </w:rPr>
-        <w:t>D-IF}</w:t>
-      </w:r>
-    </w:p>
-    <w:p>
-      <w:pPr>
-        <w:ind w:left="1440"/>
-        <w:rPr>
-          <w:b/>
-        </w:rPr>
-      </w:pPr>
-      <w:r>
-        <w:rPr>
-          <w:color w:val="202124"/>
-        </w:rPr>
-        <w:t>{END-FOR level}</w:t>
-      </w:r>
-    </w:p>
-    <w:p>
-      <w:pPr>
-        <w:ind w:left="1440"/>
-        <w:rPr>
-          <w:color w:val="4472C4" w:themeColor="accent5"/>
-        </w:rPr>
-      </w:pPr>
-      <w:r>
-        <w:rPr>
-          <w:color w:val="4472C4" w:themeColor="accent5"/>
-        </w:rPr>
-        <w:t>{END-IF}</w:t>
-      </w:r>
-    </w:p>
-    <w:p>
-      <w:pPr>
-        <w:ind w:left="720" w:firstLine="720"/>
-        <w:rPr>
-          <w:color w:val="4472C4" w:themeColor="accent5"/>
-        </w:rPr>
-      </w:pPr>
-      <w:r>
-        <w:rPr>
-          <w:color w:val="4472C4" w:themeColor="accent5"/>
-        </w:rPr>
-        <w:t xml:space="preserve">{IF </w:t>
-      </w:r>
-      <w:proofErr w:type="spellStart"/>
-      <w:r>
-        <w:rPr>
-          <w:color w:val="4472C4" w:themeColor="accent5"/>
-        </w:rPr>
-        <w:t>dataLevels.secret</w:t>
-      </w:r>
-      <w:proofErr w:type="spellEnd"/>
-      <w:r>
-        <w:rPr>
-          <w:color w:val="4472C4" w:themeColor="accent5"/>
-        </w:rPr>
-        <w:t>}</w:t>
-      </w:r>
-    </w:p>
-    <w:p>
-      <w:pPr>
-        <w:pStyle w:val="ListParagraph"/>
-        <w:numPr>
-          <w:ilvl w:val="0"/>
-          <w:numId w:val="23"/>
-        </w:numPr>
-        <w:spacing w:after="0"/>
-        <w:rPr>
-          <w:rFonts w:ascii="Times New Roman" w:hAnsi="Times New Roman"/>
-          <w:sz w:val="20"/>
-          <w:szCs w:val="20"/>
-        </w:rPr>
-      </w:pPr>
-      <w:r>
-        <w:rPr>
-          <w:rFonts w:ascii="Times New Roman" w:hAnsi="Times New Roman"/>
-          <w:sz w:val="20"/>
-          <w:szCs w:val="20"/>
-        </w:rPr>
-        <w:t>Secret - IL6 (Accommodates DoD Classified Information up to SECRET)</w:t>
-      </w:r>
-    </w:p>
-    <w:p>
-      <w:pPr>
-        <w:ind w:left="1440"/>
-        <w:rPr>
-          <w:color w:val="4472C4" w:themeColor="accent5"/>
-        </w:rPr>
-      </w:pPr>
-      <w:r>
-        <w:rPr>
-          <w:color w:val="4472C4" w:themeColor="accent5"/>
-        </w:rPr>
-        <w:t>{END-IF}</w:t>
-      </w:r>
-    </w:p>
-    <w:p>
-      <w:pPr>
-        <w:ind w:left="720" w:firstLine="720"/>
-        <w:rPr>
-          <w:color w:val="4472C4" w:themeColor="accent5"/>
-        </w:rPr>
-      </w:pPr>
-      <w:r>
-        <w:rPr>
-          <w:color w:val="4472C4" w:themeColor="accent5"/>
-        </w:rPr>
-        <w:t xml:space="preserve">{IF </w:t>
-      </w:r>
-      <w:proofErr w:type="spellStart"/>
-      <w:r>
-        <w:rPr>
-          <w:color w:val="4472C4" w:themeColor="accent5"/>
-        </w:rPr>
-        <w:t>dataLevels.ts</w:t>
-      </w:r>
-      <w:proofErr w:type="spellEnd"/>
-      <w:r>
-        <w:rPr>
-          <w:color w:val="4472C4" w:themeColor="accent5"/>
-        </w:rPr>
-        <w:t>}</w:t>
-      </w:r>
-    </w:p>
-    <w:p>
-      <w:pPr>
-        <w:pStyle w:val="ListParagraph"/>
-        <w:numPr>
-          <w:ilvl w:val="0"/>
-          <w:numId w:val="23"/>
-        </w:numPr>
-        <w:spacing w:after="0"/>
-        <w:rPr>
-          <w:rFonts w:ascii="Times New Roman" w:hAnsi="Times New Roman"/>
-          <w:sz w:val="20"/>
-          <w:szCs w:val="20"/>
-        </w:rPr>
-      </w:pPr>
-      <w:r>
-        <w:rPr>
-          <w:rFonts w:ascii="Times New Roman" w:hAnsi="Times New Roman"/>
-          <w:sz w:val="20"/>
-          <w:szCs w:val="20"/>
-        </w:rPr>
-        <w:t>TS</w:t>
-      </w:r>
-    </w:p>
-    <w:p>
-      <w:pPr>
-        <w:ind w:left="1440"/>
-        <w:rPr>
-          <w:color w:val="4472C4" w:themeColor="accent5"/>
-        </w:rPr>
-      </w:pPr>
-      <w:r>
-        <w:rPr>
-          <w:color w:val="4472C4" w:themeColor="accent5"/>
-        </w:rPr>
-        <w:t>{END-IF}</w:t>
-      </w:r>
-    </w:p>
-    <w:p>
-      <w:pPr>
-        <w:ind w:left="1440"/>
-        <w:rPr>
-          <w:b/>
-          <w:color w:val="4472C4" w:themeColor="accent5"/>
-        </w:rPr>
-      </w:pPr>
-    </w:p>
-    <w:p>
-      <w:pPr>
-        <w:ind w:left="720"/>
-        <w:rPr>
-          <w:bCs/>
-        </w:rPr>
-      </w:pPr>
-      <w:r>
-        <w:rPr>
-          <w:bCs/>
-        </w:rPr>
-        <w:t>{</w:t>
-      </w:r>
-      <w:proofErr w:type="spellStart"/>
-      <w:proofErr w:type="gramStart"/>
-      <w:r>
-        <w:rPr>
-          <w:bCs/>
-        </w:rPr>
-        <w:t>dowArchDesignReq.externalFactors</w:t>
-      </w:r>
-      <w:proofErr w:type="spellEnd"/>
-      <w:r>
-        <w:rPr>
-          <w:bCs/>
-        </w:rPr>
-        <w:t xml:space="preserve"> ?</w:t>
-      </w:r>
-      <w:proofErr w:type="gramEnd"/>
-      <w:r>
-        <w:rPr>
-          <w:bCs/>
-        </w:rPr>
-        <w:t xml:space="preserve"> `Other factors to consider regarding deployment are ` </w:t>
-      </w:r>
-      <w:proofErr w:type="gramStart"/>
-      <w:r>
-        <w:rPr>
-          <w:bCs/>
-        </w:rPr>
-        <w:t xml:space="preserve">+  </w:t>
-      </w:r>
-      <w:proofErr w:type="spellStart"/>
-      <w:r>
-        <w:rPr>
-          <w:bCs/>
-        </w:rPr>
-        <w:t>dowArchDesignReq.externalFactors</w:t>
-      </w:r>
-      <w:proofErr w:type="spellEnd"/>
-      <w:proofErr w:type="gramEnd"/>
-      <w:r>
-        <w:rPr>
-          <w:bCs/>
-        </w:rPr>
-        <w:t xml:space="preserve"> : `There are no external factors to consider regarding deployment.`}</w:t>
-      </w:r>
-    </w:p>
-    <w:p>
-      <w:pPr>
-        <w:rPr>
-          <w:b/>
-          <w:color w:val="7030A0"/>
-        </w:rPr>
-      </w:pPr>
-    </w:p>
-    <w:p>
-      <w:r>
-        <w:t>{END-IF}</w:t>
-      </w:r>
-    </w:p>
-    <w:p>
-      <w:r>
-        <w:t>{END-IF}</w:t>
-      </w:r>
-    </w:p>
-    <w:p>
-      <w:proofErr w:type="gramStart"/>
-      <w:r>
-        <w:rPr>
-          <w:b/>
-        </w:rPr>
-        <w:lastRenderedPageBreak/>
         <w:t>4</w:t>
       </w:r>
       <w:r>
@@ -8613,6 +8246,7 @@
         <w:ind w:left="1080"/>
       </w:pPr>
       <w:r>
+        <w:lastRenderedPageBreak/>
         <w:t>{IF il2Level.dataGrowthEstimateType === `SINGLE`}</w:t>
       </w:r>
     </w:p>
@@ -8625,7 +8259,6 @@
         <w:ind w:left="1440"/>
       </w:pPr>
       <w:r>
-        <w:lastRenderedPageBreak/>
         <w:t>Data: Estimated lifecycle growth: {il2Level.dataGrowthEstimatePercentage[0</w:t>
       </w:r>
       <w:proofErr w:type="gramStart"/>
@@ -9751,6 +9384,7 @@
         </w:rPr>
       </w:pPr>
       <w:r>
+        <w:lastRenderedPageBreak/>
         <w:t xml:space="preserve">{IF </w:t>
       </w:r>
       <w:r>
@@ -9782,7 +9416,6 @@
         </w:rPr>
       </w:pPr>
       <w:r>
-        <w:lastRenderedPageBreak/>
         <w:t>Block Storage (Fixed-sized raw storage capacity): {</w:t>
       </w:r>
       <w:r>

</xml_diff>